<commit_message>
Added additional content to Real Time Face Recgonition Section
</commit_message>
<xml_diff>
--- a/Chris Dillon Dissertation.docx
+++ b/Chris Dillon Dissertation.docx
@@ -8011,29 +8011,13 @@
         <w:t xml:space="preserve">This is concerning enough that the UK Government poses to introduce new legislation based on </w:t>
       </w:r>
       <w:r>
-        <w:t>Internet of Things (</w:t>
-      </w:r>
-      <w:proofErr w:type="spellStart"/>
-      <w:r>
-        <w:t>IoT</w:t>
-      </w:r>
-      <w:proofErr w:type="spellEnd"/>
-      <w:r>
-        <w:t>) security, requiring products to pass security requirements before being sold and introducing mandatory labelling schemes for each product, showing how secure they are (Ashford, 2019).</w:t>
+        <w:t>Internet of Things (IoT) security, requiring products to pass security requirements before being sold and introducing mandatory labelling schemes for each product, showing how secure they are (Ashford, 2019).</w:t>
       </w:r>
       <w:r>
         <w:t xml:space="preserve"> </w:t>
       </w:r>
       <w:r>
-        <w:t xml:space="preserve">The industry of Smart Security expects a revenue forecast of 28 million by the end of 2023 (shown in Figure 1), further highlighting the importance of development of secure </w:t>
-      </w:r>
-      <w:proofErr w:type="spellStart"/>
-      <w:r>
-        <w:t>IoT</w:t>
-      </w:r>
-      <w:proofErr w:type="spellEnd"/>
-      <w:r>
-        <w:t xml:space="preserve"> devices.</w:t>
+        <w:t>The industry of Smart Security expects a revenue forecast of 28 million by the end of 2023 (shown in Figure 1), further highlighting the importance of development of secure IoT devices.</w:t>
       </w:r>
     </w:p>
     <w:p/>
@@ -8150,23 +8134,7 @@
       </w:pPr>
       <w:r>
         <w:lastRenderedPageBreak/>
-        <w:t xml:space="preserve">With mainstream </w:t>
-      </w:r>
-      <w:proofErr w:type="spellStart"/>
-      <w:r>
-        <w:t>IoT</w:t>
-      </w:r>
-      <w:proofErr w:type="spellEnd"/>
-      <w:r>
-        <w:t xml:space="preserve"> devices being consistently hosted on the cloud, this offers individuals with malicious intent another method in taking down or accessing </w:t>
-      </w:r>
-      <w:proofErr w:type="spellStart"/>
-      <w:r>
-        <w:t>IoT</w:t>
-      </w:r>
-      <w:proofErr w:type="spellEnd"/>
-      <w:r>
-        <w:t xml:space="preserve"> devices. Recently, </w:t>
+        <w:t xml:space="preserve">With mainstream IoT devices being consistently hosted on the cloud, this offers individuals with malicious intent another method in taking down or accessing IoT devices. Recently, </w:t>
       </w:r>
       <w:r>
         <w:t>Google Cloud, one of the cloud vendor giants was taken down in a possible cyber-attack (Merriman, 2019), highlighting</w:t>
@@ -8196,15 +8164,7 @@
         <w:t xml:space="preserve">Strategies such as local base storage, implementation of cryptography based MQTT communication and salt hashing algorithms are proposed to deal with the various challenges present at both the application and network layer. </w:t>
       </w:r>
       <w:r>
-        <w:t xml:space="preserve">By investigating best security practices and covering every layer of the </w:t>
-      </w:r>
-      <w:proofErr w:type="spellStart"/>
-      <w:r>
-        <w:t>IoT</w:t>
-      </w:r>
-      <w:proofErr w:type="spellEnd"/>
-      <w:r>
-        <w:t xml:space="preserve"> architecture, a model can be proposed to build future similar systems.</w:t>
+        <w:t>By investigating best security practices and covering every layer of the IoT architecture, a model can be proposed to build future similar systems.</w:t>
       </w:r>
     </w:p>
     <w:p>
@@ -8229,23 +8189,7 @@
     <w:p/>
     <w:p>
       <w:r>
-        <w:t xml:space="preserve">Modern </w:t>
-      </w:r>
-      <w:proofErr w:type="spellStart"/>
-      <w:r>
-        <w:t>IoT</w:t>
-      </w:r>
-      <w:proofErr w:type="spellEnd"/>
-      <w:r>
-        <w:t xml:space="preserve">-based security systems pose various security risks to the individual. With the majority of these services using cloud technology, there is a larger scope of security concerns covering the full system stack.  The development of a home security system using a Raspberry Pi model is proposed to create a system with a smaller scope of security vulnerabilities using local data storage to reduce information exposure over the system. The Raspberry Pi will interact with a smart phone app, with each family member having access to the application. This means security can be focused down to the perception, network and application layers of the </w:t>
-      </w:r>
-      <w:proofErr w:type="spellStart"/>
-      <w:r>
-        <w:t>IoT</w:t>
-      </w:r>
-      <w:proofErr w:type="spellEnd"/>
-      <w:r>
-        <w:t xml:space="preserve"> architecture.</w:t>
+        <w:t>Modern IoT-based security systems pose various security risks to the individual. With the majority of these services using cloud technology, there is a larger scope of security concerns covering the full system stack.  The development of a home security system using a Raspberry Pi model is proposed to create a system with a smaller scope of security vulnerabilities using local data storage to reduce information exposure over the system. The Raspberry Pi will interact with a smart phone app, with each family member having access to the application. This means security can be focused down to the perception, network and application layers of the IoT architecture.</w:t>
       </w:r>
     </w:p>
     <w:p/>
@@ -8275,15 +8219,7 @@
         </w:numPr>
       </w:pPr>
       <w:r>
-        <w:t xml:space="preserve">Integrated authentication for the smart phone app and </w:t>
-      </w:r>
-      <w:proofErr w:type="spellStart"/>
-      <w:r>
-        <w:t>IoT</w:t>
-      </w:r>
-      <w:proofErr w:type="spellEnd"/>
-      <w:r>
-        <w:t xml:space="preserve"> platform</w:t>
+        <w:t>Integrated authentication for the smart phone app and IoT platform</w:t>
       </w:r>
     </w:p>
     <w:p>
@@ -8316,65 +8252,35 @@
         <w:t xml:space="preserve">These </w:t>
       </w:r>
       <w:r>
-        <w:t xml:space="preserve">will be created in accordance with the best practices outlined by the </w:t>
+        <w:t xml:space="preserve">will be created in accordance with the best practices outlined by the IoT security foundation </w:t>
+      </w:r>
+      <w:r>
+        <w:rPr>
+          <w:szCs w:val="24"/>
+        </w:rPr>
+        <w:t>(IoT Security Compliance Framework, 2018)</w:t>
+      </w:r>
+      <w:r>
+        <w:t>.</w:t>
+      </w:r>
+      <w:r>
+        <w:t xml:space="preserve"> If time permits, a separate machine can be set up with the Kali Linux operating system, an operating system used in cyber security and digital forensics. The machine can perform various cyber-attacks (sniffing, MITM, </w:t>
       </w:r>
       <w:proofErr w:type="spellStart"/>
       <w:r>
-        <w:t>IoT</w:t>
+        <w:t>DoS</w:t>
       </w:r>
       <w:proofErr w:type="spellEnd"/>
       <w:r>
-        <w:t xml:space="preserve"> security foundation </w:t>
-      </w:r>
-      <w:r>
-        <w:rPr>
-          <w:szCs w:val="24"/>
-        </w:rPr>
-        <w:t>(</w:t>
+        <w:t xml:space="preserve">) and evaluate how the system performs against them. A recent paper demonstrates various types of </w:t>
       </w:r>
       <w:proofErr w:type="spellStart"/>
       <w:r>
-        <w:rPr>
-          <w:szCs w:val="24"/>
-        </w:rPr>
-        <w:t>IoT</w:t>
+        <w:t>DoS</w:t>
       </w:r>
       <w:proofErr w:type="spellEnd"/>
       <w:r>
-        <w:rPr>
-          <w:szCs w:val="24"/>
-        </w:rPr>
-        <w:t xml:space="preserve"> Security Compliance Framework, 2018)</w:t>
-      </w:r>
-      <w:r>
-        <w:t>.</w:t>
-      </w:r>
-      <w:r>
-        <w:t xml:space="preserve"> If time permits, a separate machine can be set up with the Kali Linux operating system, an operating system used in cyber security and digital forensics. The machine can perform various cyber-attacks (sniffing, MITM, </w:t>
-      </w:r>
-      <w:proofErr w:type="spellStart"/>
-      <w:r>
-        <w:t>DoS</w:t>
-      </w:r>
-      <w:proofErr w:type="spellEnd"/>
-      <w:r>
-        <w:t xml:space="preserve">) and evaluate how the system performs against them. A recent paper demonstrates various types of </w:t>
-      </w:r>
-      <w:proofErr w:type="spellStart"/>
-      <w:r>
-        <w:t>DoS</w:t>
-      </w:r>
-      <w:proofErr w:type="spellEnd"/>
-      <w:r>
-        <w:t xml:space="preserve"> attacks were carried out in a test bed environment against an </w:t>
-      </w:r>
-      <w:proofErr w:type="spellStart"/>
-      <w:r>
-        <w:t>IoT</w:t>
-      </w:r>
-      <w:proofErr w:type="spellEnd"/>
-      <w:r>
-        <w:t xml:space="preserve"> device, resulting in a success attack against the network it was hosted on </w:t>
+        <w:t xml:space="preserve"> attacks were carried out in a test bed environment against an IoT device, resulting in a success attack against the network it was hosted on </w:t>
       </w:r>
       <w:r>
         <w:t>(Liang et al., 2016)</w:t>
@@ -8441,15 +8347,7 @@
         </w:numPr>
       </w:pPr>
       <w:r>
-        <w:t xml:space="preserve">Identify from the available literature, state of the art guidelines for an Internet of Things-based home surveillance system. With multiple network and communication protocols being available for </w:t>
-      </w:r>
-      <w:proofErr w:type="spellStart"/>
-      <w:r>
-        <w:t>IoT</w:t>
-      </w:r>
-      <w:proofErr w:type="spellEnd"/>
-      <w:r>
-        <w:t xml:space="preserve"> devices, it is important to determine the most secure and standard for this type of home system.</w:t>
+        <w:t>Identify from the available literature, state of the art guidelines for an Internet of Things-based home surveillance system. With multiple network and communication protocols being available for IoT devices, it is important to determine the most secure and standard for this type of home system.</w:t>
       </w:r>
     </w:p>
     <w:p>
@@ -8471,15 +8369,7 @@
         </w:numPr>
       </w:pPr>
       <w:r>
-        <w:t xml:space="preserve">Review the Internet of Things architecture to understand security and design flaws for each layer. The perception, network and application layer currently pose various security challenges for </w:t>
-      </w:r>
-      <w:proofErr w:type="spellStart"/>
-      <w:r>
-        <w:t>IoT</w:t>
-      </w:r>
-      <w:proofErr w:type="spellEnd"/>
-      <w:r>
-        <w:t xml:space="preserve"> and must be addressed individually.</w:t>
+        <w:t>Review the Internet of Things architecture to understand security and design flaws for each layer. The perception, network and application layer currently pose various security challenges for IoT and must be addressed individually.</w:t>
       </w:r>
     </w:p>
     <w:p>
@@ -8520,26 +8410,10 @@
         <w:t>Ensure the security standards are in alignment with the guidelines set by</w:t>
       </w:r>
       <w:r>
-        <w:t xml:space="preserve"> </w:t>
-      </w:r>
-      <w:proofErr w:type="spellStart"/>
-      <w:r>
-        <w:t>IoT</w:t>
-      </w:r>
-      <w:proofErr w:type="spellEnd"/>
-      <w:r>
-        <w:t xml:space="preserve"> security foundation </w:t>
-      </w:r>
-      <w:r>
-        <w:t>(</w:t>
-      </w:r>
-      <w:proofErr w:type="spellStart"/>
-      <w:r>
-        <w:t>IoT</w:t>
-      </w:r>
-      <w:proofErr w:type="spellEnd"/>
-      <w:r>
-        <w:t xml:space="preserve"> Security Compliance Framework, 2018)</w:t>
+        <w:t xml:space="preserve"> IoT security foundation </w:t>
+      </w:r>
+      <w:r>
+        <w:t>(IoT Security Compliance Framework, 2018)</w:t>
       </w:r>
       <w:r>
         <w:t>. By comparing the system to the best practices standard, it can be ensured that the system meets security requirements.</w:t>
@@ -8697,13 +8571,8 @@
     </w:p>
     <w:p/>
     <w:p>
-      <w:proofErr w:type="spellStart"/>
-      <w:r>
-        <w:t>IoT</w:t>
-      </w:r>
-      <w:proofErr w:type="spellEnd"/>
-      <w:r>
-        <w:t xml:space="preserve"> security faces three </w:t>
+      <w:r>
+        <w:t xml:space="preserve">IoT security faces three </w:t>
       </w:r>
       <w:r>
         <w:t xml:space="preserve">main </w:t>
@@ -8832,15 +8701,7 @@
     </w:p>
     <w:p>
       <w:r>
-        <w:t xml:space="preserve">This layer is used to define all applications that use </w:t>
-      </w:r>
-      <w:proofErr w:type="spellStart"/>
-      <w:r>
-        <w:t>IoT</w:t>
-      </w:r>
-      <w:proofErr w:type="spellEnd"/>
-      <w:r>
-        <w:t xml:space="preserve"> technology. Common examples of this layer include smart homes, smart cities, smart health etc. This layer utilises the data gained from the previous layers and allows the user to use the application and enjoy its benefits. In this experiment the application layer would consist of the smart phone app used to operate the door and receive images/information from the security camera.</w:t>
+        <w:t>This layer is used to define all applications that use IoT technology. Common examples of this layer include smart homes, smart cities, smart health etc. This layer utilises the data gained from the previous layers and allows the user to use the application and enjoy its benefits. In this experiment the application layer would consist of the smart phone app used to operate the door and receive images/information from the security camera.</w:t>
       </w:r>
       <w:r>
         <w:t xml:space="preserve"> The user interface of any application would always be present at this layer.</w:t>
@@ -8897,10 +8758,10 @@
         <w:pStyle w:val="Caption"/>
         <w:jc w:val="center"/>
       </w:pPr>
-      <w:bookmarkStart w:id="33" w:name="_Toc11075225"/>
-      <w:bookmarkStart w:id="34" w:name="_Toc11959211"/>
-      <w:bookmarkStart w:id="35" w:name="_Toc14464762"/>
-      <w:bookmarkStart w:id="36" w:name="_Toc14464869"/>
+      <w:bookmarkStart w:id="33" w:name="_Toc11959211"/>
+      <w:bookmarkStart w:id="34" w:name="_Toc14464762"/>
+      <w:bookmarkStart w:id="35" w:name="_Toc14464869"/>
+      <w:bookmarkStart w:id="36" w:name="_Toc11075225"/>
       <w:r>
         <w:t xml:space="preserve">Figure </w:t>
       </w:r>
@@ -8926,19 +8787,11 @@
         <w:fldChar w:fldCharType="end"/>
       </w:r>
       <w:r>
-        <w:t xml:space="preserve">: </w:t>
-      </w:r>
-      <w:proofErr w:type="spellStart"/>
-      <w:r>
-        <w:t>IoT</w:t>
-      </w:r>
-      <w:proofErr w:type="spellEnd"/>
-      <w:r>
-        <w:t xml:space="preserve"> 3 layered architecture in relation to a home surveillance system</w:t>
-      </w:r>
+        <w:t>: IoT 3 layered architecture in relation to a home surveillance system</w:t>
+      </w:r>
+      <w:bookmarkEnd w:id="33"/>
       <w:bookmarkEnd w:id="34"/>
       <w:bookmarkEnd w:id="35"/>
-      <w:bookmarkEnd w:id="36"/>
     </w:p>
     <w:p/>
     <w:p>
@@ -8962,7 +8815,7 @@
       <w:r>
         <w:t xml:space="preserve"> Protocols</w:t>
       </w:r>
-      <w:bookmarkEnd w:id="33"/>
+      <w:bookmarkEnd w:id="36"/>
       <w:bookmarkEnd w:id="37"/>
       <w:bookmarkEnd w:id="38"/>
     </w:p>
@@ -9864,15 +9717,7 @@
         <w:fldChar w:fldCharType="end"/>
       </w:r>
       <w:r>
-        <w:t xml:space="preserve">: Comparison table of common </w:t>
-      </w:r>
-      <w:proofErr w:type="spellStart"/>
-      <w:r>
-        <w:t>IoT</w:t>
-      </w:r>
-      <w:proofErr w:type="spellEnd"/>
-      <w:r>
-        <w:t xml:space="preserve"> Network Communication Protocols</w:t>
+        <w:t>: Comparison table of common IoT Network Communication Protocols</w:t>
       </w:r>
       <w:bookmarkEnd w:id="49"/>
       <w:bookmarkEnd w:id="50"/>
@@ -11743,15 +11588,7 @@
         <w:fldChar w:fldCharType="end"/>
       </w:r>
       <w:r>
-        <w:t xml:space="preserve">: Table highlighting features of most common </w:t>
-      </w:r>
-      <w:proofErr w:type="spellStart"/>
-      <w:r>
-        <w:t>IoT</w:t>
-      </w:r>
-      <w:proofErr w:type="spellEnd"/>
-      <w:r>
-        <w:t xml:space="preserve"> Application Communication Protocols</w:t>
+        <w:t>: Table highlighting features of most common IoT Application Communication Protocols</w:t>
       </w:r>
       <w:bookmarkEnd w:id="72"/>
       <w:bookmarkEnd w:id="73"/>
@@ -11795,25 +11632,17 @@
         <w:t xml:space="preserve"> </w:t>
       </w:r>
       <w:r>
-        <w:t xml:space="preserve">It was also shown when it comes to sending small bytes of data similar to the payloads of most </w:t>
+        <w:t xml:space="preserve">It was also shown when it comes to sending small bytes of data similar to the payloads of most IoT devices, MQTT appears to </w:t>
+      </w:r>
+      <w:r>
+        <w:t>perform better with overall less latency compared to its AMQP counterpart (</w:t>
       </w:r>
       <w:proofErr w:type="spellStart"/>
       <w:r>
-        <w:t>IoT</w:t>
+        <w:t>Sreeraj</w:t>
       </w:r>
       <w:proofErr w:type="spellEnd"/>
       <w:r>
-        <w:t xml:space="preserve"> devices, MQTT appears to </w:t>
-      </w:r>
-      <w:r>
-        <w:t>perform better with overall less latency compared to its AMQP counterpart (</w:t>
-      </w:r>
-      <w:proofErr w:type="spellStart"/>
-      <w:r>
-        <w:t>Sreeraj</w:t>
-      </w:r>
-      <w:proofErr w:type="spellEnd"/>
-      <w:r>
         <w:t xml:space="preserve"> and Kumar, 2018).</w:t>
       </w:r>
       <w:r>
@@ -11826,15 +11655,7 @@
         <w:t>, a recent comparison study</w:t>
       </w:r>
       <w:r>
-        <w:t xml:space="preserve"> found that out of all the common </w:t>
-      </w:r>
-      <w:proofErr w:type="spellStart"/>
-      <w:r>
-        <w:t>IoT</w:t>
-      </w:r>
-      <w:proofErr w:type="spellEnd"/>
-      <w:r>
-        <w:t xml:space="preserve"> communication protocols, MQTT was scored on the lowest in terms of security (</w:t>
+        <w:t xml:space="preserve"> found that out of all the common IoT communication protocols, MQTT was scored on the lowest in terms of security (</w:t>
       </w:r>
       <w:proofErr w:type="spellStart"/>
       <w:r>
@@ -12256,14 +12077,12 @@
         <w:keepNext/>
         <w:keepLines/>
       </w:pPr>
-      <w:proofErr w:type="spellStart"/>
       <w:r>
         <w:t>ProtoB</w:t>
       </w:r>
       <w:r>
         <w:t>uf</w:t>
       </w:r>
-      <w:proofErr w:type="spellEnd"/>
       <w:r>
         <w:t xml:space="preserve"> is a form of protocol buffer </w:t>
       </w:r>
@@ -12277,13 +12096,8 @@
         <w:t>When compared to J</w:t>
       </w:r>
       <w:r>
-        <w:t xml:space="preserve">SON, </w:t>
-      </w:r>
-      <w:proofErr w:type="spellStart"/>
-      <w:r>
-        <w:t>Protobuf</w:t>
-      </w:r>
-      <w:proofErr w:type="spellEnd"/>
+        <w:t>SON, Protobuf</w:t>
+      </w:r>
       <w:r>
         <w:t xml:space="preserve"> outperformed JSON in both message size and speed in both Java to Java communication and Java to JavaScript, showing promising results </w:t>
       </w:r>
@@ -12297,15 +12111,7 @@
         <w:t>.</w:t>
       </w:r>
       <w:r>
-        <w:t xml:space="preserve"> The author claims </w:t>
-      </w:r>
-      <w:proofErr w:type="spellStart"/>
-      <w:r>
-        <w:t>Protobuf</w:t>
-      </w:r>
-      <w:proofErr w:type="spellEnd"/>
-      <w:r>
-        <w:t xml:space="preserve"> can perform up to six times faster than JSON.</w:t>
+        <w:t xml:space="preserve"> The author claims Protobuf can perform up to six times faster than JSON.</w:t>
       </w:r>
       <w:r>
         <w:t xml:space="preserve"> It should be noted that this test only tested these environments and should not be used as a whole representative</w:t>
@@ -12329,48 +12135,43 @@
         <w:t xml:space="preserve">In a comparison study, the serialization size, </w:t>
       </w:r>
       <w:r>
-        <w:t xml:space="preserve">average serialization time and average deserialization time were compared between XML, JSON and </w:t>
+        <w:t>average serialization time and average deserialization time were compared between XML, JSON and ProtoBuf</w:t>
+      </w:r>
+      <w:r>
+        <w:t xml:space="preserve"> </w:t>
+      </w:r>
+      <w:r>
+        <w:rPr>
+          <w:rFonts w:eastAsiaTheme="majorEastAsia"/>
+        </w:rPr>
+        <w:t>(</w:t>
       </w:r>
       <w:proofErr w:type="spellStart"/>
       <w:r>
-        <w:t>ProtoBuf</w:t>
+        <w:rPr>
+          <w:rFonts w:eastAsiaTheme="majorEastAsia"/>
+        </w:rPr>
+        <w:t>Sumaray</w:t>
       </w:r>
       <w:proofErr w:type="spellEnd"/>
       <w:r>
-        <w:t xml:space="preserve"> </w:t>
-      </w:r>
-      <w:r>
         <w:rPr>
           <w:rFonts w:eastAsiaTheme="majorEastAsia"/>
         </w:rPr>
-        <w:t>(</w:t>
+        <w:t xml:space="preserve"> and </w:t>
       </w:r>
       <w:proofErr w:type="spellStart"/>
       <w:r>
         <w:rPr>
           <w:rFonts w:eastAsiaTheme="majorEastAsia"/>
         </w:rPr>
-        <w:t>Sumaray</w:t>
+        <w:t>Makki</w:t>
       </w:r>
       <w:proofErr w:type="spellEnd"/>
       <w:r>
         <w:rPr>
           <w:rFonts w:eastAsiaTheme="majorEastAsia"/>
         </w:rPr>
-        <w:t xml:space="preserve"> and </w:t>
-      </w:r>
-      <w:proofErr w:type="spellStart"/>
-      <w:r>
-        <w:rPr>
-          <w:rFonts w:eastAsiaTheme="majorEastAsia"/>
-        </w:rPr>
-        <w:t>Makki</w:t>
-      </w:r>
-      <w:proofErr w:type="spellEnd"/>
-      <w:r>
-        <w:rPr>
-          <w:rFonts w:eastAsiaTheme="majorEastAsia"/>
-        </w:rPr>
         <w:t>, 2012)</w:t>
       </w:r>
       <w:r>
@@ -12386,31 +12187,7 @@
         <w:t xml:space="preserve"> object (large or small) and highlights the efficiency of the protocol buffer.</w:t>
       </w:r>
       <w:r>
-        <w:t xml:space="preserve"> Although this study was carried out on a mobile platform, it gives a clear perspective on the performance of each of the data exchange formats available for </w:t>
-      </w:r>
-      <w:proofErr w:type="spellStart"/>
-      <w:r>
-        <w:t>IoT</w:t>
-      </w:r>
-      <w:proofErr w:type="spellEnd"/>
-      <w:r>
-        <w:t xml:space="preserve"> communication. It can be concluded that the main advantage of using JSON is its human readable interface, which is not necessary for </w:t>
-      </w:r>
-      <w:proofErr w:type="spellStart"/>
-      <w:r>
-        <w:t>IoT</w:t>
-      </w:r>
-      <w:proofErr w:type="spellEnd"/>
-      <w:r>
-        <w:t xml:space="preserve"> based systems. Therefore, </w:t>
-      </w:r>
-      <w:proofErr w:type="spellStart"/>
-      <w:r>
-        <w:t>ProtoBuf</w:t>
-      </w:r>
-      <w:proofErr w:type="spellEnd"/>
-      <w:r>
-        <w:t xml:space="preserve"> is the most suitable due to its performance in the aforementioned qualities.</w:t>
+        <w:t xml:space="preserve"> Although this study was carried out on a mobile platform, it gives a clear perspective on the performance of each of the data exchange formats available for IoT communication. It can be concluded that the main advantage of using JSON is its human readable interface, which is not necessary for IoT based systems. Therefore, ProtoBuf is the most suitable due to its performance in the aforementioned qualities.</w:t>
       </w:r>
     </w:p>
     <w:p/>
@@ -12510,7 +12287,6 @@
                 <w:b w:val="0"/>
               </w:rPr>
             </w:pPr>
-            <w:proofErr w:type="spellStart"/>
             <w:r>
               <w:rPr>
                 <w:rFonts w:asciiTheme="majorHAnsi" w:hAnsiTheme="majorHAnsi" w:cstheme="majorHAnsi"/>
@@ -12518,7 +12294,6 @@
               </w:rPr>
               <w:t>ProtoBuf</w:t>
             </w:r>
-            <w:proofErr w:type="spellEnd"/>
           </w:p>
         </w:tc>
       </w:tr>
@@ -12848,7 +12623,6 @@
                 <w:b w:val="0"/>
               </w:rPr>
             </w:pPr>
-            <w:proofErr w:type="spellStart"/>
             <w:r>
               <w:rPr>
                 <w:rFonts w:asciiTheme="majorHAnsi" w:hAnsiTheme="majorHAnsi" w:cstheme="majorHAnsi"/>
@@ -12856,7 +12630,6 @@
               </w:rPr>
               <w:t>ProtoBuf</w:t>
             </w:r>
-            <w:proofErr w:type="spellEnd"/>
           </w:p>
         </w:tc>
       </w:tr>
@@ -13190,7 +12963,6 @@
                 <w:b w:val="0"/>
               </w:rPr>
             </w:pPr>
-            <w:proofErr w:type="spellStart"/>
             <w:r>
               <w:rPr>
                 <w:rFonts w:asciiTheme="majorHAnsi" w:hAnsiTheme="majorHAnsi" w:cstheme="majorHAnsi"/>
@@ -13198,7 +12970,6 @@
               </w:rPr>
               <w:t>ProtoBuf</w:t>
             </w:r>
-            <w:proofErr w:type="spellEnd"/>
           </w:p>
         </w:tc>
       </w:tr>
@@ -13483,26 +13254,10 @@
         <w:keepLines/>
       </w:pPr>
       <w:r>
-        <w:t xml:space="preserve">This section highlights potential security threats relating to </w:t>
-      </w:r>
-      <w:proofErr w:type="spellStart"/>
-      <w:r>
-        <w:t>IoT</w:t>
-      </w:r>
-      <w:proofErr w:type="spellEnd"/>
-      <w:r>
-        <w:t xml:space="preserve"> devices. The aim of this section is to uncover the most frequent security vulnerabilities present within </w:t>
-      </w:r>
-      <w:r>
-        <w:t xml:space="preserve">the </w:t>
-      </w:r>
-      <w:proofErr w:type="spellStart"/>
-      <w:r>
-        <w:t>IoT</w:t>
-      </w:r>
-      <w:proofErr w:type="spellEnd"/>
-      <w:r>
-        <w:t xml:space="preserve"> architecture.</w:t>
+        <w:t xml:space="preserve">This section highlights potential security threats relating to IoT devices. The aim of this section is to uncover the most frequent security vulnerabilities present within </w:t>
+      </w:r>
+      <w:r>
+        <w:t>the IoT architecture.</w:t>
       </w:r>
       <w:r>
         <w:t xml:space="preserve"> A recent 2018 </w:t>
@@ -13653,37 +13408,21 @@
         <w:t xml:space="preserve"> attacks. Although traditionally used against </w:t>
       </w:r>
       <w:r>
-        <w:t xml:space="preserve">computers, </w:t>
+        <w:t>computers, IoT devices are starting to be the main target, due to their lack of security. In 2017, it was that the ‘</w:t>
       </w:r>
       <w:proofErr w:type="spellStart"/>
       <w:r>
-        <w:t>IoT</w:t>
+        <w:t>Rakos</w:t>
       </w:r>
       <w:proofErr w:type="spellEnd"/>
       <w:r>
-        <w:t xml:space="preserve"> devices are starting to be the main target, due to their lack of security. In 2017, it was that the ‘</w:t>
-      </w:r>
-      <w:proofErr w:type="spellStart"/>
-      <w:r>
-        <w:t>Rakos</w:t>
-      </w:r>
-      <w:proofErr w:type="spellEnd"/>
-      <w:r>
         <w:t xml:space="preserve">’ botnet consisted of nearly half its entire collection being Raspberry Pi models. In 2017, it was discovered that there were various botnets designed specifically to </w:t>
       </w:r>
       <w:r>
         <w:t>infect</w:t>
       </w:r>
       <w:r>
-        <w:t xml:space="preserve"> </w:t>
-      </w:r>
-      <w:proofErr w:type="spellStart"/>
-      <w:r>
-        <w:t>IoT</w:t>
-      </w:r>
-      <w:proofErr w:type="spellEnd"/>
-      <w:r>
-        <w:t xml:space="preserve"> devices (Krebs, 2017), namely</w:t>
+        <w:t xml:space="preserve"> IoT devices (Krebs, 2017), namely</w:t>
       </w:r>
       <w:r>
         <w:t xml:space="preserve"> ‘</w:t>
@@ -13845,34 +13584,10 @@
           <w:bCs/>
           <w:color w:val="000000" w:themeColor="text1"/>
         </w:rPr>
-        <w:t xml:space="preserve">The man-in-the-middle has the ability to capture all messages between a server and </w:t>
-      </w:r>
-      <w:proofErr w:type="spellStart"/>
-      <w:r>
-        <w:rPr>
-          <w:bCs/>
-          <w:color w:val="000000" w:themeColor="text1"/>
-        </w:rPr>
-        <w:t>IoT</w:t>
-      </w:r>
-      <w:proofErr w:type="spellEnd"/>
-      <w:r>
-        <w:rPr>
-          <w:bCs/>
-          <w:color w:val="000000" w:themeColor="text1"/>
-        </w:rPr>
-        <w:t xml:space="preserve"> device via </w:t>
-      </w:r>
-      <w:r>
-        <w:t xml:space="preserve">network spoofing. Using this spoofing strategy, it can assume identification of both the </w:t>
-      </w:r>
-      <w:proofErr w:type="spellStart"/>
-      <w:r>
-        <w:t>IoT</w:t>
-      </w:r>
-      <w:proofErr w:type="spellEnd"/>
-      <w:r>
-        <w:t xml:space="preserve"> device and server and trick both devices into believing they are still communicating with each other (Conti, </w:t>
+        <w:t xml:space="preserve">The man-in-the-middle has the ability to capture all messages between a server and IoT device via </w:t>
+      </w:r>
+      <w:r>
+        <w:t xml:space="preserve">network spoofing. Using this spoofing strategy, it can assume identification of both the IoT device and server and trick both devices into believing they are still communicating with each other (Conti, </w:t>
       </w:r>
       <w:proofErr w:type="spellStart"/>
       <w:r>
@@ -14171,6 +13886,9 @@
         <w:t>10</w:t>
       </w:r>
       <w:r>
+        <w:rPr>
+          <w:noProof/>
+        </w:rPr>
         <w:fldChar w:fldCharType="end"/>
       </w:r>
       <w:r>
@@ -14186,13 +13904,7 @@
         <w:pStyle w:val="Heading3"/>
       </w:pPr>
       <w:r>
-        <w:t>2.5.</w:t>
-      </w:r>
-      <w:r>
-        <w:t>4</w:t>
-      </w:r>
-      <w:r>
-        <w:t xml:space="preserve"> Malicious Code Attack</w:t>
+        <w:t>2.5.4 Malicious Code Attack</w:t>
       </w:r>
       <w:bookmarkEnd w:id="110"/>
     </w:p>
@@ -14209,13 +13921,7 @@
       <w:bookmarkStart w:id="111" w:name="_Toc11959301"/>
       <w:bookmarkStart w:id="112" w:name="_Toc14464820"/>
       <w:r>
-        <w:t>2.5.</w:t>
-      </w:r>
-      <w:r>
-        <w:t>5</w:t>
-      </w:r>
-      <w:r>
-        <w:t xml:space="preserve"> Physical Tampering</w:t>
+        <w:t>2.5.5 Physical Tampering</w:t>
       </w:r>
       <w:bookmarkEnd w:id="111"/>
       <w:bookmarkEnd w:id="112"/>
@@ -14557,7 +14263,10 @@
         <w:fldChar w:fldCharType="begin"/>
       </w:r>
       <w:r>
-        <w:instrText xml:space="preserve"> SEQ Figure \* ARABIC </w:instrText>
+        <w:instrText xml:space="preserve"> SEQ</w:instrText>
+      </w:r>
+      <w:r>
+        <w:instrText xml:space="preserve"> Figure \* ARABIC </w:instrText>
       </w:r>
       <w:r>
         <w:fldChar w:fldCharType="separate"/>
@@ -15084,35 +14793,13 @@
         <w:t xml:space="preserve">This section highlights recommended security measures for Internet of Things-based development. In </w:t>
       </w:r>
       <w:r>
-        <w:t xml:space="preserve">accordance with the best practices outlined by the </w:t>
-      </w:r>
-      <w:proofErr w:type="spellStart"/>
-      <w:r>
-        <w:t>IoT</w:t>
-      </w:r>
-      <w:proofErr w:type="spellEnd"/>
-      <w:r>
-        <w:t xml:space="preserve"> security foundation </w:t>
+        <w:t xml:space="preserve">accordance with the best practices outlined by the IoT security foundation </w:t>
       </w:r>
       <w:r>
         <w:rPr>
           <w:szCs w:val="24"/>
         </w:rPr>
-        <w:t>(</w:t>
-      </w:r>
-      <w:proofErr w:type="spellStart"/>
-      <w:r>
-        <w:rPr>
-          <w:szCs w:val="24"/>
-        </w:rPr>
-        <w:t>IoT</w:t>
-      </w:r>
-      <w:proofErr w:type="spellEnd"/>
-      <w:r>
-        <w:rPr>
-          <w:szCs w:val="24"/>
-        </w:rPr>
-        <w:t xml:space="preserve"> Security Compliance Framework, 2018)</w:t>
+        <w:t>(IoT Security Compliance Framework, 2018)</w:t>
       </w:r>
       <w:r>
         <w:rPr>
@@ -17555,15 +17242,7 @@
         <w:fldChar w:fldCharType="end"/>
       </w:r>
       <w:r>
-        <w:t xml:space="preserve">: Relevant </w:t>
-      </w:r>
-      <w:proofErr w:type="spellStart"/>
-      <w:r>
-        <w:t>IoT</w:t>
-      </w:r>
-      <w:proofErr w:type="spellEnd"/>
-      <w:r>
-        <w:t xml:space="preserve"> best practices in relation to the project</w:t>
+        <w:t>: Relevant IoT best practices in relation to the project</w:t>
       </w:r>
       <w:bookmarkEnd w:id="126"/>
     </w:p>
@@ -17630,7 +17309,15 @@
         <w:t>2.9.1</w:t>
       </w:r>
       <w:r>
-        <w:t xml:space="preserve"> Haar Cascade</w:t>
+        <w:t xml:space="preserve"> </w:t>
+      </w:r>
+      <w:proofErr w:type="spellStart"/>
+      <w:r>
+        <w:t>Haar</w:t>
+      </w:r>
+      <w:proofErr w:type="spellEnd"/>
+      <w:r>
+        <w:t xml:space="preserve"> Cascade</w:t>
       </w:r>
       <w:bookmarkEnd w:id="127"/>
     </w:p>
@@ -17640,7 +17327,15 @@
         <w:keepLines/>
       </w:pPr>
       <w:r>
-        <w:t>The Haar Cascade method is a form of object detection algorithm</w:t>
+        <w:t xml:space="preserve">The </w:t>
+      </w:r>
+      <w:proofErr w:type="spellStart"/>
+      <w:r>
+        <w:t>Haar</w:t>
+      </w:r>
+      <w:proofErr w:type="spellEnd"/>
+      <w:r>
+        <w:t xml:space="preserve"> Cascade method is a form of object detection algorithm</w:t>
       </w:r>
       <w:r>
         <w:t xml:space="preserve"> primarily used in face detection</w:t>
@@ -17649,7 +17344,15 @@
         <w:t>. The purpose of the algorithm is to identify objects within a video or image based on feature selection. The algorithm is trained via positive and negative images and once trained, is then used to detect objects in other images.</w:t>
       </w:r>
       <w:r>
-        <w:t xml:space="preserve"> Each image is broken up into ‘Haar-Features’ which can be used to detect specific features of an image, the most common being edge, line and four rectangle features, the latter being used to detect slanted lines</w:t>
+        <w:t xml:space="preserve"> Each image is broken up into ‘</w:t>
+      </w:r>
+      <w:proofErr w:type="spellStart"/>
+      <w:r>
+        <w:t>Haar</w:t>
+      </w:r>
+      <w:proofErr w:type="spellEnd"/>
+      <w:r>
+        <w:t>-Features’ which can be used to detect specific features of an image, the most common being edge, line and four rectangle features, the latter being used to detect slanted lines</w:t>
       </w:r>
       <w:r>
         <w:t xml:space="preserve"> (as seen in Figure 12</w:t>
@@ -17742,7 +17445,10 @@
         <w:fldChar w:fldCharType="begin"/>
       </w:r>
       <w:r>
-        <w:instrText xml:space="preserve"> SEQ Figure \* ARABIC </w:instrText>
+        <w:instrText xml:space="preserve"> SEQ Figure \* A</w:instrText>
+      </w:r>
+      <w:r>
+        <w:instrText xml:space="preserve">RABIC </w:instrText>
       </w:r>
       <w:r>
         <w:fldChar w:fldCharType="separate"/>
@@ -17760,7 +17466,15 @@
         <w:fldChar w:fldCharType="end"/>
       </w:r>
       <w:r>
-        <w:t>: Diagram showing the most commonly detect features in the Haar Cascade algorithm</w:t>
+        <w:t xml:space="preserve">: Diagram showing the most commonly detect features in the </w:t>
+      </w:r>
+      <w:proofErr w:type="spellStart"/>
+      <w:r>
+        <w:t>Haar</w:t>
+      </w:r>
+      <w:proofErr w:type="spellEnd"/>
+      <w:r>
+        <w:t xml:space="preserve"> Cascade algorithm</w:t>
       </w:r>
       <w:bookmarkEnd w:id="128"/>
       <w:bookmarkEnd w:id="129"/>
@@ -18275,7 +17989,10 @@
         <w:fldChar w:fldCharType="begin"/>
       </w:r>
       <w:r>
-        <w:instrText xml:space="preserve"> SEQ Figure \* ARABIC </w:instrText>
+        <w:instrText xml:space="preserve"> SEQ Figure \* ARABI</w:instrText>
+      </w:r>
+      <w:r>
+        <w:instrText xml:space="preserve">C </w:instrText>
       </w:r>
       <w:r>
         <w:fldChar w:fldCharType="separate"/>
@@ -18416,15 +18133,7 @@
       </w:r>
       <w:proofErr w:type="spellEnd"/>
       <w:r>
-        <w:t xml:space="preserve"> attacks were carried out, resulting in all three being successful against a small </w:t>
-      </w:r>
-      <w:proofErr w:type="spellStart"/>
-      <w:r>
-        <w:t>IoT</w:t>
-      </w:r>
-      <w:proofErr w:type="spellEnd"/>
-      <w:r>
-        <w:t xml:space="preserve"> device.</w:t>
+        <w:t xml:space="preserve"> attacks were carried out, resulting in all three being successful against a small IoT device.</w:t>
       </w:r>
     </w:p>
     <w:p/>
@@ -18514,221 +18223,194 @@
         <w:keepNext/>
         <w:keepLines/>
       </w:pPr>
+      <w:r>
+        <w:t xml:space="preserve">Xamarin has been selected as a framework to develop </w:t>
+      </w:r>
+      <w:r>
+        <w:t xml:space="preserve">a hybrid mobile </w:t>
+      </w:r>
+      <w:r>
+        <w:t xml:space="preserve">application which will receive images and interact with the Raspberry Pi. Xamarin is based on Visual Studio and the programming language C# </w:t>
+      </w:r>
+      <w:r>
+        <w:t>and works on a Model-View-</w:t>
+      </w:r>
       <w:proofErr w:type="spellStart"/>
       <w:r>
-        <w:t>Xamarin</w:t>
+        <w:t>ViewModel</w:t>
       </w:r>
       <w:proofErr w:type="spellEnd"/>
       <w:r>
-        <w:t xml:space="preserve"> has been selected as a framework to develop </w:t>
-      </w:r>
-      <w:r>
-        <w:t xml:space="preserve">a hybrid mobile </w:t>
-      </w:r>
-      <w:r>
-        <w:t xml:space="preserve">application which will receive images and interact with the Raspberry Pi. </w:t>
+        <w:t xml:space="preserve"> architecture which allows for clean separation of application logic from its user interface. A recent comparative study </w:t>
+      </w:r>
+      <w:r>
+        <w:t xml:space="preserve">showed this specific feature was the biggest advantage over other hybrid and native application approaches (Vishal and </w:t>
       </w:r>
       <w:proofErr w:type="spellStart"/>
       <w:r>
-        <w:t>Xamarin</w:t>
+        <w:t>Kushwaha</w:t>
       </w:r>
       <w:proofErr w:type="spellEnd"/>
       <w:r>
-        <w:t xml:space="preserve"> is based on Visual Studio and the programming language C# </w:t>
-      </w:r>
-      <w:r>
-        <w:t>and works on a Model-View-</w:t>
-      </w:r>
+        <w:t>, 2018).</w:t>
+      </w:r>
+      <w:r>
+        <w:t xml:space="preserve"> This, along with the authors previous experience with the programming language C#, makes Xamarin the most suitable choice for application development.</w:t>
+      </w:r>
+    </w:p>
+    <w:p/>
+    <w:p>
+      <w:pPr>
+        <w:pStyle w:val="Heading2"/>
+      </w:pPr>
+      <w:bookmarkStart w:id="140" w:name="_Toc14464841"/>
+      <w:r>
+        <w:t>3.4</w:t>
+      </w:r>
+      <w:r>
+        <w:t xml:space="preserve"> </w:t>
+      </w:r>
+      <w:r>
+        <w:t>Library Selection</w:t>
+      </w:r>
+      <w:bookmarkEnd w:id="140"/>
+    </w:p>
+    <w:p/>
+    <w:p>
+      <w:r>
+        <w:t xml:space="preserve">This section details the various </w:t>
+      </w:r>
+      <w:r>
+        <w:t>libraries</w:t>
+      </w:r>
+      <w:r>
+        <w:t xml:space="preserve"> to be used in both the Raspberry Pi development and Xamarin smart phone application development. As both languages differ greatly, it is important to find the industry standard and more trustworthy packages for each language, as this will differ greatly between the two.</w:t>
+      </w:r>
+    </w:p>
+    <w:p/>
+    <w:p>
+      <w:pPr>
+        <w:pStyle w:val="Heading3"/>
+      </w:pPr>
+      <w:bookmarkStart w:id="141" w:name="_Toc14464842"/>
+      <w:r>
+        <w:t>3.4.1 Python Library Selection</w:t>
+      </w:r>
+      <w:bookmarkEnd w:id="141"/>
+    </w:p>
+    <w:p/>
+    <w:p>
       <w:proofErr w:type="spellStart"/>
       <w:r>
-        <w:t>ViewModel</w:t>
+        <w:rPr>
+          <w:b/>
+        </w:rPr>
+        <w:t>OpenCV</w:t>
       </w:r>
       <w:proofErr w:type="spellEnd"/>
       <w:r>
-        <w:t xml:space="preserve"> architecture which allows for clean separation of application logic from its user interface. A recent comparative study </w:t>
-      </w:r>
-      <w:r>
-        <w:t xml:space="preserve">showed this specific feature was the biggest advantage over other hybrid and native application approaches (Vishal and </w:t>
+        <w:t xml:space="preserve"> is an open source</w:t>
+      </w:r>
+      <w:r>
+        <w:t xml:space="preserve"> library</w:t>
+      </w:r>
+      <w:r>
+        <w:t xml:space="preserve"> that offers a range of feature detecting and feature matching algorithms. It is shown that the majority of the algorithms used, detect thousands of features with seconds </w:t>
+      </w:r>
+      <w:r>
+        <w:rPr>
+          <w:rStyle w:val="selectable"/>
+          <w:color w:val="000000"/>
+        </w:rPr>
+        <w:t>(Noble, 2016), making it suitable for a face detection system.</w:t>
+      </w:r>
+      <w:r>
+        <w:t xml:space="preserve"> To highlight the accuracy of this technology, a recent </w:t>
+      </w:r>
+      <w:r>
+        <w:t xml:space="preserve">paper showed success in detecting eye fatigue in drivers using </w:t>
       </w:r>
       <w:proofErr w:type="spellStart"/>
       <w:r>
-        <w:t>Kushwaha</w:t>
+        <w:t>OpenCV</w:t>
       </w:r>
       <w:proofErr w:type="spellEnd"/>
       <w:r>
-        <w:t>, 2018).</w:t>
-      </w:r>
-      <w:r>
-        <w:t xml:space="preserve"> This, along with the authors previous experience with the programming language C#, makes </w:t>
+        <w:t xml:space="preserve"> (</w:t>
       </w:r>
       <w:proofErr w:type="spellStart"/>
       <w:r>
-        <w:t>Xamarin</w:t>
+        <w:t>Manoharan</w:t>
       </w:r>
       <w:proofErr w:type="spellEnd"/>
       <w:r>
-        <w:t xml:space="preserve"> the most suitable choice for application development.</w:t>
+        <w:t xml:space="preserve"> and </w:t>
+      </w:r>
+      <w:proofErr w:type="spellStart"/>
+      <w:r>
+        <w:t>Chandrakala</w:t>
+      </w:r>
+      <w:proofErr w:type="spellEnd"/>
+      <w:r>
+        <w:t>, 2015).</w:t>
+      </w:r>
+      <w:r>
+        <w:t xml:space="preserve"> </w:t>
       </w:r>
     </w:p>
     <w:p/>
     <w:p>
-      <w:pPr>
-        <w:pStyle w:val="Heading2"/>
-      </w:pPr>
-      <w:bookmarkStart w:id="140" w:name="_Toc14464841"/>
-      <w:r>
-        <w:t>3.4</w:t>
-      </w:r>
-      <w:r>
+      <w:proofErr w:type="spellStart"/>
+      <w:r>
+        <w:rPr>
+          <w:b/>
+        </w:rPr>
+        <w:t>Dlib</w:t>
+      </w:r>
+      <w:proofErr w:type="spellEnd"/>
+      <w:r>
+        <w:rPr>
+          <w:i/>
+        </w:rPr>
         <w:t xml:space="preserve"> </w:t>
       </w:r>
       <w:r>
-        <w:t>Library Selection</w:t>
-      </w:r>
-      <w:bookmarkEnd w:id="140"/>
+        <w:t>is an</w:t>
+      </w:r>
+      <w:r>
+        <w:t>other</w:t>
+      </w:r>
+      <w:r>
+        <w:t xml:space="preserve"> open source library containing </w:t>
+      </w:r>
+      <w:r>
+        <w:t xml:space="preserve">support for </w:t>
+      </w:r>
+      <w:r>
+        <w:t xml:space="preserve">deep learning and machine learning respectively. It has excellent image processing support, with support for SURF, HOG and FHOG algorithms and additional tools for frontal face detection (Dlib.net, </w:t>
+      </w:r>
+      <w:proofErr w:type="spellStart"/>
+      <w:r>
+        <w:t>n.d.</w:t>
+      </w:r>
+      <w:proofErr w:type="spellEnd"/>
+      <w:r>
+        <w:t>).</w:t>
+      </w:r>
+      <w:r>
+        <w:t xml:space="preserve"> </w:t>
+      </w:r>
     </w:p>
     <w:p/>
     <w:p>
-      <w:r>
-        <w:t xml:space="preserve">This section details the various </w:t>
-      </w:r>
-      <w:r>
-        <w:t>libraries</w:t>
-      </w:r>
-      <w:r>
-        <w:t xml:space="preserve"> to be used in both the Raspberry Pi development and </w:t>
-      </w:r>
       <w:proofErr w:type="spellStart"/>
       <w:r>
-        <w:t>Xamarin</w:t>
+        <w:rPr>
+          <w:b/>
+        </w:rPr>
+        <w:t>Imutils</w:t>
       </w:r>
       <w:proofErr w:type="spellEnd"/>
-      <w:r>
-        <w:t xml:space="preserve"> smart phone application development. As both languages differ greatly, it is important to find the industry standard and more trustworthy packages for each language, as this will differ greatly between the two.</w:t>
-      </w:r>
-    </w:p>
-    <w:p/>
-    <w:p>
-      <w:pPr>
-        <w:pStyle w:val="Heading3"/>
-      </w:pPr>
-      <w:bookmarkStart w:id="141" w:name="_Toc14464842"/>
-      <w:r>
-        <w:t>3.4.1 Python Library Selection</w:t>
-      </w:r>
-      <w:bookmarkEnd w:id="141"/>
-    </w:p>
-    <w:p/>
-    <w:p>
-      <w:proofErr w:type="spellStart"/>
-      <w:r>
-        <w:rPr>
-          <w:b/>
-        </w:rPr>
-        <w:t>OpenCV</w:t>
-      </w:r>
-      <w:proofErr w:type="spellEnd"/>
-      <w:r>
-        <w:t xml:space="preserve"> is an open source</w:t>
-      </w:r>
-      <w:r>
-        <w:t xml:space="preserve"> library</w:t>
-      </w:r>
-      <w:r>
-        <w:t xml:space="preserve"> that offers a range of feature detecting and feature matching algorithms. It is shown that the majority of the algorithms used, detect thousands of features with seconds </w:t>
-      </w:r>
-      <w:r>
-        <w:rPr>
-          <w:rStyle w:val="selectable"/>
-          <w:color w:val="000000"/>
-        </w:rPr>
-        <w:t>(Noble, 2016), making it suitable for a face detection system.</w:t>
-      </w:r>
-      <w:r>
-        <w:t xml:space="preserve"> To highlight the accuracy of this technology, a recent </w:t>
-      </w:r>
-      <w:r>
-        <w:t xml:space="preserve">paper showed success in detecting eye fatigue in drivers using </w:t>
-      </w:r>
-      <w:proofErr w:type="spellStart"/>
-      <w:r>
-        <w:t>OpenCV</w:t>
-      </w:r>
-      <w:proofErr w:type="spellEnd"/>
-      <w:r>
-        <w:t xml:space="preserve"> (</w:t>
-      </w:r>
-      <w:proofErr w:type="spellStart"/>
-      <w:r>
-        <w:t>Manoharan</w:t>
-      </w:r>
-      <w:proofErr w:type="spellEnd"/>
-      <w:r>
-        <w:t xml:space="preserve"> and </w:t>
-      </w:r>
-      <w:proofErr w:type="spellStart"/>
-      <w:r>
-        <w:t>Chandrakala</w:t>
-      </w:r>
-      <w:proofErr w:type="spellEnd"/>
-      <w:r>
-        <w:t>, 2015).</w:t>
-      </w:r>
-      <w:r>
-        <w:t xml:space="preserve"> </w:t>
-      </w:r>
-    </w:p>
-    <w:p/>
-    <w:p>
-      <w:proofErr w:type="spellStart"/>
-      <w:r>
-        <w:rPr>
-          <w:b/>
-        </w:rPr>
-        <w:t>Dlib</w:t>
-      </w:r>
-      <w:proofErr w:type="spellEnd"/>
-      <w:r>
-        <w:rPr>
-          <w:i/>
-        </w:rPr>
-        <w:t xml:space="preserve"> </w:t>
-      </w:r>
-      <w:r>
-        <w:t>is an</w:t>
-      </w:r>
-      <w:r>
-        <w:t>other</w:t>
-      </w:r>
-      <w:r>
-        <w:t xml:space="preserve"> open source library containing </w:t>
-      </w:r>
-      <w:r>
-        <w:t xml:space="preserve">support for </w:t>
-      </w:r>
-      <w:r>
-        <w:t xml:space="preserve">deep learning and machine learning respectively. It has excellent image processing support, with support for SURF, HOG and FHOG algorithms and additional tools for frontal face detection (Dlib.net, </w:t>
-      </w:r>
-      <w:proofErr w:type="spellStart"/>
-      <w:r>
-        <w:t>n.d.</w:t>
-      </w:r>
-      <w:proofErr w:type="spellEnd"/>
-      <w:r>
-        <w:t>).</w:t>
-      </w:r>
-      <w:r>
-        <w:t xml:space="preserve"> </w:t>
-      </w:r>
-    </w:p>
-    <w:p/>
-    <w:p>
-      <w:r>
-        <w:rPr>
-          <w:b/>
-        </w:rPr>
-        <w:t>Imutils</w:t>
-      </w:r>
       <w:r>
         <w:rPr>
           <w:i/>
@@ -18922,144 +18604,122 @@
         <w:t xml:space="preserve"> </w:t>
       </w:r>
       <w:r>
-        <w:t xml:space="preserve">is a lightweight version of SQL that can be used within the </w:t>
+        <w:t xml:space="preserve">is a lightweight version of SQL that can be used within the Xamarin platform. SQLite has the main </w:t>
+      </w:r>
+      <w:r>
+        <w:t xml:space="preserve">advantage of being </w:t>
       </w:r>
       <w:proofErr w:type="spellStart"/>
       <w:r>
-        <w:t>Xamarin</w:t>
+        <w:t>serverless</w:t>
       </w:r>
       <w:proofErr w:type="spellEnd"/>
       <w:r>
-        <w:t xml:space="preserve"> platform. SQLite has the main </w:t>
-      </w:r>
-      <w:r>
-        <w:t xml:space="preserve">advantage of being </w:t>
+        <w:t xml:space="preserve"> and extremely lightweight with the library being less than 500KiB in size</w:t>
+      </w:r>
+      <w:r>
+        <w:t xml:space="preserve"> </w:t>
+      </w:r>
+      <w:r>
+        <w:rPr>
+          <w:rFonts w:eastAsiaTheme="majorEastAsia"/>
+        </w:rPr>
+        <w:t xml:space="preserve">(Sqlite.org, </w:t>
       </w:r>
       <w:proofErr w:type="spellStart"/>
       <w:r>
+        <w:rPr>
+          <w:rFonts w:eastAsiaTheme="majorEastAsia"/>
+        </w:rPr>
+        <w:t>n.d.</w:t>
+      </w:r>
+      <w:proofErr w:type="spellEnd"/>
+      <w:r>
+        <w:rPr>
+          <w:rFonts w:eastAsiaTheme="majorEastAsia"/>
+        </w:rPr>
+        <w:t>)</w:t>
+      </w:r>
+      <w:r>
+        <w:t xml:space="preserve">. Being </w:t>
+      </w:r>
+      <w:proofErr w:type="spellStart"/>
+      <w:r>
         <w:t>serverless</w:t>
       </w:r>
       <w:proofErr w:type="spellEnd"/>
       <w:r>
-        <w:t xml:space="preserve"> and extremely lightweight with the library being less than 500KiB in size</w:t>
-      </w:r>
-      <w:r>
+        <w:t xml:space="preserve"> has the advantage of being able to read and write to the database without a network protocol such as TCP/IP. This, along with its lightweight build, make it suitable for</w:t>
+      </w:r>
+      <w:r>
+        <w:t xml:space="preserve"> smart phone database storage.</w:t>
+      </w:r>
+    </w:p>
+    <w:p/>
+    <w:p>
+      <w:pPr>
+        <w:rPr>
+          <w:rFonts w:eastAsiaTheme="majorEastAsia"/>
+        </w:rPr>
+      </w:pPr>
+      <w:r>
+        <w:rPr>
+          <w:b/>
+        </w:rPr>
+        <w:t>M2Mqtt</w:t>
+      </w:r>
+      <w:r>
+        <w:rPr>
+          <w:b/>
+        </w:rPr>
         <w:t xml:space="preserve"> </w:t>
       </w:r>
       <w:r>
+        <w:t>is a MQTT</w:t>
+      </w:r>
+      <w:r>
+        <w:t xml:space="preserve"> c</w:t>
+      </w:r>
+      <w:r>
+        <w:t xml:space="preserve">lient made for all .Net platforms, including support for Internet of Things and M2M communication </w:t>
+      </w:r>
+      <w:r>
         <w:rPr>
           <w:rFonts w:eastAsiaTheme="majorEastAsia"/>
         </w:rPr>
-        <w:t xml:space="preserve">(Sqlite.org, </w:t>
+        <w:t>(GitHub, 2019</w:t>
+      </w:r>
+      <w:r>
+        <w:rPr>
+          <w:rFonts w:eastAsiaTheme="majorEastAsia"/>
+        </w:rPr>
+        <w:t>)</w:t>
+      </w:r>
+      <w:r>
+        <w:rPr>
+          <w:rFonts w:eastAsiaTheme="majorEastAsia"/>
+        </w:rPr>
+        <w:t xml:space="preserve">. Other MQTT clients such as </w:t>
       </w:r>
       <w:proofErr w:type="spellStart"/>
       <w:r>
         <w:rPr>
           <w:rFonts w:eastAsiaTheme="majorEastAsia"/>
         </w:rPr>
-        <w:t>n.d.</w:t>
+        <w:t>MQTTnet</w:t>
       </w:r>
       <w:proofErr w:type="spellEnd"/>
       <w:r>
         <w:rPr>
           <w:rFonts w:eastAsiaTheme="majorEastAsia"/>
         </w:rPr>
-        <w:t>)</w:t>
-      </w:r>
-      <w:r>
-        <w:t xml:space="preserve">. Being </w:t>
-      </w:r>
-      <w:proofErr w:type="spellStart"/>
-      <w:r>
-        <w:t>serverless</w:t>
-      </w:r>
-      <w:proofErr w:type="spellEnd"/>
-      <w:r>
-        <w:t xml:space="preserve"> has the advantage of being able to read and write to the database without a network protocol such as TCP/IP. This, along with its lightweight build, make it suitable for</w:t>
-      </w:r>
-      <w:r>
-        <w:t xml:space="preserve"> smart phone database storage.</w:t>
-      </w:r>
-    </w:p>
-    <w:p/>
-    <w:p>
-      <w:pPr>
+        <w:t xml:space="preserve"> </w:t>
+      </w:r>
+      <w:r>
         <w:rPr>
           <w:rFonts w:eastAsiaTheme="majorEastAsia"/>
         </w:rPr>
-      </w:pPr>
-      <w:r>
-        <w:rPr>
-          <w:b/>
-        </w:rPr>
-        <w:t>M2Mqtt</w:t>
-      </w:r>
-      <w:r>
-        <w:rPr>
-          <w:b/>
-        </w:rPr>
-        <w:t xml:space="preserve"> </w:t>
-      </w:r>
-      <w:r>
-        <w:t>is a MQTT</w:t>
-      </w:r>
-      <w:r>
-        <w:t xml:space="preserve"> c</w:t>
-      </w:r>
-      <w:r>
-        <w:t xml:space="preserve">lient made for all .Net platforms, including support for Internet of Things and M2M communication </w:t>
-      </w:r>
-      <w:r>
-        <w:rPr>
-          <w:rFonts w:eastAsiaTheme="majorEastAsia"/>
-        </w:rPr>
-        <w:t>(GitHub, 2019</w:t>
-      </w:r>
-      <w:r>
-        <w:rPr>
-          <w:rFonts w:eastAsiaTheme="majorEastAsia"/>
-        </w:rPr>
-        <w:t>)</w:t>
-      </w:r>
-      <w:r>
-        <w:rPr>
-          <w:rFonts w:eastAsiaTheme="majorEastAsia"/>
-        </w:rPr>
-        <w:t xml:space="preserve">. Other MQTT clients such as </w:t>
-      </w:r>
-      <w:proofErr w:type="spellStart"/>
-      <w:r>
-        <w:rPr>
-          <w:rFonts w:eastAsiaTheme="majorEastAsia"/>
-        </w:rPr>
-        <w:t>MQTTnet</w:t>
-      </w:r>
-      <w:proofErr w:type="spellEnd"/>
-      <w:r>
-        <w:rPr>
-          <w:rFonts w:eastAsiaTheme="majorEastAsia"/>
-        </w:rPr>
-        <w:t xml:space="preserve"> </w:t>
-      </w:r>
-      <w:r>
-        <w:rPr>
-          <w:rFonts w:eastAsiaTheme="majorEastAsia"/>
-        </w:rPr>
-        <w:t xml:space="preserve">are platform specific and therefore not applicable to </w:t>
-      </w:r>
-      <w:proofErr w:type="spellStart"/>
-      <w:r>
-        <w:rPr>
-          <w:rFonts w:eastAsiaTheme="majorEastAsia"/>
-        </w:rPr>
-        <w:t>Xamarin</w:t>
-      </w:r>
-      <w:proofErr w:type="spellEnd"/>
-      <w:r>
-        <w:rPr>
-          <w:rFonts w:eastAsiaTheme="majorEastAsia"/>
-        </w:rPr>
-        <w:t xml:space="preserve"> development</w:t>
+        <w:t>are platform specific and therefore not applicable to Xamarin development</w:t>
       </w:r>
     </w:p>
     <w:p>
@@ -20471,8 +20131,18 @@
                 <w:sz w:val="20"/>
                 <w:szCs w:val="20"/>
               </w:rPr>
-              <w:t>Python Library – Imutils</w:t>
-            </w:r>
+              <w:t xml:space="preserve">Python Library – </w:t>
+            </w:r>
+            <w:proofErr w:type="spellStart"/>
+            <w:r>
+              <w:rPr>
+                <w:rFonts w:asciiTheme="majorHAnsi" w:hAnsiTheme="majorHAnsi" w:cstheme="majorHAnsi"/>
+                <w:sz w:val="20"/>
+                <w:szCs w:val="20"/>
+              </w:rPr>
+              <w:t>Imutils</w:t>
+            </w:r>
+            <w:proofErr w:type="spellEnd"/>
           </w:p>
         </w:tc>
         <w:tc>
@@ -24193,7 +23863,13 @@
         <w:t>, 1996). Based</w:t>
       </w:r>
       <w:r>
-        <w:t xml:space="preserve"> on client-server model, a connection is established by the SSH client by connecting to the SSH server (see Figure 10). The client then uses public key cryptography to verify the identity of the SSH server. For data exchange, the protocol uses symmetric encryption and hashing algorithms, ensuring the privacy and integrity of the data sent between the two devices. Although SSH will be utilised very frequently during development, it is not necessary to have after development, as the whole system is automated. Therefore, it is recommended to disable SSH and close its associated port to help in the preventing of unauthorised access.</w:t>
+        <w:t xml:space="preserve"> on client-server model, a connection is established by the SSH client by connecting </w:t>
+      </w:r>
+      <w:r>
+        <w:t>to the SSH server (see Figure 17</w:t>
+      </w:r>
+      <w:r>
+        <w:t>). The client then uses public key cryptography to verify the identity of the SSH server. For data exchange, the protocol uses symmetric encryption and hashing algorithms, ensuring the privacy and integrity of the data sent between the two devices. Although SSH will be utilised very frequently during development, it is not necessary to have after development, as the whole system is automated. Therefore, it is recommended to disable SSH and close its associated port to help in the preventing of unauthorised access.</w:t>
       </w:r>
     </w:p>
     <w:p/>
@@ -24336,10 +24012,7 @@
         <w:t xml:space="preserve">‘dataset/chris’ </w:t>
       </w:r>
       <w:r>
-        <w:t>will store all images captured in the folder relating to the individual named Chris.</w:t>
-      </w:r>
-      <w:r>
-        <w:t xml:space="preserve"> The script is continually </w:t>
+        <w:t xml:space="preserve">will store all images captured in the folder relating to the individual named Chris. The script is continually </w:t>
       </w:r>
       <w:proofErr w:type="gramStart"/>
       <w:r>
@@ -25140,6 +24813,9 @@
         <w:t>1</w:t>
       </w:r>
       <w:r>
+        <w:rPr>
+          <w:noProof/>
+        </w:rPr>
         <w:fldChar w:fldCharType="end"/>
       </w:r>
       <w:r>
@@ -25205,37 +24881,16 @@
         <w:t xml:space="preserve">. </w:t>
       </w:r>
       <w:r>
-        <w:t xml:space="preserve">This step has the option of being ran on a separate computer with the end pickle file being transferred over to the Pi once complete. The script ‘encoded_faces.py’ is continually ran after the dataset is referenced, processing each image into an encoded format and assigning each image to its given folder which was created in the previous step (see Code Fragment 2). </w:t>
-      </w:r>
-      <w:r>
-        <w:t>To reduce strain on the compu</w:t>
-      </w:r>
-      <w:r>
-        <w:t xml:space="preserve">ter processing unit (CPU), the </w:t>
-      </w:r>
-      <w:r>
-        <w:rPr>
-          <w:noProof/>
-        </w:rPr>
-        <w:t>face_r</w:t>
-      </w:r>
-      <w:r>
-        <w:rPr>
-          <w:noProof/>
-        </w:rPr>
-        <w:t>ecognition</w:t>
-      </w:r>
-      <w:r>
-        <w:t xml:space="preserve"> </w:t>
-      </w:r>
-      <w:r>
-        <w:t>library</w:t>
-      </w:r>
-      <w:r>
-        <w:t xml:space="preserve"> is utilised before encoding the image files. This library can easily detect the face within the image before writing the encoding, meaning only the actual face of the individual will be encoded rather than the full image.</w:t>
-      </w:r>
-      <w:r>
-        <w:t xml:space="preserve"> </w:t>
+        <w:t xml:space="preserve">This step has the option of being ran on a separate computer with the end pickle file being transferred over to the Pi once complete. The script ‘encoded_faces.py’ is continually ran after the dataset is referenced, processing each image into an encoded format and assigning each image to its given folder which was created in the previous step (see Code Fragment 2). To reduce strain on the computer processing unit (CPU), the </w:t>
+      </w:r>
+      <w:r>
+        <w:rPr>
+          <w:noProof/>
+        </w:rPr>
+        <w:t>face_recognition</w:t>
+      </w:r>
+      <w:r>
+        <w:t xml:space="preserve"> library is utilised before encoding the image files. This library can easily detect the face within the image before writing the encoding, meaning only the actual face of the individual will be encoded rather than the full image. </w:t>
       </w:r>
       <w:r>
         <w:t>Finally, the encodings are dumped in the pickle file ‘</w:t>
@@ -25512,17 +25167,7 @@
           <w:szCs w:val="20"/>
           <w:shd w:val="clear" w:color="auto" w:fill="F2F2F2" w:themeFill="background1" w:themeFillShade="F2"/>
         </w:rPr>
-        <w:t>,</w:t>
-      </w:r>
-      <w:r>
-        <w:rPr>
-          <w:rFonts w:ascii="Courier New" w:hAnsi="Courier New" w:cs="Courier New"/>
-          <w:noProof/>
-          <w:sz w:val="20"/>
-          <w:szCs w:val="20"/>
-          <w:shd w:val="clear" w:color="auto" w:fill="F2F2F2" w:themeFill="background1" w:themeFillShade="F2"/>
-        </w:rPr>
-        <w:t xml:space="preserve"> </w:t>
+        <w:t xml:space="preserve">, </w:t>
       </w:r>
       <w:r>
         <w:rPr>
@@ -25858,16 +25503,7 @@
           <w:sz w:val="20"/>
           <w:szCs w:val="20"/>
         </w:rPr>
-        <w:t>8.</w:t>
-      </w:r>
-      <w:r>
-        <w:rPr>
-          <w:rFonts w:ascii="Courier New" w:hAnsi="Courier New" w:cs="Courier New"/>
-          <w:noProof/>
-          <w:sz w:val="20"/>
-          <w:szCs w:val="20"/>
-        </w:rPr>
-        <w:t xml:space="preserve">    </w:t>
+        <w:t xml:space="preserve">8.    </w:t>
       </w:r>
       <w:r>
         <w:rPr>
@@ -25898,17 +25534,7 @@
           <w:szCs w:val="20"/>
           <w:shd w:val="clear" w:color="auto" w:fill="F2F2F2" w:themeFill="background1" w:themeFillShade="F2"/>
         </w:rPr>
-        <w:t xml:space="preserve"> face_recognition.face_locations(rgb,</w:t>
-      </w:r>
-      <w:r>
-        <w:rPr>
-          <w:rFonts w:ascii="Courier New" w:hAnsi="Courier New" w:cs="Courier New"/>
-          <w:noProof/>
-          <w:sz w:val="20"/>
-          <w:szCs w:val="20"/>
-          <w:shd w:val="clear" w:color="auto" w:fill="F2F2F2" w:themeFill="background1" w:themeFillShade="F2"/>
-        </w:rPr>
-        <w:t xml:space="preserve"> </w:t>
+        <w:t xml:space="preserve"> face_recognition.face_locations(rgb, </w:t>
       </w:r>
       <w:r>
         <w:rPr>
@@ -26282,6 +25908,9 @@
         <w:t>2</w:t>
       </w:r>
       <w:r>
+        <w:rPr>
+          <w:noProof/>
+        </w:rPr>
         <w:fldChar w:fldCharType="end"/>
       </w:r>
       <w:r>
@@ -26335,30 +25964,52 @@
       <w:r>
         <w:t>A while loop is created to infinitely loop and prevent the camera from stopping. Each frame is read into a variable with the original frame being stored in a separate variable. The frame of the actual video stream is then modified and resized using the ‘</w:t>
       </w:r>
-      <w:r>
-        <w:rPr>
-          <w:noProof/>
-        </w:rPr>
-        <w:t>imutils’</w:t>
+      <w:proofErr w:type="spellStart"/>
+      <w:r>
+        <w:rPr>
+          <w:noProof/>
+        </w:rPr>
+        <w:t>imutils</w:t>
+      </w:r>
+      <w:proofErr w:type="spellEnd"/>
+      <w:r>
+        <w:rPr>
+          <w:noProof/>
+        </w:rPr>
+        <w:t>’</w:t>
       </w:r>
       <w:r>
         <w:t xml:space="preserve"> support library. The ‘</w:t>
       </w:r>
-      <w:r>
-        <w:rPr>
-          <w:noProof/>
-        </w:rPr>
-        <w:t>face_recognition’</w:t>
+      <w:proofErr w:type="spellStart"/>
+      <w:r>
+        <w:rPr>
+          <w:noProof/>
+        </w:rPr>
+        <w:t>face_recognition</w:t>
+      </w:r>
+      <w:proofErr w:type="spellEnd"/>
+      <w:r>
+        <w:rPr>
+          <w:noProof/>
+        </w:rPr>
+        <w:t>’</w:t>
       </w:r>
       <w:r>
         <w:t xml:space="preserve"> class is then reads the frame once it is converted to </w:t>
       </w:r>
+      <w:r>
+        <w:t>‘</w:t>
+      </w:r>
       <w:proofErr w:type="spellStart"/>
       <w:r>
         <w:t>rgb</w:t>
       </w:r>
       <w:proofErr w:type="spellEnd"/>
       <w:r>
+        <w:t>’</w:t>
+      </w:r>
+      <w:r>
         <w:t xml:space="preserve"> format and the detection method, HOG, is then used to detect if there is a face within the frame</w:t>
       </w:r>
       <w:r>
@@ -26368,7 +26019,10 @@
         <w:t>.</w:t>
       </w:r>
     </w:p>
-    <w:p/>
+    <w:p>
+      <w:bookmarkStart w:id="166" w:name="_GoBack"/>
+      <w:bookmarkEnd w:id="166"/>
+    </w:p>
     <w:p>
       <w:pPr>
         <w:keepNext/>
@@ -26392,16 +26046,7 @@
           <w:szCs w:val="20"/>
         </w:rPr>
         <w:lastRenderedPageBreak/>
-        <w:t xml:space="preserve">1. </w:t>
-      </w:r>
-      <w:r>
-        <w:rPr>
-          <w:rFonts w:ascii="Courier New" w:hAnsi="Courier New" w:cs="Courier New"/>
-          <w:noProof/>
-          <w:sz w:val="20"/>
-          <w:szCs w:val="20"/>
-        </w:rPr>
-        <w:t>while True:</w:t>
+        <w:t>1. while True:</w:t>
       </w:r>
     </w:p>
     <w:p>
@@ -26439,17 +26084,7 @@
           <w:szCs w:val="20"/>
           <w:shd w:val="clear" w:color="auto" w:fill="F2F2F2" w:themeFill="background1" w:themeFillShade="F2"/>
         </w:rPr>
-        <w:t xml:space="preserve">    </w:t>
-      </w:r>
-      <w:r>
-        <w:rPr>
-          <w:rFonts w:ascii="Courier New" w:hAnsi="Courier New" w:cs="Courier New"/>
-          <w:noProof/>
-          <w:sz w:val="20"/>
-          <w:szCs w:val="20"/>
-          <w:shd w:val="clear" w:color="auto" w:fill="F2F2F2" w:themeFill="background1" w:themeFillShade="F2"/>
-        </w:rPr>
-        <w:t>frame = vs.read()</w:t>
+        <w:t xml:space="preserve">    frame = vs.read()</w:t>
       </w:r>
     </w:p>
     <w:p>
@@ -26544,16 +26179,7 @@
           <w:sz w:val="20"/>
           <w:szCs w:val="20"/>
         </w:rPr>
-        <w:t xml:space="preserve">4.    </w:t>
-      </w:r>
-      <w:r>
-        <w:rPr>
-          <w:rFonts w:ascii="Courier New" w:hAnsi="Courier New" w:cs="Courier New"/>
-          <w:noProof/>
-          <w:sz w:val="20"/>
-          <w:szCs w:val="20"/>
-        </w:rPr>
-        <w:t>rgb = cv2.cvtColor(frame, cv2.COLOR_BGR2RGB)</w:t>
+        <w:t>4.    rgb = cv2.cvtColor(frame, cv2.COLOR_BGR2RGB)</w:t>
       </w:r>
     </w:p>
     <w:p>
@@ -26590,14 +26216,6 @@
           <w:szCs w:val="20"/>
         </w:rPr>
         <w:tab/>
-      </w:r>
-      <w:r>
-        <w:rPr>
-          <w:rFonts w:ascii="Courier New" w:hAnsi="Courier New" w:cs="Courier New"/>
-          <w:noProof/>
-          <w:sz w:val="20"/>
-          <w:szCs w:val="20"/>
-        </w:rPr>
         <w:t>rgb = imutils.resize(frame, width=750)</w:t>
       </w:r>
     </w:p>
@@ -26754,14 +26372,6 @@
           <w:szCs w:val="20"/>
         </w:rPr>
         <w:tab/>
-      </w:r>
-      <w:r>
-        <w:rPr>
-          <w:rFonts w:ascii="Courier New" w:hAnsi="Courier New" w:cs="Courier New"/>
-          <w:noProof/>
-          <w:sz w:val="20"/>
-          <w:szCs w:val="20"/>
-        </w:rPr>
         <w:t>model=args[“detection_method])</w:t>
       </w:r>
     </w:p>
@@ -26940,6 +26550,9 @@
         <w:t>3</w:t>
       </w:r>
       <w:r>
+        <w:rPr>
+          <w:noProof/>
+        </w:rPr>
         <w:fldChar w:fldCharType="end"/>
       </w:r>
       <w:r>
@@ -27627,16 +27240,7 @@
           <w:sz w:val="20"/>
           <w:szCs w:val="20"/>
         </w:rPr>
-        <w:t xml:space="preserve">13. </w:t>
-      </w:r>
-      <w:r>
-        <w:rPr>
-          <w:rFonts w:ascii="Courier New" w:hAnsi="Courier New" w:cs="Courier New"/>
-          <w:noProof/>
-          <w:sz w:val="20"/>
-          <w:szCs w:val="20"/>
-        </w:rPr>
-        <w:t xml:space="preserve">  </w:t>
+        <w:t xml:space="preserve">13.   </w:t>
       </w:r>
     </w:p>
     <w:p>
@@ -27781,16 +27385,7 @@
           <w:sz w:val="20"/>
           <w:szCs w:val="20"/>
         </w:rPr>
-        <w:t>17</w:t>
-      </w:r>
-      <w:r>
-        <w:rPr>
-          <w:rFonts w:ascii="Courier New" w:hAnsi="Courier New" w:cs="Courier New"/>
-          <w:noProof/>
-          <w:sz w:val="20"/>
-          <w:szCs w:val="20"/>
-        </w:rPr>
-        <w:t>.</w:t>
+        <w:t>17.</w:t>
       </w:r>
     </w:p>
     <w:p>
@@ -27817,6 +27412,9 @@
         <w:t>4</w:t>
       </w:r>
       <w:r>
+        <w:rPr>
+          <w:noProof/>
+        </w:rPr>
         <w:fldChar w:fldCharType="end"/>
       </w:r>
       <w:r>
@@ -27824,13 +27422,29 @@
       </w:r>
     </w:p>
     <w:p/>
-    <w:p/>
-    <w:p>
+    <w:p>
+      <w:r>
+        <w:t xml:space="preserve">After looping through the dataset, there is a box drawn on the live image feed, around the individuals face using the </w:t>
+      </w:r>
+      <w:proofErr w:type="spellStart"/>
+      <w:r>
+        <w:t>OpenCV</w:t>
+      </w:r>
+      <w:proofErr w:type="spellEnd"/>
+      <w:r>
+        <w:t xml:space="preserve"> module. Text is also drawn on screen with the default being ‘Unknown’, meaning the individual was not recognised. If there is a match from the previous step, their name is written on screen instead. When the individual is not recognised, the original frame is captured along with the current date and time used to label the captured image. </w:t>
+      </w:r>
       <w:r>
         <w:t xml:space="preserve">In terms of image formatting, JPG is the most suitable. Small sacrifices in image quality compared to its PNG format counterpart are a suitable trade-off for its significantly smaller size. </w:t>
       </w:r>
       <w:r>
-        <w:t>Finally, the image path of the taken image is then passed as an argument to the publish script.</w:t>
+        <w:t>Finally, the image path of the taken image is then passed as an argument to the publish script</w:t>
+      </w:r>
+      <w:r>
+        <w:t xml:space="preserve"> and the script sleeps for 10 seconds to prevent another image of the individual being sent twice</w:t>
+      </w:r>
+      <w:r>
+        <w:t>.</w:t>
       </w:r>
     </w:p>
     <w:p/>
@@ -28044,16 +27658,7 @@
           <w:sz w:val="20"/>
           <w:szCs w:val="20"/>
         </w:rPr>
-        <w:t>4.</w:t>
-      </w:r>
-      <w:r>
-        <w:rPr>
-          <w:rFonts w:ascii="Courier New" w:hAnsi="Courier New" w:cs="Courier New"/>
-          <w:noProof/>
-          <w:sz w:val="20"/>
-          <w:szCs w:val="20"/>
-        </w:rPr>
-        <w:t xml:space="preserve">   </w:t>
+        <w:t xml:space="preserve">4.   </w:t>
       </w:r>
       <w:r>
         <w:rPr>
@@ -28161,16 +27766,7 @@
           <w:sz w:val="20"/>
           <w:szCs w:val="20"/>
         </w:rPr>
-        <w:t>6.</w:t>
-      </w:r>
-      <w:r>
-        <w:rPr>
-          <w:rFonts w:ascii="Courier New" w:hAnsi="Courier New" w:cs="Courier New"/>
-          <w:noProof/>
-          <w:sz w:val="20"/>
-          <w:szCs w:val="20"/>
-        </w:rPr>
-        <w:t xml:space="preserve">   </w:t>
+        <w:t xml:space="preserve">6.   </w:t>
       </w:r>
     </w:p>
     <w:p>
@@ -28287,16 +27883,7 @@
           <w:sz w:val="20"/>
           <w:szCs w:val="20"/>
         </w:rPr>
-        <w:t>8.</w:t>
-      </w:r>
-      <w:r>
-        <w:rPr>
-          <w:rFonts w:ascii="Courier New" w:hAnsi="Courier New" w:cs="Courier New"/>
-          <w:noProof/>
-          <w:sz w:val="20"/>
-          <w:szCs w:val="20"/>
-        </w:rPr>
-        <w:t xml:space="preserve">       </w:t>
+        <w:t xml:space="preserve">8.       </w:t>
       </w:r>
       <w:r>
         <w:rPr>
@@ -28395,16 +27982,7 @@
           <w:sz w:val="20"/>
           <w:szCs w:val="20"/>
         </w:rPr>
-        <w:t>10.</w:t>
-      </w:r>
-      <w:r>
-        <w:rPr>
-          <w:rFonts w:ascii="Courier New" w:hAnsi="Courier New" w:cs="Courier New"/>
-          <w:noProof/>
-          <w:sz w:val="20"/>
-          <w:szCs w:val="20"/>
-        </w:rPr>
-        <w:t xml:space="preserve">  </w:t>
+        <w:t xml:space="preserve">10.  </w:t>
       </w:r>
       <w:r>
         <w:rPr>
@@ -28566,16 +28144,7 @@
           <w:sz w:val="20"/>
           <w:szCs w:val="20"/>
         </w:rPr>
-        <w:t xml:space="preserve">13. </w:t>
-      </w:r>
-      <w:r>
-        <w:rPr>
-          <w:rFonts w:ascii="Courier New" w:hAnsi="Courier New" w:cs="Courier New"/>
-          <w:noProof/>
-          <w:sz w:val="20"/>
-          <w:szCs w:val="20"/>
-        </w:rPr>
-        <w:t xml:space="preserve">  </w:t>
+        <w:t xml:space="preserve">13.   </w:t>
       </w:r>
       <w:r>
         <w:rPr>
@@ -28629,16 +28198,7 @@
           <w:sz w:val="20"/>
           <w:szCs w:val="20"/>
         </w:rPr>
-        <w:t>14.</w:t>
-      </w:r>
-      <w:r>
-        <w:rPr>
-          <w:rFonts w:ascii="Courier New" w:hAnsi="Courier New" w:cs="Courier New"/>
-          <w:noProof/>
-          <w:sz w:val="20"/>
-          <w:szCs w:val="20"/>
-        </w:rPr>
-        <w:t xml:space="preserve">  </w:t>
+        <w:t xml:space="preserve">14.  </w:t>
       </w:r>
       <w:r>
         <w:rPr>
@@ -28782,16 +28342,7 @@
           <w:sz w:val="20"/>
           <w:szCs w:val="20"/>
         </w:rPr>
-        <w:t>16.</w:t>
-      </w:r>
-      <w:r>
-        <w:rPr>
-          <w:rFonts w:ascii="Courier New" w:hAnsi="Courier New" w:cs="Courier New"/>
-          <w:noProof/>
-          <w:sz w:val="20"/>
-          <w:szCs w:val="20"/>
-        </w:rPr>
-        <w:t xml:space="preserve">   </w:t>
+        <w:t xml:space="preserve">16.   </w:t>
       </w:r>
       <w:r>
         <w:rPr>
@@ -28899,16 +28450,7 @@
           <w:sz w:val="20"/>
           <w:szCs w:val="20"/>
         </w:rPr>
-        <w:t xml:space="preserve">18.    </w:t>
-      </w:r>
-      <w:r>
-        <w:rPr>
-          <w:rFonts w:ascii="Courier New" w:hAnsi="Courier New" w:cs="Courier New"/>
-          <w:noProof/>
-          <w:sz w:val="20"/>
-          <w:szCs w:val="20"/>
-        </w:rPr>
-        <w:t xml:space="preserve">       </w:t>
+        <w:t xml:space="preserve">18.           </w:t>
       </w:r>
       <w:r>
         <w:rPr>
@@ -29043,16 +28585,7 @@
           <w:sz w:val="20"/>
           <w:szCs w:val="20"/>
         </w:rPr>
-        <w:t xml:space="preserve">20.   </w:t>
-      </w:r>
-      <w:r>
-        <w:rPr>
-          <w:rFonts w:ascii="Courier New" w:hAnsi="Courier New" w:cs="Courier New"/>
-          <w:noProof/>
-          <w:sz w:val="20"/>
-          <w:szCs w:val="20"/>
-        </w:rPr>
-        <w:t xml:space="preserve">    </w:t>
+        <w:t xml:space="preserve">20.       </w:t>
       </w:r>
       <w:r>
         <w:rPr>
@@ -29131,6 +28664,9 @@
         <w:t>5</w:t>
       </w:r>
       <w:r>
+        <w:rPr>
+          <w:noProof/>
+        </w:rPr>
         <w:fldChar w:fldCharType="end"/>
       </w:r>
       <w:r>
@@ -29162,7 +28698,15 @@
         <w:t xml:space="preserve">If, in the unlikely event that the Pi is forced to be rebooted, measurements are to be taken to ensure the surveillance system remains functional. This can be remedied </w:t>
       </w:r>
       <w:r>
-        <w:t>using a shell script and Crontab, a background process that allows for execution of scripts at set times.</w:t>
+        <w:t xml:space="preserve">using a shell script and </w:t>
+      </w:r>
+      <w:proofErr w:type="spellStart"/>
+      <w:r>
+        <w:t>Crontab</w:t>
+      </w:r>
+      <w:proofErr w:type="spellEnd"/>
+      <w:r>
+        <w:t>, a background process that allows for execution of scripts at set times.</w:t>
       </w:r>
       <w:r>
         <w:t xml:space="preserve"> </w:t>
@@ -29197,7 +28741,15 @@
     <w:p/>
     <w:p>
       <w:r>
-        <w:t>Once the shell script is created, it must be incorporated into Crontab which can set the script to automatically fire after a reboot using the following command:</w:t>
+        <w:t xml:space="preserve">Once the shell script is created, it must be incorporated into </w:t>
+      </w:r>
+      <w:proofErr w:type="spellStart"/>
+      <w:r>
+        <w:t>Crontab</w:t>
+      </w:r>
+      <w:proofErr w:type="spellEnd"/>
+      <w:r>
+        <w:t xml:space="preserve"> which can set the script to automatically fire after a reboot using the following command:</w:t>
       </w:r>
     </w:p>
     <w:p/>
@@ -29227,7 +28779,7 @@
       <w:pPr>
         <w:pStyle w:val="Heading3"/>
       </w:pPr>
-      <w:bookmarkStart w:id="166" w:name="_Toc14464854"/>
+      <w:bookmarkStart w:id="167" w:name="_Toc14464854"/>
       <w:r>
         <w:lastRenderedPageBreak/>
         <w:t>5.2.</w:t>
@@ -29238,7 +28790,7 @@
       <w:r>
         <w:t xml:space="preserve"> MQTT Communication</w:t>
       </w:r>
-      <w:bookmarkEnd w:id="166"/>
+      <w:bookmarkEnd w:id="167"/>
     </w:p>
     <w:p>
       <w:pPr>
@@ -29302,7 +28854,7 @@
           <w:szCs w:val="26"/>
         </w:rPr>
       </w:pPr>
-      <w:bookmarkStart w:id="167" w:name="_Toc14464855"/>
+      <w:bookmarkStart w:id="168" w:name="_Toc14464855"/>
       <w:r>
         <w:br w:type="page"/>
       </w:r>
@@ -29315,7 +28867,7 @@
         <w:lastRenderedPageBreak/>
         <w:t>5.3 Application Development</w:t>
       </w:r>
-      <w:bookmarkEnd w:id="167"/>
+      <w:bookmarkEnd w:id="168"/>
     </w:p>
     <w:p/>
     <w:p>
@@ -29328,23 +28880,15 @@
       <w:pPr>
         <w:pStyle w:val="Heading3"/>
       </w:pPr>
-      <w:bookmarkStart w:id="168" w:name="_Toc14464856"/>
+      <w:bookmarkStart w:id="169" w:name="_Toc14464856"/>
       <w:r>
         <w:t>5.3.1 Receiving Images MQTT</w:t>
       </w:r>
-      <w:bookmarkEnd w:id="168"/>
-    </w:p>
-    <w:p>
-      <w:r>
-        <w:t xml:space="preserve">The fundamental and most important part of the application development is its ability to communicate with the Raspberry Pi. Once an image is sent via MQTT, the image must be able to reconstructed in a format supported by </w:t>
-      </w:r>
-      <w:proofErr w:type="spellStart"/>
-      <w:r>
-        <w:t>Xamarin</w:t>
-      </w:r>
-      <w:proofErr w:type="spellEnd"/>
-      <w:r>
-        <w:t>.</w:t>
+      <w:bookmarkEnd w:id="169"/>
+    </w:p>
+    <w:p>
+      <w:r>
+        <w:t>The fundamental and most important part of the application development is its ability to communicate with the Raspberry Pi. Once an image is sent via MQTT, the image must be able to reconstructed in a format supported by Xamarin.</w:t>
       </w:r>
     </w:p>
     <w:p/>
@@ -29352,11 +28896,11 @@
       <w:pPr>
         <w:pStyle w:val="Heading3"/>
       </w:pPr>
-      <w:bookmarkStart w:id="169" w:name="_Toc14464857"/>
+      <w:bookmarkStart w:id="170" w:name="_Toc14464857"/>
       <w:r>
         <w:t>5.3.2 Database Development</w:t>
       </w:r>
-      <w:bookmarkEnd w:id="169"/>
+      <w:bookmarkEnd w:id="170"/>
     </w:p>
     <w:p>
       <w:r>
@@ -29371,11 +28915,11 @@
       <w:pPr>
         <w:pStyle w:val="Heading3"/>
       </w:pPr>
-      <w:bookmarkStart w:id="170" w:name="_Toc14464858"/>
+      <w:bookmarkStart w:id="171" w:name="_Toc14464858"/>
       <w:r>
         <w:t>5.3.3 Displaying Received Images</w:t>
       </w:r>
-      <w:bookmarkEnd w:id="170"/>
+      <w:bookmarkEnd w:id="171"/>
     </w:p>
     <w:p>
       <w:r>
@@ -29387,7 +28931,7 @@
       <w:pPr>
         <w:pStyle w:val="Heading3"/>
       </w:pPr>
-      <w:bookmarkStart w:id="171" w:name="_Toc14464859"/>
+      <w:bookmarkStart w:id="172" w:name="_Toc14464859"/>
       <w:r>
         <w:t>5.3.4 Password Stor</w:t>
       </w:r>
@@ -29397,7 +28941,7 @@
         </w:rPr>
         <w:t>age</w:t>
       </w:r>
-      <w:bookmarkEnd w:id="171"/>
+      <w:bookmarkEnd w:id="172"/>
     </w:p>
     <w:p>
       <w:r>
@@ -29494,7 +29038,7 @@
           <w:szCs w:val="26"/>
         </w:rPr>
       </w:pPr>
-      <w:bookmarkStart w:id="172" w:name="_Toc14464860"/>
+      <w:bookmarkStart w:id="173" w:name="_Toc14464860"/>
       <w:r>
         <w:br w:type="page"/>
       </w:r>
@@ -29507,7 +29051,7 @@
         <w:lastRenderedPageBreak/>
         <w:t>5.4 Security Implementation</w:t>
       </w:r>
-      <w:bookmarkEnd w:id="172"/>
+      <w:bookmarkEnd w:id="173"/>
     </w:p>
     <w:p/>
     <w:p>
@@ -29532,7 +29076,7 @@
       <w:pPr>
         <w:pStyle w:val="Heading3"/>
       </w:pPr>
-      <w:bookmarkStart w:id="173" w:name="_Toc14464861"/>
+      <w:bookmarkStart w:id="174" w:name="_Toc14464861"/>
       <w:r>
         <w:t>5.4</w:t>
       </w:r>
@@ -29542,7 +29086,7 @@
       <w:r>
         <w:t xml:space="preserve"> Raspberry Pi Specific Security</w:t>
       </w:r>
-      <w:bookmarkEnd w:id="173"/>
+      <w:bookmarkEnd w:id="174"/>
     </w:p>
     <w:p>
       <w:pPr>
@@ -29717,11 +29261,11 @@
       <w:pPr>
         <w:pStyle w:val="Heading3"/>
       </w:pPr>
-      <w:bookmarkStart w:id="174" w:name="_Toc14464825"/>
+      <w:bookmarkStart w:id="175" w:name="_Toc14464825"/>
       <w:r>
         <w:t>5.4.2 Firewall Protection</w:t>
       </w:r>
-      <w:bookmarkEnd w:id="174"/>
+      <w:bookmarkEnd w:id="175"/>
     </w:p>
     <w:p>
       <w:pPr>
@@ -29797,8 +29341,6 @@
       <w:r>
         <w:br w:type="page"/>
       </w:r>
-      <w:bookmarkStart w:id="175" w:name="_GoBack"/>
-      <w:bookmarkEnd w:id="175"/>
     </w:p>
     <w:p>
       <w:pPr>
@@ -30917,35 +30459,13 @@
         <w:t xml:space="preserve">In </w:t>
       </w:r>
       <w:r>
-        <w:t xml:space="preserve">accordance with the best practices outlined by the </w:t>
-      </w:r>
-      <w:proofErr w:type="spellStart"/>
-      <w:r>
-        <w:t>IoT</w:t>
-      </w:r>
-      <w:proofErr w:type="spellEnd"/>
-      <w:r>
-        <w:t xml:space="preserve"> security foundation </w:t>
+        <w:t xml:space="preserve">accordance with the best practices outlined by the IoT security foundation </w:t>
       </w:r>
       <w:r>
         <w:rPr>
           <w:szCs w:val="24"/>
         </w:rPr>
-        <w:t>(</w:t>
-      </w:r>
-      <w:proofErr w:type="spellStart"/>
-      <w:r>
-        <w:rPr>
-          <w:szCs w:val="24"/>
-        </w:rPr>
-        <w:t>IoT</w:t>
-      </w:r>
-      <w:proofErr w:type="spellEnd"/>
-      <w:r>
-        <w:rPr>
-          <w:szCs w:val="24"/>
-        </w:rPr>
-        <w:t xml:space="preserve"> Security Compliance Framework, 2018)</w:t>
+        <w:t>(IoT Security Compliance Framework, 2018)</w:t>
       </w:r>
       <w:r>
         <w:rPr>
@@ -32682,15 +32202,7 @@
     <w:p/>
     <w:p>
       <w:r>
-        <w:t xml:space="preserve">This section details the initial screen designs for the mobile application. As development is carried out using </w:t>
-      </w:r>
-      <w:proofErr w:type="spellStart"/>
-      <w:r>
-        <w:t>Xamarin</w:t>
-      </w:r>
-      <w:proofErr w:type="spellEnd"/>
-      <w:r>
-        <w:t xml:space="preserve">, the </w:t>
+        <w:t xml:space="preserve">This section details the initial screen designs for the mobile application. As development is carried out using Xamarin, the </w:t>
       </w:r>
       <w:r>
         <w:t>user interface</w:t>
@@ -33162,33 +32674,7 @@
           <w:szCs w:val="20"/>
           <w:shd w:val="clear" w:color="auto" w:fill="FFFFFF"/>
         </w:rPr>
-        <w:t xml:space="preserve">UK gears up for new laws on </w:t>
-      </w:r>
-      <w:proofErr w:type="spellStart"/>
-      <w:r>
-        <w:rPr>
-          <w:rFonts w:cs="Times New Roman"/>
-          <w:i/>
-          <w:iCs/>
-          <w:color w:val="000000"/>
-          <w:sz w:val="20"/>
-          <w:szCs w:val="20"/>
-          <w:shd w:val="clear" w:color="auto" w:fill="FFFFFF"/>
-        </w:rPr>
-        <w:t>IoT</w:t>
-      </w:r>
-      <w:proofErr w:type="spellEnd"/>
-      <w:r>
-        <w:rPr>
-          <w:rFonts w:cs="Times New Roman"/>
-          <w:i/>
-          <w:iCs/>
-          <w:color w:val="000000"/>
-          <w:sz w:val="20"/>
-          <w:szCs w:val="20"/>
-          <w:shd w:val="clear" w:color="auto" w:fill="FFFFFF"/>
-        </w:rPr>
-        <w:t xml:space="preserve"> security</w:t>
+        <w:t>UK gears up for new laws on IoT security</w:t>
       </w:r>
       <w:r>
         <w:rPr>
@@ -33267,29 +32753,7 @@
           <w:sz w:val="20"/>
           <w:szCs w:val="20"/>
         </w:rPr>
-        <w:t xml:space="preserve">, E. (2018). Security Challenges Facing </w:t>
-      </w:r>
-      <w:proofErr w:type="spellStart"/>
-      <w:r>
-        <w:rPr>
-          <w:rStyle w:val="selectable"/>
-          <w:rFonts w:cs="Times New Roman"/>
-          <w:color w:val="000000"/>
-          <w:sz w:val="20"/>
-          <w:szCs w:val="20"/>
-        </w:rPr>
-        <w:t>IoT</w:t>
-      </w:r>
-      <w:proofErr w:type="spellEnd"/>
-      <w:r>
-        <w:rPr>
-          <w:rStyle w:val="selectable"/>
-          <w:rFonts w:cs="Times New Roman"/>
-          <w:color w:val="000000"/>
-          <w:sz w:val="20"/>
-          <w:szCs w:val="20"/>
-        </w:rPr>
-        <w:t xml:space="preserve"> Layers and its Protective Measures. </w:t>
+        <w:t xml:space="preserve">, E. (2018). Security Challenges Facing IoT Layers and its Protective Measures. </w:t>
       </w:r>
       <w:r>
         <w:rPr>
@@ -33850,27 +33314,7 @@
           <w:sz w:val="20"/>
           <w:szCs w:val="20"/>
         </w:rPr>
-        <w:t xml:space="preserve">, R., Khan, B. and Kim, B. (2018). </w:t>
-      </w:r>
-      <w:proofErr w:type="spellStart"/>
-      <w:r>
-        <w:rPr>
-          <w:rFonts w:cs="Times New Roman"/>
-          <w:color w:val="000000"/>
-          <w:sz w:val="20"/>
-          <w:szCs w:val="20"/>
-        </w:rPr>
-        <w:t>IoT</w:t>
-      </w:r>
-      <w:proofErr w:type="spellEnd"/>
-      <w:r>
-        <w:rPr>
-          <w:rFonts w:cs="Times New Roman"/>
-          <w:color w:val="000000"/>
-          <w:sz w:val="20"/>
-          <w:szCs w:val="20"/>
-        </w:rPr>
-        <w:t xml:space="preserve"> Elements, Layered Architectures and Security Issues: A Comprehensive Survey. </w:t>
+        <w:t xml:space="preserve">, R., Khan, B. and Kim, B. (2018). IoT Elements, Layered Architectures and Security Issues: A Comprehensive Survey. </w:t>
       </w:r>
       <w:r>
         <w:rPr>
@@ -34535,29 +33979,7 @@
           <w:szCs w:val="20"/>
           <w:shd w:val="clear" w:color="auto" w:fill="FFFFFF"/>
         </w:rPr>
-        <w:t xml:space="preserve">Liang, L., Zheng, K., Sheng, Q. and Huang, X. (2016). A Denial of Service Attack Method for an </w:t>
-      </w:r>
-      <w:proofErr w:type="spellStart"/>
-      <w:r>
-        <w:rPr>
-          <w:rFonts w:cs="Times New Roman"/>
-          <w:color w:val="000000"/>
-          <w:sz w:val="20"/>
-          <w:szCs w:val="20"/>
-          <w:shd w:val="clear" w:color="auto" w:fill="FFFFFF"/>
-        </w:rPr>
-        <w:t>IoT</w:t>
-      </w:r>
-      <w:proofErr w:type="spellEnd"/>
-      <w:r>
-        <w:rPr>
-          <w:rFonts w:cs="Times New Roman"/>
-          <w:color w:val="000000"/>
-          <w:sz w:val="20"/>
-          <w:szCs w:val="20"/>
-          <w:shd w:val="clear" w:color="auto" w:fill="FFFFFF"/>
-        </w:rPr>
-        <w:t xml:space="preserve"> System. </w:t>
+        <w:t>Liang, L., Zheng, K., Sheng, Q. and Huang, X. (2016). A Denial of Service Attack Method for an IoT System. </w:t>
       </w:r>
       <w:r>
         <w:rPr>
@@ -34881,29 +34303,7 @@
           <w:szCs w:val="20"/>
           <w:shd w:val="clear" w:color="auto" w:fill="FFFFFF"/>
         </w:rPr>
-        <w:t xml:space="preserve">, S. and Kumar, G. (2018). Performance of </w:t>
-      </w:r>
-      <w:proofErr w:type="spellStart"/>
-      <w:r>
-        <w:rPr>
-          <w:rFonts w:cs="Times New Roman"/>
-          <w:color w:val="000000"/>
-          <w:sz w:val="20"/>
-          <w:szCs w:val="20"/>
-          <w:shd w:val="clear" w:color="auto" w:fill="FFFFFF"/>
-        </w:rPr>
-        <w:t>IoT</w:t>
-      </w:r>
-      <w:proofErr w:type="spellEnd"/>
-      <w:r>
-        <w:rPr>
-          <w:rFonts w:cs="Times New Roman"/>
-          <w:color w:val="000000"/>
-          <w:sz w:val="20"/>
-          <w:szCs w:val="20"/>
-          <w:shd w:val="clear" w:color="auto" w:fill="FFFFFF"/>
-        </w:rPr>
-        <w:t xml:space="preserve"> protocols under constrained network, a Use Case based approach. </w:t>
+        <w:t>, S. and Kumar, G. (2018). Performance of IoT protocols under constrained network, a Use Case based approach. </w:t>
       </w:r>
       <w:r>
         <w:rPr>
@@ -35033,29 +34433,7 @@
           <w:szCs w:val="20"/>
           <w:shd w:val="clear" w:color="auto" w:fill="FFFFFF"/>
         </w:rPr>
-        <w:t>, P. (2015). Secure MQTT for Internet of Things (</w:t>
-      </w:r>
-      <w:proofErr w:type="spellStart"/>
-      <w:r>
-        <w:rPr>
-          <w:rFonts w:cs="Times New Roman"/>
-          <w:color w:val="000000"/>
-          <w:sz w:val="20"/>
-          <w:szCs w:val="20"/>
-          <w:shd w:val="clear" w:color="auto" w:fill="FFFFFF"/>
-        </w:rPr>
-        <w:t>IoT</w:t>
-      </w:r>
-      <w:proofErr w:type="spellEnd"/>
-      <w:r>
-        <w:rPr>
-          <w:rFonts w:cs="Times New Roman"/>
-          <w:color w:val="000000"/>
-          <w:sz w:val="20"/>
-          <w:szCs w:val="20"/>
-          <w:shd w:val="clear" w:color="auto" w:fill="FFFFFF"/>
-        </w:rPr>
-        <w:t>). </w:t>
+        <w:t>, P. (2015). Secure MQTT for Internet of Things (IoT). </w:t>
       </w:r>
       <w:r>
         <w:rPr>
@@ -35798,29 +35176,7 @@
           <w:szCs w:val="20"/>
           <w:shd w:val="clear" w:color="auto" w:fill="FFFFFF"/>
         </w:rPr>
-        <w:t xml:space="preserve">, N. (2017). Choice of effective messaging protocols for </w:t>
-      </w:r>
-      <w:proofErr w:type="spellStart"/>
-      <w:r>
-        <w:rPr>
-          <w:rFonts w:cs="Times New Roman"/>
-          <w:color w:val="000000"/>
-          <w:sz w:val="20"/>
-          <w:szCs w:val="20"/>
-          <w:shd w:val="clear" w:color="auto" w:fill="FFFFFF"/>
-        </w:rPr>
-        <w:t>IoT</w:t>
-      </w:r>
-      <w:proofErr w:type="spellEnd"/>
-      <w:r>
-        <w:rPr>
-          <w:rFonts w:cs="Times New Roman"/>
-          <w:color w:val="000000"/>
-          <w:sz w:val="20"/>
-          <w:szCs w:val="20"/>
-          <w:shd w:val="clear" w:color="auto" w:fill="FFFFFF"/>
-        </w:rPr>
-        <w:t xml:space="preserve"> systems: MQTT, </w:t>
+        <w:t xml:space="preserve">, N. (2017). Choice of effective messaging protocols for IoT systems: MQTT, </w:t>
       </w:r>
       <w:proofErr w:type="spellStart"/>
       <w:r>
@@ -36307,22 +35663,8 @@
           <w:sz w:val="20"/>
           <w:szCs w:val="20"/>
         </w:rPr>
-        <w:t xml:space="preserve">Beating JSON performance with </w:t>
-      </w:r>
-      <w:proofErr w:type="spellStart"/>
-      <w:r>
-        <w:rPr>
-          <w:rStyle w:val="selectable"/>
-          <w:rFonts w:cs="Times New Roman"/>
-          <w:i/>
-          <w:iCs/>
-          <w:color w:val="000000"/>
-          <w:sz w:val="20"/>
-          <w:szCs w:val="20"/>
-        </w:rPr>
-        <w:t>Protobuf</w:t>
-      </w:r>
-      <w:proofErr w:type="spellEnd"/>
+        <w:t>Beating JSON performance with Protobuf</w:t>
+      </w:r>
       <w:r>
         <w:rPr>
           <w:rStyle w:val="selectable"/>
@@ -36529,7 +35871,6 @@
           <w:szCs w:val="20"/>
         </w:rPr>
       </w:pPr>
-      <w:proofErr w:type="spellStart"/>
       <w:r>
         <w:rPr>
           <w:rFonts w:cs="Times New Roman"/>
@@ -36538,18 +35879,7 @@
           <w:szCs w:val="20"/>
           <w:shd w:val="clear" w:color="auto" w:fill="FFFFFF"/>
         </w:rPr>
-        <w:t>IoT</w:t>
-      </w:r>
-      <w:proofErr w:type="spellEnd"/>
-      <w:r>
-        <w:rPr>
-          <w:rFonts w:cs="Times New Roman"/>
-          <w:color w:val="000000"/>
-          <w:sz w:val="20"/>
-          <w:szCs w:val="20"/>
-          <w:shd w:val="clear" w:color="auto" w:fill="FFFFFF"/>
-        </w:rPr>
-        <w:t xml:space="preserve"> Security Compliance Framework. (2018). [</w:t>
+        <w:t>IoT Security Compliance Framework. (2018). [</w:t>
       </w:r>
       <w:proofErr w:type="spellStart"/>
       <w:r>
@@ -37071,33 +36401,7 @@
           <w:szCs w:val="20"/>
           <w:shd w:val="clear" w:color="auto" w:fill="FFFFFF"/>
         </w:rPr>
-        <w:t xml:space="preserve">Reaper: Calm Before the </w:t>
-      </w:r>
-      <w:proofErr w:type="spellStart"/>
-      <w:r>
-        <w:rPr>
-          <w:rFonts w:cs="Times New Roman"/>
-          <w:i/>
-          <w:iCs/>
-          <w:color w:val="000000"/>
-          <w:sz w:val="20"/>
-          <w:szCs w:val="20"/>
-          <w:shd w:val="clear" w:color="auto" w:fill="FFFFFF"/>
-        </w:rPr>
-        <w:t>IoT</w:t>
-      </w:r>
-      <w:proofErr w:type="spellEnd"/>
-      <w:r>
-        <w:rPr>
-          <w:rFonts w:cs="Times New Roman"/>
-          <w:i/>
-          <w:iCs/>
-          <w:color w:val="000000"/>
-          <w:sz w:val="20"/>
-          <w:szCs w:val="20"/>
-          <w:shd w:val="clear" w:color="auto" w:fill="FFFFFF"/>
-        </w:rPr>
-        <w:t xml:space="preserve"> Security Storm? — Krebs on Security</w:t>
+        <w:t>Reaper: Calm Before the IoT Security Storm? — Krebs on Security</w:t>
       </w:r>
       <w:r>
         <w:rPr>
@@ -37297,7 +36601,33 @@
           <w:szCs w:val="20"/>
           <w:shd w:val="clear" w:color="auto" w:fill="FFFFFF"/>
         </w:rPr>
-        <w:t>: Face Detection using Haar Cascades</w:t>
+        <w:t xml:space="preserve">: Face Detection using </w:t>
+      </w:r>
+      <w:proofErr w:type="spellStart"/>
+      <w:r>
+        <w:rPr>
+          <w:rFonts w:cs="Times New Roman"/>
+          <w:i/>
+          <w:iCs/>
+          <w:color w:val="000000"/>
+          <w:sz w:val="20"/>
+          <w:szCs w:val="20"/>
+          <w:shd w:val="clear" w:color="auto" w:fill="FFFFFF"/>
+        </w:rPr>
+        <w:t>Haar</w:t>
+      </w:r>
+      <w:proofErr w:type="spellEnd"/>
+      <w:r>
+        <w:rPr>
+          <w:rFonts w:cs="Times New Roman"/>
+          <w:i/>
+          <w:iCs/>
+          <w:color w:val="000000"/>
+          <w:sz w:val="20"/>
+          <w:szCs w:val="20"/>
+          <w:shd w:val="clear" w:color="auto" w:fill="FFFFFF"/>
+        </w:rPr>
+        <w:t xml:space="preserve"> Cascades</w:t>
       </w:r>
       <w:r>
         <w:rPr>
@@ -37712,33 +37042,7 @@
           <w:sz w:val="20"/>
           <w:szCs w:val="20"/>
         </w:rPr>
-        <w:t xml:space="preserve"> attack in </w:t>
-      </w:r>
-      <w:proofErr w:type="spellStart"/>
-      <w:r>
-        <w:rPr>
-          <w:rStyle w:val="selectable"/>
-          <w:rFonts w:cs="Times New Roman"/>
-          <w:i/>
-          <w:iCs/>
-          <w:color w:val="000000"/>
-          <w:sz w:val="20"/>
-          <w:szCs w:val="20"/>
-        </w:rPr>
-        <w:t>IoT</w:t>
-      </w:r>
-      <w:proofErr w:type="spellEnd"/>
-      <w:r>
-        <w:rPr>
-          <w:rStyle w:val="selectable"/>
-          <w:rFonts w:cs="Times New Roman"/>
-          <w:i/>
-          <w:iCs/>
-          <w:color w:val="000000"/>
-          <w:sz w:val="20"/>
-          <w:szCs w:val="20"/>
-        </w:rPr>
-        <w:t xml:space="preserve"> Environment</w:t>
+        <w:t xml:space="preserve"> attack in IoT Environment</w:t>
       </w:r>
       <w:r>
         <w:rPr>
@@ -37886,8 +37190,22 @@
           <w:szCs w:val="20"/>
           <w:shd w:val="clear" w:color="auto" w:fill="FFFFFF"/>
         </w:rPr>
-        <w:t>jrosebr1/imutils</w:t>
-      </w:r>
+        <w:t>jrosebr1/</w:t>
+      </w:r>
+      <w:proofErr w:type="spellStart"/>
+      <w:r>
+        <w:rPr>
+          <w:rFonts w:cs="Times New Roman"/>
+          <w:i/>
+          <w:iCs/>
+          <w:color w:val="000000"/>
+          <w:sz w:val="20"/>
+          <w:szCs w:val="20"/>
+          <w:shd w:val="clear" w:color="auto" w:fill="FFFFFF"/>
+        </w:rPr>
+        <w:t>imutils</w:t>
+      </w:r>
+      <w:proofErr w:type="spellEnd"/>
       <w:r>
         <w:rPr>
           <w:rFonts w:cs="Times New Roman"/>
@@ -38074,8 +37392,22 @@
           <w:szCs w:val="20"/>
           <w:shd w:val="clear" w:color="auto" w:fill="FFFFFF"/>
         </w:rPr>
-        <w:t>/face_recognition</w:t>
-      </w:r>
+        <w:t>/</w:t>
+      </w:r>
+      <w:proofErr w:type="spellStart"/>
+      <w:r>
+        <w:rPr>
+          <w:rFonts w:cs="Times New Roman"/>
+          <w:i/>
+          <w:iCs/>
+          <w:color w:val="000000"/>
+          <w:sz w:val="20"/>
+          <w:szCs w:val="20"/>
+          <w:shd w:val="clear" w:color="auto" w:fill="FFFFFF"/>
+        </w:rPr>
+        <w:t>face_recognition</w:t>
+      </w:r>
+      <w:proofErr w:type="spellEnd"/>
       <w:r>
         <w:rPr>
           <w:rFonts w:cs="Times New Roman"/>
@@ -38466,7 +37798,29 @@
           <w:sz w:val="20"/>
           <w:szCs w:val="20"/>
         </w:rPr>
-        <w:t xml:space="preserve">Patel, H. and Rajput, R. (2018). Smart Surveillance System Using Histogram of Oriented Gradients (HOG) Algorithm and Haar Cascade Algorithm. </w:t>
+        <w:t xml:space="preserve">Patel, H. and Rajput, R. (2018). Smart Surveillance System Using Histogram of Oriented Gradients (HOG) Algorithm and </w:t>
+      </w:r>
+      <w:proofErr w:type="spellStart"/>
+      <w:r>
+        <w:rPr>
+          <w:rStyle w:val="selectable"/>
+          <w:rFonts w:cs="Times New Roman"/>
+          <w:color w:val="000000"/>
+          <w:sz w:val="20"/>
+          <w:szCs w:val="20"/>
+        </w:rPr>
+        <w:t>Haar</w:t>
+      </w:r>
+      <w:proofErr w:type="spellEnd"/>
+      <w:r>
+        <w:rPr>
+          <w:rStyle w:val="selectable"/>
+          <w:rFonts w:cs="Times New Roman"/>
+          <w:color w:val="000000"/>
+          <w:sz w:val="20"/>
+          <w:szCs w:val="20"/>
+        </w:rPr>
+        <w:t xml:space="preserve"> Cascade Algorithm. </w:t>
       </w:r>
       <w:r>
         <w:rPr>
@@ -39108,7 +38462,7 @@
           <w:rPr>
             <w:noProof/>
           </w:rPr>
-          <w:t>57</w:t>
+          <w:t>42</w:t>
         </w:r>
         <w:r>
           <w:rPr>
@@ -42267,6 +41621,7 @@
   <w:style w:type="character" w:default="1" w:styleId="DefaultParagraphFont">
     <w:name w:val="Default Paragraph Font"/>
     <w:uiPriority w:val="1"/>
+    <w:semiHidden/>
     <w:unhideWhenUsed/>
   </w:style>
   <w:style w:type="table" w:default="1" w:styleId="TableNormal">
@@ -43774,7 +43129,7 @@
 </file>
 
 <file path=customXml/itemProps1.xml><?xml version="1.0" encoding="utf-8"?>
-<ds:datastoreItem xmlns:ds="http://schemas.openxmlformats.org/officeDocument/2006/customXml" ds:itemID="{47209539-3862-4449-B845-A56AF6D25E02}">
+<ds:datastoreItem xmlns:ds="http://schemas.openxmlformats.org/officeDocument/2006/customXml" ds:itemID="{1FFF1CF0-612B-484C-AA2B-A741CFA3BEF7}">
   <ds:schemaRefs>
     <ds:schemaRef ds:uri="http://schemas.openxmlformats.org/officeDocument/2006/bibliography"/>
   </ds:schemaRefs>

</xml_diff>

<commit_message>
Added 6.2 MQTT Communication Design. Finished 5.2.5 Mqtt Communication.
</commit_message>
<xml_diff>
--- a/Chris Dillon Dissertation.docx
+++ b/Chris Dillon Dissertation.docx
@@ -8078,14 +8078,27 @@
       <w:r>
         <w:t xml:space="preserve">Figure </w:t>
       </w:r>
-      <w:fldSimple w:instr=" SEQ Figure \* ARABIC ">
-        <w:r>
-          <w:rPr>
-            <w:noProof/>
-          </w:rPr>
-          <w:t>1</w:t>
-        </w:r>
-      </w:fldSimple>
+      <w:r>
+        <w:fldChar w:fldCharType="begin"/>
+      </w:r>
+      <w:r>
+        <w:instrText xml:space="preserve"> SEQ Figure \* ARABIC </w:instrText>
+      </w:r>
+      <w:r>
+        <w:fldChar w:fldCharType="separate"/>
+      </w:r>
+      <w:r>
+        <w:rPr>
+          <w:noProof/>
+        </w:rPr>
+        <w:t>1</w:t>
+      </w:r>
+      <w:r>
+        <w:rPr>
+          <w:noProof/>
+        </w:rPr>
+        <w:fldChar w:fldCharType="end"/>
+      </w:r>
       <w:r>
         <w:t xml:space="preserve">: </w:t>
       </w:r>
@@ -8752,14 +8765,27 @@
       <w:r>
         <w:t xml:space="preserve">Figure </w:t>
       </w:r>
-      <w:fldSimple w:instr=" SEQ Figure \* ARABIC ">
-        <w:r>
-          <w:rPr>
-            <w:noProof/>
-          </w:rPr>
-          <w:t>2</w:t>
-        </w:r>
-      </w:fldSimple>
+      <w:r>
+        <w:fldChar w:fldCharType="begin"/>
+      </w:r>
+      <w:r>
+        <w:instrText xml:space="preserve"> SEQ Figure \* ARABIC </w:instrText>
+      </w:r>
+      <w:r>
+        <w:fldChar w:fldCharType="separate"/>
+      </w:r>
+      <w:r>
+        <w:rPr>
+          <w:noProof/>
+        </w:rPr>
+        <w:t>2</w:t>
+      </w:r>
+      <w:r>
+        <w:rPr>
+          <w:noProof/>
+        </w:rPr>
+        <w:fldChar w:fldCharType="end"/>
+      </w:r>
       <w:r>
         <w:t>: IoT 3 layered architecture in relation to a home surveillance system</w:t>
       </w:r>
@@ -9669,14 +9695,27 @@
       <w:r>
         <w:t xml:space="preserve">Table </w:t>
       </w:r>
-      <w:fldSimple w:instr=" SEQ Table \* ARABIC ">
-        <w:r>
-          <w:rPr>
-            <w:noProof/>
-          </w:rPr>
-          <w:t>1</w:t>
-        </w:r>
-      </w:fldSimple>
+      <w:r>
+        <w:fldChar w:fldCharType="begin"/>
+      </w:r>
+      <w:r>
+        <w:instrText xml:space="preserve"> SEQ Table \* ARABIC </w:instrText>
+      </w:r>
+      <w:r>
+        <w:fldChar w:fldCharType="separate"/>
+      </w:r>
+      <w:r>
+        <w:rPr>
+          <w:noProof/>
+        </w:rPr>
+        <w:t>1</w:t>
+      </w:r>
+      <w:r>
+        <w:rPr>
+          <w:noProof/>
+        </w:rPr>
+        <w:fldChar w:fldCharType="end"/>
+      </w:r>
       <w:r>
         <w:t>: Comparison table of common IoT Network Communication Protocols</w:t>
       </w:r>
@@ -9821,23 +9860,7 @@
         <w:t xml:space="preserve">e levels of Quality of Service </w:t>
       </w:r>
       <w:r>
-        <w:t>(</w:t>
-      </w:r>
-      <w:proofErr w:type="spellStart"/>
-      <w:r>
-        <w:t>QoS</w:t>
-      </w:r>
-      <w:proofErr w:type="spellEnd"/>
-      <w:r>
-        <w:t xml:space="preserve">), with each having different volumes of packets exchanged. </w:t>
-      </w:r>
-      <w:proofErr w:type="spellStart"/>
-      <w:r>
-        <w:t>QoS</w:t>
-      </w:r>
-      <w:proofErr w:type="spellEnd"/>
-      <w:r>
-        <w:t xml:space="preserve"> Level 0 sends a message once and does not check if the message arrived to its given </w:t>
+        <w:t xml:space="preserve">(QoS), with each having different volumes of packets exchanged. QoS Level 0 sends a message once and does not check if the message arrived to its given </w:t>
       </w:r>
       <w:r>
         <w:t>destination</w:t>
@@ -9849,45 +9872,13 @@
         <w:t xml:space="preserve"> Level 1 improves upon this by sending the message at least once and checks the delivery status using PUBACK, a status check message. If the PUBACK is lost, this can result in the same message being sent twice, due to no confirmation of the original message. Finally, Level 2 sends the message exactly once by utilising a 4-way handshake between the client and broker. This has the benefit of there being no possibility of the message being lost, but can cause additional delays. In a </w:t>
       </w:r>
       <w:r>
-        <w:t xml:space="preserve">correlation analysis measuring lost and delay of MQTT </w:t>
-      </w:r>
-      <w:proofErr w:type="spellStart"/>
-      <w:r>
-        <w:t>QoS</w:t>
-      </w:r>
-      <w:proofErr w:type="spellEnd"/>
-      <w:r>
-        <w:t xml:space="preserve"> levels, it was</w:t>
-      </w:r>
-      <w:r>
-        <w:t xml:space="preserve"> found that for Levels 0 and 1, the average packet loss was around 0.90% to 1.40% whereas packet loss only occurred at maximum, 0.18% with </w:t>
-      </w:r>
-      <w:proofErr w:type="spellStart"/>
-      <w:r>
-        <w:t>QoS</w:t>
-      </w:r>
-      <w:proofErr w:type="spellEnd"/>
-      <w:r>
-        <w:t xml:space="preserve"> level 2 (Lee et al., 2013). Although </w:t>
-      </w:r>
-      <w:proofErr w:type="spellStart"/>
-      <w:r>
-        <w:t>QoS</w:t>
-      </w:r>
-      <w:proofErr w:type="spellEnd"/>
-      <w:r>
-        <w:t xml:space="preserve"> level 2 did have the</w:t>
-      </w:r>
-      <w:r>
-        <w:t xml:space="preserve"> highest end-to-end delay, this was at maximum one second, suggesting </w:t>
-      </w:r>
-      <w:proofErr w:type="spellStart"/>
-      <w:r>
-        <w:t>QoS</w:t>
-      </w:r>
-      <w:proofErr w:type="spellEnd"/>
-      <w:r>
-        <w:t xml:space="preserve"> Level 2 would be most suitable for the proposed system.</w:t>
+        <w:t>correlation analysis measuring lost and delay of MQTT QoS levels, it was</w:t>
+      </w:r>
+      <w:r>
+        <w:t xml:space="preserve"> found that for Levels 0 and 1, the average packet loss was around 0.90% to 1.40% whereas packet loss only occurred at maximum, 0.18% with QoS level 2 (Lee et al., 2013). Although QoS level 2 did have the</w:t>
+      </w:r>
+      <w:r>
+        <w:t xml:space="preserve"> highest end-to-end delay, this was at maximum one second, suggesting QoS Level 2 would be most suitable for the proposed system.</w:t>
       </w:r>
       <w:r>
         <w:t xml:space="preserve"> </w:t>
@@ -9959,14 +9950,27 @@
       <w:r>
         <w:t xml:space="preserve">Figure </w:t>
       </w:r>
-      <w:fldSimple w:instr=" SEQ Figure \* ARABIC ">
-        <w:r>
-          <w:rPr>
-            <w:noProof/>
-          </w:rPr>
-          <w:t>3</w:t>
-        </w:r>
-      </w:fldSimple>
+      <w:r>
+        <w:fldChar w:fldCharType="begin"/>
+      </w:r>
+      <w:r>
+        <w:instrText xml:space="preserve"> SEQ Figure \* ARABIC </w:instrText>
+      </w:r>
+      <w:r>
+        <w:fldChar w:fldCharType="separate"/>
+      </w:r>
+      <w:r>
+        <w:rPr>
+          <w:noProof/>
+        </w:rPr>
+        <w:t>3</w:t>
+      </w:r>
+      <w:r>
+        <w:rPr>
+          <w:noProof/>
+        </w:rPr>
+        <w:fldChar w:fldCharType="end"/>
+      </w:r>
       <w:r>
         <w:t>: MQTT Architecture using a Raspberry Pi as both a Publisher and Broker</w:t>
       </w:r>
@@ -10085,14 +10089,27 @@
       <w:r>
         <w:t xml:space="preserve">Figure </w:t>
       </w:r>
-      <w:fldSimple w:instr=" SEQ Figure \* ARABIC ">
-        <w:r>
-          <w:rPr>
-            <w:noProof/>
-          </w:rPr>
-          <w:t>4</w:t>
-        </w:r>
-      </w:fldSimple>
+      <w:r>
+        <w:fldChar w:fldCharType="begin"/>
+      </w:r>
+      <w:r>
+        <w:instrText xml:space="preserve"> SEQ Figure \* ARABIC </w:instrText>
+      </w:r>
+      <w:r>
+        <w:fldChar w:fldCharType="separate"/>
+      </w:r>
+      <w:r>
+        <w:rPr>
+          <w:noProof/>
+        </w:rPr>
+        <w:t>4</w:t>
+      </w:r>
+      <w:r>
+        <w:rPr>
+          <w:noProof/>
+        </w:rPr>
+        <w:fldChar w:fldCharType="end"/>
+      </w:r>
       <w:r>
         <w:t>: Block diagram showing basic AMQP protocol process</w:t>
       </w:r>
@@ -10247,14 +10264,27 @@
       <w:r>
         <w:t xml:space="preserve">Figure </w:t>
       </w:r>
-      <w:fldSimple w:instr=" SEQ Figure \* ARABIC ">
-        <w:r>
-          <w:rPr>
-            <w:noProof/>
-          </w:rPr>
-          <w:t>5</w:t>
-        </w:r>
-      </w:fldSimple>
+      <w:r>
+        <w:fldChar w:fldCharType="begin"/>
+      </w:r>
+      <w:r>
+        <w:instrText xml:space="preserve"> SEQ Figure \* ARABIC </w:instrText>
+      </w:r>
+      <w:r>
+        <w:fldChar w:fldCharType="separate"/>
+      </w:r>
+      <w:r>
+        <w:rPr>
+          <w:noProof/>
+        </w:rPr>
+        <w:t>5</w:t>
+      </w:r>
+      <w:r>
+        <w:rPr>
+          <w:noProof/>
+        </w:rPr>
+        <w:fldChar w:fldCharType="end"/>
+      </w:r>
       <w:r>
         <w:t xml:space="preserve">: Block diagram showing a basic GET/Response between a </w:t>
       </w:r>
@@ -11049,7 +11079,6 @@
                 <w:szCs w:val="20"/>
               </w:rPr>
             </w:pPr>
-            <w:proofErr w:type="spellStart"/>
             <w:r>
               <w:rPr>
                 <w:rFonts w:asciiTheme="majorHAnsi" w:hAnsiTheme="majorHAnsi" w:cstheme="majorHAnsi"/>
@@ -11057,17 +11086,7 @@
                 <w:sz w:val="20"/>
                 <w:szCs w:val="20"/>
               </w:rPr>
-              <w:t>QoS</w:t>
-            </w:r>
-            <w:proofErr w:type="spellEnd"/>
-            <w:r>
-              <w:rPr>
-                <w:rFonts w:asciiTheme="majorHAnsi" w:hAnsiTheme="majorHAnsi" w:cstheme="majorHAnsi"/>
-                <w:b w:val="0"/>
-                <w:sz w:val="20"/>
-                <w:szCs w:val="20"/>
-              </w:rPr>
-              <w:t xml:space="preserve"> / Reliability</w:t>
+              <w:t>QoS / Reliability</w:t>
             </w:r>
           </w:p>
         </w:tc>
@@ -11087,23 +11106,13 @@
                 <w:szCs w:val="20"/>
               </w:rPr>
             </w:pPr>
-            <w:proofErr w:type="spellStart"/>
-            <w:r>
-              <w:rPr>
-                <w:rFonts w:asciiTheme="majorHAnsi" w:hAnsiTheme="majorHAnsi" w:cstheme="majorHAnsi"/>
-                <w:sz w:val="20"/>
-                <w:szCs w:val="20"/>
-              </w:rPr>
-              <w:t>QoS</w:t>
-            </w:r>
-            <w:proofErr w:type="spellEnd"/>
-            <w:r>
-              <w:rPr>
-                <w:rFonts w:asciiTheme="majorHAnsi" w:hAnsiTheme="majorHAnsi" w:cstheme="majorHAnsi"/>
-                <w:sz w:val="20"/>
-                <w:szCs w:val="20"/>
-              </w:rPr>
-              <w:t xml:space="preserve"> 0 – At most once</w:t>
+            <w:r>
+              <w:rPr>
+                <w:rFonts w:asciiTheme="majorHAnsi" w:hAnsiTheme="majorHAnsi" w:cstheme="majorHAnsi"/>
+                <w:sz w:val="20"/>
+                <w:szCs w:val="20"/>
+              </w:rPr>
+              <w:t>QoS 0 – At most once</w:t>
             </w:r>
           </w:p>
           <w:p>
@@ -11118,23 +11127,13 @@
                 <w:szCs w:val="20"/>
               </w:rPr>
             </w:pPr>
-            <w:proofErr w:type="spellStart"/>
-            <w:r>
-              <w:rPr>
-                <w:rFonts w:asciiTheme="majorHAnsi" w:hAnsiTheme="majorHAnsi" w:cstheme="majorHAnsi"/>
-                <w:sz w:val="20"/>
-                <w:szCs w:val="20"/>
-              </w:rPr>
-              <w:t>QoS</w:t>
-            </w:r>
-            <w:proofErr w:type="spellEnd"/>
-            <w:r>
-              <w:rPr>
-                <w:rFonts w:asciiTheme="majorHAnsi" w:hAnsiTheme="majorHAnsi" w:cstheme="majorHAnsi"/>
-                <w:sz w:val="20"/>
-                <w:szCs w:val="20"/>
-              </w:rPr>
-              <w:t xml:space="preserve"> 1 – At least once,</w:t>
+            <w:r>
+              <w:rPr>
+                <w:rFonts w:asciiTheme="majorHAnsi" w:hAnsiTheme="majorHAnsi" w:cstheme="majorHAnsi"/>
+                <w:sz w:val="20"/>
+                <w:szCs w:val="20"/>
+              </w:rPr>
+              <w:t>QoS 1 – At least once,</w:t>
             </w:r>
           </w:p>
           <w:p>
@@ -11149,23 +11148,13 @@
                 <w:szCs w:val="20"/>
               </w:rPr>
             </w:pPr>
-            <w:proofErr w:type="spellStart"/>
-            <w:r>
-              <w:rPr>
-                <w:rFonts w:asciiTheme="majorHAnsi" w:hAnsiTheme="majorHAnsi" w:cstheme="majorHAnsi"/>
-                <w:sz w:val="20"/>
-                <w:szCs w:val="20"/>
-              </w:rPr>
-              <w:t>QoS</w:t>
-            </w:r>
-            <w:proofErr w:type="spellEnd"/>
-            <w:r>
-              <w:rPr>
-                <w:rFonts w:asciiTheme="majorHAnsi" w:hAnsiTheme="majorHAnsi" w:cstheme="majorHAnsi"/>
-                <w:sz w:val="20"/>
-                <w:szCs w:val="20"/>
-              </w:rPr>
-              <w:t xml:space="preserve"> 2 – Exactly once</w:t>
+            <w:r>
+              <w:rPr>
+                <w:rFonts w:asciiTheme="majorHAnsi" w:hAnsiTheme="majorHAnsi" w:cstheme="majorHAnsi"/>
+                <w:sz w:val="20"/>
+                <w:szCs w:val="20"/>
+              </w:rPr>
+              <w:t>QoS 2 – Exactly once</w:t>
             </w:r>
           </w:p>
         </w:tc>
@@ -11533,14 +11522,27 @@
       <w:r>
         <w:t xml:space="preserve"> </w:t>
       </w:r>
-      <w:fldSimple w:instr=" SEQ Table \* ARABIC ">
-        <w:r>
-          <w:rPr>
-            <w:noProof/>
-          </w:rPr>
-          <w:t>2</w:t>
-        </w:r>
-      </w:fldSimple>
+      <w:r>
+        <w:fldChar w:fldCharType="begin"/>
+      </w:r>
+      <w:r>
+        <w:instrText xml:space="preserve"> SEQ Table \* ARABIC </w:instrText>
+      </w:r>
+      <w:r>
+        <w:fldChar w:fldCharType="separate"/>
+      </w:r>
+      <w:r>
+        <w:rPr>
+          <w:noProof/>
+        </w:rPr>
+        <w:t>2</w:t>
+      </w:r>
+      <w:r>
+        <w:rPr>
+          <w:noProof/>
+        </w:rPr>
+        <w:fldChar w:fldCharType="end"/>
+      </w:r>
       <w:r>
         <w:t>: Table highlighting features of most common IoT Application Communication Protocols</w:t>
       </w:r>
@@ -11556,31 +11558,15 @@
     </w:p>
     <w:p>
       <w:r>
-        <w:t xml:space="preserve">As shown in table 2, MQTT seems to offer the most in terms of reliability of message delivery. Utilising </w:t>
+        <w:t xml:space="preserve">As shown in table 2, MQTT seems to offer the most in terms of reliability of message delivery. Utilising QoS Level 2 has the guarantee the message is not lost, whereas the other protocols offer no such service, with </w:t>
       </w:r>
       <w:proofErr w:type="spellStart"/>
       <w:r>
-        <w:t>QoS</w:t>
+        <w:t>CoAP</w:t>
       </w:r>
       <w:proofErr w:type="spellEnd"/>
       <w:r>
-        <w:t xml:space="preserve"> Level 2 has the guarantee the message is not lost, whereas the other protocols offer no such service, with </w:t>
-      </w:r>
-      <w:proofErr w:type="spellStart"/>
-      <w:r>
-        <w:t>CoAP</w:t>
-      </w:r>
-      <w:proofErr w:type="spellEnd"/>
-      <w:r>
-        <w:t xml:space="preserve"> and AMQP only offering the equivalent to a Level 1 </w:t>
-      </w:r>
-      <w:proofErr w:type="spellStart"/>
-      <w:r>
-        <w:t>QoS</w:t>
-      </w:r>
-      <w:proofErr w:type="spellEnd"/>
-      <w:r>
-        <w:t xml:space="preserve"> service. Transport protocol is also a consideration when selecting a communication protocol, as TCP is much more reliable than its UDP counterpart.</w:t>
+        <w:t xml:space="preserve"> and AMQP only offering the equivalent to a Level 1 QoS service. Transport protocol is also a consideration when selecting a communication protocol, as TCP is much more reliable than its UDP counterpart.</w:t>
       </w:r>
       <w:r>
         <w:t xml:space="preserve"> </w:t>
@@ -11837,14 +11823,27 @@
       <w:r>
         <w:t xml:space="preserve">Figure </w:t>
       </w:r>
-      <w:fldSimple w:instr=" SEQ Figure \* ARABIC ">
-        <w:r>
-          <w:rPr>
-            <w:noProof/>
-          </w:rPr>
-          <w:t>6</w:t>
-        </w:r>
-      </w:fldSimple>
+      <w:r>
+        <w:fldChar w:fldCharType="begin"/>
+      </w:r>
+      <w:r>
+        <w:instrText xml:space="preserve"> SEQ Figure \* ARABIC </w:instrText>
+      </w:r>
+      <w:r>
+        <w:fldChar w:fldCharType="separate"/>
+      </w:r>
+      <w:r>
+        <w:rPr>
+          <w:noProof/>
+        </w:rPr>
+        <w:t>6</w:t>
+      </w:r>
+      <w:r>
+        <w:rPr>
+          <w:noProof/>
+        </w:rPr>
+        <w:fldChar w:fldCharType="end"/>
+      </w:r>
       <w:r>
         <w:t xml:space="preserve">: </w:t>
       </w:r>
@@ -11969,14 +11968,27 @@
       <w:r>
         <w:t xml:space="preserve">Figure </w:t>
       </w:r>
-      <w:fldSimple w:instr=" SEQ Figure \* ARABIC ">
-        <w:r>
-          <w:rPr>
-            <w:noProof/>
-          </w:rPr>
-          <w:t>7</w:t>
-        </w:r>
-      </w:fldSimple>
+      <w:r>
+        <w:fldChar w:fldCharType="begin"/>
+      </w:r>
+      <w:r>
+        <w:instrText xml:space="preserve"> SEQ Figure \* ARABIC </w:instrText>
+      </w:r>
+      <w:r>
+        <w:fldChar w:fldCharType="separate"/>
+      </w:r>
+      <w:r>
+        <w:rPr>
+          <w:noProof/>
+        </w:rPr>
+        <w:t>7</w:t>
+      </w:r>
+      <w:r>
+        <w:rPr>
+          <w:noProof/>
+        </w:rPr>
+        <w:fldChar w:fldCharType="end"/>
+      </w:r>
       <w:r>
         <w:t>: Code snippet showing basic JSON Schema</w:t>
       </w:r>
@@ -12412,14 +12424,27 @@
       <w:r>
         <w:t xml:space="preserve">Table </w:t>
       </w:r>
-      <w:fldSimple w:instr=" SEQ Table \* ARABIC ">
-        <w:r>
-          <w:rPr>
-            <w:noProof/>
-          </w:rPr>
-          <w:t>3</w:t>
-        </w:r>
-      </w:fldSimple>
+      <w:r>
+        <w:fldChar w:fldCharType="begin"/>
+      </w:r>
+      <w:r>
+        <w:instrText xml:space="preserve"> SEQ Table \* ARABIC </w:instrText>
+      </w:r>
+      <w:r>
+        <w:fldChar w:fldCharType="separate"/>
+      </w:r>
+      <w:r>
+        <w:rPr>
+          <w:noProof/>
+        </w:rPr>
+        <w:t>3</w:t>
+      </w:r>
+      <w:r>
+        <w:rPr>
+          <w:noProof/>
+        </w:rPr>
+        <w:fldChar w:fldCharType="end"/>
+      </w:r>
       <w:r>
         <w:t xml:space="preserve">: Serialized </w:t>
       </w:r>
@@ -12734,14 +12759,27 @@
       <w:r>
         <w:t xml:space="preserve">Table </w:t>
       </w:r>
-      <w:fldSimple w:instr=" SEQ Table \* ARABIC ">
-        <w:r>
-          <w:rPr>
-            <w:noProof/>
-          </w:rPr>
-          <w:t>4</w:t>
-        </w:r>
-      </w:fldSimple>
+      <w:r>
+        <w:fldChar w:fldCharType="begin"/>
+      </w:r>
+      <w:r>
+        <w:instrText xml:space="preserve"> SEQ Table \* ARABIC </w:instrText>
+      </w:r>
+      <w:r>
+        <w:fldChar w:fldCharType="separate"/>
+      </w:r>
+      <w:r>
+        <w:rPr>
+          <w:noProof/>
+        </w:rPr>
+        <w:t>4</w:t>
+      </w:r>
+      <w:r>
+        <w:rPr>
+          <w:noProof/>
+        </w:rPr>
+        <w:fldChar w:fldCharType="end"/>
+      </w:r>
       <w:r>
         <w:t xml:space="preserve">: Average </w:t>
       </w:r>
@@ -13064,14 +13102,27 @@
       <w:r>
         <w:t xml:space="preserve">Table </w:t>
       </w:r>
-      <w:fldSimple w:instr=" SEQ Table \* ARABIC ">
-        <w:r>
-          <w:rPr>
-            <w:noProof/>
-          </w:rPr>
-          <w:t>5</w:t>
-        </w:r>
-      </w:fldSimple>
+      <w:r>
+        <w:fldChar w:fldCharType="begin"/>
+      </w:r>
+      <w:r>
+        <w:instrText xml:space="preserve"> SEQ Table \* ARABIC </w:instrText>
+      </w:r>
+      <w:r>
+        <w:fldChar w:fldCharType="separate"/>
+      </w:r>
+      <w:r>
+        <w:rPr>
+          <w:noProof/>
+        </w:rPr>
+        <w:t>5</w:t>
+      </w:r>
+      <w:r>
+        <w:rPr>
+          <w:noProof/>
+        </w:rPr>
+        <w:fldChar w:fldCharType="end"/>
+      </w:r>
       <w:r>
         <w:t xml:space="preserve">: Average </w:t>
       </w:r>
@@ -13404,14 +13455,27 @@
       <w:r>
         <w:t xml:space="preserve">Figure </w:t>
       </w:r>
-      <w:fldSimple w:instr=" SEQ Figure \* ARABIC ">
-        <w:r>
-          <w:rPr>
-            <w:noProof/>
-          </w:rPr>
-          <w:t>8</w:t>
-        </w:r>
-      </w:fldSimple>
+      <w:r>
+        <w:fldChar w:fldCharType="begin"/>
+      </w:r>
+      <w:r>
+        <w:instrText xml:space="preserve"> SEQ Figure \* ARABIC </w:instrText>
+      </w:r>
+      <w:r>
+        <w:fldChar w:fldCharType="separate"/>
+      </w:r>
+      <w:r>
+        <w:rPr>
+          <w:noProof/>
+        </w:rPr>
+        <w:t>8</w:t>
+      </w:r>
+      <w:r>
+        <w:rPr>
+          <w:noProof/>
+        </w:rPr>
+        <w:fldChar w:fldCharType="end"/>
+      </w:r>
       <w:r>
         <w:t xml:space="preserve">: Diagram showing a </w:t>
       </w:r>
@@ -13565,14 +13629,27 @@
       <w:r>
         <w:t xml:space="preserve">Figure </w:t>
       </w:r>
-      <w:fldSimple w:instr=" SEQ Figure \* ARABIC ">
-        <w:r>
-          <w:rPr>
-            <w:noProof/>
-          </w:rPr>
-          <w:t>9</w:t>
-        </w:r>
-      </w:fldSimple>
+      <w:r>
+        <w:fldChar w:fldCharType="begin"/>
+      </w:r>
+      <w:r>
+        <w:instrText xml:space="preserve"> SEQ Figure \* ARABIC </w:instrText>
+      </w:r>
+      <w:r>
+        <w:fldChar w:fldCharType="separate"/>
+      </w:r>
+      <w:r>
+        <w:rPr>
+          <w:noProof/>
+        </w:rPr>
+        <w:t>9</w:t>
+      </w:r>
+      <w:r>
+        <w:rPr>
+          <w:noProof/>
+        </w:rPr>
+        <w:fldChar w:fldCharType="end"/>
+      </w:r>
       <w:r>
         <w:t>: Man in The Middle Attack showing an intercepted connection from a malicious attacker</w:t>
       </w:r>
@@ -13738,14 +13815,27 @@
       <w:r>
         <w:t xml:space="preserve">Figure </w:t>
       </w:r>
-      <w:fldSimple w:instr=" SEQ Figure \* ARABIC ">
-        <w:r>
-          <w:rPr>
-            <w:noProof/>
-          </w:rPr>
-          <w:t>10</w:t>
-        </w:r>
-      </w:fldSimple>
+      <w:r>
+        <w:fldChar w:fldCharType="begin"/>
+      </w:r>
+      <w:r>
+        <w:instrText xml:space="preserve"> SEQ Figure \* ARABIC </w:instrText>
+      </w:r>
+      <w:r>
+        <w:fldChar w:fldCharType="separate"/>
+      </w:r>
+      <w:r>
+        <w:rPr>
+          <w:noProof/>
+        </w:rPr>
+        <w:t>10</w:t>
+      </w:r>
+      <w:r>
+        <w:rPr>
+          <w:noProof/>
+        </w:rPr>
+        <w:fldChar w:fldCharType="end"/>
+      </w:r>
       <w:r>
         <w:t>: Diagram showing a Computer running a script to attempt logins on a website</w:t>
       </w:r>
@@ -13947,14 +14037,27 @@
       <w:r>
         <w:t xml:space="preserve">Figure </w:t>
       </w:r>
-      <w:fldSimple w:instr=" SEQ Figure \* ARABIC ">
-        <w:r>
-          <w:rPr>
-            <w:noProof/>
-          </w:rPr>
-          <w:t>11</w:t>
-        </w:r>
-      </w:fldSimple>
+      <w:r>
+        <w:fldChar w:fldCharType="begin"/>
+      </w:r>
+      <w:r>
+        <w:instrText xml:space="preserve"> SEQ Figure \* ARABIC </w:instrText>
+      </w:r>
+      <w:r>
+        <w:fldChar w:fldCharType="separate"/>
+      </w:r>
+      <w:r>
+        <w:rPr>
+          <w:noProof/>
+        </w:rPr>
+        <w:t>11</w:t>
+      </w:r>
+      <w:r>
+        <w:rPr>
+          <w:noProof/>
+        </w:rPr>
+        <w:fldChar w:fldCharType="end"/>
+      </w:r>
       <w:r>
         <w:t xml:space="preserve">: </w:t>
       </w:r>
@@ -14101,14 +14204,27 @@
       <w:r>
         <w:t xml:space="preserve">Figure </w:t>
       </w:r>
-      <w:fldSimple w:instr=" SEQ Figure \* ARABIC ">
-        <w:r>
-          <w:rPr>
-            <w:noProof/>
-          </w:rPr>
-          <w:t>12</w:t>
-        </w:r>
-      </w:fldSimple>
+      <w:r>
+        <w:fldChar w:fldCharType="begin"/>
+      </w:r>
+      <w:r>
+        <w:instrText xml:space="preserve"> SEQ Figure \* ARABIC </w:instrText>
+      </w:r>
+      <w:r>
+        <w:fldChar w:fldCharType="separate"/>
+      </w:r>
+      <w:r>
+        <w:rPr>
+          <w:noProof/>
+        </w:rPr>
+        <w:t>12</w:t>
+      </w:r>
+      <w:r>
+        <w:rPr>
+          <w:noProof/>
+        </w:rPr>
+        <w:fldChar w:fldCharType="end"/>
+      </w:r>
       <w:r>
         <w:t xml:space="preserve">: </w:t>
       </w:r>
@@ -14310,14 +14426,27 @@
       <w:r>
         <w:t xml:space="preserve">Figure </w:t>
       </w:r>
-      <w:fldSimple w:instr=" SEQ Figure \* ARABIC ">
-        <w:r>
-          <w:rPr>
-            <w:noProof/>
-          </w:rPr>
-          <w:t>13</w:t>
-        </w:r>
-      </w:fldSimple>
+      <w:r>
+        <w:fldChar w:fldCharType="begin"/>
+      </w:r>
+      <w:r>
+        <w:instrText xml:space="preserve"> SEQ Figure \* ARABIC </w:instrText>
+      </w:r>
+      <w:r>
+        <w:fldChar w:fldCharType="separate"/>
+      </w:r>
+      <w:r>
+        <w:rPr>
+          <w:noProof/>
+        </w:rPr>
+        <w:t>13</w:t>
+      </w:r>
+      <w:r>
+        <w:rPr>
+          <w:noProof/>
+        </w:rPr>
+        <w:fldChar w:fldCharType="end"/>
+      </w:r>
       <w:r>
         <w:t xml:space="preserve">: Diagram comparing the two most common algorithms in a </w:t>
       </w:r>
@@ -14716,14 +14845,27 @@
       <w:r>
         <w:t xml:space="preserve">Figure </w:t>
       </w:r>
-      <w:fldSimple w:instr=" SEQ Figure \* ARABIC ">
-        <w:r>
-          <w:rPr>
-            <w:noProof/>
-          </w:rPr>
-          <w:t>14</w:t>
-        </w:r>
-      </w:fldSimple>
+      <w:r>
+        <w:fldChar w:fldCharType="begin"/>
+      </w:r>
+      <w:r>
+        <w:instrText xml:space="preserve"> SEQ Figure \* ARABIC </w:instrText>
+      </w:r>
+      <w:r>
+        <w:fldChar w:fldCharType="separate"/>
+      </w:r>
+      <w:r>
+        <w:rPr>
+          <w:noProof/>
+        </w:rPr>
+        <w:t>14</w:t>
+      </w:r>
+      <w:r>
+        <w:rPr>
+          <w:noProof/>
+        </w:rPr>
+        <w:fldChar w:fldCharType="end"/>
+      </w:r>
       <w:r>
         <w:t xml:space="preserve">: Diagram showing the most commonly detect features in the </w:t>
       </w:r>
@@ -17529,14 +17671,27 @@
       <w:r>
         <w:t xml:space="preserve">Table </w:t>
       </w:r>
-      <w:fldSimple w:instr=" SEQ Table \* ARABIC ">
-        <w:r>
-          <w:rPr>
-            <w:noProof/>
-          </w:rPr>
-          <w:t>6</w:t>
-        </w:r>
-      </w:fldSimple>
+      <w:r>
+        <w:fldChar w:fldCharType="begin"/>
+      </w:r>
+      <w:r>
+        <w:instrText xml:space="preserve"> SEQ Table \* ARABIC </w:instrText>
+      </w:r>
+      <w:r>
+        <w:fldChar w:fldCharType="separate"/>
+      </w:r>
+      <w:r>
+        <w:rPr>
+          <w:noProof/>
+        </w:rPr>
+        <w:t>6</w:t>
+      </w:r>
+      <w:r>
+        <w:rPr>
+          <w:noProof/>
+        </w:rPr>
+        <w:fldChar w:fldCharType="end"/>
+      </w:r>
       <w:r>
         <w:t>: Relevant IoT best practices in relation to the project</w:t>
       </w:r>
@@ -17703,14 +17858,27 @@
       <w:r>
         <w:t xml:space="preserve">Figure </w:t>
       </w:r>
-      <w:fldSimple w:instr=" SEQ Figure \* ARABIC ">
-        <w:r>
-          <w:rPr>
-            <w:noProof/>
-          </w:rPr>
-          <w:t>15</w:t>
-        </w:r>
-      </w:fldSimple>
+      <w:r>
+        <w:fldChar w:fldCharType="begin"/>
+      </w:r>
+      <w:r>
+        <w:instrText xml:space="preserve"> SEQ Figure \* ARABIC </w:instrText>
+      </w:r>
+      <w:r>
+        <w:fldChar w:fldCharType="separate"/>
+      </w:r>
+      <w:r>
+        <w:rPr>
+          <w:noProof/>
+        </w:rPr>
+        <w:t>15</w:t>
+      </w:r>
+      <w:r>
+        <w:rPr>
+          <w:noProof/>
+        </w:rPr>
+        <w:fldChar w:fldCharType="end"/>
+      </w:r>
       <w:r>
         <w:t>: Raspberry Pi Model 3b</w:t>
       </w:r>
@@ -18248,36 +18416,20 @@
     </w:p>
     <w:p/>
     <w:p>
-      <w:proofErr w:type="spellStart"/>
       <w:r>
         <w:rPr>
           <w:b/>
         </w:rPr>
-        <w:t>Paho</w:t>
-      </w:r>
-      <w:proofErr w:type="spellEnd"/>
+        <w:t>Paho MQTT</w:t>
+      </w:r>
       <w:r>
         <w:rPr>
           <w:b/>
         </w:rPr>
-        <w:t xml:space="preserve"> MQTT</w:t>
-      </w:r>
-      <w:r>
-        <w:rPr>
-          <w:b/>
-        </w:rPr>
         <w:t xml:space="preserve"> </w:t>
       </w:r>
       <w:r>
-        <w:t xml:space="preserve">is a client used for interacting with the MQTT protocol. This will be used to send messages via the </w:t>
-      </w:r>
-      <w:proofErr w:type="spellStart"/>
-      <w:r>
-        <w:t>Mosquitto</w:t>
-      </w:r>
-      <w:proofErr w:type="spellEnd"/>
-      <w:r>
-        <w:t xml:space="preserve"> broker which can then be received using the M2MQTT client on the smart phone devices.</w:t>
+        <w:t>is a client used for interacting with the MQTT protocol. This will be used to send messages via the Mosquitto broker which can then be received using the M2MQTT client on the smart phone devices.</w:t>
       </w:r>
     </w:p>
     <w:p/>
@@ -18528,46 +18680,28 @@
         <w:keepNext/>
         <w:keepLines/>
       </w:pPr>
+      <w:r>
+        <w:rPr>
+          <w:b/>
+        </w:rPr>
+        <w:t>Mosquitto</w:t>
+      </w:r>
+      <w:r>
+        <w:t xml:space="preserve"> is an open source message broker </w:t>
+      </w:r>
+      <w:r>
+        <w:t xml:space="preserve">which implements the MQTT protocol. Its lightweight size makes it ideal for small low power boards such as the Raspberry Pi (Eclipse Mosquitto, </w:t>
+      </w:r>
       <w:proofErr w:type="spellStart"/>
       <w:r>
-        <w:rPr>
-          <w:b/>
-        </w:rPr>
-        <w:t>Mosquitto</w:t>
+        <w:t>n.d.</w:t>
       </w:r>
       <w:proofErr w:type="spellEnd"/>
       <w:r>
-        <w:t xml:space="preserve"> is an open source message broker </w:t>
-      </w:r>
-      <w:r>
-        <w:t xml:space="preserve">which implements the MQTT protocol. Its lightweight size makes it ideal for small low power boards such as the Raspberry Pi (Eclipse </w:t>
-      </w:r>
-      <w:proofErr w:type="spellStart"/>
-      <w:r>
-        <w:t>Mosquitto</w:t>
-      </w:r>
-      <w:proofErr w:type="spellEnd"/>
-      <w:r>
-        <w:t xml:space="preserve">, </w:t>
-      </w:r>
-      <w:proofErr w:type="spellStart"/>
-      <w:r>
-        <w:t>n.d.</w:t>
-      </w:r>
-      <w:proofErr w:type="spellEnd"/>
-      <w:r>
         <w:t>). As mentioned in the Introduction Section, the aim</w:t>
       </w:r>
       <w:r>
-        <w:t xml:space="preserve"> of this project is to limit the amount of potential security vulnerabilities by removing services such as Cloud vendors from the equation. </w:t>
-      </w:r>
-      <w:proofErr w:type="spellStart"/>
-      <w:r>
-        <w:t>Mosquitto</w:t>
-      </w:r>
-      <w:proofErr w:type="spellEnd"/>
-      <w:r>
-        <w:t xml:space="preserve"> is an alternative to MQTT cloud vendors such as </w:t>
+        <w:t xml:space="preserve"> of this project is to limit the amount of potential security vulnerabilities by removing services such as Cloud vendors from the equation. Mosquitto is an alternative to MQTT cloud vendors such as </w:t>
       </w:r>
       <w:proofErr w:type="spellStart"/>
       <w:r>
@@ -18626,15 +18760,7 @@
       </w:r>
       <w:proofErr w:type="spellEnd"/>
       <w:r>
-        <w:t xml:space="preserve"> allows for the automation of Certificate creation and maintenance which can be used in conjunction with the </w:t>
-      </w:r>
-      <w:proofErr w:type="spellStart"/>
-      <w:r>
-        <w:t>Mosquitto</w:t>
-      </w:r>
-      <w:proofErr w:type="spellEnd"/>
-      <w:r>
-        <w:t xml:space="preserve"> client to ensure message integrity and</w:t>
+        <w:t xml:space="preserve"> allows for the automation of Certificate creation and maintenance which can be used in conjunction with the Mosquitto client to ensure message integrity and</w:t>
       </w:r>
       <w:r>
         <w:t xml:space="preserve"> authentication when communicating through MQTT.</w:t>
@@ -19137,14 +19263,27 @@
       <w:r>
         <w:t xml:space="preserve">Table </w:t>
       </w:r>
-      <w:fldSimple w:instr=" SEQ Table \* ARABIC ">
-        <w:r>
-          <w:rPr>
-            <w:noProof/>
-          </w:rPr>
-          <w:t>7</w:t>
-        </w:r>
-      </w:fldSimple>
+      <w:r>
+        <w:fldChar w:fldCharType="begin"/>
+      </w:r>
+      <w:r>
+        <w:instrText xml:space="preserve"> SEQ Table \* ARABIC </w:instrText>
+      </w:r>
+      <w:r>
+        <w:fldChar w:fldCharType="separate"/>
+      </w:r>
+      <w:r>
+        <w:rPr>
+          <w:noProof/>
+        </w:rPr>
+        <w:t>7</w:t>
+      </w:r>
+      <w:r>
+        <w:rPr>
+          <w:noProof/>
+        </w:rPr>
+        <w:fldChar w:fldCharType="end"/>
+      </w:r>
       <w:r>
         <w:t>: Hardware Requirements for project</w:t>
       </w:r>
@@ -20919,14 +21058,27 @@
       <w:r>
         <w:t xml:space="preserve">Table </w:t>
       </w:r>
-      <w:fldSimple w:instr=" SEQ Table \* ARABIC ">
-        <w:r>
-          <w:rPr>
-            <w:noProof/>
-          </w:rPr>
-          <w:t>8</w:t>
-        </w:r>
-      </w:fldSimple>
+      <w:r>
+        <w:fldChar w:fldCharType="begin"/>
+      </w:r>
+      <w:r>
+        <w:instrText xml:space="preserve"> SEQ Table \* ARABIC </w:instrText>
+      </w:r>
+      <w:r>
+        <w:fldChar w:fldCharType="separate"/>
+      </w:r>
+      <w:r>
+        <w:rPr>
+          <w:noProof/>
+        </w:rPr>
+        <w:t>8</w:t>
+      </w:r>
+      <w:r>
+        <w:rPr>
+          <w:noProof/>
+        </w:rPr>
+        <w:fldChar w:fldCharType="end"/>
+      </w:r>
       <w:r>
         <w:t>: Software Requirements for project</w:t>
       </w:r>
@@ -21772,14 +21924,27 @@
       <w:r>
         <w:t xml:space="preserve">Table </w:t>
       </w:r>
-      <w:fldSimple w:instr=" SEQ Table \* ARABIC ">
-        <w:r>
-          <w:rPr>
-            <w:noProof/>
-          </w:rPr>
-          <w:t>9</w:t>
-        </w:r>
-      </w:fldSimple>
+      <w:r>
+        <w:fldChar w:fldCharType="begin"/>
+      </w:r>
+      <w:r>
+        <w:instrText xml:space="preserve"> SEQ Table \* ARABIC </w:instrText>
+      </w:r>
+      <w:r>
+        <w:fldChar w:fldCharType="separate"/>
+      </w:r>
+      <w:r>
+        <w:rPr>
+          <w:noProof/>
+        </w:rPr>
+        <w:t>9</w:t>
+      </w:r>
+      <w:r>
+        <w:rPr>
+          <w:noProof/>
+        </w:rPr>
+        <w:fldChar w:fldCharType="end"/>
+      </w:r>
       <w:r>
         <w:t>: Core Functional Requirements</w:t>
       </w:r>
@@ -22724,14 +22889,27 @@
       <w:r>
         <w:t xml:space="preserve">Table </w:t>
       </w:r>
-      <w:fldSimple w:instr=" SEQ Table \* ARABIC ">
-        <w:r>
-          <w:rPr>
-            <w:noProof/>
-          </w:rPr>
-          <w:t>10</w:t>
-        </w:r>
-      </w:fldSimple>
+      <w:r>
+        <w:fldChar w:fldCharType="begin"/>
+      </w:r>
+      <w:r>
+        <w:instrText xml:space="preserve"> SEQ Table \* ARABIC </w:instrText>
+      </w:r>
+      <w:r>
+        <w:fldChar w:fldCharType="separate"/>
+      </w:r>
+      <w:r>
+        <w:rPr>
+          <w:noProof/>
+        </w:rPr>
+        <w:t>10</w:t>
+      </w:r>
+      <w:r>
+        <w:rPr>
+          <w:noProof/>
+        </w:rPr>
+        <w:fldChar w:fldCharType="end"/>
+      </w:r>
       <w:r>
         <w:t xml:space="preserve">: </w:t>
       </w:r>
@@ -23245,14 +23423,27 @@
       <w:r>
         <w:t xml:space="preserve">Table </w:t>
       </w:r>
-      <w:fldSimple w:instr=" SEQ Table \* ARABIC ">
-        <w:r>
-          <w:rPr>
-            <w:noProof/>
-          </w:rPr>
-          <w:t>11</w:t>
-        </w:r>
-      </w:fldSimple>
+      <w:r>
+        <w:fldChar w:fldCharType="begin"/>
+      </w:r>
+      <w:r>
+        <w:instrText xml:space="preserve"> SEQ Table \* ARABIC </w:instrText>
+      </w:r>
+      <w:r>
+        <w:fldChar w:fldCharType="separate"/>
+      </w:r>
+      <w:r>
+        <w:rPr>
+          <w:noProof/>
+        </w:rPr>
+        <w:t>11</w:t>
+      </w:r>
+      <w:r>
+        <w:rPr>
+          <w:noProof/>
+        </w:rPr>
+        <w:fldChar w:fldCharType="end"/>
+      </w:r>
       <w:r>
         <w:t>: Raspberry Pi Model 3b Specifications</w:t>
       </w:r>
@@ -23416,14 +23607,27 @@
       <w:r>
         <w:t xml:space="preserve">Figure </w:t>
       </w:r>
-      <w:fldSimple w:instr=" SEQ Figure \* ARABIC ">
-        <w:r>
-          <w:rPr>
-            <w:noProof/>
-          </w:rPr>
-          <w:t>16</w:t>
-        </w:r>
-      </w:fldSimple>
+      <w:r>
+        <w:fldChar w:fldCharType="begin"/>
+      </w:r>
+      <w:r>
+        <w:instrText xml:space="preserve"> SEQ Figure \* ARABIC </w:instrText>
+      </w:r>
+      <w:r>
+        <w:fldChar w:fldCharType="separate"/>
+      </w:r>
+      <w:r>
+        <w:rPr>
+          <w:noProof/>
+        </w:rPr>
+        <w:t>16</w:t>
+      </w:r>
+      <w:r>
+        <w:rPr>
+          <w:noProof/>
+        </w:rPr>
+        <w:fldChar w:fldCharType="end"/>
+      </w:r>
       <w:r>
         <w:t>: Incremental Software Development Lifecycle for a Home Surveillance System</w:t>
       </w:r>
@@ -23569,14 +23773,27 @@
       <w:r>
         <w:t xml:space="preserve">Figure </w:t>
       </w:r>
-      <w:fldSimple w:instr=" SEQ Figure \* ARABIC ">
-        <w:r>
-          <w:rPr>
-            <w:noProof/>
-          </w:rPr>
-          <w:t>17</w:t>
-        </w:r>
-      </w:fldSimple>
+      <w:r>
+        <w:fldChar w:fldCharType="begin"/>
+      </w:r>
+      <w:r>
+        <w:instrText xml:space="preserve"> SEQ Figure \* ARABIC </w:instrText>
+      </w:r>
+      <w:r>
+        <w:fldChar w:fldCharType="separate"/>
+      </w:r>
+      <w:r>
+        <w:rPr>
+          <w:noProof/>
+        </w:rPr>
+        <w:t>17</w:t>
+      </w:r>
+      <w:r>
+        <w:rPr>
+          <w:noProof/>
+        </w:rPr>
+        <w:fldChar w:fldCharType="end"/>
+      </w:r>
       <w:r>
         <w:t>: Diagram detailing the SSH Protocol for Machine-To-Machine Communication (ssh.com, 2019)</w:t>
       </w:r>
@@ -24423,14 +24640,27 @@
       <w:r>
         <w:t xml:space="preserve">Code Fragment </w:t>
       </w:r>
-      <w:fldSimple w:instr=" SEQ Code_Fragment \* ARABIC ">
-        <w:r>
-          <w:rPr>
-            <w:noProof/>
-          </w:rPr>
-          <w:t>1</w:t>
-        </w:r>
-      </w:fldSimple>
+      <w:r>
+        <w:fldChar w:fldCharType="begin"/>
+      </w:r>
+      <w:r>
+        <w:instrText xml:space="preserve"> SEQ Code_Fragment \* ARABIC </w:instrText>
+      </w:r>
+      <w:r>
+        <w:fldChar w:fldCharType="separate"/>
+      </w:r>
+      <w:r>
+        <w:rPr>
+          <w:noProof/>
+        </w:rPr>
+        <w:t>1</w:t>
+      </w:r>
+      <w:r>
+        <w:rPr>
+          <w:noProof/>
+        </w:rPr>
+        <w:fldChar w:fldCharType="end"/>
+      </w:r>
       <w:r>
         <w:t xml:space="preserve">: </w:t>
       </w:r>
@@ -25505,14 +25735,27 @@
       <w:r>
         <w:t xml:space="preserve">Code Fragment </w:t>
       </w:r>
-      <w:fldSimple w:instr=" SEQ Code_Fragment \* ARABIC ">
-        <w:r>
-          <w:rPr>
-            <w:noProof/>
-          </w:rPr>
-          <w:t>2</w:t>
-        </w:r>
-      </w:fldSimple>
+      <w:r>
+        <w:fldChar w:fldCharType="begin"/>
+      </w:r>
+      <w:r>
+        <w:instrText xml:space="preserve"> SEQ Code_Fragment \* ARABIC </w:instrText>
+      </w:r>
+      <w:r>
+        <w:fldChar w:fldCharType="separate"/>
+      </w:r>
+      <w:r>
+        <w:rPr>
+          <w:noProof/>
+        </w:rPr>
+        <w:t>2</w:t>
+      </w:r>
+      <w:r>
+        <w:rPr>
+          <w:noProof/>
+        </w:rPr>
+        <w:fldChar w:fldCharType="end"/>
+      </w:r>
       <w:r>
         <w:t>: For loop cycling through all images in the 'dataset' folder and encoding each relative to their respective folder</w:t>
       </w:r>
@@ -26131,14 +26374,27 @@
       <w:r>
         <w:t xml:space="preserve">Code Fragment </w:t>
       </w:r>
-      <w:fldSimple w:instr=" SEQ Code_Fragment \* ARABIC ">
-        <w:r>
-          <w:rPr>
-            <w:noProof/>
-          </w:rPr>
-          <w:t>3</w:t>
-        </w:r>
-      </w:fldSimple>
+      <w:r>
+        <w:fldChar w:fldCharType="begin"/>
+      </w:r>
+      <w:r>
+        <w:instrText xml:space="preserve"> SEQ Code_Fragment \* ARABIC </w:instrText>
+      </w:r>
+      <w:r>
+        <w:fldChar w:fldCharType="separate"/>
+      </w:r>
+      <w:r>
+        <w:rPr>
+          <w:noProof/>
+        </w:rPr>
+        <w:t>3</w:t>
+      </w:r>
+      <w:r>
+        <w:rPr>
+          <w:noProof/>
+        </w:rPr>
+        <w:fldChar w:fldCharType="end"/>
+      </w:r>
       <w:r>
         <w:t>: Snippet showing frame being modified to speed up real time processing</w:t>
       </w:r>
@@ -26980,14 +27236,27 @@
       <w:r>
         <w:t xml:space="preserve">Code Fragment </w:t>
       </w:r>
-      <w:fldSimple w:instr=" SEQ Code_Fragment \* ARABIC ">
-        <w:r>
-          <w:rPr>
-            <w:noProof/>
-          </w:rPr>
-          <w:t>4</w:t>
-        </w:r>
-      </w:fldSimple>
+      <w:r>
+        <w:fldChar w:fldCharType="begin"/>
+      </w:r>
+      <w:r>
+        <w:instrText xml:space="preserve"> SEQ Code_Fragment \* ARABIC </w:instrText>
+      </w:r>
+      <w:r>
+        <w:fldChar w:fldCharType="separate"/>
+      </w:r>
+      <w:r>
+        <w:rPr>
+          <w:noProof/>
+        </w:rPr>
+        <w:t>4</w:t>
+      </w:r>
+      <w:r>
+        <w:rPr>
+          <w:noProof/>
+        </w:rPr>
+        <w:fldChar w:fldCharType="end"/>
+      </w:r>
       <w:r>
         <w:t>: Python code showing live facial comparison attempting face recognition in real time</w:t>
       </w:r>
@@ -28219,16 +28488,52 @@
       <w:r>
         <w:t xml:space="preserve">Code Fragment </w:t>
       </w:r>
-      <w:fldSimple w:instr=" SEQ Code_Fragment \* ARABIC ">
-        <w:r>
-          <w:rPr>
-            <w:noProof/>
-          </w:rPr>
-          <w:t>5</w:t>
-        </w:r>
-      </w:fldSimple>
+      <w:r>
+        <w:fldChar w:fldCharType="begin"/>
+      </w:r>
+      <w:r>
+        <w:instrText xml:space="preserve"> SEQ Code_Fragment \* ARABIC </w:instrText>
+      </w:r>
+      <w:r>
+        <w:fldChar w:fldCharType="separate"/>
+      </w:r>
+      <w:r>
+        <w:rPr>
+          <w:noProof/>
+        </w:rPr>
+        <w:t>5</w:t>
+      </w:r>
+      <w:r>
+        <w:rPr>
+          <w:noProof/>
+        </w:rPr>
+        <w:fldChar w:fldCharType="end"/>
+      </w:r>
       <w:r>
         <w:t>: Python code showing live labelling of identified/unidentified face +image being captured</w:t>
+      </w:r>
+    </w:p>
+    <w:p/>
+    <w:p/>
+    <w:p>
+      <w:pPr>
+        <w:pStyle w:val="Heading3"/>
+      </w:pPr>
+      <w:bookmarkStart w:id="166" w:name="_Toc14464854"/>
+      <w:r>
+        <w:t>5.2.</w:t>
+      </w:r>
+      <w:r>
+        <w:t>5</w:t>
+      </w:r>
+      <w:r>
+        <w:t xml:space="preserve"> MQTT Communication</w:t>
+      </w:r>
+      <w:bookmarkEnd w:id="166"/>
+    </w:p>
+    <w:p>
+      <w:r>
+        <w:t xml:space="preserve">The script ‘publish.py’ has been setup to be executed using the previous script ‘surveillance.py’ once an unknown face has been detected. The argument taken when the script is executed is the path to the newly created image which is then converted into Base64 encoding to be sent via MQTT under the topic ‘cpd1995/surveillance’ to all connected smart phone devices. This is done utilising the Mosquitto broker under port 8883 using certificate based authentication (see 5.4.3) to ensure the data is sent securely. </w:t>
       </w:r>
     </w:p>
     <w:p/>
@@ -28236,183 +28541,622 @@
       <w:pPr>
         <w:keepNext/>
         <w:keepLines/>
-        <w:rPr>
-          <w:u w:val="single"/>
-        </w:rPr>
-      </w:pPr>
-      <w:r>
-        <w:rPr>
-          <w:u w:val="single"/>
-        </w:rPr>
-        <w:t>Power Outage Considerations</w:t>
+        <w:pBdr>
+          <w:left w:val="single" w:sz="4" w:space="4" w:color="auto"/>
+        </w:pBdr>
+        <w:jc w:val="left"/>
+        <w:rPr>
+          <w:rFonts w:ascii="Courier New" w:hAnsi="Courier New" w:cs="Courier New"/>
+          <w:noProof/>
+          <w:sz w:val="20"/>
+          <w:szCs w:val="20"/>
+        </w:rPr>
+      </w:pPr>
+      <w:r>
+        <w:rPr>
+          <w:rFonts w:ascii="Courier New" w:hAnsi="Courier New" w:cs="Courier New"/>
+          <w:noProof/>
+          <w:sz w:val="20"/>
+          <w:szCs w:val="20"/>
+        </w:rPr>
+        <w:t xml:space="preserve">1. </w:t>
+      </w:r>
+      <w:r>
+        <w:rPr>
+          <w:rFonts w:ascii="Courier New" w:hAnsi="Courier New" w:cs="Courier New"/>
+          <w:noProof/>
+          <w:sz w:val="20"/>
+          <w:szCs w:val="20"/>
+        </w:rPr>
+        <w:t>def publishEncodedImage():</w:t>
       </w:r>
     </w:p>
     <w:p>
       <w:pPr>
         <w:keepNext/>
         <w:keepLines/>
-      </w:pPr>
-      <w:r>
-        <w:t xml:space="preserve">If, in the unlikely event that the Pi is forced to be rebooted, measurements are to be taken to ensure the surveillance system remains functional. This can be remedied </w:t>
-      </w:r>
-      <w:r>
-        <w:t xml:space="preserve">using a shell script and </w:t>
-      </w:r>
-      <w:proofErr w:type="spellStart"/>
-      <w:r>
-        <w:t>Crontab</w:t>
-      </w:r>
-      <w:proofErr w:type="spellEnd"/>
-      <w:r>
-        <w:t>, a background process that allows for execution of scripts at set times.</w:t>
-      </w:r>
-      <w:r>
+        <w:pBdr>
+          <w:left w:val="single" w:sz="4" w:space="4" w:color="auto"/>
+        </w:pBdr>
+        <w:shd w:val="clear" w:color="auto" w:fill="F2F2F2" w:themeFill="background1" w:themeFillShade="F2"/>
+        <w:spacing w:line="240" w:lineRule="auto"/>
+        <w:jc w:val="left"/>
+        <w:rPr>
+          <w:rFonts w:ascii="Courier New" w:hAnsi="Courier New" w:cs="Courier New"/>
+          <w:noProof/>
+          <w:sz w:val="20"/>
+          <w:szCs w:val="20"/>
+        </w:rPr>
+      </w:pPr>
+      <w:r>
+        <w:rPr>
+          <w:rFonts w:ascii="Courier New" w:hAnsi="Courier New" w:cs="Courier New"/>
+          <w:noProof/>
+          <w:sz w:val="20"/>
+          <w:szCs w:val="20"/>
+        </w:rPr>
+        <w:t>2.</w:t>
+      </w:r>
+      <w:r>
+        <w:rPr>
+          <w:rFonts w:ascii="Courier New" w:hAnsi="Courier New" w:cs="Courier New"/>
+          <w:noProof/>
+          <w:sz w:val="20"/>
+          <w:szCs w:val="20"/>
+        </w:rPr>
         <w:t xml:space="preserve"> </w:t>
       </w:r>
       <w:r>
-        <w:t>The shell script ‘launcher.sh’ was created with the following content:</w:t>
+        <w:rPr>
+          <w:rFonts w:ascii="Courier New" w:hAnsi="Courier New" w:cs="Courier New"/>
+          <w:noProof/>
+          <w:sz w:val="20"/>
+          <w:szCs w:val="20"/>
+          <w:shd w:val="clear" w:color="auto" w:fill="F2F2F2" w:themeFill="background1" w:themeFillShade="F2"/>
+        </w:rPr>
+        <w:t xml:space="preserve"> </w:t>
+      </w:r>
+      <w:r>
+        <w:rPr>
+          <w:rFonts w:ascii="Courier New" w:hAnsi="Courier New" w:cs="Courier New"/>
+          <w:noProof/>
+          <w:sz w:val="20"/>
+          <w:szCs w:val="20"/>
+          <w:shd w:val="clear" w:color="auto" w:fill="F2F2F2" w:themeFill="background1" w:themeFillShade="F2"/>
+        </w:rPr>
+        <w:tab/>
+      </w:r>
+      <w:r>
+        <w:rPr>
+          <w:rFonts w:ascii="Courier New" w:hAnsi="Courier New" w:cs="Courier New"/>
+          <w:noProof/>
+          <w:sz w:val="20"/>
+          <w:szCs w:val="20"/>
+          <w:shd w:val="clear" w:color="auto" w:fill="F2F2F2" w:themeFill="background1" w:themeFillShade="F2"/>
+        </w:rPr>
+        <w:t>with open(filename, "rb") as image_file:</w:t>
+      </w:r>
+      <w:r>
+        <w:rPr>
+          <w:rFonts w:ascii="Courier New" w:hAnsi="Courier New" w:cs="Courier New"/>
+          <w:noProof/>
+          <w:sz w:val="20"/>
+          <w:szCs w:val="20"/>
+          <w:shd w:val="clear" w:color="auto" w:fill="F2F2F2" w:themeFill="background1" w:themeFillShade="F2"/>
+        </w:rPr>
+        <w:tab/>
       </w:r>
     </w:p>
     <w:p>
       <w:pPr>
         <w:keepNext/>
         <w:keepLines/>
-      </w:pPr>
+        <w:pBdr>
+          <w:left w:val="single" w:sz="4" w:space="4" w:color="auto"/>
+        </w:pBdr>
+        <w:shd w:val="clear" w:color="auto" w:fill="FFFFFF" w:themeFill="background1"/>
+        <w:spacing w:line="240" w:lineRule="auto"/>
+        <w:jc w:val="left"/>
+        <w:rPr>
+          <w:rFonts w:ascii="Courier New" w:hAnsi="Courier New" w:cs="Courier New"/>
+          <w:noProof/>
+          <w:sz w:val="20"/>
+          <w:szCs w:val="20"/>
+        </w:rPr>
+      </w:pPr>
+      <w:r>
+        <w:rPr>
+          <w:rFonts w:ascii="Courier New" w:hAnsi="Courier New" w:cs="Courier New"/>
+          <w:noProof/>
+          <w:sz w:val="20"/>
+          <w:szCs w:val="20"/>
+        </w:rPr>
+        <w:t>3.</w:t>
+      </w:r>
+      <w:r>
+        <w:rPr>
+          <w:rFonts w:ascii="Courier New" w:hAnsi="Courier New" w:cs="Courier New"/>
+          <w:noProof/>
+          <w:sz w:val="20"/>
+          <w:szCs w:val="20"/>
+        </w:rPr>
+        <w:t xml:space="preserve">  </w:t>
+      </w:r>
+      <w:r>
+        <w:rPr>
+          <w:rFonts w:ascii="Courier New" w:hAnsi="Courier New" w:cs="Courier New"/>
+          <w:noProof/>
+          <w:sz w:val="20"/>
+          <w:szCs w:val="20"/>
+          <w:shd w:val="clear" w:color="auto" w:fill="FFFFFF" w:themeFill="background1"/>
+        </w:rPr>
+        <w:t xml:space="preserve">  </w:t>
+      </w:r>
+      <w:r>
+        <w:rPr>
+          <w:rFonts w:ascii="Courier New" w:hAnsi="Courier New" w:cs="Courier New"/>
+          <w:noProof/>
+          <w:sz w:val="20"/>
+          <w:szCs w:val="20"/>
+          <w:shd w:val="clear" w:color="auto" w:fill="FFFFFF" w:themeFill="background1"/>
+        </w:rPr>
+        <w:tab/>
+      </w:r>
+      <w:r>
+        <w:rPr>
+          <w:rFonts w:ascii="Courier New" w:hAnsi="Courier New" w:cs="Courier New"/>
+          <w:noProof/>
+          <w:sz w:val="20"/>
+          <w:szCs w:val="20"/>
+          <w:shd w:val="clear" w:color="auto" w:fill="FFFFFF" w:themeFill="background1"/>
+        </w:rPr>
+        <w:t>encoded = base64.b64encode(image_file.read())</w:t>
+      </w:r>
     </w:p>
     <w:p>
       <w:pPr>
         <w:keepNext/>
         <w:keepLines/>
-        <w:rPr>
-          <w:i/>
-          <w:noProof/>
-        </w:rPr>
-      </w:pPr>
-      <w:r>
-        <w:rPr>
-          <w:i/>
-          <w:noProof/>
-        </w:rPr>
-        <w:t>sudo python3 surveillance.py</w:t>
-      </w:r>
-    </w:p>
-    <w:p/>
-    <w:p>
-      <w:r>
-        <w:t xml:space="preserve">Once the shell script is created, it must be incorporated into </w:t>
-      </w:r>
-      <w:proofErr w:type="spellStart"/>
-      <w:r>
-        <w:t>Crontab</w:t>
-      </w:r>
-      <w:proofErr w:type="spellEnd"/>
-      <w:r>
-        <w:t xml:space="preserve"> which can set the script to automatically fire after a reboot using the following command:</w:t>
-      </w:r>
-    </w:p>
-    <w:p/>
-    <w:p>
-      <w:pPr>
-        <w:rPr>
-          <w:i/>
-          <w:noProof/>
-        </w:rPr>
-      </w:pPr>
-      <w:r>
-        <w:rPr>
-          <w:i/>
-          <w:noProof/>
-        </w:rPr>
-        <w:t>@reboot sh /home/pi/MSc_Surveillance/launcher.sh &gt;/home/pi/logs/cronlog 2&gt;&amp;1</w:t>
-      </w:r>
-    </w:p>
-    <w:p/>
-    <w:p>
-      <w:r>
-        <w:t>This will force the shell script containing instructions to execute ‘surveillance.py’ upon start-up, ensuring the camera remains on at all times when the Raspberry Pi is powered on.</w:t>
-      </w:r>
-    </w:p>
-    <w:p/>
-    <w:p>
-      <w:pPr>
-        <w:pStyle w:val="Heading3"/>
-      </w:pPr>
-      <w:bookmarkStart w:id="166" w:name="_Toc14464854"/>
-      <w:r>
-        <w:lastRenderedPageBreak/>
-        <w:t>5.2.</w:t>
-      </w:r>
-      <w:r>
-        <w:t>5</w:t>
-      </w:r>
-      <w:r>
-        <w:t xml:space="preserve"> MQTT Communication</w:t>
-      </w:r>
-      <w:bookmarkEnd w:id="166"/>
+        <w:pBdr>
+          <w:left w:val="single" w:sz="4" w:space="4" w:color="auto"/>
+        </w:pBdr>
+        <w:shd w:val="clear" w:color="auto" w:fill="F2F2F2" w:themeFill="background1" w:themeFillShade="F2"/>
+        <w:spacing w:line="240" w:lineRule="auto"/>
+        <w:jc w:val="left"/>
+        <w:rPr>
+          <w:rFonts w:ascii="Courier New" w:eastAsiaTheme="majorEastAsia" w:hAnsi="Courier New" w:cs="Courier New"/>
+          <w:noProof/>
+          <w:sz w:val="20"/>
+          <w:szCs w:val="20"/>
+        </w:rPr>
+      </w:pPr>
+      <w:r>
+        <w:rPr>
+          <w:rFonts w:ascii="Courier New" w:hAnsi="Courier New" w:cs="Courier New"/>
+          <w:noProof/>
+          <w:sz w:val="20"/>
+          <w:szCs w:val="20"/>
+        </w:rPr>
+        <w:t xml:space="preserve">4.   </w:t>
+      </w:r>
+      <w:r>
+        <w:rPr>
+          <w:rFonts w:ascii="Courier New" w:hAnsi="Courier New" w:cs="Courier New"/>
+          <w:noProof/>
+          <w:sz w:val="20"/>
+          <w:szCs w:val="20"/>
+        </w:rPr>
+        <w:tab/>
+      </w:r>
+      <w:r>
+        <w:rPr>
+          <w:rFonts w:ascii="Courier New" w:hAnsi="Courier New" w:cs="Courier New"/>
+          <w:noProof/>
+          <w:sz w:val="20"/>
+          <w:szCs w:val="20"/>
+        </w:rPr>
+        <w:t>client.publish(topic,encoded,qos)</w:t>
+      </w:r>
     </w:p>
     <w:p>
       <w:pPr>
         <w:keepNext/>
         <w:keepLines/>
-      </w:pPr>
-      <w:r>
-        <w:t xml:space="preserve">As discussed in Section 2.2, MQTT has been determined as the most suitable and reliable approach to communication between the app and the Raspberry Pi. </w:t>
-      </w:r>
-      <w:r>
-        <w:t xml:space="preserve">Cloud MQTT vendors have been ruled out in this experiment, to limit the scope of potential vulnerabilities. </w:t>
-      </w:r>
-      <w:proofErr w:type="spellStart"/>
-      <w:r>
-        <w:t>Mosquitto</w:t>
-      </w:r>
-      <w:proofErr w:type="spellEnd"/>
-      <w:r>
-        <w:t xml:space="preserve"> has been selected as the broker, as it can be hosted on the Raspberry Pi. For the broker to send messages remotely, port forwarding must be enabled. </w:t>
-      </w:r>
-      <w:r>
-        <w:t xml:space="preserve">This can be carried out by accessing the router the Raspberry Pi is connected to and opening the desired port using the Pi’s IP Address. The default listener for the </w:t>
-      </w:r>
-      <w:proofErr w:type="spellStart"/>
-      <w:r>
-        <w:t>Mosquitto</w:t>
-      </w:r>
-      <w:proofErr w:type="spellEnd"/>
-      <w:r>
-        <w:t xml:space="preserve"> broker is 1883 which will not be opened for this project. Port 8883 will be used as it is the Secure Socket Layer (SSL) port and allows for Certificate certification to be used for message integrity and verification.</w:t>
+        <w:pBdr>
+          <w:left w:val="single" w:sz="4" w:space="4" w:color="auto"/>
+        </w:pBdr>
+        <w:shd w:val="clear" w:color="auto" w:fill="FFFFFF" w:themeFill="background1"/>
+        <w:spacing w:line="240" w:lineRule="auto"/>
+        <w:jc w:val="left"/>
+        <w:rPr>
+          <w:rFonts w:ascii="Courier New" w:hAnsi="Courier New" w:cs="Courier New"/>
+          <w:noProof/>
+          <w:sz w:val="20"/>
+          <w:szCs w:val="20"/>
+        </w:rPr>
+      </w:pPr>
+      <w:r>
+        <w:rPr>
+          <w:rFonts w:ascii="Courier New" w:hAnsi="Courier New" w:cs="Courier New"/>
+          <w:noProof/>
+          <w:sz w:val="20"/>
+          <w:szCs w:val="20"/>
+        </w:rPr>
+        <w:t>5.</w:t>
+      </w:r>
+      <w:r>
+        <w:rPr>
+          <w:rFonts w:ascii="Courier New" w:hAnsi="Courier New" w:cs="Courier New"/>
+          <w:noProof/>
+          <w:sz w:val="20"/>
+          <w:szCs w:val="20"/>
+        </w:rPr>
+        <w:tab/>
+      </w:r>
+      <w:r>
+        <w:rPr>
+          <w:rFonts w:ascii="Courier New" w:hAnsi="Courier New" w:cs="Courier New"/>
+          <w:noProof/>
+          <w:sz w:val="20"/>
+          <w:szCs w:val="20"/>
+        </w:rPr>
+        <w:tab/>
       </w:r>
     </w:p>
     <w:p>
       <w:pPr>
         <w:keepNext/>
         <w:keepLines/>
-      </w:pPr>
+        <w:pBdr>
+          <w:left w:val="single" w:sz="4" w:space="4" w:color="auto"/>
+        </w:pBdr>
+        <w:shd w:val="clear" w:color="auto" w:fill="F2F2F2" w:themeFill="background1" w:themeFillShade="F2"/>
+        <w:spacing w:line="240" w:lineRule="auto"/>
+        <w:jc w:val="left"/>
+        <w:rPr>
+          <w:rFonts w:ascii="Courier New" w:hAnsi="Courier New" w:cs="Courier New"/>
+          <w:noProof/>
+          <w:sz w:val="20"/>
+          <w:szCs w:val="20"/>
+        </w:rPr>
+      </w:pPr>
+      <w:r>
+        <w:rPr>
+          <w:rFonts w:ascii="Courier New" w:hAnsi="Courier New" w:cs="Courier New"/>
+          <w:noProof/>
+          <w:sz w:val="20"/>
+          <w:szCs w:val="20"/>
+        </w:rPr>
+        <w:t xml:space="preserve">6. </w:t>
+      </w:r>
+      <w:r>
+        <w:rPr>
+          <w:rFonts w:ascii="Courier New" w:hAnsi="Courier New" w:cs="Courier New"/>
+          <w:noProof/>
+          <w:sz w:val="20"/>
+          <w:szCs w:val="20"/>
+        </w:rPr>
+        <w:t>client= paho.Client("smartapp")</w:t>
+      </w:r>
+      <w:r>
+        <w:rPr>
+          <w:rFonts w:ascii="Courier New" w:hAnsi="Courier New" w:cs="Courier New"/>
+          <w:noProof/>
+          <w:sz w:val="20"/>
+          <w:szCs w:val="20"/>
+        </w:rPr>
+        <w:t xml:space="preserve"> </w:t>
+      </w:r>
     </w:p>
     <w:p>
       <w:pPr>
         <w:keepNext/>
         <w:keepLines/>
-      </w:pPr>
-      <w:r>
-        <w:t>https://www.digitalocean.com/community/tutorials/how-to-install-and-secure-the-mosquitto-mqtt-messaging-broker-on-ubuntu-18-04-quickstart</w:t>
+        <w:pBdr>
+          <w:left w:val="single" w:sz="4" w:space="4" w:color="auto"/>
+        </w:pBdr>
+        <w:shd w:val="clear" w:color="auto" w:fill="FFFFFF" w:themeFill="background1"/>
+        <w:spacing w:line="240" w:lineRule="auto"/>
+        <w:jc w:val="left"/>
+        <w:rPr>
+          <w:rFonts w:ascii="Courier New" w:eastAsiaTheme="majorEastAsia" w:hAnsi="Courier New" w:cs="Courier New"/>
+          <w:noProof/>
+          <w:sz w:val="20"/>
+          <w:szCs w:val="20"/>
+        </w:rPr>
+      </w:pPr>
+      <w:r>
+        <w:rPr>
+          <w:rFonts w:ascii="Courier New" w:hAnsi="Courier New" w:cs="Courier New"/>
+          <w:noProof/>
+          <w:sz w:val="20"/>
+          <w:szCs w:val="20"/>
+        </w:rPr>
+        <w:t>7.</w:t>
+      </w:r>
+      <w:r>
+        <w:rPr>
+          <w:rFonts w:ascii="Courier New" w:hAnsi="Courier New" w:cs="Courier New"/>
+          <w:noProof/>
+          <w:sz w:val="20"/>
+          <w:szCs w:val="20"/>
+        </w:rPr>
+        <w:t xml:space="preserve"> </w:t>
+      </w:r>
+      <w:r>
+        <w:rPr>
+          <w:rFonts w:ascii="Courier New" w:hAnsi="Courier New" w:cs="Courier New"/>
+          <w:noProof/>
+          <w:sz w:val="20"/>
+          <w:szCs w:val="20"/>
+        </w:rPr>
+        <w:t>client.tls_set('/home/pi/ca.crt')</w:t>
+      </w:r>
+      <w:r>
+        <w:rPr>
+          <w:rFonts w:ascii="Courier New" w:hAnsi="Courier New" w:cs="Courier New"/>
+          <w:noProof/>
+          <w:sz w:val="20"/>
+          <w:szCs w:val="20"/>
+        </w:rPr>
+        <w:t xml:space="preserve">      </w:t>
+      </w:r>
+      <w:r>
+        <w:rPr>
+          <w:rFonts w:ascii="Courier New" w:hAnsi="Courier New" w:cs="Courier New"/>
+          <w:noProof/>
+          <w:sz w:val="20"/>
+          <w:szCs w:val="20"/>
+        </w:rPr>
+        <w:t xml:space="preserve"> </w:t>
+      </w:r>
+      <w:r>
+        <w:rPr>
+          <w:rFonts w:ascii="Courier New" w:hAnsi="Courier New" w:cs="Courier New"/>
+          <w:noProof/>
+          <w:sz w:val="20"/>
+          <w:szCs w:val="20"/>
+        </w:rPr>
+        <w:t xml:space="preserve"> </w:t>
       </w:r>
     </w:p>
     <w:p>
       <w:pPr>
         <w:keepNext/>
         <w:keepLines/>
-      </w:pPr>
-    </w:p>
-    <w:p>
-      <w:pPr>
-        <w:spacing w:line="276" w:lineRule="auto"/>
-        <w:ind w:left="284" w:right="284"/>
+        <w:pBdr>
+          <w:left w:val="single" w:sz="4" w:space="4" w:color="auto"/>
+        </w:pBdr>
+        <w:shd w:val="clear" w:color="auto" w:fill="F2F2F2" w:themeFill="background1" w:themeFillShade="F2"/>
+        <w:spacing w:line="240" w:lineRule="auto"/>
+        <w:jc w:val="left"/>
+        <w:rPr>
+          <w:rFonts w:ascii="Courier New" w:hAnsi="Courier New" w:cs="Courier New"/>
+          <w:noProof/>
+          <w:sz w:val="20"/>
+          <w:szCs w:val="20"/>
+        </w:rPr>
+      </w:pPr>
+      <w:r>
+        <w:rPr>
+          <w:rFonts w:ascii="Courier New" w:hAnsi="Courier New" w:cs="Courier New"/>
+          <w:noProof/>
+          <w:sz w:val="20"/>
+          <w:szCs w:val="20"/>
+        </w:rPr>
+        <w:t xml:space="preserve">8. </w:t>
+      </w:r>
+      <w:r>
+        <w:rPr>
+          <w:rFonts w:ascii="Courier New" w:hAnsi="Courier New" w:cs="Courier New"/>
+          <w:noProof/>
+          <w:sz w:val="20"/>
+          <w:szCs w:val="20"/>
+        </w:rPr>
+        <w:t>client.connect(broker, 8883)</w:t>
+      </w:r>
+    </w:p>
+    <w:p>
+      <w:pPr>
+        <w:keepNext/>
+        <w:keepLines/>
+        <w:pBdr>
+          <w:left w:val="single" w:sz="4" w:space="4" w:color="auto"/>
+        </w:pBdr>
+        <w:shd w:val="clear" w:color="auto" w:fill="FFFFFF" w:themeFill="background1"/>
+        <w:spacing w:line="240" w:lineRule="auto"/>
+        <w:jc w:val="left"/>
+        <w:rPr>
+          <w:rFonts w:ascii="Courier New" w:hAnsi="Courier New" w:cs="Courier New"/>
+          <w:noProof/>
+          <w:sz w:val="20"/>
+          <w:szCs w:val="20"/>
+        </w:rPr>
+      </w:pPr>
+      <w:r>
+        <w:rPr>
+          <w:rFonts w:ascii="Courier New" w:hAnsi="Courier New" w:cs="Courier New"/>
+          <w:noProof/>
+          <w:sz w:val="20"/>
+          <w:szCs w:val="20"/>
+        </w:rPr>
+        <w:t>9.</w:t>
+      </w:r>
+      <w:r>
+        <w:rPr>
+          <w:rFonts w:ascii="Courier New" w:hAnsi="Courier New" w:cs="Courier New"/>
+          <w:noProof/>
+          <w:sz w:val="20"/>
+          <w:szCs w:val="20"/>
+        </w:rPr>
+        <w:t xml:space="preserve"> </w:t>
+      </w:r>
+      <w:r>
+        <w:rPr>
+          <w:rFonts w:ascii="Courier New" w:hAnsi="Courier New" w:cs="Courier New"/>
+          <w:noProof/>
+          <w:sz w:val="20"/>
+          <w:szCs w:val="20"/>
+        </w:rPr>
+        <w:t>publishEncodedImage()</w:t>
+      </w:r>
+      <w:r>
+        <w:rPr>
+          <w:rFonts w:ascii="Courier New" w:hAnsi="Courier New" w:cs="Courier New"/>
+          <w:noProof/>
+          <w:sz w:val="20"/>
+          <w:szCs w:val="20"/>
+        </w:rPr>
+        <w:tab/>
+      </w:r>
+      <w:r>
+        <w:rPr>
+          <w:rFonts w:ascii="Courier New" w:hAnsi="Courier New" w:cs="Courier New"/>
+          <w:noProof/>
+          <w:sz w:val="20"/>
+          <w:szCs w:val="20"/>
+        </w:rPr>
+        <w:tab/>
+      </w:r>
+    </w:p>
+    <w:p/>
+    <w:p>
+      <w:pPr>
+        <w:pStyle w:val="Heading3"/>
+      </w:pPr>
+      <w:r>
+        <w:lastRenderedPageBreak/>
+        <w:t xml:space="preserve">5.2.6 </w:t>
+      </w:r>
+      <w:r>
+        <w:t>Power Outage Considerations</w:t>
+      </w:r>
+    </w:p>
+    <w:p>
+      <w:pPr>
+        <w:keepNext/>
+        <w:keepLines/>
+      </w:pPr>
+      <w:r>
+        <w:t xml:space="preserve">If, in the unlikely event that the Pi is forced to be rebooted, measurements are to be taken to ensure the surveillance system remains functional. This can be remedied using a shell script and </w:t>
+      </w:r>
+      <w:proofErr w:type="spellStart"/>
+      <w:r>
+        <w:t>Crontab</w:t>
+      </w:r>
+      <w:proofErr w:type="spellEnd"/>
+      <w:r>
+        <w:t>, a background process that allows for execution of scripts at set times. The shell script ‘launcher.sh’ was created with the following content:</w:t>
+      </w:r>
+    </w:p>
+    <w:p>
+      <w:pPr>
+        <w:keepNext/>
+        <w:keepLines/>
+      </w:pPr>
+    </w:p>
+    <w:p>
+      <w:pPr>
+        <w:keepNext/>
+        <w:keepLines/>
+        <w:rPr>
+          <w:i/>
+          <w:noProof/>
+        </w:rPr>
+      </w:pPr>
+      <w:r>
+        <w:rPr>
+          <w:i/>
+          <w:noProof/>
+        </w:rPr>
+        <w:t>sudo python3 surveillance.py</w:t>
+      </w:r>
+    </w:p>
+    <w:p>
+      <w:pPr>
+        <w:keepNext/>
+        <w:keepLines/>
+      </w:pPr>
+    </w:p>
+    <w:p>
+      <w:pPr>
+        <w:keepNext/>
+        <w:keepLines/>
+      </w:pPr>
+      <w:r>
+        <w:t xml:space="preserve">Once the shell script is created, it must be incorporated into </w:t>
+      </w:r>
+      <w:proofErr w:type="spellStart"/>
+      <w:r>
+        <w:t>Crontab</w:t>
+      </w:r>
+      <w:proofErr w:type="spellEnd"/>
+      <w:r>
+        <w:t xml:space="preserve"> which can set the script to automatically fire after a reboot using the following command:</w:t>
+      </w:r>
+    </w:p>
+    <w:p>
+      <w:pPr>
+        <w:keepNext/>
+        <w:keepLines/>
+      </w:pPr>
+    </w:p>
+    <w:p>
+      <w:pPr>
+        <w:keepNext/>
+        <w:keepLines/>
+        <w:rPr>
+          <w:i/>
+          <w:noProof/>
+        </w:rPr>
+      </w:pPr>
+      <w:r>
+        <w:rPr>
+          <w:i/>
+          <w:noProof/>
+        </w:rPr>
+        <w:t>@reboot sh /home/pi/MSc_Surveillance/launcher.sh &gt;/home/pi/logs/cronlog 2&gt;&amp;1</w:t>
+      </w:r>
+    </w:p>
+    <w:p>
+      <w:pPr>
+        <w:keepNext/>
+        <w:keepLines/>
+      </w:pPr>
+    </w:p>
+    <w:p>
+      <w:pPr>
+        <w:keepNext/>
+        <w:keepLines/>
+      </w:pPr>
+      <w:r>
+        <w:t>This will force the shell script containing instructions to execute ‘surveillance.py’ upon start-up, ensuring the camera remains on at all times when the Raspberry Pi is powered on.</w:t>
+      </w:r>
+    </w:p>
+    <w:p/>
+    <w:p>
+      <w:pPr>
+        <w:pStyle w:val="Caption"/>
+        <w:jc w:val="center"/>
+      </w:pPr>
+      <w:bookmarkStart w:id="167" w:name="_Toc14464855"/>
+    </w:p>
+    <w:p>
+      <w:pPr>
+        <w:pStyle w:val="Caption"/>
+        <w:jc w:val="center"/>
+      </w:pPr>
+    </w:p>
+    <w:p>
+      <w:pPr>
+        <w:pStyle w:val="Caption"/>
+        <w:jc w:val="center"/>
         <w:rPr>
           <w:rFonts w:eastAsiaTheme="majorEastAsia" w:cstheme="majorBidi"/>
           <w:sz w:val="30"/>
           <w:szCs w:val="26"/>
         </w:rPr>
       </w:pPr>
-      <w:bookmarkStart w:id="167" w:name="_Toc14464855"/>
       <w:r>
         <w:br w:type="page"/>
       </w:r>
@@ -28617,7 +29361,7 @@
         <w:t xml:space="preserve">The final step of the incremental lifecycle is securing the project using the various </w:t>
       </w:r>
       <w:r>
-        <w:t>methods discussed in Section 2.7</w:t>
+        <w:t>methods discussed in Section 2.6 and Section 2.7</w:t>
       </w:r>
       <w:r>
         <w:t>. W</w:t>
@@ -28809,11 +29553,6 @@
       <w:r>
         <w:t xml:space="preserve"> operating system is not configured and must be setup by the user.</w:t>
       </w:r>
-    </w:p>
-    <w:p>
-      <w:pPr>
-        <w:pStyle w:val="ListParagraph"/>
-      </w:pPr>
     </w:p>
     <w:p>
       <w:pPr>
@@ -28998,14 +29737,24 @@
       <w:r>
         <w:t xml:space="preserve">Figure </w:t>
       </w:r>
-      <w:fldSimple w:instr=" SEQ Figure \* ARABIC ">
-        <w:r>
-          <w:rPr>
-            <w:noProof/>
-          </w:rPr>
-          <w:t>18</w:t>
-        </w:r>
-      </w:fldSimple>
+      <w:r>
+        <w:fldChar w:fldCharType="begin"/>
+      </w:r>
+      <w:r>
+        <w:instrText xml:space="preserve"> SEQ Figure \* ARABIC </w:instrText>
+      </w:r>
+      <w:r>
+        <w:fldChar w:fldCharType="separate"/>
+      </w:r>
+      <w:r>
+        <w:rPr>
+          <w:noProof/>
+        </w:rPr>
+        <w:t>18</w:t>
+      </w:r>
+      <w:r>
+        <w:fldChar w:fldCharType="end"/>
+      </w:r>
       <w:r>
         <w:t>: MQTT Communication secured using Certification and TLS</w:t>
       </w:r>
@@ -29040,8 +29789,6 @@
       <w:pPr>
         <w:pStyle w:val="Heading2"/>
       </w:pPr>
-      <w:bookmarkStart w:id="176" w:name="_GoBack"/>
-      <w:bookmarkEnd w:id="176"/>
       <w:r>
         <w:lastRenderedPageBreak/>
         <w:t>5.5</w:t>
@@ -30617,22 +31364,35 @@
         <w:pStyle w:val="Caption"/>
         <w:jc w:val="center"/>
       </w:pPr>
-      <w:bookmarkStart w:id="177" w:name="_Toc14464894"/>
+      <w:bookmarkStart w:id="176" w:name="_Toc14464894"/>
       <w:r>
         <w:t xml:space="preserve">Table </w:t>
       </w:r>
-      <w:fldSimple w:instr=" SEQ Table \* ARABIC ">
-        <w:r>
-          <w:rPr>
-            <w:noProof/>
-          </w:rPr>
-          <w:t>12</w:t>
-        </w:r>
-      </w:fldSimple>
+      <w:r>
+        <w:fldChar w:fldCharType="begin"/>
+      </w:r>
+      <w:r>
+        <w:instrText xml:space="preserve"> SEQ Table \* ARABIC </w:instrText>
+      </w:r>
+      <w:r>
+        <w:fldChar w:fldCharType="separate"/>
+      </w:r>
+      <w:r>
+        <w:rPr>
+          <w:noProof/>
+        </w:rPr>
+        <w:t>12</w:t>
+      </w:r>
+      <w:r>
+        <w:rPr>
+          <w:noProof/>
+        </w:rPr>
+        <w:fldChar w:fldCharType="end"/>
+      </w:r>
       <w:r>
         <w:t>: Proposed solutions for best practices</w:t>
       </w:r>
-      <w:bookmarkEnd w:id="177"/>
+      <w:bookmarkEnd w:id="176"/>
     </w:p>
     <w:p>
       <w:r>
@@ -30643,7 +31403,7 @@
       <w:pPr>
         <w:pStyle w:val="Heading1"/>
       </w:pPr>
-      <w:bookmarkStart w:id="178" w:name="_Toc14464863"/>
+      <w:bookmarkStart w:id="177" w:name="_Toc14464863"/>
       <w:r>
         <w:lastRenderedPageBreak/>
         <w:t>6</w:t>
@@ -30651,7 +31411,7 @@
       <w:r>
         <w:t>.0 System Design</w:t>
       </w:r>
-      <w:bookmarkEnd w:id="178"/>
+      <w:bookmarkEnd w:id="177"/>
     </w:p>
     <w:p/>
     <w:p>
@@ -30729,60 +31489,40 @@
         <w:pStyle w:val="Caption"/>
         <w:jc w:val="center"/>
       </w:pPr>
-      <w:bookmarkStart w:id="179" w:name="_Toc14464775"/>
-      <w:bookmarkStart w:id="180" w:name="_Toc14464882"/>
+      <w:bookmarkStart w:id="178" w:name="_Toc14464775"/>
+      <w:bookmarkStart w:id="179" w:name="_Toc14464882"/>
       <w:r>
         <w:t xml:space="preserve">Figure </w:t>
       </w:r>
-      <w:fldSimple w:instr=" SEQ Figure \* ARABIC ">
-        <w:r>
-          <w:rPr>
-            <w:noProof/>
-          </w:rPr>
-          <w:t>19</w:t>
-        </w:r>
-      </w:fldSimple>
+      <w:r>
+        <w:fldChar w:fldCharType="begin"/>
+      </w:r>
+      <w:r>
+        <w:instrText xml:space="preserve"> SEQ Figure \* ARABIC </w:instrText>
+      </w:r>
+      <w:r>
+        <w:fldChar w:fldCharType="separate"/>
+      </w:r>
+      <w:r>
+        <w:rPr>
+          <w:noProof/>
+        </w:rPr>
+        <w:t>19</w:t>
+      </w:r>
+      <w:r>
+        <w:rPr>
+          <w:noProof/>
+        </w:rPr>
+        <w:fldChar w:fldCharType="end"/>
+      </w:r>
       <w:r>
         <w:t>: Diagram showing the main flow of the system</w:t>
       </w:r>
+      <w:bookmarkEnd w:id="178"/>
       <w:bookmarkEnd w:id="179"/>
-      <w:bookmarkEnd w:id="180"/>
     </w:p>
     <w:p/>
     <w:p/>
-    <w:p>
-      <w:pPr>
-        <w:pStyle w:val="Heading2"/>
-      </w:pPr>
-      <w:r>
-        <w:t>6.2 MQTT Communication Design</w:t>
-      </w:r>
-    </w:p>
-    <w:p/>
-    <w:p>
-      <w:r>
-        <w:t xml:space="preserve">As discussed in the Methodology section, a local </w:t>
-      </w:r>
-      <w:proofErr w:type="spellStart"/>
-      <w:r>
-        <w:t>Mosquitto</w:t>
-      </w:r>
-      <w:proofErr w:type="spellEnd"/>
-      <w:r>
-        <w:t xml:space="preserve"> broker hosted locally on the Raspberry Pi is pr</w:t>
-      </w:r>
-      <w:r>
-        <w:t xml:space="preserve">oposed. For the Raspberry Pi to interact with the broker and send and receive messages from topics, the </w:t>
-      </w:r>
-      <w:proofErr w:type="spellStart"/>
-      <w:r>
-        <w:t>Paho</w:t>
-      </w:r>
-      <w:proofErr w:type="spellEnd"/>
-      <w:r>
-        <w:t xml:space="preserve"> client is utilised, providing TLS support for Certificate based communication. On the smart phone devices, the M2Mqtt client is proposed to send and receive messages from different topics and interact with the Raspberry Pi. This client also supports TLS and Certificate-based communication.</w:t>
-      </w:r>
-    </w:p>
     <w:p>
       <w:pPr>
         <w:spacing w:line="276" w:lineRule="auto"/>
@@ -30791,103 +31531,54 @@
           <w:rFonts w:eastAsiaTheme="majorEastAsia" w:cstheme="majorBidi"/>
           <w:sz w:val="30"/>
           <w:szCs w:val="26"/>
-          <w:highlight w:val="lightGray"/>
-        </w:rPr>
-      </w:pPr>
-      <w:r>
-        <w:rPr>
-          <w:highlight w:val="lightGray"/>
-        </w:rPr>
+        </w:rPr>
+      </w:pPr>
+      <w:r>
         <w:br w:type="page"/>
       </w:r>
     </w:p>
     <w:p>
       <w:pPr>
         <w:pStyle w:val="Heading2"/>
-      </w:pPr>
-      <w:bookmarkStart w:id="181" w:name="_Toc14464864"/>
+        <w:keepNext w:val="0"/>
+        <w:keepLines w:val="0"/>
+        <w:numPr>
+          <w:ilvl w:val="1"/>
+          <w:numId w:val="18"/>
+        </w:numPr>
+      </w:pPr>
       <w:r>
         <w:lastRenderedPageBreak/>
-        <w:t>6.</w:t>
-      </w:r>
-      <w:r>
-        <w:t>1</w:t>
-      </w:r>
-      <w:r>
-        <w:t xml:space="preserve"> Mobile Application User Interface Design</w:t>
-      </w:r>
-      <w:bookmarkEnd w:id="181"/>
+        <w:t>MQTT Communication Design</w:t>
+      </w:r>
     </w:p>
     <w:p/>
     <w:p>
       <w:r>
-        <w:t xml:space="preserve">This section details the initial screen designs for the mobile application. As development is carried out using Xamarin, the </w:t>
-      </w:r>
-      <w:r>
-        <w:t>user interface</w:t>
-      </w:r>
-      <w:r>
-        <w:t xml:space="preserve"> stay</w:t>
-      </w:r>
-      <w:r>
-        <w:t>s</w:t>
-      </w:r>
-      <w:r>
-        <w:t xml:space="preserve"> consistent</w:t>
-      </w:r>
-      <w:r>
-        <w:t xml:space="preserve"> with both versions of the app. The only minor changes would be the addition on an on screen back button for when viewing images on iOS dues to its absence of a physical back button.</w:t>
+        <w:t>As discussed in Section 2.2, MQTT has been determined as the most suitable and reliable approach to communication between the app and the Raspberry Pi. Cloud MQTT vendors have been ruled out in this experiment, to limit the scope of potential vulnerabilities. Mosquitto has been selected as the broker, as it can be hosted on the Raspberry Pi. The broker (server) will interact with the clients to send out messages on v</w:t>
+      </w:r>
+      <w:r>
+        <w:t>arious topics (seen in Figure 20</w:t>
+      </w:r>
+      <w:r>
+        <w:t xml:space="preserve">). As two different development languages are used, the Paho MQTT client has been selected for the Raspberry Pi (using Python) and the M2Mqtt client has been selected for the smart devices (using C#). </w:t>
       </w:r>
     </w:p>
     <w:p/>
     <w:p>
       <w:pPr>
-        <w:pStyle w:val="Heading3"/>
-      </w:pPr>
-      <w:bookmarkStart w:id="182" w:name="_Toc14464865"/>
-      <w:r>
-        <w:t>6.</w:t>
-      </w:r>
-      <w:r>
-        <w:t>1</w:t>
-      </w:r>
-      <w:r>
-        <w:t xml:space="preserve">.1 Displaying Images Sent </w:t>
-      </w:r>
-      <w:r>
-        <w:t>from</w:t>
-      </w:r>
-      <w:r>
-        <w:t xml:space="preserve"> MQTT</w:t>
-      </w:r>
-      <w:bookmarkEnd w:id="182"/>
-    </w:p>
-    <w:p>
-      <w:r>
-        <w:t xml:space="preserve">As displaying the images sent from the Raspberry Pi model is the core functionality of the application, this is highly prioritised in terms of user interface design. For security purposes, the images within the application can only be shown while the user is logged in. The user can then view all recent images within a </w:t>
-      </w:r>
-      <w:r>
-        <w:t>list view</w:t>
-      </w:r>
-      <w:r>
-        <w:t xml:space="preserve"> and select an image to allow for viewing the image on a larger scale. The option to delete the image is also available on this screen (see Figure 16). </w:t>
-      </w:r>
-    </w:p>
-    <w:p/>
-    <w:p>
-      <w:pPr>
-        <w:keepNext/>
-        <w:jc w:val="center"/>
+        <w:spacing w:line="276" w:lineRule="auto"/>
+        <w:ind w:right="284"/>
       </w:pPr>
       <w:r>
         <w:rPr>
           <w:noProof/>
         </w:rPr>
         <w:drawing>
-          <wp:inline distT="0" distB="0" distL="0" distR="0" wp14:anchorId="12A7BCC9" wp14:editId="480221A4">
-            <wp:extent cx="5310665" cy="4543425"/>
-            <wp:effectExtent l="0" t="0" r="4445" b="0"/>
-            <wp:docPr id="7" name="Picture 7"/>
+          <wp:inline distT="0" distB="0" distL="0" distR="0" wp14:anchorId="618B2AF6" wp14:editId="32FC06FE">
+            <wp:extent cx="5731510" cy="3532505"/>
+            <wp:effectExtent l="0" t="0" r="2540" b="0"/>
+            <wp:docPr id="8" name="Picture 8"/>
             <wp:cNvGraphicFramePr>
               <a:graphicFrameLocks xmlns:a="http://schemas.openxmlformats.org/drawingml/2006/main" noChangeAspect="1"/>
             </wp:cNvGraphicFramePr>
@@ -30907,7 +31598,7 @@
                   <pic:spPr>
                     <a:xfrm>
                       <a:off x="0" y="0"/>
-                      <a:ext cx="5316730" cy="4548614"/>
+                      <a:ext cx="5731510" cy="3532505"/>
                     </a:xfrm>
                     <a:prstGeom prst="rect">
                       <a:avLst/>
@@ -30925,57 +31616,405 @@
         <w:pStyle w:val="Caption"/>
         <w:jc w:val="center"/>
       </w:pPr>
-      <w:bookmarkStart w:id="183" w:name="_Toc14464776"/>
-      <w:bookmarkStart w:id="184" w:name="_Toc14464883"/>
       <w:r>
         <w:t xml:space="preserve">Figure </w:t>
       </w:r>
-      <w:fldSimple w:instr=" SEQ Figure \* ARABIC ">
-        <w:r>
-          <w:rPr>
-            <w:noProof/>
-          </w:rPr>
-          <w:t>20</w:t>
-        </w:r>
-      </w:fldSimple>
-      <w:r>
-        <w:t>: Initial User Interface Design for Viewing Images within the App</w:t>
-      </w:r>
-      <w:bookmarkEnd w:id="183"/>
-      <w:bookmarkEnd w:id="184"/>
+      <w:r>
+        <w:fldChar w:fldCharType="begin"/>
+      </w:r>
+      <w:r>
+        <w:instrText xml:space="preserve"> SEQ Figure \* ARABIC </w:instrText>
+      </w:r>
+      <w:r>
+        <w:fldChar w:fldCharType="separate"/>
+      </w:r>
+      <w:r>
+        <w:rPr>
+          <w:noProof/>
+        </w:rPr>
+        <w:t>20</w:t>
+      </w:r>
+      <w:r>
+        <w:fldChar w:fldCharType="end"/>
+      </w:r>
+      <w:r>
+        <w:t xml:space="preserve">: </w:t>
+      </w:r>
+      <w:r>
+        <w:t>Mosquitto broker (Raspberry Pi) interacting with Paho &amp; M2Mqtt clients on respective devices</w:t>
+      </w:r>
+    </w:p>
+    <w:p>
+      <w:pPr>
+        <w:spacing w:line="276" w:lineRule="auto"/>
+        <w:ind w:right="284"/>
+        <w:rPr>
+          <w:sz w:val="18"/>
+          <w:szCs w:val="18"/>
+          <w:highlight w:val="lightGray"/>
+        </w:rPr>
+      </w:pPr>
+    </w:p>
+    <w:p>
+      <w:r>
+        <w:t>Both these clients support TLS communication which is essential in securing communication between the devices. The following settings are utilised by the Paho Client on the Raspberry Pi:</w:t>
+      </w:r>
     </w:p>
     <w:p/>
+    <w:p>
+      <w:r>
+        <w:rPr>
+          <w:i/>
+        </w:rPr>
+        <w:t>Client</w:t>
+      </w:r>
+      <w:r>
+        <w:t>: “Paho”</w:t>
+      </w:r>
+    </w:p>
+    <w:p>
+      <w:r>
+        <w:rPr>
+          <w:i/>
+        </w:rPr>
+        <w:t>B</w:t>
+      </w:r>
+      <w:r>
+        <w:rPr>
+          <w:i/>
+        </w:rPr>
+        <w:t>roker</w:t>
+      </w:r>
+      <w:r>
+        <w:t>: “raspberrypi”</w:t>
+      </w:r>
+    </w:p>
+    <w:p>
+      <w:r>
+        <w:rPr>
+          <w:i/>
+        </w:rPr>
+        <w:t>C</w:t>
+      </w:r>
+      <w:r>
+        <w:rPr>
+          <w:i/>
+        </w:rPr>
+        <w:t>lient ID</w:t>
+      </w:r>
+      <w:r>
+        <w:t>: “smartphone”</w:t>
+      </w:r>
+    </w:p>
+    <w:p>
+      <w:r>
+        <w:rPr>
+          <w:i/>
+        </w:rPr>
+        <w:t>TLS</w:t>
+      </w:r>
+      <w:r>
+        <w:t>: “True”</w:t>
+      </w:r>
+    </w:p>
+    <w:p>
+      <w:r>
+        <w:rPr>
+          <w:i/>
+        </w:rPr>
+        <w:t>Port</w:t>
+      </w:r>
+      <w:r>
+        <w:t>: 8883</w:t>
+      </w:r>
+    </w:p>
+    <w:p>
+      <w:r>
+        <w:rPr>
+          <w:i/>
+        </w:rPr>
+        <w:t>QoS</w:t>
+      </w:r>
+      <w:r>
+        <w:t>: 2</w:t>
+      </w:r>
+    </w:p>
+    <w:p>
+      <w:r>
+        <w:rPr>
+          <w:i/>
+        </w:rPr>
+        <w:t>Publish Topic</w:t>
+      </w:r>
+      <w:r>
+        <w:t>: “cpd1995/surveillance”</w:t>
+      </w:r>
+    </w:p>
+    <w:p>
+      <w:r>
+        <w:rPr>
+          <w:i/>
+        </w:rPr>
+        <w:t>Subscription</w:t>
+      </w:r>
+      <w:r>
+        <w:rPr>
+          <w:i/>
+        </w:rPr>
+        <w:t xml:space="preserve"> Topic</w:t>
+      </w:r>
+      <w:r>
+        <w:t>: “cpd1995/</w:t>
+      </w:r>
+      <w:proofErr w:type="spellStart"/>
+      <w:r>
+        <w:t>doorlock</w:t>
+      </w:r>
+      <w:proofErr w:type="spellEnd"/>
+      <w:r>
+        <w:t>”</w:t>
+      </w:r>
+    </w:p>
     <w:p/>
+    <w:p>
+      <w:r>
+        <w:lastRenderedPageBreak/>
+        <w:t xml:space="preserve">The broker name corresponds to the server certificate, being ‘raspberrypi’ in this case. The Client ID corresponds to the common name variable set when creating the Certificate. As detailed in Section 5.4.3, the communication between the devices is secured using TLS and certificate-based certification. Quality of Service 2 was selected as it was deemed most suitable for this project (see 2.3.1). M2Mqtt was selected as a client for the smart phone devices due to its compatibility with </w:t>
+      </w:r>
+      <w:proofErr w:type="spellStart"/>
+      <w:r>
+        <w:t>Xamarin</w:t>
+      </w:r>
+      <w:proofErr w:type="spellEnd"/>
+      <w:r>
+        <w:t xml:space="preserve"> and TLS support for Certificate-based communication. The following settings are utilised by this client:</w:t>
+      </w:r>
+    </w:p>
     <w:p/>
+    <w:p>
+      <w:r>
+        <w:rPr>
+          <w:i/>
+        </w:rPr>
+        <w:t>Client</w:t>
+      </w:r>
+      <w:r>
+        <w:t>: “M2Mqtt”</w:t>
+      </w:r>
+    </w:p>
+    <w:p>
+      <w:r>
+        <w:rPr>
+          <w:i/>
+        </w:rPr>
+        <w:t>B</w:t>
+      </w:r>
+      <w:r>
+        <w:rPr>
+          <w:i/>
+        </w:rPr>
+        <w:t>roker</w:t>
+      </w:r>
+      <w:r>
+        <w:t>: “raspberrypi”</w:t>
+      </w:r>
+    </w:p>
+    <w:p>
+      <w:r>
+        <w:rPr>
+          <w:i/>
+        </w:rPr>
+        <w:t>C</w:t>
+      </w:r>
+      <w:r>
+        <w:rPr>
+          <w:i/>
+        </w:rPr>
+        <w:t>lient ID</w:t>
+      </w:r>
+      <w:r>
+        <w:t>: “smartphone”</w:t>
+      </w:r>
+    </w:p>
+    <w:p>
+      <w:r>
+        <w:rPr>
+          <w:i/>
+        </w:rPr>
+        <w:t>TLS</w:t>
+      </w:r>
+      <w:r>
+        <w:t>: “True”</w:t>
+      </w:r>
+    </w:p>
+    <w:p>
+      <w:r>
+        <w:rPr>
+          <w:i/>
+        </w:rPr>
+        <w:t>Port</w:t>
+      </w:r>
+      <w:r>
+        <w:t>: 8883</w:t>
+      </w:r>
+    </w:p>
+    <w:p>
+      <w:r>
+        <w:rPr>
+          <w:i/>
+        </w:rPr>
+        <w:t>QoS</w:t>
+      </w:r>
+      <w:r>
+        <w:t>: 2</w:t>
+      </w:r>
+    </w:p>
+    <w:p>
+      <w:r>
+        <w:rPr>
+          <w:i/>
+        </w:rPr>
+        <w:t>Subscription</w:t>
+      </w:r>
+      <w:r>
+        <w:rPr>
+          <w:i/>
+        </w:rPr>
+        <w:t xml:space="preserve"> Topic</w:t>
+      </w:r>
+      <w:r>
+        <w:t>: “cpd1995/surveillance”</w:t>
+      </w:r>
+    </w:p>
+    <w:p>
+      <w:r>
+        <w:rPr>
+          <w:i/>
+        </w:rPr>
+        <w:t>Publish Topic</w:t>
+      </w:r>
+      <w:r>
+        <w:t>: “cpd1995/</w:t>
+      </w:r>
+      <w:proofErr w:type="spellStart"/>
+      <w:r>
+        <w:t>doorlock</w:t>
+      </w:r>
+      <w:proofErr w:type="spellEnd"/>
+      <w:r>
+        <w:t>”</w:t>
+      </w:r>
+    </w:p>
     <w:p/>
+    <w:p>
+      <w:pPr>
+        <w:spacing w:line="276" w:lineRule="auto"/>
+        <w:ind w:right="284"/>
+        <w:rPr>
+          <w:rFonts w:eastAsiaTheme="majorEastAsia" w:cstheme="majorBidi"/>
+          <w:sz w:val="18"/>
+          <w:szCs w:val="18"/>
+          <w:highlight w:val="lightGray"/>
+        </w:rPr>
+      </w:pPr>
+    </w:p>
+    <w:p>
+      <w:pPr>
+        <w:spacing w:line="276" w:lineRule="auto"/>
+        <w:ind w:left="284" w:right="284"/>
+        <w:rPr>
+          <w:rFonts w:eastAsiaTheme="majorEastAsia" w:cstheme="majorBidi"/>
+          <w:sz w:val="30"/>
+          <w:szCs w:val="26"/>
+        </w:rPr>
+      </w:pPr>
+      <w:bookmarkStart w:id="180" w:name="_Toc14464864"/>
+      <w:r>
+        <w:br w:type="page"/>
+      </w:r>
+    </w:p>
+    <w:p>
+      <w:pPr>
+        <w:pStyle w:val="Heading2"/>
+      </w:pPr>
+      <w:r>
+        <w:lastRenderedPageBreak/>
+        <w:t>6.</w:t>
+      </w:r>
+      <w:r>
+        <w:t>3</w:t>
+      </w:r>
+      <w:r>
+        <w:t xml:space="preserve"> Mobile Application User Interface Design</w:t>
+      </w:r>
+      <w:bookmarkEnd w:id="180"/>
+    </w:p>
     <w:p/>
+    <w:p>
+      <w:r>
+        <w:t xml:space="preserve">This section details the initial screen designs for the mobile application. As development is carried out using Xamarin, the </w:t>
+      </w:r>
+      <w:r>
+        <w:t>user interface</w:t>
+      </w:r>
+      <w:r>
+        <w:t xml:space="preserve"> stay</w:t>
+      </w:r>
+      <w:r>
+        <w:t>s</w:t>
+      </w:r>
+      <w:r>
+        <w:t xml:space="preserve"> consistent</w:t>
+      </w:r>
+      <w:r>
+        <w:t xml:space="preserve"> with both versions of the app. The only minor changes would be the addition on an on screen back button for when viewing images on iOS dues to its absence of a physical back button.</w:t>
+      </w:r>
+    </w:p>
     <w:p/>
-    <w:p/>
     <w:p>
       <w:pPr>
         <w:pStyle w:val="Heading3"/>
       </w:pPr>
-      <w:bookmarkStart w:id="185" w:name="_Toc14464866"/>
-      <w:r>
-        <w:t>6.2.2 Log in Design</w:t>
-      </w:r>
-      <w:bookmarkEnd w:id="185"/>
-    </w:p>
-    <w:p>
-      <w:r>
-        <w:t xml:space="preserve">For the user to access images and options on the control panel, they must be logged in. </w:t>
-      </w:r>
-      <w:r>
-        <w:t xml:space="preserve">This is carried out by entering their username and password. To ensure authentication, touch ID will be implemented as a form of two-factor authentication. This will also to </w:t>
-      </w:r>
-      <w:r>
-        <w:t>use</w:t>
-      </w:r>
-      <w:r>
-        <w:t xml:space="preserve"> to access the app when the user opens it after a set period of time, regardless of if the user is logged in or not.</w:t>
-      </w:r>
-    </w:p>
-    <w:p/>
+      <w:bookmarkStart w:id="181" w:name="_Toc14464865"/>
+      <w:r>
+        <w:t>6.</w:t>
+      </w:r>
+      <w:r>
+        <w:t>3</w:t>
+      </w:r>
+      <w:r>
+        <w:t xml:space="preserve">.1 Displaying Images Sent </w:t>
+      </w:r>
+      <w:r>
+        <w:t>from</w:t>
+      </w:r>
+      <w:r>
+        <w:t xml:space="preserve"> </w:t>
+      </w:r>
+      <w:bookmarkStart w:id="182" w:name="_GoBack"/>
+      <w:bookmarkEnd w:id="182"/>
+      <w:r>
+        <w:t>MQTT</w:t>
+      </w:r>
+      <w:bookmarkEnd w:id="181"/>
+    </w:p>
+    <w:p>
+      <w:r>
+        <w:t xml:space="preserve">As displaying the images sent from the Raspberry Pi model is the core functionality of the application, this is highly prioritised in terms of user interface design. For security purposes, the images within the application can only be shown while the user is logged in. The user can then view all recent images within a </w:t>
+      </w:r>
+      <w:r>
+        <w:t>list view</w:t>
+      </w:r>
+      <w:r>
+        <w:t xml:space="preserve"> and select an image to allow for viewing the image on a larger scale. The option to delete the image is also available on this screen (see Figure </w:t>
+      </w:r>
+      <w:r>
+        <w:t>21</w:t>
+      </w:r>
+      <w:r>
+        <w:t xml:space="preserve">). </w:t>
+      </w:r>
+    </w:p>
     <w:p/>
     <w:p>
       <w:pPr>
@@ -30987,10 +32026,10 @@
           <w:noProof/>
         </w:rPr>
         <w:drawing>
-          <wp:inline distT="0" distB="0" distL="0" distR="0" wp14:anchorId="3233DD25" wp14:editId="0AB79B67">
-            <wp:extent cx="4789682" cy="4229100"/>
+          <wp:inline distT="0" distB="0" distL="0" distR="0" wp14:anchorId="12A7BCC9" wp14:editId="480221A4">
+            <wp:extent cx="4308653" cy="3686175"/>
             <wp:effectExtent l="0" t="0" r="0" b="0"/>
-            <wp:docPr id="12" name="Picture 12"/>
+            <wp:docPr id="7" name="Picture 7"/>
             <wp:cNvGraphicFramePr>
               <a:graphicFrameLocks xmlns:a="http://schemas.openxmlformats.org/drawingml/2006/main" noChangeAspect="1"/>
             </wp:cNvGraphicFramePr>
@@ -31010,7 +32049,7 @@
                   <pic:spPr>
                     <a:xfrm>
                       <a:off x="0" y="0"/>
-                      <a:ext cx="4794274" cy="4233155"/>
+                      <a:ext cx="4325221" cy="3700349"/>
                     </a:xfrm>
                     <a:prstGeom prst="rect">
                       <a:avLst/>
@@ -31028,17 +32067,150 @@
         <w:pStyle w:val="Caption"/>
         <w:jc w:val="center"/>
       </w:pPr>
+      <w:bookmarkStart w:id="183" w:name="_Toc14464776"/>
+      <w:bookmarkStart w:id="184" w:name="_Toc14464883"/>
       <w:r>
         <w:t xml:space="preserve">Figure </w:t>
       </w:r>
-      <w:fldSimple w:instr=" SEQ Figure \* ARABIC ">
-        <w:r>
-          <w:rPr>
-            <w:noProof/>
-          </w:rPr>
-          <w:t>21</w:t>
-        </w:r>
-      </w:fldSimple>
+      <w:r>
+        <w:fldChar w:fldCharType="begin"/>
+      </w:r>
+      <w:r>
+        <w:instrText xml:space="preserve"> SEQ Figure \* ARABIC </w:instrText>
+      </w:r>
+      <w:r>
+        <w:fldChar w:fldCharType="separate"/>
+      </w:r>
+      <w:r>
+        <w:rPr>
+          <w:noProof/>
+        </w:rPr>
+        <w:t>21</w:t>
+      </w:r>
+      <w:r>
+        <w:rPr>
+          <w:noProof/>
+        </w:rPr>
+        <w:fldChar w:fldCharType="end"/>
+      </w:r>
+      <w:r>
+        <w:t>: Initial User Interface Design for Viewing Images within the App</w:t>
+      </w:r>
+      <w:bookmarkEnd w:id="183"/>
+      <w:bookmarkEnd w:id="184"/>
+    </w:p>
+    <w:p>
+      <w:pPr>
+        <w:rPr>
+          <w:lang w:eastAsia="en-US"/>
+        </w:rPr>
+      </w:pPr>
+    </w:p>
+    <w:p>
+      <w:pPr>
+        <w:pStyle w:val="Heading3"/>
+      </w:pPr>
+      <w:bookmarkStart w:id="185" w:name="_Toc14464866"/>
+      <w:r>
+        <w:t>6.3</w:t>
+      </w:r>
+      <w:r>
+        <w:t>.2 Log in Design</w:t>
+      </w:r>
+      <w:bookmarkEnd w:id="185"/>
+    </w:p>
+    <w:p>
+      <w:r>
+        <w:t xml:space="preserve">For the user to access images and options on the control panel, they must be logged in. </w:t>
+      </w:r>
+      <w:r>
+        <w:t xml:space="preserve">This is carried out by entering their username and password. To ensure authentication, touch ID will be implemented as a form of two-factor authentication. This will also to </w:t>
+      </w:r>
+      <w:r>
+        <w:t>use</w:t>
+      </w:r>
+      <w:r>
+        <w:t xml:space="preserve"> to access the app when the user opens it after a set period of time, regardless of if the user is logged in or not.</w:t>
+      </w:r>
+    </w:p>
+    <w:p/>
+    <w:p/>
+    <w:p>
+      <w:pPr>
+        <w:keepNext/>
+        <w:jc w:val="center"/>
+      </w:pPr>
+      <w:r>
+        <w:rPr>
+          <w:noProof/>
+        </w:rPr>
+        <w:lastRenderedPageBreak/>
+        <w:drawing>
+          <wp:inline distT="0" distB="0" distL="0" distR="0" wp14:anchorId="3233DD25" wp14:editId="0AB79B67">
+            <wp:extent cx="4368967" cy="3857625"/>
+            <wp:effectExtent l="0" t="0" r="0" b="0"/>
+            <wp:docPr id="12" name="Picture 12"/>
+            <wp:cNvGraphicFramePr>
+              <a:graphicFrameLocks xmlns:a="http://schemas.openxmlformats.org/drawingml/2006/main" noChangeAspect="1"/>
+            </wp:cNvGraphicFramePr>
+            <a:graphic xmlns:a="http://schemas.openxmlformats.org/drawingml/2006/main">
+              <a:graphicData uri="http://schemas.openxmlformats.org/drawingml/2006/picture">
+                <pic:pic xmlns:pic="http://schemas.openxmlformats.org/drawingml/2006/picture">
+                  <pic:nvPicPr>
+                    <pic:cNvPr id="1" name=""/>
+                    <pic:cNvPicPr/>
+                  </pic:nvPicPr>
+                  <pic:blipFill>
+                    <a:blip r:embed="rId31"/>
+                    <a:stretch>
+                      <a:fillRect/>
+                    </a:stretch>
+                  </pic:blipFill>
+                  <pic:spPr>
+                    <a:xfrm>
+                      <a:off x="0" y="0"/>
+                      <a:ext cx="4375396" cy="3863302"/>
+                    </a:xfrm>
+                    <a:prstGeom prst="rect">
+                      <a:avLst/>
+                    </a:prstGeom>
+                  </pic:spPr>
+                </pic:pic>
+              </a:graphicData>
+            </a:graphic>
+          </wp:inline>
+        </w:drawing>
+      </w:r>
+    </w:p>
+    <w:p>
+      <w:pPr>
+        <w:pStyle w:val="Caption"/>
+        <w:jc w:val="center"/>
+      </w:pPr>
+      <w:r>
+        <w:t xml:space="preserve">Figure </w:t>
+      </w:r>
+      <w:r>
+        <w:fldChar w:fldCharType="begin"/>
+      </w:r>
+      <w:r>
+        <w:instrText xml:space="preserve"> SEQ Figure \* ARABIC </w:instrText>
+      </w:r>
+      <w:r>
+        <w:fldChar w:fldCharType="separate"/>
+      </w:r>
+      <w:r>
+        <w:rPr>
+          <w:noProof/>
+        </w:rPr>
+        <w:t>22</w:t>
+      </w:r>
+      <w:r>
+        <w:rPr>
+          <w:noProof/>
+        </w:rPr>
+        <w:fldChar w:fldCharType="end"/>
+      </w:r>
       <w:r>
         <w:t>: Initial User Interface Design for Login &amp; Authentication</w:t>
       </w:r>
@@ -33519,29 +34691,7 @@
           <w:szCs w:val="20"/>
           <w:shd w:val="clear" w:color="auto" w:fill="FFFFFF"/>
         </w:rPr>
-        <w:t xml:space="preserve">, H. (2013). Correlation analysis of MQTT loss and delay according to </w:t>
-      </w:r>
-      <w:proofErr w:type="spellStart"/>
-      <w:r>
-        <w:rPr>
-          <w:rFonts w:cs="Times New Roman"/>
-          <w:color w:val="000000"/>
-          <w:sz w:val="20"/>
-          <w:szCs w:val="20"/>
-          <w:shd w:val="clear" w:color="auto" w:fill="FFFFFF"/>
-        </w:rPr>
-        <w:t>QoS</w:t>
-      </w:r>
-      <w:proofErr w:type="spellEnd"/>
-      <w:r>
-        <w:rPr>
-          <w:rFonts w:cs="Times New Roman"/>
-          <w:color w:val="000000"/>
-          <w:sz w:val="20"/>
-          <w:szCs w:val="20"/>
-          <w:shd w:val="clear" w:color="auto" w:fill="FFFFFF"/>
-        </w:rPr>
-        <w:t xml:space="preserve"> level. </w:t>
+        <w:t>, H. (2013). Correlation analysis of MQTT loss and delay according to QoS level. </w:t>
       </w:r>
       <w:r>
         <w:rPr>
@@ -36808,29 +37958,7 @@
           <w:szCs w:val="20"/>
           <w:shd w:val="clear" w:color="auto" w:fill="FFFFFF"/>
         </w:rPr>
-        <w:t xml:space="preserve">Eclipse </w:t>
-      </w:r>
-      <w:proofErr w:type="spellStart"/>
-      <w:r>
-        <w:rPr>
-          <w:rFonts w:ascii="Arial" w:hAnsi="Arial" w:cs="Arial"/>
-          <w:color w:val="000000"/>
-          <w:sz w:val="20"/>
-          <w:szCs w:val="20"/>
-          <w:shd w:val="clear" w:color="auto" w:fill="FFFFFF"/>
-        </w:rPr>
-        <w:t>Mosquitto</w:t>
-      </w:r>
-      <w:proofErr w:type="spellEnd"/>
-      <w:r>
-        <w:rPr>
-          <w:rFonts w:ascii="Arial" w:hAnsi="Arial" w:cs="Arial"/>
-          <w:color w:val="000000"/>
-          <w:sz w:val="20"/>
-          <w:szCs w:val="20"/>
-          <w:shd w:val="clear" w:color="auto" w:fill="FFFFFF"/>
-        </w:rPr>
-        <w:t>. (</w:t>
+        <w:t>Eclipse Mosquitto. (</w:t>
       </w:r>
       <w:proofErr w:type="spellStart"/>
       <w:r>
@@ -36864,22 +37992,8 @@
           <w:szCs w:val="20"/>
           <w:shd w:val="clear" w:color="auto" w:fill="FFFFFF"/>
         </w:rPr>
-        <w:t xml:space="preserve">Eclipse </w:t>
-      </w:r>
-      <w:proofErr w:type="spellStart"/>
-      <w:r>
-        <w:rPr>
-          <w:rFonts w:ascii="Arial" w:hAnsi="Arial" w:cs="Arial"/>
-          <w:i/>
-          <w:iCs/>
-          <w:color w:val="000000"/>
-          <w:sz w:val="20"/>
-          <w:szCs w:val="20"/>
-          <w:shd w:val="clear" w:color="auto" w:fill="FFFFFF"/>
-        </w:rPr>
-        <w:t>Mosquitto</w:t>
-      </w:r>
-      <w:proofErr w:type="spellEnd"/>
+        <w:t>Eclipse Mosquitto</w:t>
+      </w:r>
       <w:r>
         <w:rPr>
           <w:rFonts w:ascii="Arial" w:hAnsi="Arial" w:cs="Arial"/>
@@ -37033,7 +38147,7 @@
     </w:p>
     <w:p/>
     <w:sectPr>
-      <w:footerReference w:type="default" r:id="rId31"/>
+      <w:footerReference w:type="default" r:id="rId32"/>
       <w:pgSz w:w="11906" w:h="16838"/>
       <w:pgMar w:top="1440" w:right="1440" w:bottom="1440" w:left="1440" w:header="708" w:footer="708" w:gutter="0"/>
       <w:cols w:space="708"/>
@@ -37103,7 +38217,7 @@
           <w:rPr>
             <w:noProof/>
           </w:rPr>
-          <w:t>54</w:t>
+          <w:t>57</w:t>
         </w:r>
         <w:r>
           <w:rPr>
@@ -41770,7 +42884,7 @@
 </file>
 
 <file path=customXml/itemProps1.xml><?xml version="1.0" encoding="utf-8"?>
-<ds:datastoreItem xmlns:ds="http://schemas.openxmlformats.org/officeDocument/2006/customXml" ds:itemID="{D5E244C4-85E8-48E0-AE14-4E19DC1E5BDC}">
+<ds:datastoreItem xmlns:ds="http://schemas.openxmlformats.org/officeDocument/2006/customXml" ds:itemID="{C3A5815D-2B84-4C55-B44F-8CD284B3BFBF}">
   <ds:schemaRefs>
     <ds:schemaRef ds:uri="http://schemas.openxmlformats.org/officeDocument/2006/bibliography"/>
   </ds:schemaRefs>

</xml_diff>

<commit_message>
Added Class diagrams for App Development. Added additional Code Fragments. Added additional Code Fragments to Application Development
</commit_message>
<xml_diff>
--- a/Chris Dillon Dissertation.docx
+++ b/Chris Dillon Dissertation.docx
@@ -18682,7 +18682,15 @@
         <w:t xml:space="preserve"> is an open source message broker </w:t>
       </w:r>
       <w:r>
-        <w:t xml:space="preserve">which implements the MQTT protocol. Its lightweight size makes it ideal for small low power boards such as the Raspberry Pi (Eclipse Mosquitto, </w:t>
+        <w:t xml:space="preserve">which implements the MQTT protocol. Its lightweight size makes it ideal for small low power boards such as the Raspberry Pi (Eclipse </w:t>
+      </w:r>
+      <w:proofErr w:type="spellStart"/>
+      <w:r>
+        <w:t>Mosquitto</w:t>
+      </w:r>
+      <w:proofErr w:type="spellEnd"/>
+      <w:r>
+        <w:t xml:space="preserve">, </w:t>
       </w:r>
       <w:proofErr w:type="spellStart"/>
       <w:r>
@@ -29308,9 +29316,37 @@
       <w:pPr>
         <w:pStyle w:val="Heading3"/>
       </w:pPr>
+      <w:r>
+        <w:t>5.3.1 Account Creation and Login</w:t>
+      </w:r>
+    </w:p>
+    <w:p>
+      <w:r>
+        <w:t xml:space="preserve">In accordance with good security practices outlined by the </w:t>
+      </w:r>
+      <w:proofErr w:type="spellStart"/>
+      <w:r>
+        <w:t>IoT</w:t>
+      </w:r>
+      <w:proofErr w:type="spellEnd"/>
+      <w:r>
+        <w:t xml:space="preserve"> Security Foundation, 2-factor authentication will be used to access the application. An account must be created with a username and password to allow the user to login to grant access to images. </w:t>
+      </w:r>
+    </w:p>
+    <w:p/>
+    <w:p>
+      <w:pPr>
+        <w:pStyle w:val="Heading3"/>
+      </w:pPr>
       <w:bookmarkStart w:id="168" w:name="_Toc14464856"/>
       <w:r>
-        <w:t>5.3.1 Receiving Images MQTT</w:t>
+        <w:t>5.3.</w:t>
+      </w:r>
+      <w:r>
+        <w:t>2</w:t>
+      </w:r>
+      <w:r>
+        <w:t xml:space="preserve"> Receiving Images MQTT</w:t>
       </w:r>
       <w:bookmarkEnd w:id="168"/>
     </w:p>
@@ -29322,13 +29358,781 @@
     <w:p/>
     <w:p>
       <w:pPr>
+        <w:keepNext/>
+        <w:keepLines/>
+        <w:pBdr>
+          <w:left w:val="single" w:sz="4" w:space="4" w:color="auto"/>
+        </w:pBdr>
+        <w:jc w:val="left"/>
+        <w:rPr>
+          <w:rFonts w:ascii="Courier New" w:hAnsi="Courier New" w:cs="Courier New"/>
+          <w:noProof/>
+          <w:sz w:val="20"/>
+          <w:szCs w:val="20"/>
+        </w:rPr>
+      </w:pPr>
+      <w:r>
+        <w:rPr>
+          <w:rFonts w:ascii="Courier New" w:hAnsi="Courier New" w:cs="Courier New"/>
+          <w:noProof/>
+          <w:sz w:val="20"/>
+          <w:szCs w:val="20"/>
+        </w:rPr>
+        <w:t xml:space="preserve">1. </w:t>
+      </w:r>
+      <w:r>
+        <w:rPr>
+          <w:rFonts w:ascii="Courier New" w:hAnsi="Courier New" w:cs="Courier New"/>
+          <w:noProof/>
+          <w:sz w:val="20"/>
+          <w:szCs w:val="20"/>
+        </w:rPr>
+        <w:tab/>
+      </w:r>
+      <w:r>
+        <w:rPr>
+          <w:rFonts w:ascii="Courier New" w:hAnsi="Courier New" w:cs="Courier New"/>
+          <w:noProof/>
+          <w:sz w:val="20"/>
+          <w:szCs w:val="20"/>
+        </w:rPr>
+        <w:t>public async void AddImageToDB(string base64)</w:t>
+      </w:r>
+    </w:p>
+    <w:p>
+      <w:pPr>
+        <w:keepNext/>
+        <w:keepLines/>
+        <w:pBdr>
+          <w:left w:val="single" w:sz="4" w:space="4" w:color="auto"/>
+        </w:pBdr>
+        <w:shd w:val="clear" w:color="auto" w:fill="F2F2F2" w:themeFill="background1" w:themeFillShade="F2"/>
+        <w:spacing w:line="240" w:lineRule="auto"/>
+        <w:jc w:val="left"/>
+        <w:rPr>
+          <w:rFonts w:ascii="Courier New" w:hAnsi="Courier New" w:cs="Courier New"/>
+          <w:noProof/>
+          <w:sz w:val="20"/>
+          <w:szCs w:val="20"/>
+        </w:rPr>
+      </w:pPr>
+      <w:r>
+        <w:rPr>
+          <w:rFonts w:ascii="Courier New" w:hAnsi="Courier New" w:cs="Courier New"/>
+          <w:noProof/>
+          <w:sz w:val="20"/>
+          <w:szCs w:val="20"/>
+        </w:rPr>
+        <w:t>2.</w:t>
+      </w:r>
+      <w:r>
+        <w:rPr>
+          <w:rFonts w:ascii="Courier New" w:hAnsi="Courier New" w:cs="Courier New"/>
+          <w:noProof/>
+          <w:sz w:val="20"/>
+          <w:szCs w:val="20"/>
+        </w:rPr>
+        <w:t xml:space="preserve"> </w:t>
+      </w:r>
+      <w:r>
+        <w:rPr>
+          <w:rFonts w:ascii="Courier New" w:hAnsi="Courier New" w:cs="Courier New"/>
+          <w:noProof/>
+          <w:sz w:val="20"/>
+          <w:szCs w:val="20"/>
+          <w:shd w:val="clear" w:color="auto" w:fill="F2F2F2" w:themeFill="background1" w:themeFillShade="F2"/>
+        </w:rPr>
+        <w:t xml:space="preserve"> </w:t>
+      </w:r>
+      <w:r>
+        <w:rPr>
+          <w:rFonts w:ascii="Courier New" w:hAnsi="Courier New" w:cs="Courier New"/>
+          <w:noProof/>
+          <w:sz w:val="20"/>
+          <w:szCs w:val="20"/>
+          <w:shd w:val="clear" w:color="auto" w:fill="F2F2F2" w:themeFill="background1" w:themeFillShade="F2"/>
+        </w:rPr>
+        <w:tab/>
+      </w:r>
+      <w:r>
+        <w:rPr>
+          <w:rFonts w:ascii="Courier New" w:hAnsi="Courier New" w:cs="Courier New"/>
+          <w:noProof/>
+          <w:sz w:val="20"/>
+          <w:szCs w:val="20"/>
+          <w:shd w:val="clear" w:color="auto" w:fill="F2F2F2" w:themeFill="background1" w:themeFillShade="F2"/>
+        </w:rPr>
+        <w:t>{</w:t>
+      </w:r>
+      <w:r>
+        <w:rPr>
+          <w:rFonts w:ascii="Courier New" w:hAnsi="Courier New" w:cs="Courier New"/>
+          <w:noProof/>
+          <w:sz w:val="20"/>
+          <w:szCs w:val="20"/>
+          <w:shd w:val="clear" w:color="auto" w:fill="F2F2F2" w:themeFill="background1" w:themeFillShade="F2"/>
+        </w:rPr>
+        <w:tab/>
+      </w:r>
+    </w:p>
+    <w:p>
+      <w:pPr>
+        <w:keepNext/>
+        <w:keepLines/>
+        <w:pBdr>
+          <w:left w:val="single" w:sz="4" w:space="4" w:color="auto"/>
+        </w:pBdr>
+        <w:shd w:val="clear" w:color="auto" w:fill="FFFFFF" w:themeFill="background1"/>
+        <w:spacing w:line="240" w:lineRule="auto"/>
+        <w:jc w:val="left"/>
+        <w:rPr>
+          <w:rFonts w:ascii="Courier New" w:hAnsi="Courier New" w:cs="Courier New"/>
+          <w:noProof/>
+          <w:sz w:val="20"/>
+          <w:szCs w:val="20"/>
+        </w:rPr>
+      </w:pPr>
+      <w:r>
+        <w:rPr>
+          <w:rFonts w:ascii="Courier New" w:hAnsi="Courier New" w:cs="Courier New"/>
+          <w:noProof/>
+          <w:sz w:val="20"/>
+          <w:szCs w:val="20"/>
+        </w:rPr>
+        <w:t>3.</w:t>
+      </w:r>
+      <w:r>
+        <w:rPr>
+          <w:rFonts w:ascii="Courier New" w:hAnsi="Courier New" w:cs="Courier New"/>
+          <w:noProof/>
+          <w:sz w:val="20"/>
+          <w:szCs w:val="20"/>
+        </w:rPr>
+        <w:t xml:space="preserve">  </w:t>
+      </w:r>
+      <w:r>
+        <w:rPr>
+          <w:rFonts w:ascii="Courier New" w:hAnsi="Courier New" w:cs="Courier New"/>
+          <w:noProof/>
+          <w:sz w:val="20"/>
+          <w:szCs w:val="20"/>
+          <w:shd w:val="clear" w:color="auto" w:fill="FFFFFF" w:themeFill="background1"/>
+        </w:rPr>
+        <w:t xml:space="preserve">  </w:t>
+      </w:r>
+      <w:r>
+        <w:rPr>
+          <w:rFonts w:ascii="Courier New" w:hAnsi="Courier New" w:cs="Courier New"/>
+          <w:noProof/>
+          <w:sz w:val="20"/>
+          <w:szCs w:val="20"/>
+          <w:shd w:val="clear" w:color="auto" w:fill="FFFFFF" w:themeFill="background1"/>
+        </w:rPr>
+        <w:tab/>
+      </w:r>
+      <w:r>
+        <w:rPr>
+          <w:rFonts w:ascii="Courier New" w:hAnsi="Courier New" w:cs="Courier New"/>
+          <w:noProof/>
+          <w:sz w:val="20"/>
+          <w:szCs w:val="20"/>
+          <w:shd w:val="clear" w:color="auto" w:fill="FFFFFF" w:themeFill="background1"/>
+        </w:rPr>
+        <w:t>await App.Database.SaveImageAsync(new MQTTImageReceived</w:t>
+      </w:r>
+    </w:p>
+    <w:p>
+      <w:pPr>
+        <w:keepNext/>
+        <w:keepLines/>
+        <w:pBdr>
+          <w:left w:val="single" w:sz="4" w:space="4" w:color="auto"/>
+        </w:pBdr>
+        <w:shd w:val="clear" w:color="auto" w:fill="F2F2F2" w:themeFill="background1" w:themeFillShade="F2"/>
+        <w:spacing w:line="240" w:lineRule="auto"/>
+        <w:jc w:val="left"/>
+        <w:rPr>
+          <w:rFonts w:ascii="Courier New" w:eastAsiaTheme="majorEastAsia" w:hAnsi="Courier New" w:cs="Courier New"/>
+          <w:noProof/>
+          <w:sz w:val="20"/>
+          <w:szCs w:val="20"/>
+        </w:rPr>
+      </w:pPr>
+      <w:r>
+        <w:rPr>
+          <w:rFonts w:ascii="Courier New" w:hAnsi="Courier New" w:cs="Courier New"/>
+          <w:noProof/>
+          <w:sz w:val="20"/>
+          <w:szCs w:val="20"/>
+        </w:rPr>
+        <w:t xml:space="preserve">4.   </w:t>
+      </w:r>
+      <w:r>
+        <w:rPr>
+          <w:rFonts w:ascii="Courier New" w:hAnsi="Courier New" w:cs="Courier New"/>
+          <w:noProof/>
+          <w:sz w:val="20"/>
+          <w:szCs w:val="20"/>
+        </w:rPr>
+        <w:tab/>
+      </w:r>
+      <w:r>
+        <w:rPr>
+          <w:rFonts w:ascii="Courier New" w:hAnsi="Courier New" w:cs="Courier New"/>
+          <w:noProof/>
+          <w:sz w:val="20"/>
+          <w:szCs w:val="20"/>
+        </w:rPr>
+        <w:tab/>
+      </w:r>
+      <w:r>
+        <w:rPr>
+          <w:rFonts w:ascii="Courier New" w:hAnsi="Courier New" w:cs="Courier New"/>
+          <w:noProof/>
+          <w:sz w:val="20"/>
+          <w:szCs w:val="20"/>
+          <w:shd w:val="clear" w:color="auto" w:fill="F2F2F2" w:themeFill="background1" w:themeFillShade="F2"/>
+        </w:rPr>
+        <w:t>{</w:t>
+      </w:r>
+    </w:p>
+    <w:p>
+      <w:pPr>
+        <w:keepNext/>
+        <w:keepLines/>
+        <w:pBdr>
+          <w:left w:val="single" w:sz="4" w:space="4" w:color="auto"/>
+        </w:pBdr>
+        <w:shd w:val="clear" w:color="auto" w:fill="FFFFFF" w:themeFill="background1"/>
+        <w:spacing w:line="240" w:lineRule="auto"/>
+        <w:jc w:val="left"/>
+        <w:rPr>
+          <w:rFonts w:ascii="Courier New" w:hAnsi="Courier New" w:cs="Courier New"/>
+          <w:noProof/>
+          <w:sz w:val="20"/>
+          <w:szCs w:val="20"/>
+        </w:rPr>
+      </w:pPr>
+      <w:r>
+        <w:rPr>
+          <w:rFonts w:ascii="Courier New" w:hAnsi="Courier New" w:cs="Courier New"/>
+          <w:noProof/>
+          <w:sz w:val="20"/>
+          <w:szCs w:val="20"/>
+        </w:rPr>
+        <w:t>5.</w:t>
+      </w:r>
+      <w:r>
+        <w:rPr>
+          <w:rFonts w:ascii="Courier New" w:hAnsi="Courier New" w:cs="Courier New"/>
+          <w:noProof/>
+          <w:sz w:val="20"/>
+          <w:szCs w:val="20"/>
+        </w:rPr>
+        <w:tab/>
+      </w:r>
+      <w:r>
+        <w:rPr>
+          <w:rFonts w:ascii="Courier New" w:hAnsi="Courier New" w:cs="Courier New"/>
+          <w:noProof/>
+          <w:sz w:val="20"/>
+          <w:szCs w:val="20"/>
+        </w:rPr>
+        <w:tab/>
+      </w:r>
+      <w:r>
+        <w:rPr>
+          <w:rFonts w:ascii="Courier New" w:hAnsi="Courier New" w:cs="Courier New"/>
+          <w:noProof/>
+          <w:sz w:val="20"/>
+          <w:szCs w:val="20"/>
+        </w:rPr>
+        <w:tab/>
+      </w:r>
+      <w:r>
+        <w:rPr>
+          <w:rFonts w:ascii="Courier New" w:hAnsi="Courier New" w:cs="Courier New"/>
+          <w:noProof/>
+          <w:sz w:val="20"/>
+          <w:szCs w:val="20"/>
+        </w:rPr>
+        <w:t>dateTime = DateTime.Now,</w:t>
+      </w:r>
+    </w:p>
+    <w:p>
+      <w:pPr>
+        <w:keepNext/>
+        <w:keepLines/>
+        <w:pBdr>
+          <w:left w:val="single" w:sz="4" w:space="4" w:color="auto"/>
+        </w:pBdr>
+        <w:shd w:val="clear" w:color="auto" w:fill="F2F2F2" w:themeFill="background1" w:themeFillShade="F2"/>
+        <w:spacing w:line="240" w:lineRule="auto"/>
+        <w:jc w:val="left"/>
+        <w:rPr>
+          <w:rFonts w:ascii="Courier New" w:hAnsi="Courier New" w:cs="Courier New"/>
+          <w:noProof/>
+          <w:sz w:val="20"/>
+          <w:szCs w:val="20"/>
+        </w:rPr>
+      </w:pPr>
+      <w:r>
+        <w:rPr>
+          <w:rFonts w:ascii="Courier New" w:hAnsi="Courier New" w:cs="Courier New"/>
+          <w:noProof/>
+          <w:sz w:val="20"/>
+          <w:szCs w:val="20"/>
+        </w:rPr>
+        <w:t xml:space="preserve">6.   </w:t>
+      </w:r>
+      <w:r>
+        <w:rPr>
+          <w:rFonts w:ascii="Courier New" w:hAnsi="Courier New" w:cs="Courier New"/>
+          <w:noProof/>
+          <w:sz w:val="20"/>
+          <w:szCs w:val="20"/>
+        </w:rPr>
+        <w:tab/>
+      </w:r>
+      <w:r>
+        <w:rPr>
+          <w:rFonts w:ascii="Courier New" w:hAnsi="Courier New" w:cs="Courier New"/>
+          <w:noProof/>
+          <w:sz w:val="20"/>
+          <w:szCs w:val="20"/>
+        </w:rPr>
+        <w:tab/>
+      </w:r>
+      <w:r>
+        <w:rPr>
+          <w:rFonts w:ascii="Courier New" w:hAnsi="Courier New" w:cs="Courier New"/>
+          <w:noProof/>
+          <w:sz w:val="20"/>
+          <w:szCs w:val="20"/>
+        </w:rPr>
+        <w:tab/>
+      </w:r>
+      <w:r>
+        <w:rPr>
+          <w:rFonts w:ascii="Courier New" w:hAnsi="Courier New" w:cs="Courier New"/>
+          <w:noProof/>
+          <w:sz w:val="20"/>
+          <w:szCs w:val="20"/>
+        </w:rPr>
+        <w:t>ImageBase64 = base64</w:t>
+      </w:r>
+    </w:p>
+    <w:p>
+      <w:pPr>
+        <w:keepNext/>
+        <w:keepLines/>
+        <w:pBdr>
+          <w:left w:val="single" w:sz="4" w:space="4" w:color="auto"/>
+        </w:pBdr>
+        <w:shd w:val="clear" w:color="auto" w:fill="FFFFFF" w:themeFill="background1"/>
+        <w:spacing w:line="240" w:lineRule="auto"/>
+        <w:jc w:val="left"/>
+        <w:rPr>
+          <w:rFonts w:ascii="Courier New" w:eastAsiaTheme="majorEastAsia" w:hAnsi="Courier New" w:cs="Courier New"/>
+          <w:noProof/>
+          <w:sz w:val="20"/>
+          <w:szCs w:val="20"/>
+        </w:rPr>
+      </w:pPr>
+      <w:r>
+        <w:rPr>
+          <w:rFonts w:ascii="Courier New" w:hAnsi="Courier New" w:cs="Courier New"/>
+          <w:noProof/>
+          <w:sz w:val="20"/>
+          <w:szCs w:val="20"/>
+        </w:rPr>
+        <w:t>7</w:t>
+      </w:r>
+      <w:r>
+        <w:rPr>
+          <w:rFonts w:ascii="Courier New" w:hAnsi="Courier New" w:cs="Courier New"/>
+          <w:noProof/>
+          <w:sz w:val="20"/>
+          <w:szCs w:val="20"/>
+        </w:rPr>
+        <w:t>.</w:t>
+      </w:r>
+      <w:r>
+        <w:rPr>
+          <w:rFonts w:ascii="Courier New" w:hAnsi="Courier New" w:cs="Courier New"/>
+          <w:noProof/>
+          <w:sz w:val="20"/>
+          <w:szCs w:val="20"/>
+        </w:rPr>
+        <w:tab/>
+      </w:r>
+      <w:r>
+        <w:rPr>
+          <w:rFonts w:ascii="Courier New" w:hAnsi="Courier New" w:cs="Courier New"/>
+          <w:noProof/>
+          <w:sz w:val="20"/>
+          <w:szCs w:val="20"/>
+        </w:rPr>
+        <w:tab/>
+      </w:r>
+      <w:r>
+        <w:rPr>
+          <w:rFonts w:ascii="Courier New" w:hAnsi="Courier New" w:cs="Courier New"/>
+          <w:noProof/>
+          <w:sz w:val="20"/>
+          <w:szCs w:val="20"/>
+        </w:rPr>
+        <w:t>});</w:t>
+      </w:r>
+    </w:p>
+    <w:p>
+      <w:pPr>
+        <w:keepNext/>
+        <w:keepLines/>
+        <w:pBdr>
+          <w:left w:val="single" w:sz="4" w:space="4" w:color="auto"/>
+        </w:pBdr>
+        <w:shd w:val="clear" w:color="auto" w:fill="F2F2F2" w:themeFill="background1" w:themeFillShade="F2"/>
+        <w:spacing w:line="240" w:lineRule="auto"/>
+        <w:jc w:val="left"/>
+        <w:rPr>
+          <w:rFonts w:ascii="Courier New" w:hAnsi="Courier New" w:cs="Courier New"/>
+          <w:noProof/>
+          <w:sz w:val="20"/>
+          <w:szCs w:val="20"/>
+        </w:rPr>
+      </w:pPr>
+      <w:r>
+        <w:rPr>
+          <w:rFonts w:ascii="Courier New" w:hAnsi="Courier New" w:cs="Courier New"/>
+          <w:noProof/>
+          <w:sz w:val="20"/>
+          <w:szCs w:val="20"/>
+        </w:rPr>
+        <w:t xml:space="preserve">8.     </w:t>
+      </w:r>
+      <w:r>
+        <w:rPr>
+          <w:rFonts w:ascii="Courier New" w:hAnsi="Courier New" w:cs="Courier New"/>
+          <w:noProof/>
+          <w:sz w:val="20"/>
+          <w:szCs w:val="20"/>
+        </w:rPr>
+        <w:t>}</w:t>
+      </w:r>
+      <w:r>
+        <w:rPr>
+          <w:rFonts w:ascii="Courier New" w:hAnsi="Courier New" w:cs="Courier New"/>
+          <w:noProof/>
+          <w:sz w:val="20"/>
+          <w:szCs w:val="20"/>
+        </w:rPr>
+        <w:t xml:space="preserve">  </w:t>
+      </w:r>
+      <w:r>
+        <w:rPr>
+          <w:rFonts w:ascii="Courier New" w:hAnsi="Courier New" w:cs="Courier New"/>
+          <w:noProof/>
+          <w:sz w:val="20"/>
+          <w:szCs w:val="20"/>
+        </w:rPr>
+        <w:tab/>
+      </w:r>
+    </w:p>
+    <w:p>
+      <w:pPr>
+        <w:keepNext/>
+        <w:keepLines/>
+        <w:pBdr>
+          <w:left w:val="single" w:sz="4" w:space="4" w:color="auto"/>
+        </w:pBdr>
+        <w:shd w:val="clear" w:color="auto" w:fill="FFFFFF" w:themeFill="background1"/>
+        <w:spacing w:line="240" w:lineRule="auto"/>
+        <w:jc w:val="left"/>
+        <w:rPr>
+          <w:rFonts w:ascii="Courier New" w:hAnsi="Courier New" w:cs="Courier New"/>
+          <w:noProof/>
+          <w:sz w:val="20"/>
+          <w:szCs w:val="20"/>
+        </w:rPr>
+      </w:pPr>
+      <w:r>
+        <w:rPr>
+          <w:rFonts w:ascii="Courier New" w:hAnsi="Courier New" w:cs="Courier New"/>
+          <w:noProof/>
+          <w:sz w:val="20"/>
+          <w:szCs w:val="20"/>
+        </w:rPr>
+        <w:t>9.</w:t>
+      </w:r>
+      <w:r>
+        <w:rPr>
+          <w:rFonts w:ascii="Courier New" w:hAnsi="Courier New" w:cs="Courier New"/>
+          <w:noProof/>
+          <w:sz w:val="20"/>
+          <w:szCs w:val="20"/>
+        </w:rPr>
+        <w:tab/>
+      </w:r>
+      <w:r>
+        <w:rPr>
+          <w:rFonts w:ascii="Courier New" w:hAnsi="Courier New" w:cs="Courier New"/>
+          <w:noProof/>
+          <w:sz w:val="20"/>
+          <w:szCs w:val="20"/>
+        </w:rPr>
+        <w:tab/>
+      </w:r>
+    </w:p>
+    <w:p>
+      <w:pPr>
+        <w:keepNext/>
+        <w:keepLines/>
+        <w:pBdr>
+          <w:left w:val="single" w:sz="4" w:space="4" w:color="auto"/>
+        </w:pBdr>
+        <w:shd w:val="clear" w:color="auto" w:fill="F2F2F2" w:themeFill="background1" w:themeFillShade="F2"/>
+        <w:spacing w:line="240" w:lineRule="auto"/>
+        <w:jc w:val="left"/>
+        <w:rPr>
+          <w:rFonts w:ascii="Courier New" w:hAnsi="Courier New" w:cs="Courier New"/>
+          <w:noProof/>
+          <w:sz w:val="20"/>
+          <w:szCs w:val="20"/>
+        </w:rPr>
+      </w:pPr>
+      <w:r>
+        <w:rPr>
+          <w:rFonts w:ascii="Courier New" w:hAnsi="Courier New" w:cs="Courier New"/>
+          <w:noProof/>
+          <w:sz w:val="20"/>
+          <w:szCs w:val="20"/>
+        </w:rPr>
+        <w:t xml:space="preserve">10.  </w:t>
+      </w:r>
+      <w:r>
+        <w:rPr>
+          <w:rFonts w:ascii="Courier New" w:hAnsi="Courier New" w:cs="Courier New"/>
+          <w:noProof/>
+          <w:sz w:val="20"/>
+          <w:szCs w:val="20"/>
+        </w:rPr>
+        <w:tab/>
+      </w:r>
+      <w:r>
+        <w:rPr>
+          <w:rFonts w:ascii="Courier New" w:hAnsi="Courier New" w:cs="Courier New"/>
+          <w:noProof/>
+          <w:sz w:val="18"/>
+          <w:szCs w:val="18"/>
+        </w:rPr>
+        <w:t>private void MqttMessageTransportMessageReceived(MqttMessageTransport obj)</w:t>
+      </w:r>
+    </w:p>
+    <w:p>
+      <w:pPr>
+        <w:keepNext/>
+        <w:keepLines/>
+        <w:pBdr>
+          <w:left w:val="single" w:sz="4" w:space="4" w:color="auto"/>
+        </w:pBdr>
+        <w:shd w:val="clear" w:color="auto" w:fill="FFFFFF" w:themeFill="background1"/>
+        <w:spacing w:line="240" w:lineRule="auto"/>
+        <w:jc w:val="left"/>
+        <w:rPr>
+          <w:rFonts w:ascii="Courier New" w:hAnsi="Courier New" w:cs="Courier New"/>
+          <w:noProof/>
+          <w:sz w:val="20"/>
+          <w:szCs w:val="20"/>
+        </w:rPr>
+      </w:pPr>
+      <w:r>
+        <w:rPr>
+          <w:rFonts w:ascii="Courier New" w:hAnsi="Courier New" w:cs="Courier New"/>
+          <w:noProof/>
+          <w:sz w:val="20"/>
+          <w:szCs w:val="20"/>
+        </w:rPr>
+        <w:t xml:space="preserve">11.  </w:t>
+      </w:r>
+      <w:r>
+        <w:rPr>
+          <w:rFonts w:ascii="Courier New" w:hAnsi="Courier New" w:cs="Courier New"/>
+          <w:noProof/>
+          <w:sz w:val="20"/>
+          <w:szCs w:val="20"/>
+        </w:rPr>
+        <w:t xml:space="preserve"> </w:t>
+      </w:r>
+      <w:r>
+        <w:rPr>
+          <w:rFonts w:ascii="Courier New" w:hAnsi="Courier New" w:cs="Courier New"/>
+          <w:noProof/>
+          <w:sz w:val="20"/>
+          <w:szCs w:val="20"/>
+        </w:rPr>
+        <w:t>{</w:t>
+      </w:r>
+      <w:r>
+        <w:rPr>
+          <w:rFonts w:ascii="Courier New" w:hAnsi="Courier New" w:cs="Courier New"/>
+          <w:noProof/>
+          <w:sz w:val="20"/>
+          <w:szCs w:val="20"/>
+        </w:rPr>
+        <w:t xml:space="preserve">    </w:t>
+      </w:r>
+    </w:p>
+    <w:p>
+      <w:pPr>
+        <w:keepNext/>
+        <w:keepLines/>
+        <w:pBdr>
+          <w:left w:val="single" w:sz="4" w:space="4" w:color="auto"/>
+        </w:pBdr>
+        <w:shd w:val="clear" w:color="auto" w:fill="F2F2F2" w:themeFill="background1" w:themeFillShade="F2"/>
+        <w:spacing w:line="240" w:lineRule="auto"/>
+        <w:jc w:val="left"/>
+        <w:rPr>
+          <w:rFonts w:ascii="Courier New" w:hAnsi="Courier New" w:cs="Courier New"/>
+          <w:noProof/>
+          <w:sz w:val="20"/>
+          <w:szCs w:val="20"/>
+        </w:rPr>
+      </w:pPr>
+      <w:r>
+        <w:rPr>
+          <w:rFonts w:ascii="Courier New" w:hAnsi="Courier New" w:cs="Courier New"/>
+          <w:noProof/>
+          <w:sz w:val="20"/>
+          <w:szCs w:val="20"/>
+        </w:rPr>
+        <w:t>12.</w:t>
+      </w:r>
+      <w:r>
+        <w:rPr>
+          <w:rFonts w:ascii="Courier New" w:hAnsi="Courier New" w:cs="Courier New"/>
+          <w:noProof/>
+          <w:sz w:val="20"/>
+          <w:szCs w:val="20"/>
+        </w:rPr>
+        <w:tab/>
+      </w:r>
+      <w:r>
+        <w:rPr>
+          <w:rFonts w:ascii="Courier New" w:hAnsi="Courier New" w:cs="Courier New"/>
+          <w:noProof/>
+          <w:sz w:val="20"/>
+          <w:szCs w:val="20"/>
+        </w:rPr>
+        <w:tab/>
+      </w:r>
+      <w:r>
+        <w:rPr>
+          <w:rFonts w:ascii="Courier New" w:hAnsi="Courier New" w:cs="Courier New"/>
+          <w:noProof/>
+          <w:sz w:val="20"/>
+          <w:szCs w:val="20"/>
+        </w:rPr>
+        <w:t>AddImageToDB(obj.Message);</w:t>
+      </w:r>
+    </w:p>
+    <w:p>
+      <w:pPr>
+        <w:pStyle w:val="Caption"/>
+        <w:rPr>
+          <w:rFonts w:ascii="Courier New" w:hAnsi="Courier New" w:cs="Courier New"/>
+          <w:noProof/>
+          <w:sz w:val="20"/>
+          <w:szCs w:val="20"/>
+        </w:rPr>
+      </w:pPr>
+      <w:r>
+        <w:rPr>
+          <w:rFonts w:ascii="Courier New" w:hAnsi="Courier New" w:cs="Courier New"/>
+          <w:noProof/>
+          <w:sz w:val="20"/>
+          <w:szCs w:val="20"/>
+        </w:rPr>
+        <w:t xml:space="preserve">13.   </w:t>
+      </w:r>
+      <w:r>
+        <w:rPr>
+          <w:rFonts w:ascii="Courier New" w:hAnsi="Courier New" w:cs="Courier New"/>
+          <w:noProof/>
+          <w:sz w:val="20"/>
+          <w:szCs w:val="20"/>
+        </w:rPr>
+        <w:t>}</w:t>
+      </w:r>
+      <w:r>
+        <w:rPr>
+          <w:rFonts w:ascii="Courier New" w:hAnsi="Courier New" w:cs="Courier New"/>
+          <w:noProof/>
+          <w:sz w:val="20"/>
+          <w:szCs w:val="20"/>
+        </w:rPr>
+        <w:tab/>
+      </w:r>
+      <w:r>
+        <w:rPr>
+          <w:rFonts w:ascii="Courier New" w:hAnsi="Courier New" w:cs="Courier New"/>
+          <w:noProof/>
+          <w:sz w:val="20"/>
+          <w:szCs w:val="20"/>
+        </w:rPr>
+        <w:tab/>
+      </w:r>
+      <w:r>
+        <w:t xml:space="preserve">Code Fragment </w:t>
+      </w:r>
+      <w:r>
+        <w:fldChar w:fldCharType="begin"/>
+      </w:r>
+      <w:r>
+        <w:instrText xml:space="preserve"> SEQ Code_Fragment \* ARABIC </w:instrText>
+      </w:r>
+      <w:r>
+        <w:fldChar w:fldCharType="separate"/>
+      </w:r>
+      <w:r>
+        <w:rPr>
+          <w:noProof/>
+        </w:rPr>
+        <w:t>7</w:t>
+      </w:r>
+      <w:r>
+        <w:fldChar w:fldCharType="end"/>
+      </w:r>
+      <w:r>
+        <w:t>: C# Pseudocode on handling messages received from MQTT</w:t>
+      </w:r>
+      <w:r>
+        <w:rPr>
+          <w:rFonts w:ascii="Courier New" w:hAnsi="Courier New" w:cs="Courier New"/>
+          <w:noProof/>
+          <w:sz w:val="20"/>
+          <w:szCs w:val="20"/>
+        </w:rPr>
+        <w:tab/>
+      </w:r>
+    </w:p>
+    <w:p>
+      <w:bookmarkStart w:id="169" w:name="_GoBack"/>
+      <w:bookmarkEnd w:id="169"/>
+    </w:p>
+    <w:p>
+      <w:pPr>
         <w:pStyle w:val="Heading3"/>
       </w:pPr>
-      <w:bookmarkStart w:id="169" w:name="_Toc14464857"/>
-      <w:r>
-        <w:t>5.3.2 Database Development</w:t>
-      </w:r>
-      <w:bookmarkEnd w:id="169"/>
+      <w:bookmarkStart w:id="170" w:name="_Toc14464857"/>
+      <w:r>
+        <w:t>5.3.3</w:t>
+      </w:r>
+      <w:r>
+        <w:t xml:space="preserve"> Database Development</w:t>
+      </w:r>
+      <w:bookmarkEnd w:id="170"/>
     </w:p>
     <w:p>
       <w:r>
@@ -29343,11 +30147,14 @@
       <w:pPr>
         <w:pStyle w:val="Heading3"/>
       </w:pPr>
-      <w:bookmarkStart w:id="170" w:name="_Toc14464858"/>
-      <w:r>
-        <w:t>5.3.3 Displaying Received Images</w:t>
-      </w:r>
-      <w:bookmarkEnd w:id="170"/>
+      <w:bookmarkStart w:id="171" w:name="_Toc14464858"/>
+      <w:r>
+        <w:t xml:space="preserve">5.3.4 </w:t>
+      </w:r>
+      <w:r>
+        <w:t>Displaying Received Images</w:t>
+      </w:r>
+      <w:bookmarkEnd w:id="171"/>
     </w:p>
     <w:p>
       <w:r>
@@ -29359,9 +30166,12 @@
       <w:pPr>
         <w:pStyle w:val="Heading3"/>
       </w:pPr>
-      <w:bookmarkStart w:id="171" w:name="_Toc14464859"/>
-      <w:r>
-        <w:t>5.3.4 Password Stor</w:t>
+      <w:bookmarkStart w:id="172" w:name="_Toc14464859"/>
+      <w:r>
+        <w:t>5.3.5</w:t>
+      </w:r>
+      <w:r>
+        <w:t xml:space="preserve"> Password Stor</w:t>
       </w:r>
       <w:r>
         <w:rPr>
@@ -29369,14 +30179,18 @@
         </w:rPr>
         <w:t>age</w:t>
       </w:r>
-      <w:bookmarkEnd w:id="171"/>
+      <w:bookmarkEnd w:id="172"/>
     </w:p>
     <w:p>
       <w:r>
         <w:t>To access the images and application, a username and password must be supplied. This is the initial layer of authentication and security to verify the individual is who they say they</w:t>
       </w:r>
       <w:r>
-        <w:t xml:space="preserve"> are. As outlined in Section 2.6</w:t>
+        <w:t xml:space="preserve"> are. As </w:t>
+      </w:r>
+      <w:r>
+        <w:lastRenderedPageBreak/>
+        <w:t>outlined in Section 2.6</w:t>
       </w:r>
       <w:r>
         <w:t>, password hashing along with a salt will be used to ensure that the passwords are safe in the case of a dictionary or brute force attempt by a malicious individual.</w:t>
@@ -29399,7 +30213,7 @@
           <w:szCs w:val="26"/>
         </w:rPr>
       </w:pPr>
-      <w:bookmarkStart w:id="172" w:name="_Toc14464860"/>
+      <w:bookmarkStart w:id="173" w:name="_Toc14464860"/>
       <w:r>
         <w:br w:type="page"/>
       </w:r>
@@ -29412,7 +30226,7 @@
         <w:lastRenderedPageBreak/>
         <w:t>5.4 Security Implementation</w:t>
       </w:r>
-      <w:bookmarkEnd w:id="172"/>
+      <w:bookmarkEnd w:id="173"/>
     </w:p>
     <w:p/>
     <w:p>
@@ -29443,7 +30257,7 @@
       <w:pPr>
         <w:pStyle w:val="Heading3"/>
       </w:pPr>
-      <w:bookmarkStart w:id="173" w:name="_Toc14464861"/>
+      <w:bookmarkStart w:id="174" w:name="_Toc14464861"/>
       <w:r>
         <w:t>5.4</w:t>
       </w:r>
@@ -29453,7 +30267,7 @@
       <w:r>
         <w:t xml:space="preserve"> Raspberry Pi Specific Security</w:t>
       </w:r>
-      <w:bookmarkEnd w:id="173"/>
+      <w:bookmarkEnd w:id="174"/>
     </w:p>
     <w:p>
       <w:pPr>
@@ -29623,11 +30437,11 @@
       <w:pPr>
         <w:pStyle w:val="Heading3"/>
       </w:pPr>
-      <w:bookmarkStart w:id="174" w:name="_Toc14464825"/>
+      <w:bookmarkStart w:id="175" w:name="_Toc14464825"/>
       <w:r>
         <w:t>5.4.2 Firewall Protection</w:t>
       </w:r>
-      <w:bookmarkEnd w:id="174"/>
+      <w:bookmarkEnd w:id="175"/>
     </w:p>
     <w:p>
       <w:pPr>
@@ -29839,7 +30653,7 @@
           <w:szCs w:val="26"/>
         </w:rPr>
       </w:pPr>
-      <w:bookmarkStart w:id="175" w:name="_Toc14464862"/>
+      <w:bookmarkStart w:id="176" w:name="_Toc14464862"/>
       <w:r>
         <w:br w:type="page"/>
       </w:r>
@@ -29855,12 +30669,9 @@
       <w:r>
         <w:t xml:space="preserve"> Security Best Practices</w:t>
       </w:r>
-      <w:bookmarkEnd w:id="175"/>
-    </w:p>
-    <w:p>
-      <w:bookmarkStart w:id="176" w:name="_GoBack"/>
       <w:bookmarkEnd w:id="176"/>
     </w:p>
+    <w:p/>
     <w:p>
       <w:pPr>
         <w:rPr>
@@ -32005,111 +32816,116 @@
     </w:p>
     <w:p>
       <w:pPr>
-        <w:spacing w:line="276" w:lineRule="auto"/>
-        <w:ind w:left="284" w:right="284"/>
-        <w:rPr>
-          <w:rFonts w:eastAsiaTheme="majorEastAsia" w:cstheme="majorBidi"/>
-          <w:sz w:val="30"/>
-          <w:szCs w:val="26"/>
-        </w:rPr>
+        <w:pStyle w:val="Heading2"/>
       </w:pPr>
       <w:bookmarkStart w:id="182" w:name="_Toc14464864"/>
       <w:r>
-        <w:br w:type="page"/>
-      </w:r>
-    </w:p>
-    <w:p>
-      <w:pPr>
-        <w:pStyle w:val="Heading2"/>
-      </w:pPr>
-      <w:r>
+        <w:t>6.</w:t>
+      </w:r>
+      <w:r>
+        <w:t>3</w:t>
+      </w:r>
+      <w:r>
+        <w:t xml:space="preserve"> M</w:t>
+      </w:r>
+      <w:r>
+        <w:t>obile Application</w:t>
+      </w:r>
+      <w:r>
+        <w:t xml:space="preserve"> Design</w:t>
+      </w:r>
+      <w:bookmarkEnd w:id="182"/>
+    </w:p>
+    <w:p/>
+    <w:p>
+      <w:r>
+        <w:t xml:space="preserve">This section details the initial screen designs for the mobile application. As development is carried out using Xamarin, the </w:t>
+      </w:r>
+      <w:r>
+        <w:t>user interface</w:t>
+      </w:r>
+      <w:r>
+        <w:t xml:space="preserve"> stay</w:t>
+      </w:r>
+      <w:r>
+        <w:t>s</w:t>
+      </w:r>
+      <w:r>
+        <w:t xml:space="preserve"> consistent</w:t>
+      </w:r>
+      <w:r>
+        <w:t xml:space="preserve"> with both versions of the app. The only minor changes would be the addition on an on screen back button for when viewing images on iOS dues to its absence of a physical back button.</w:t>
+      </w:r>
+    </w:p>
+    <w:p/>
+    <w:p>
+      <w:pPr>
+        <w:pStyle w:val="Heading3"/>
+      </w:pPr>
+      <w:r>
+        <w:t>6.3.1 Class Diagram</w:t>
+      </w:r>
+    </w:p>
+    <w:p>
+      <w:r>
+        <w:t xml:space="preserve">This section attempts to detail the theoretical class diagram to be used for the mobile application. To ensure 2-factor authentication, the user must be logged in before being able to access images received via MQTT. Diagram 20 highlights the many to many relationship between the images received and the users of the app. For an image to be received, the individual must be logged in, therefore the relationship will always be one to many. A user will have a zero to many </w:t>
+      </w:r>
+      <w:r>
+        <w:t>relationships</w:t>
+      </w:r>
+      <w:r>
+        <w:t xml:space="preserve"> with the MQTT image because it can exist without an image being received and have as many as possible. </w:t>
+      </w:r>
+      <w:r>
+        <w:t>The ‘</w:t>
+      </w:r>
+      <w:proofErr w:type="spellStart"/>
+      <w:r>
+        <w:t>MQTTMessageTransport</w:t>
+      </w:r>
+      <w:proofErr w:type="spellEnd"/>
+      <w:r>
+        <w:t>’ class has a direct relationship with the ‘</w:t>
+      </w:r>
+      <w:proofErr w:type="spellStart"/>
+      <w:r>
+        <w:t>MQTTImage</w:t>
+      </w:r>
+      <w:proofErr w:type="spellEnd"/>
+      <w:r>
+        <w:t>’ class as there can only ever be one ‘</w:t>
+      </w:r>
+      <w:proofErr w:type="spellStart"/>
+      <w:r>
+        <w:t>MQTTImage</w:t>
+      </w:r>
+      <w:proofErr w:type="spellEnd"/>
+      <w:r>
+        <w:t>’ for one ‘</w:t>
+      </w:r>
+      <w:proofErr w:type="spellStart"/>
+      <w:r>
+        <w:t>MQTTMessageTransport</w:t>
+      </w:r>
+      <w:proofErr w:type="spellEnd"/>
+      <w:r>
+        <w:t>’ class.</w:t>
+      </w:r>
+    </w:p>
+    <w:p>
+      <w:pPr>
+        <w:keepNext/>
+      </w:pPr>
+      <w:r>
+        <w:rPr>
+          <w:noProof/>
+        </w:rPr>
         <w:lastRenderedPageBreak/>
-        <w:t>6.</w:t>
-      </w:r>
-      <w:r>
-        <w:t>3</w:t>
-      </w:r>
-      <w:r>
-        <w:t xml:space="preserve"> Mobile Application User Interface Design</w:t>
-      </w:r>
-      <w:bookmarkEnd w:id="182"/>
-    </w:p>
-    <w:p/>
-    <w:p>
-      <w:r>
-        <w:t xml:space="preserve">This section details the initial screen designs for the mobile application. As development is carried out using Xamarin, the </w:t>
-      </w:r>
-      <w:r>
-        <w:t>user interface</w:t>
-      </w:r>
-      <w:r>
-        <w:t xml:space="preserve"> stay</w:t>
-      </w:r>
-      <w:r>
-        <w:t>s</w:t>
-      </w:r>
-      <w:r>
-        <w:t xml:space="preserve"> consistent</w:t>
-      </w:r>
-      <w:r>
-        <w:t xml:space="preserve"> with both versions of the app. The only minor changes would be the addition on an on screen back button for when viewing images on iOS dues to its absence of a physical back button.</w:t>
-      </w:r>
-    </w:p>
-    <w:p/>
-    <w:p>
-      <w:pPr>
-        <w:pStyle w:val="Heading3"/>
-      </w:pPr>
-      <w:bookmarkStart w:id="183" w:name="_Toc14464865"/>
-      <w:r>
-        <w:t>6.</w:t>
-      </w:r>
-      <w:r>
-        <w:t>3</w:t>
-      </w:r>
-      <w:r>
-        <w:t xml:space="preserve">.1 Displaying Images Sent </w:t>
-      </w:r>
-      <w:r>
-        <w:t>from</w:t>
-      </w:r>
-      <w:r>
-        <w:t xml:space="preserve"> MQTT</w:t>
-      </w:r>
-      <w:bookmarkEnd w:id="183"/>
-    </w:p>
-    <w:p>
-      <w:r>
-        <w:t xml:space="preserve">As displaying the images sent from the Raspberry Pi model is the core functionality of the application, this is highly prioritised in terms of user interface design. For security purposes, the images within the application can only be shown while the user is logged in. The user can then view all recent images within a </w:t>
-      </w:r>
-      <w:r>
-        <w:t>list view</w:t>
-      </w:r>
-      <w:r>
-        <w:t xml:space="preserve"> and select an image to allow for viewing the image on a larger scale. The option to delete the image is also available on this screen (see Figure </w:t>
-      </w:r>
-      <w:r>
-        <w:t>21</w:t>
-      </w:r>
-      <w:r>
-        <w:t xml:space="preserve">). </w:t>
-      </w:r>
-    </w:p>
-    <w:p/>
-    <w:p>
-      <w:pPr>
-        <w:keepNext/>
-        <w:jc w:val="center"/>
-      </w:pPr>
-      <w:r>
-        <w:rPr>
-          <w:noProof/>
-        </w:rPr>
         <w:drawing>
-          <wp:inline distT="0" distB="0" distL="0" distR="0" wp14:anchorId="63A9A66F" wp14:editId="7E62E6B5">
-            <wp:extent cx="4308653" cy="3686175"/>
+          <wp:inline distT="0" distB="0" distL="0" distR="0" wp14:anchorId="3D431995" wp14:editId="4706189B">
+            <wp:extent cx="5731510" cy="3285579"/>
             <wp:effectExtent l="0" t="0" r="0" b="0"/>
-            <wp:docPr id="7" name="Picture 7"/>
+            <wp:docPr id="15" name="Picture 15"/>
             <wp:cNvGraphicFramePr>
               <a:graphicFrameLocks xmlns:a="http://schemas.openxmlformats.org/drawingml/2006/main" noChangeAspect="1"/>
             </wp:cNvGraphicFramePr>
@@ -32117,23 +32933,36 @@
               <a:graphicData uri="http://schemas.openxmlformats.org/drawingml/2006/picture">
                 <pic:pic xmlns:pic="http://schemas.openxmlformats.org/drawingml/2006/picture">
                   <pic:nvPicPr>
-                    <pic:cNvPr id="1" name=""/>
-                    <pic:cNvPicPr/>
+                    <pic:cNvPr id="0" name="Picture 3"/>
+                    <pic:cNvPicPr>
+                      <a:picLocks noChangeAspect="1" noChangeArrowheads="1"/>
+                    </pic:cNvPicPr>
                   </pic:nvPicPr>
                   <pic:blipFill>
-                    <a:blip r:embed="rId32"/>
+                    <a:blip r:embed="rId32">
+                      <a:extLst>
+                        <a:ext uri="{28A0092B-C50C-407E-A947-70E740481C1C}">
+                          <a14:useLocalDpi xmlns:a14="http://schemas.microsoft.com/office/drawing/2010/main" val="0"/>
+                        </a:ext>
+                      </a:extLst>
+                    </a:blip>
+                    <a:srcRect/>
                     <a:stretch>
                       <a:fillRect/>
                     </a:stretch>
                   </pic:blipFill>
-                  <pic:spPr>
+                  <pic:spPr bwMode="auto">
                     <a:xfrm>
                       <a:off x="0" y="0"/>
-                      <a:ext cx="4325221" cy="3700349"/>
+                      <a:ext cx="5731510" cy="3285579"/>
                     </a:xfrm>
                     <a:prstGeom prst="rect">
                       <a:avLst/>
                     </a:prstGeom>
+                    <a:noFill/>
+                    <a:ln>
+                      <a:noFill/>
+                    </a:ln>
                   </pic:spPr>
                 </pic:pic>
               </a:graphicData>
@@ -32147,8 +32976,6 @@
         <w:pStyle w:val="Caption"/>
         <w:jc w:val="center"/>
       </w:pPr>
-      <w:bookmarkStart w:id="184" w:name="_Toc14464776"/>
-      <w:bookmarkStart w:id="185" w:name="_Toc14464883"/>
       <w:r>
         <w:t xml:space="preserve">Figure </w:t>
       </w:r>
@@ -32168,52 +32995,53 @@
         <w:t>21</w:t>
       </w:r>
       <w:r>
-        <w:rPr>
-          <w:noProof/>
-        </w:rPr>
         <w:fldChar w:fldCharType="end"/>
       </w:r>
       <w:r>
-        <w:t>: Initial User Interface Design for Viewing Images within the App</w:t>
-      </w:r>
-      <w:bookmarkEnd w:id="184"/>
-      <w:bookmarkEnd w:id="185"/>
-    </w:p>
-    <w:p>
-      <w:pPr>
-        <w:rPr>
-          <w:lang w:eastAsia="en-US"/>
-        </w:rPr>
-      </w:pPr>
+        <w:t>: UML Class Diagram highlighting the relationships between the user and MQTT interaction</w:t>
+      </w:r>
+    </w:p>
+    <w:p>
+      <w:bookmarkStart w:id="183" w:name="_Toc14464865"/>
     </w:p>
     <w:p>
       <w:pPr>
         <w:pStyle w:val="Heading3"/>
       </w:pPr>
-      <w:bookmarkStart w:id="186" w:name="_Toc14464866"/>
-      <w:r>
-        <w:t>6.3</w:t>
-      </w:r>
-      <w:r>
-        <w:t>.2 Log in Design</w:t>
-      </w:r>
-      <w:bookmarkEnd w:id="186"/>
-    </w:p>
-    <w:p>
-      <w:r>
-        <w:t xml:space="preserve">For the user to access images and options on the control panel, they must be logged in. </w:t>
-      </w:r>
-      <w:r>
-        <w:t xml:space="preserve">This is carried out by entering their username and password. To ensure authentication, touch ID will be implemented as a form of two-factor authentication. This will also to </w:t>
-      </w:r>
-      <w:r>
-        <w:t>use</w:t>
-      </w:r>
-      <w:r>
-        <w:t xml:space="preserve"> to access the app when the user opens it after a set period of time, regardless of if the user is logged in or not.</w:t>
-      </w:r>
-    </w:p>
-    <w:p/>
+      <w:r>
+        <w:t>6.</w:t>
+      </w:r>
+      <w:r>
+        <w:t>3</w:t>
+      </w:r>
+      <w:r>
+        <w:t xml:space="preserve">.1 Displaying Images Sent </w:t>
+      </w:r>
+      <w:r>
+        <w:t>from</w:t>
+      </w:r>
+      <w:r>
+        <w:t xml:space="preserve"> MQTT</w:t>
+      </w:r>
+      <w:bookmarkEnd w:id="183"/>
+    </w:p>
+    <w:p>
+      <w:r>
+        <w:t xml:space="preserve">As displaying the images sent from the Raspberry Pi model is the core functionality of the application, this is highly prioritised in terms of user interface design. For security purposes, the images within the application can only be shown while the user is logged in. The user can then view all recent images within a </w:t>
+      </w:r>
+      <w:r>
+        <w:t>list view</w:t>
+      </w:r>
+      <w:r>
+        <w:t xml:space="preserve"> and select an image to allow for viewing the image on a larger scale. The option to delete the image is also available on this screen (see Figure </w:t>
+      </w:r>
+      <w:r>
+        <w:t>21</w:t>
+      </w:r>
+      <w:r>
+        <w:t xml:space="preserve">). </w:t>
+      </w:r>
+    </w:p>
     <w:p/>
     <w:p>
       <w:pPr>
@@ -32226,10 +33054,10 @@
         </w:rPr>
         <w:lastRenderedPageBreak/>
         <w:drawing>
-          <wp:inline distT="0" distB="0" distL="0" distR="0" wp14:anchorId="3339ADA8" wp14:editId="46C7E245">
-            <wp:extent cx="4368967" cy="3857625"/>
+          <wp:inline distT="0" distB="0" distL="0" distR="0" wp14:anchorId="63A9A66F" wp14:editId="7E62E6B5">
+            <wp:extent cx="4308653" cy="3686175"/>
             <wp:effectExtent l="0" t="0" r="0" b="0"/>
-            <wp:docPr id="12" name="Picture 12"/>
+            <wp:docPr id="7" name="Picture 7"/>
             <wp:cNvGraphicFramePr>
               <a:graphicFrameLocks xmlns:a="http://schemas.openxmlformats.org/drawingml/2006/main" noChangeAspect="1"/>
             </wp:cNvGraphicFramePr>
@@ -32249,6 +33077,126 @@
                   <pic:spPr>
                     <a:xfrm>
                       <a:off x="0" y="0"/>
+                      <a:ext cx="4325221" cy="3700349"/>
+                    </a:xfrm>
+                    <a:prstGeom prst="rect">
+                      <a:avLst/>
+                    </a:prstGeom>
+                  </pic:spPr>
+                </pic:pic>
+              </a:graphicData>
+            </a:graphic>
+          </wp:inline>
+        </w:drawing>
+      </w:r>
+    </w:p>
+    <w:p>
+      <w:pPr>
+        <w:pStyle w:val="Caption"/>
+        <w:jc w:val="center"/>
+      </w:pPr>
+      <w:bookmarkStart w:id="184" w:name="_Toc14464776"/>
+      <w:bookmarkStart w:id="185" w:name="_Toc14464883"/>
+      <w:r>
+        <w:t xml:space="preserve">Figure </w:t>
+      </w:r>
+      <w:r>
+        <w:fldChar w:fldCharType="begin"/>
+      </w:r>
+      <w:r>
+        <w:instrText xml:space="preserve"> SEQ Figure \* ARABIC </w:instrText>
+      </w:r>
+      <w:r>
+        <w:fldChar w:fldCharType="separate"/>
+      </w:r>
+      <w:r>
+        <w:rPr>
+          <w:noProof/>
+        </w:rPr>
+        <w:t>22</w:t>
+      </w:r>
+      <w:r>
+        <w:rPr>
+          <w:noProof/>
+        </w:rPr>
+        <w:fldChar w:fldCharType="end"/>
+      </w:r>
+      <w:r>
+        <w:t>: Initial User Interface Design for Viewing Images within the App</w:t>
+      </w:r>
+      <w:bookmarkEnd w:id="184"/>
+      <w:bookmarkEnd w:id="185"/>
+    </w:p>
+    <w:p>
+      <w:pPr>
+        <w:rPr>
+          <w:lang w:eastAsia="en-US"/>
+        </w:rPr>
+      </w:pPr>
+    </w:p>
+    <w:p>
+      <w:pPr>
+        <w:pStyle w:val="Heading3"/>
+      </w:pPr>
+      <w:bookmarkStart w:id="186" w:name="_Toc14464866"/>
+      <w:r>
+        <w:t>6.3</w:t>
+      </w:r>
+      <w:r>
+        <w:t>.2 Log in Design</w:t>
+      </w:r>
+      <w:bookmarkEnd w:id="186"/>
+    </w:p>
+    <w:p>
+      <w:r>
+        <w:t xml:space="preserve">For the user to access images and options on the control panel, they must be logged in. </w:t>
+      </w:r>
+      <w:r>
+        <w:t xml:space="preserve">This is carried out by entering their username and password. To ensure authentication, touch ID will be implemented as a form of two-factor authentication. This will also to </w:t>
+      </w:r>
+      <w:r>
+        <w:t>use</w:t>
+      </w:r>
+      <w:r>
+        <w:t xml:space="preserve"> to access the app when the user opens it after a set period of time, regardless of if the user is logged in or not.</w:t>
+      </w:r>
+    </w:p>
+    <w:p/>
+    <w:p/>
+    <w:p>
+      <w:pPr>
+        <w:keepNext/>
+        <w:jc w:val="center"/>
+      </w:pPr>
+      <w:r>
+        <w:rPr>
+          <w:noProof/>
+        </w:rPr>
+        <w:lastRenderedPageBreak/>
+        <w:drawing>
+          <wp:inline distT="0" distB="0" distL="0" distR="0" wp14:anchorId="3339ADA8" wp14:editId="46C7E245">
+            <wp:extent cx="4368967" cy="3857625"/>
+            <wp:effectExtent l="0" t="0" r="0" b="0"/>
+            <wp:docPr id="12" name="Picture 12"/>
+            <wp:cNvGraphicFramePr>
+              <a:graphicFrameLocks xmlns:a="http://schemas.openxmlformats.org/drawingml/2006/main" noChangeAspect="1"/>
+            </wp:cNvGraphicFramePr>
+            <a:graphic xmlns:a="http://schemas.openxmlformats.org/drawingml/2006/main">
+              <a:graphicData uri="http://schemas.openxmlformats.org/drawingml/2006/picture">
+                <pic:pic xmlns:pic="http://schemas.openxmlformats.org/drawingml/2006/picture">
+                  <pic:nvPicPr>
+                    <pic:cNvPr id="1" name=""/>
+                    <pic:cNvPicPr/>
+                  </pic:nvPicPr>
+                  <pic:blipFill>
+                    <a:blip r:embed="rId34"/>
+                    <a:stretch>
+                      <a:fillRect/>
+                    </a:stretch>
+                  </pic:blipFill>
+                  <pic:spPr>
+                    <a:xfrm>
+                      <a:off x="0" y="0"/>
                       <a:ext cx="4375396" cy="3863302"/>
                     </a:xfrm>
                     <a:prstGeom prst="rect">
@@ -32283,7 +33231,7 @@
         <w:rPr>
           <w:noProof/>
         </w:rPr>
-        <w:t>22</w:t>
+        <w:t>23</w:t>
       </w:r>
       <w:r>
         <w:rPr>
@@ -38227,7 +39175,7 @@
     </w:p>
     <w:p/>
     <w:sectPr>
-      <w:footerReference w:type="default" r:id="rId34"/>
+      <w:footerReference w:type="default" r:id="rId35"/>
       <w:pgSz w:w="11906" w:h="16838"/>
       <w:pgMar w:top="1440" w:right="1440" w:bottom="1440" w:left="1440" w:header="708" w:footer="708" w:gutter="0"/>
       <w:cols w:space="708"/>
@@ -38324,7 +39272,7 @@
           <w:rPr>
             <w:noProof/>
           </w:rPr>
-          <w:t>43</w:t>
+          <w:t>53</w:t>
         </w:r>
         <w:r>
           <w:rPr>
@@ -43102,7 +44050,7 @@
 </file>
 
 <file path=customXml/itemProps1.xml><?xml version="1.0" encoding="utf-8"?>
-<ds:datastoreItem xmlns:ds="http://schemas.openxmlformats.org/officeDocument/2006/customXml" ds:itemID="{5989F2FF-FD63-4C3E-8433-BF8CBD858C7E}">
+<ds:datastoreItem xmlns:ds="http://schemas.openxmlformats.org/officeDocument/2006/customXml" ds:itemID="{C059DE2B-220F-4590-8158-A21452AA80E7}">
   <ds:schemaRefs>
     <ds:schemaRef ds:uri="http://schemas.openxmlformats.org/officeDocument/2006/bibliography"/>
   </ds:schemaRefs>

</xml_diff>

<commit_message>
Added Memory Consumption Evaluation
</commit_message>
<xml_diff>
--- a/Chris Dillon Dissertation.docx
+++ b/Chris Dillon Dissertation.docx
@@ -8525,27 +8525,14 @@
       <w:r>
         <w:t xml:space="preserve">Figure </w:t>
       </w:r>
-      <w:r>
-        <w:fldChar w:fldCharType="begin"/>
-      </w:r>
-      <w:r>
-        <w:instrText xml:space="preserve"> SEQ Figure \* ARABIC </w:instrText>
-      </w:r>
-      <w:r>
-        <w:fldChar w:fldCharType="separate"/>
-      </w:r>
-      <w:r>
-        <w:rPr>
-          <w:noProof/>
-        </w:rPr>
-        <w:t>1</w:t>
-      </w:r>
-      <w:r>
-        <w:rPr>
-          <w:noProof/>
-        </w:rPr>
-        <w:fldChar w:fldCharType="end"/>
-      </w:r>
+      <w:fldSimple w:instr=" SEQ Figure \* ARABIC ">
+        <w:r>
+          <w:rPr>
+            <w:noProof/>
+          </w:rPr>
+          <w:t>1</w:t>
+        </w:r>
+      </w:fldSimple>
       <w:r>
         <w:t xml:space="preserve">: </w:t>
       </w:r>
@@ -9454,27 +9441,14 @@
       <w:r>
         <w:t xml:space="preserve">Figure </w:t>
       </w:r>
-      <w:r>
-        <w:fldChar w:fldCharType="begin"/>
-      </w:r>
-      <w:r>
-        <w:instrText xml:space="preserve"> SEQ Figure \* ARABIC </w:instrText>
-      </w:r>
-      <w:r>
-        <w:fldChar w:fldCharType="separate"/>
-      </w:r>
-      <w:r>
-        <w:rPr>
-          <w:noProof/>
-        </w:rPr>
-        <w:t>2</w:t>
-      </w:r>
-      <w:r>
-        <w:rPr>
-          <w:noProof/>
-        </w:rPr>
-        <w:fldChar w:fldCharType="end"/>
-      </w:r>
+      <w:fldSimple w:instr=" SEQ Figure \* ARABIC ">
+        <w:r>
+          <w:rPr>
+            <w:noProof/>
+          </w:rPr>
+          <w:t>2</w:t>
+        </w:r>
+      </w:fldSimple>
       <w:r>
         <w:t xml:space="preserve">: </w:t>
       </w:r>
@@ -10458,27 +10432,14 @@
       <w:r>
         <w:t xml:space="preserve">Table </w:t>
       </w:r>
-      <w:r>
-        <w:fldChar w:fldCharType="begin"/>
-      </w:r>
-      <w:r>
-        <w:instrText xml:space="preserve"> SEQ Table \* ARABIC </w:instrText>
-      </w:r>
-      <w:r>
-        <w:fldChar w:fldCharType="separate"/>
-      </w:r>
-      <w:r>
-        <w:rPr>
-          <w:noProof/>
-        </w:rPr>
-        <w:t>1</w:t>
-      </w:r>
-      <w:r>
-        <w:rPr>
-          <w:noProof/>
-        </w:rPr>
-        <w:fldChar w:fldCharType="end"/>
-      </w:r>
+      <w:fldSimple w:instr=" SEQ Table \* ARABIC ">
+        <w:r>
+          <w:rPr>
+            <w:noProof/>
+          </w:rPr>
+          <w:t>1</w:t>
+        </w:r>
+      </w:fldSimple>
       <w:r>
         <w:t xml:space="preserve">: Comparison table of common </w:t>
       </w:r>
@@ -10802,27 +10763,14 @@
       <w:r>
         <w:t xml:space="preserve">Figure </w:t>
       </w:r>
-      <w:r>
-        <w:fldChar w:fldCharType="begin"/>
-      </w:r>
-      <w:r>
-        <w:instrText xml:space="preserve"> SEQ Figure \* ARABIC </w:instrText>
-      </w:r>
-      <w:r>
-        <w:fldChar w:fldCharType="separate"/>
-      </w:r>
-      <w:r>
-        <w:rPr>
-          <w:noProof/>
-        </w:rPr>
-        <w:t>3</w:t>
-      </w:r>
-      <w:r>
-        <w:rPr>
-          <w:noProof/>
-        </w:rPr>
-        <w:fldChar w:fldCharType="end"/>
-      </w:r>
+      <w:fldSimple w:instr=" SEQ Figure \* ARABIC ">
+        <w:r>
+          <w:rPr>
+            <w:noProof/>
+          </w:rPr>
+          <w:t>3</w:t>
+        </w:r>
+      </w:fldSimple>
       <w:r>
         <w:t>: MQTT Architecture using a Raspberry Pi as both a Publisher and Broker</w:t>
       </w:r>
@@ -10943,30 +10891,14 @@
       <w:r>
         <w:t xml:space="preserve">Figure </w:t>
       </w:r>
-      <w:r>
-        <w:fldChar w:fldCharType="begin"/>
-      </w:r>
-      <w:r>
-        <w:instrText xml:space="preserve"> SEQ Figure \* ARAB</w:instrText>
-      </w:r>
-      <w:r>
-        <w:instrText xml:space="preserve">IC </w:instrText>
-      </w:r>
-      <w:r>
-        <w:fldChar w:fldCharType="separate"/>
-      </w:r>
-      <w:r>
-        <w:rPr>
-          <w:noProof/>
-        </w:rPr>
-        <w:t>4</w:t>
-      </w:r>
-      <w:r>
-        <w:rPr>
-          <w:noProof/>
-        </w:rPr>
-        <w:fldChar w:fldCharType="end"/>
-      </w:r>
+      <w:fldSimple w:instr=" SEQ Figure \* ARABIC ">
+        <w:r>
+          <w:rPr>
+            <w:noProof/>
+          </w:rPr>
+          <w:t>4</w:t>
+        </w:r>
+      </w:fldSimple>
       <w:r>
         <w:t>: Block diagram showing basic AMQP protocol process</w:t>
       </w:r>
@@ -11129,27 +11061,14 @@
       <w:r>
         <w:t xml:space="preserve">Figure </w:t>
       </w:r>
-      <w:r>
-        <w:fldChar w:fldCharType="begin"/>
-      </w:r>
-      <w:r>
-        <w:instrText xml:space="preserve"> SEQ Figure \* ARABIC </w:instrText>
-      </w:r>
-      <w:r>
-        <w:fldChar w:fldCharType="separate"/>
-      </w:r>
-      <w:r>
-        <w:rPr>
-          <w:noProof/>
-        </w:rPr>
-        <w:t>5</w:t>
-      </w:r>
-      <w:r>
-        <w:rPr>
-          <w:noProof/>
-        </w:rPr>
-        <w:fldChar w:fldCharType="end"/>
-      </w:r>
+      <w:fldSimple w:instr=" SEQ Figure \* ARABIC ">
+        <w:r>
+          <w:rPr>
+            <w:noProof/>
+          </w:rPr>
+          <w:t>5</w:t>
+        </w:r>
+      </w:fldSimple>
       <w:r>
         <w:t xml:space="preserve">: Block diagram showing a basic GET/Response between a </w:t>
       </w:r>
@@ -12441,27 +12360,14 @@
       <w:r>
         <w:t xml:space="preserve"> </w:t>
       </w:r>
-      <w:r>
-        <w:fldChar w:fldCharType="begin"/>
-      </w:r>
-      <w:r>
-        <w:instrText xml:space="preserve"> SEQ Table \* ARABIC </w:instrText>
-      </w:r>
-      <w:r>
-        <w:fldChar w:fldCharType="separate"/>
-      </w:r>
-      <w:r>
-        <w:rPr>
-          <w:noProof/>
-        </w:rPr>
-        <w:t>2</w:t>
-      </w:r>
-      <w:r>
-        <w:rPr>
-          <w:noProof/>
-        </w:rPr>
-        <w:fldChar w:fldCharType="end"/>
-      </w:r>
+      <w:fldSimple w:instr=" SEQ Table \* ARABIC ">
+        <w:r>
+          <w:rPr>
+            <w:noProof/>
+          </w:rPr>
+          <w:t>2</w:t>
+        </w:r>
+      </w:fldSimple>
       <w:r>
         <w:t xml:space="preserve">: Table highlighting features of most common </w:t>
       </w:r>
@@ -12801,27 +12707,14 @@
       <w:r>
         <w:t xml:space="preserve">Figure </w:t>
       </w:r>
-      <w:r>
-        <w:fldChar w:fldCharType="begin"/>
-      </w:r>
-      <w:r>
-        <w:instrText xml:space="preserve"> SEQ Figure \* ARABIC </w:instrText>
-      </w:r>
-      <w:r>
-        <w:fldChar w:fldCharType="separate"/>
-      </w:r>
-      <w:r>
-        <w:rPr>
-          <w:noProof/>
-        </w:rPr>
-        <w:t>6</w:t>
-      </w:r>
-      <w:r>
-        <w:rPr>
-          <w:noProof/>
-        </w:rPr>
-        <w:fldChar w:fldCharType="end"/>
-      </w:r>
+      <w:fldSimple w:instr=" SEQ Figure \* ARABIC ">
+        <w:r>
+          <w:rPr>
+            <w:noProof/>
+          </w:rPr>
+          <w:t>6</w:t>
+        </w:r>
+      </w:fldSimple>
       <w:r>
         <w:t xml:space="preserve">: </w:t>
       </w:r>
@@ -12954,27 +12847,14 @@
       <w:r>
         <w:t xml:space="preserve">Figure </w:t>
       </w:r>
-      <w:r>
-        <w:fldChar w:fldCharType="begin"/>
-      </w:r>
-      <w:r>
-        <w:instrText xml:space="preserve"> SEQ Figure \* ARABIC </w:instrText>
-      </w:r>
-      <w:r>
-        <w:fldChar w:fldCharType="separate"/>
-      </w:r>
-      <w:r>
-        <w:rPr>
-          <w:noProof/>
-        </w:rPr>
-        <w:t>7</w:t>
-      </w:r>
-      <w:r>
-        <w:rPr>
-          <w:noProof/>
-        </w:rPr>
-        <w:fldChar w:fldCharType="end"/>
-      </w:r>
+      <w:fldSimple w:instr=" SEQ Figure \* ARABIC ">
+        <w:r>
+          <w:rPr>
+            <w:noProof/>
+          </w:rPr>
+          <w:t>7</w:t>
+        </w:r>
+      </w:fldSimple>
       <w:r>
         <w:t>: Code snippet showing basic JSON Schema</w:t>
       </w:r>
@@ -13464,27 +13344,14 @@
       <w:r>
         <w:t xml:space="preserve">Table </w:t>
       </w:r>
-      <w:r>
-        <w:fldChar w:fldCharType="begin"/>
-      </w:r>
-      <w:r>
-        <w:instrText xml:space="preserve"> SEQ Table \* ARABIC </w:instrText>
-      </w:r>
-      <w:r>
-        <w:fldChar w:fldCharType="separate"/>
-      </w:r>
-      <w:r>
-        <w:rPr>
-          <w:noProof/>
-        </w:rPr>
-        <w:t>3</w:t>
-      </w:r>
-      <w:r>
-        <w:rPr>
-          <w:noProof/>
-        </w:rPr>
-        <w:fldChar w:fldCharType="end"/>
-      </w:r>
+      <w:fldSimple w:instr=" SEQ Table \* ARABIC ">
+        <w:r>
+          <w:rPr>
+            <w:noProof/>
+          </w:rPr>
+          <w:t>3</w:t>
+        </w:r>
+      </w:fldSimple>
       <w:r>
         <w:t xml:space="preserve">: Serialized </w:t>
       </w:r>
@@ -13801,27 +13668,14 @@
       <w:r>
         <w:t xml:space="preserve">Table </w:t>
       </w:r>
-      <w:r>
-        <w:fldChar w:fldCharType="begin"/>
-      </w:r>
-      <w:r>
-        <w:instrText xml:space="preserve"> SEQ Table \* ARABIC </w:instrText>
-      </w:r>
-      <w:r>
-        <w:fldChar w:fldCharType="separate"/>
-      </w:r>
-      <w:r>
-        <w:rPr>
-          <w:noProof/>
-        </w:rPr>
-        <w:t>4</w:t>
-      </w:r>
-      <w:r>
-        <w:rPr>
-          <w:noProof/>
-        </w:rPr>
-        <w:fldChar w:fldCharType="end"/>
-      </w:r>
+      <w:fldSimple w:instr=" SEQ Table \* ARABIC ">
+        <w:r>
+          <w:rPr>
+            <w:noProof/>
+          </w:rPr>
+          <w:t>4</w:t>
+        </w:r>
+      </w:fldSimple>
       <w:r>
         <w:t xml:space="preserve">: Average </w:t>
       </w:r>
@@ -14146,27 +14000,14 @@
       <w:r>
         <w:t xml:space="preserve">Table </w:t>
       </w:r>
-      <w:r>
-        <w:fldChar w:fldCharType="begin"/>
-      </w:r>
-      <w:r>
-        <w:instrText xml:space="preserve"> SEQ Table \* ARABIC </w:instrText>
-      </w:r>
-      <w:r>
-        <w:fldChar w:fldCharType="separate"/>
-      </w:r>
-      <w:r>
-        <w:rPr>
-          <w:noProof/>
-        </w:rPr>
-        <w:t>5</w:t>
-      </w:r>
-      <w:r>
-        <w:rPr>
-          <w:noProof/>
-        </w:rPr>
-        <w:fldChar w:fldCharType="end"/>
-      </w:r>
+      <w:fldSimple w:instr=" SEQ Table \* ARABIC ">
+        <w:r>
+          <w:rPr>
+            <w:noProof/>
+          </w:rPr>
+          <w:t>5</w:t>
+        </w:r>
+      </w:fldSimple>
       <w:r>
         <w:t xml:space="preserve">: Average </w:t>
       </w:r>
@@ -14544,27 +14385,14 @@
       <w:r>
         <w:t xml:space="preserve">Figure </w:t>
       </w:r>
-      <w:r>
-        <w:fldChar w:fldCharType="begin"/>
-      </w:r>
-      <w:r>
-        <w:instrText xml:space="preserve"> SEQ Figure \* ARABIC </w:instrText>
-      </w:r>
-      <w:r>
-        <w:fldChar w:fldCharType="separate"/>
-      </w:r>
-      <w:r>
-        <w:rPr>
-          <w:noProof/>
-        </w:rPr>
-        <w:t>8</w:t>
-      </w:r>
-      <w:r>
-        <w:rPr>
-          <w:noProof/>
-        </w:rPr>
-        <w:fldChar w:fldCharType="end"/>
-      </w:r>
+      <w:fldSimple w:instr=" SEQ Figure \* ARABIC ">
+        <w:r>
+          <w:rPr>
+            <w:noProof/>
+          </w:rPr>
+          <w:t>8</w:t>
+        </w:r>
+      </w:fldSimple>
       <w:r>
         <w:t xml:space="preserve">: Diagram showing a </w:t>
       </w:r>
@@ -14744,27 +14572,14 @@
       <w:r>
         <w:t xml:space="preserve">Figure </w:t>
       </w:r>
-      <w:r>
-        <w:fldChar w:fldCharType="begin"/>
-      </w:r>
-      <w:r>
-        <w:instrText xml:space="preserve"> SEQ Figure \* ARABIC </w:instrText>
-      </w:r>
-      <w:r>
-        <w:fldChar w:fldCharType="separate"/>
-      </w:r>
-      <w:r>
-        <w:rPr>
-          <w:noProof/>
-        </w:rPr>
-        <w:t>9</w:t>
-      </w:r>
-      <w:r>
-        <w:rPr>
-          <w:noProof/>
-        </w:rPr>
-        <w:fldChar w:fldCharType="end"/>
-      </w:r>
+      <w:fldSimple w:instr=" SEQ Figure \* ARABIC ">
+        <w:r>
+          <w:rPr>
+            <w:noProof/>
+          </w:rPr>
+          <w:t>9</w:t>
+        </w:r>
+      </w:fldSimple>
       <w:r>
         <w:t>: Man in The Middle Attack showing an intercepted connection from a malicious attacker</w:t>
       </w:r>
@@ -14944,27 +14759,14 @@
       <w:r>
         <w:t xml:space="preserve">Figure </w:t>
       </w:r>
-      <w:r>
-        <w:fldChar w:fldCharType="begin"/>
-      </w:r>
-      <w:r>
-        <w:instrText xml:space="preserve"> SEQ Figure \* ARABIC </w:instrText>
-      </w:r>
-      <w:r>
-        <w:fldChar w:fldCharType="separate"/>
-      </w:r>
-      <w:r>
-        <w:rPr>
-          <w:noProof/>
-        </w:rPr>
-        <w:t>10</w:t>
-      </w:r>
-      <w:r>
-        <w:rPr>
-          <w:noProof/>
-        </w:rPr>
-        <w:fldChar w:fldCharType="end"/>
-      </w:r>
+      <w:fldSimple w:instr=" SEQ Figure \* ARABIC ">
+        <w:r>
+          <w:rPr>
+            <w:noProof/>
+          </w:rPr>
+          <w:t>10</w:t>
+        </w:r>
+      </w:fldSimple>
       <w:r>
         <w:t>: Diagram showing a Computer running a script to attempt logins on a website</w:t>
       </w:r>
@@ -15178,27 +14980,14 @@
       <w:r>
         <w:t xml:space="preserve">Figure </w:t>
       </w:r>
-      <w:r>
-        <w:fldChar w:fldCharType="begin"/>
-      </w:r>
-      <w:r>
-        <w:instrText xml:space="preserve"> SEQ Figure \* ARABIC </w:instrText>
-      </w:r>
-      <w:r>
-        <w:fldChar w:fldCharType="separate"/>
-      </w:r>
-      <w:r>
-        <w:rPr>
-          <w:noProof/>
-        </w:rPr>
-        <w:t>11</w:t>
-      </w:r>
-      <w:r>
-        <w:rPr>
-          <w:noProof/>
-        </w:rPr>
-        <w:fldChar w:fldCharType="end"/>
-      </w:r>
+      <w:fldSimple w:instr=" SEQ Figure \* ARABIC ">
+        <w:r>
+          <w:rPr>
+            <w:noProof/>
+          </w:rPr>
+          <w:t>11</w:t>
+        </w:r>
+      </w:fldSimple>
       <w:r>
         <w:t xml:space="preserve">: </w:t>
       </w:r>
@@ -15347,27 +15136,14 @@
       <w:r>
         <w:t xml:space="preserve">Figure </w:t>
       </w:r>
-      <w:r>
-        <w:fldChar w:fldCharType="begin"/>
-      </w:r>
-      <w:r>
-        <w:instrText xml:space="preserve"> SEQ Figure \* ARABIC </w:instrText>
-      </w:r>
-      <w:r>
-        <w:fldChar w:fldCharType="separate"/>
-      </w:r>
-      <w:r>
-        <w:rPr>
-          <w:noProof/>
-        </w:rPr>
-        <w:t>12</w:t>
-      </w:r>
-      <w:r>
-        <w:rPr>
-          <w:noProof/>
-        </w:rPr>
-        <w:fldChar w:fldCharType="end"/>
-      </w:r>
+      <w:fldSimple w:instr=" SEQ Figure \* ARABIC ">
+        <w:r>
+          <w:rPr>
+            <w:noProof/>
+          </w:rPr>
+          <w:t>12</w:t>
+        </w:r>
+      </w:fldSimple>
       <w:r>
         <w:t xml:space="preserve">: </w:t>
       </w:r>
@@ -15595,27 +15371,14 @@
       <w:r>
         <w:t xml:space="preserve">Figure </w:t>
       </w:r>
-      <w:r>
-        <w:fldChar w:fldCharType="begin"/>
-      </w:r>
-      <w:r>
-        <w:instrText xml:space="preserve"> SEQ Figure \* ARABIC </w:instrText>
-      </w:r>
-      <w:r>
-        <w:fldChar w:fldCharType="separate"/>
-      </w:r>
-      <w:r>
-        <w:rPr>
-          <w:noProof/>
-        </w:rPr>
-        <w:t>13</w:t>
-      </w:r>
-      <w:r>
-        <w:rPr>
-          <w:noProof/>
-        </w:rPr>
-        <w:fldChar w:fldCharType="end"/>
-      </w:r>
+      <w:fldSimple w:instr=" SEQ Figure \* ARABIC ">
+        <w:r>
+          <w:rPr>
+            <w:noProof/>
+          </w:rPr>
+          <w:t>13</w:t>
+        </w:r>
+      </w:fldSimple>
       <w:r>
         <w:t xml:space="preserve">: Diagram comparing the two most common algorithms in a </w:t>
       </w:r>
@@ -16020,27 +15783,14 @@
       <w:r>
         <w:t xml:space="preserve">Figure </w:t>
       </w:r>
-      <w:r>
-        <w:fldChar w:fldCharType="begin"/>
-      </w:r>
-      <w:r>
-        <w:instrText xml:space="preserve"> SEQ Figure \* ARABIC </w:instrText>
-      </w:r>
-      <w:r>
-        <w:fldChar w:fldCharType="separate"/>
-      </w:r>
-      <w:r>
-        <w:rPr>
-          <w:noProof/>
-        </w:rPr>
-        <w:t>14</w:t>
-      </w:r>
-      <w:r>
-        <w:rPr>
-          <w:noProof/>
-        </w:rPr>
-        <w:fldChar w:fldCharType="end"/>
-      </w:r>
+      <w:fldSimple w:instr=" SEQ Figure \* ARABIC ">
+        <w:r>
+          <w:rPr>
+            <w:noProof/>
+          </w:rPr>
+          <w:t>14</w:t>
+        </w:r>
+      </w:fldSimple>
       <w:r>
         <w:t>: Diagram showing the most commonly detect features in the Haar Cascade algorithm</w:t>
       </w:r>
@@ -18860,27 +18610,14 @@
       <w:r>
         <w:t xml:space="preserve">Table </w:t>
       </w:r>
-      <w:r>
-        <w:fldChar w:fldCharType="begin"/>
-      </w:r>
-      <w:r>
-        <w:instrText xml:space="preserve"> SEQ Table \* ARABIC </w:instrText>
-      </w:r>
-      <w:r>
-        <w:fldChar w:fldCharType="separate"/>
-      </w:r>
-      <w:r>
-        <w:rPr>
-          <w:noProof/>
-        </w:rPr>
-        <w:t>6</w:t>
-      </w:r>
-      <w:r>
-        <w:rPr>
-          <w:noProof/>
-        </w:rPr>
-        <w:fldChar w:fldCharType="end"/>
-      </w:r>
+      <w:fldSimple w:instr=" SEQ Table \* ARABIC ">
+        <w:r>
+          <w:rPr>
+            <w:noProof/>
+          </w:rPr>
+          <w:t>6</w:t>
+        </w:r>
+      </w:fldSimple>
       <w:r>
         <w:t xml:space="preserve">: Relevant </w:t>
       </w:r>
@@ -19055,27 +18792,14 @@
       <w:r>
         <w:t xml:space="preserve">Figure </w:t>
       </w:r>
-      <w:r>
-        <w:fldChar w:fldCharType="begin"/>
-      </w:r>
-      <w:r>
-        <w:instrText xml:space="preserve"> SEQ Figure \* ARABIC </w:instrText>
-      </w:r>
-      <w:r>
-        <w:fldChar w:fldCharType="separate"/>
-      </w:r>
-      <w:r>
-        <w:rPr>
-          <w:noProof/>
-        </w:rPr>
-        <w:t>15</w:t>
-      </w:r>
-      <w:r>
-        <w:rPr>
-          <w:noProof/>
-        </w:rPr>
-        <w:fldChar w:fldCharType="end"/>
-      </w:r>
+      <w:fldSimple w:instr=" SEQ Figure \* ARABIC ">
+        <w:r>
+          <w:rPr>
+            <w:noProof/>
+          </w:rPr>
+          <w:t>15</w:t>
+        </w:r>
+      </w:fldSimple>
       <w:r>
         <w:t>: Raspberry Pi Model 3b</w:t>
       </w:r>
@@ -20555,27 +20279,14 @@
       <w:r>
         <w:t xml:space="preserve">Table </w:t>
       </w:r>
-      <w:r>
-        <w:fldChar w:fldCharType="begin"/>
-      </w:r>
-      <w:r>
-        <w:instrText xml:space="preserve"> SEQ Table \* ARABIC </w:instrText>
-      </w:r>
-      <w:r>
-        <w:fldChar w:fldCharType="separate"/>
-      </w:r>
-      <w:r>
-        <w:rPr>
-          <w:noProof/>
-        </w:rPr>
-        <w:t>7</w:t>
-      </w:r>
-      <w:r>
-        <w:rPr>
-          <w:noProof/>
-        </w:rPr>
-        <w:fldChar w:fldCharType="end"/>
-      </w:r>
+      <w:fldSimple w:instr=" SEQ Table \* ARABIC ">
+        <w:r>
+          <w:rPr>
+            <w:noProof/>
+          </w:rPr>
+          <w:t>7</w:t>
+        </w:r>
+      </w:fldSimple>
       <w:r>
         <w:t>: Hardware Requirements for project</w:t>
       </w:r>
@@ -22390,27 +22101,14 @@
       <w:r>
         <w:t xml:space="preserve">Table </w:t>
       </w:r>
-      <w:r>
-        <w:fldChar w:fldCharType="begin"/>
-      </w:r>
-      <w:r>
-        <w:instrText xml:space="preserve"> SEQ Table \* ARABIC </w:instrText>
-      </w:r>
-      <w:r>
-        <w:fldChar w:fldCharType="separate"/>
-      </w:r>
-      <w:r>
-        <w:rPr>
-          <w:noProof/>
-        </w:rPr>
-        <w:t>8</w:t>
-      </w:r>
-      <w:r>
-        <w:rPr>
-          <w:noProof/>
-        </w:rPr>
-        <w:fldChar w:fldCharType="end"/>
-      </w:r>
+      <w:fldSimple w:instr=" SEQ Table \* ARABIC ">
+        <w:r>
+          <w:rPr>
+            <w:noProof/>
+          </w:rPr>
+          <w:t>8</w:t>
+        </w:r>
+      </w:fldSimple>
       <w:r>
         <w:t>: Software Requirements for project</w:t>
       </w:r>
@@ -23274,27 +22972,14 @@
       <w:r>
         <w:t xml:space="preserve">Table </w:t>
       </w:r>
-      <w:r>
-        <w:fldChar w:fldCharType="begin"/>
-      </w:r>
-      <w:r>
-        <w:instrText xml:space="preserve"> SEQ Table \* ARABIC </w:instrText>
-      </w:r>
-      <w:r>
-        <w:fldChar w:fldCharType="separate"/>
-      </w:r>
-      <w:r>
-        <w:rPr>
-          <w:noProof/>
-        </w:rPr>
-        <w:t>9</w:t>
-      </w:r>
-      <w:r>
-        <w:rPr>
-          <w:noProof/>
-        </w:rPr>
-        <w:fldChar w:fldCharType="end"/>
-      </w:r>
+      <w:fldSimple w:instr=" SEQ Table \* ARABIC ">
+        <w:r>
+          <w:rPr>
+            <w:noProof/>
+          </w:rPr>
+          <w:t>9</w:t>
+        </w:r>
+      </w:fldSimple>
       <w:r>
         <w:t>: Core Functional Requirements</w:t>
       </w:r>
@@ -24261,27 +23946,14 @@
       <w:r>
         <w:t xml:space="preserve">Table </w:t>
       </w:r>
-      <w:r>
-        <w:fldChar w:fldCharType="begin"/>
-      </w:r>
-      <w:r>
-        <w:instrText xml:space="preserve"> SEQ Table \* ARABIC </w:instrText>
-      </w:r>
-      <w:r>
-        <w:fldChar w:fldCharType="separate"/>
-      </w:r>
-      <w:r>
-        <w:rPr>
-          <w:noProof/>
-        </w:rPr>
-        <w:t>10</w:t>
-      </w:r>
-      <w:r>
-        <w:rPr>
-          <w:noProof/>
-        </w:rPr>
-        <w:fldChar w:fldCharType="end"/>
-      </w:r>
+      <w:fldSimple w:instr=" SEQ Table \* ARABIC ">
+        <w:r>
+          <w:rPr>
+            <w:noProof/>
+          </w:rPr>
+          <w:t>10</w:t>
+        </w:r>
+      </w:fldSimple>
       <w:r>
         <w:t xml:space="preserve">: </w:t>
       </w:r>
@@ -24796,27 +24468,14 @@
       <w:r>
         <w:t xml:space="preserve">Table </w:t>
       </w:r>
-      <w:r>
-        <w:fldChar w:fldCharType="begin"/>
-      </w:r>
-      <w:r>
-        <w:instrText xml:space="preserve"> SEQ Table \* ARABIC </w:instrText>
-      </w:r>
-      <w:r>
-        <w:fldChar w:fldCharType="separate"/>
-      </w:r>
-      <w:r>
-        <w:rPr>
-          <w:noProof/>
-        </w:rPr>
-        <w:t>11</w:t>
-      </w:r>
-      <w:r>
-        <w:rPr>
-          <w:noProof/>
-        </w:rPr>
-        <w:fldChar w:fldCharType="end"/>
-      </w:r>
+      <w:fldSimple w:instr=" SEQ Table \* ARABIC ">
+        <w:r>
+          <w:rPr>
+            <w:noProof/>
+          </w:rPr>
+          <w:t>11</w:t>
+        </w:r>
+      </w:fldSimple>
       <w:r>
         <w:t>: Raspberry Pi Model 3b Specifications</w:t>
       </w:r>
@@ -25016,27 +24675,14 @@
       <w:r>
         <w:t xml:space="preserve">Figure </w:t>
       </w:r>
-      <w:r>
-        <w:fldChar w:fldCharType="begin"/>
-      </w:r>
-      <w:r>
-        <w:instrText xml:space="preserve"> SEQ Figure \* ARABIC </w:instrText>
-      </w:r>
-      <w:r>
-        <w:fldChar w:fldCharType="separate"/>
-      </w:r>
-      <w:r>
-        <w:rPr>
-          <w:noProof/>
-        </w:rPr>
-        <w:t>16</w:t>
-      </w:r>
-      <w:r>
-        <w:rPr>
-          <w:noProof/>
-        </w:rPr>
-        <w:fldChar w:fldCharType="end"/>
-      </w:r>
+      <w:fldSimple w:instr=" SEQ Figure \* ARABIC ">
+        <w:r>
+          <w:rPr>
+            <w:noProof/>
+          </w:rPr>
+          <w:t>16</w:t>
+        </w:r>
+      </w:fldSimple>
       <w:r>
         <w:t>: Incremental Software Development Lifecycle for a Home Surveillance System</w:t>
       </w:r>
@@ -25119,27 +24765,14 @@
       <w:r>
         <w:t xml:space="preserve">Figure </w:t>
       </w:r>
-      <w:r>
-        <w:fldChar w:fldCharType="begin"/>
-      </w:r>
-      <w:r>
-        <w:instrText xml:space="preserve"> SEQ Figure \* ARABIC </w:instrText>
-      </w:r>
-      <w:r>
-        <w:fldChar w:fldCharType="separate"/>
-      </w:r>
-      <w:r>
-        <w:rPr>
-          <w:noProof/>
-        </w:rPr>
-        <w:t>17</w:t>
-      </w:r>
-      <w:r>
-        <w:rPr>
-          <w:noProof/>
-        </w:rPr>
-        <w:fldChar w:fldCharType="end"/>
-      </w:r>
+      <w:fldSimple w:instr=" SEQ Figure \* ARABIC ">
+        <w:r>
+          <w:rPr>
+            <w:noProof/>
+          </w:rPr>
+          <w:t>17</w:t>
+        </w:r>
+      </w:fldSimple>
       <w:r>
         <w:t>: Diagram showing the main flow of the system</w:t>
       </w:r>
@@ -25309,30 +24942,14 @@
       <w:r>
         <w:t xml:space="preserve">Figure </w:t>
       </w:r>
-      <w:r>
-        <w:fldChar w:fldCharType="begin"/>
-      </w:r>
-      <w:r>
-        <w:instrText xml:space="preserve"> SEQ Figure \* </w:instrText>
-      </w:r>
-      <w:r>
-        <w:instrText xml:space="preserve">ARABIC </w:instrText>
-      </w:r>
-      <w:r>
-        <w:fldChar w:fldCharType="separate"/>
-      </w:r>
-      <w:r>
-        <w:rPr>
-          <w:noProof/>
-        </w:rPr>
-        <w:t>18</w:t>
-      </w:r>
-      <w:r>
-        <w:rPr>
-          <w:noProof/>
-        </w:rPr>
-        <w:fldChar w:fldCharType="end"/>
-      </w:r>
+      <w:fldSimple w:instr=" SEQ Figure \* ARABIC ">
+        <w:r>
+          <w:rPr>
+            <w:noProof/>
+          </w:rPr>
+          <w:t>18</w:t>
+        </w:r>
+      </w:fldSimple>
       <w:r>
         <w:t>: Diagram detailing the SSH Protocol for Machine-To-Machine Communication (ssh.com, 2019)</w:t>
       </w:r>
@@ -26192,32 +25809,28 @@
       <w:r>
         <w:t xml:space="preserve">Code Fragment </w:t>
       </w:r>
-      <w:r>
-        <w:fldChar w:fldCharType="begin"/>
-      </w:r>
-      <w:r>
-        <w:instrText xml:space="preserve"> SEQ Code_Fragment \* ARABIC </w:instrText>
-      </w:r>
-      <w:r>
-        <w:fldChar w:fldCharType="separate"/>
-      </w:r>
-      <w:r>
-        <w:rPr>
-          <w:noProof/>
-        </w:rPr>
-        <w:t>1</w:t>
-      </w:r>
-      <w:r>
-        <w:rPr>
-          <w:noProof/>
-        </w:rPr>
-        <w:fldChar w:fldCharType="end"/>
-      </w:r>
+      <w:fldSimple w:instr=" SEQ Code_Fragment \* ARABIC ">
+        <w:r>
+          <w:rPr>
+            <w:noProof/>
+          </w:rPr>
+          <w:t>1</w:t>
+        </w:r>
+      </w:fldSimple>
       <w:r>
         <w:t xml:space="preserve">: </w:t>
       </w:r>
       <w:r>
-        <w:t>While loop used to keep script running to capture images of an individual</w:t>
+        <w:t xml:space="preserve">Python </w:t>
+      </w:r>
+      <w:r>
+        <w:t xml:space="preserve">Pseudocode </w:t>
+      </w:r>
+      <w:r>
+        <w:t>showing w</w:t>
+      </w:r>
+      <w:r>
+        <w:t>hile loop used to keep script running to capture images of an individual</w:t>
       </w:r>
     </w:p>
     <w:p>
@@ -26370,27 +25983,14 @@
       <w:r>
         <w:t xml:space="preserve">Figure </w:t>
       </w:r>
-      <w:r>
-        <w:fldChar w:fldCharType="begin"/>
-      </w:r>
-      <w:r>
-        <w:instrText xml:space="preserve"> SEQ Figure \* ARABIC </w:instrText>
-      </w:r>
-      <w:r>
-        <w:fldChar w:fldCharType="separate"/>
-      </w:r>
-      <w:r>
-        <w:rPr>
-          <w:noProof/>
-        </w:rPr>
-        <w:t>19</w:t>
-      </w:r>
-      <w:r>
-        <w:rPr>
-          <w:noProof/>
-        </w:rPr>
-        <w:fldChar w:fldCharType="end"/>
-      </w:r>
+      <w:fldSimple w:instr=" SEQ Figure \* ARABIC ">
+        <w:r>
+          <w:rPr>
+            <w:noProof/>
+          </w:rPr>
+          <w:t>19</w:t>
+        </w:r>
+      </w:fldSimple>
       <w:r>
         <w:t xml:space="preserve">: Example of using </w:t>
       </w:r>
@@ -27433,29 +27033,28 @@
       <w:r>
         <w:t xml:space="preserve">Code Fragment </w:t>
       </w:r>
-      <w:r>
-        <w:fldChar w:fldCharType="begin"/>
-      </w:r>
-      <w:r>
-        <w:instrText xml:space="preserve"> SEQ Code_Fragment \* ARABIC </w:instrText>
-      </w:r>
-      <w:r>
-        <w:fldChar w:fldCharType="separate"/>
-      </w:r>
-      <w:r>
-        <w:rPr>
-          <w:noProof/>
-        </w:rPr>
-        <w:t>2</w:t>
-      </w:r>
-      <w:r>
-        <w:rPr>
-          <w:noProof/>
-        </w:rPr>
-        <w:fldChar w:fldCharType="end"/>
-      </w:r>
-      <w:r>
-        <w:t>: For loop cycling through all images in the 'dataset' folder and encoding each relative to their respective folder</w:t>
+      <w:fldSimple w:instr=" SEQ Code_Fragment \* ARABIC ">
+        <w:r>
+          <w:rPr>
+            <w:noProof/>
+          </w:rPr>
+          <w:t>2</w:t>
+        </w:r>
+      </w:fldSimple>
+      <w:r>
+        <w:t xml:space="preserve">: </w:t>
+      </w:r>
+      <w:r>
+        <w:t xml:space="preserve">Python </w:t>
+      </w:r>
+      <w:r>
+        <w:t xml:space="preserve">Pseudocode </w:t>
+      </w:r>
+      <w:r>
+        <w:t>For loop cycling through all</w:t>
+      </w:r>
+      <w:r>
+        <w:t xml:space="preserve"> images in the 'dataset' folder</w:t>
       </w:r>
     </w:p>
     <w:p/>
@@ -28085,29 +27684,28 @@
       <w:r>
         <w:t xml:space="preserve">Code Fragment </w:t>
       </w:r>
-      <w:r>
-        <w:fldChar w:fldCharType="begin"/>
-      </w:r>
-      <w:r>
-        <w:instrText xml:space="preserve"> SEQ Code_Fragment \* ARABIC </w:instrText>
-      </w:r>
-      <w:r>
-        <w:fldChar w:fldCharType="separate"/>
-      </w:r>
-      <w:r>
-        <w:rPr>
-          <w:noProof/>
-        </w:rPr>
-        <w:t>3</w:t>
-      </w:r>
-      <w:r>
-        <w:rPr>
-          <w:noProof/>
-        </w:rPr>
-        <w:fldChar w:fldCharType="end"/>
-      </w:r>
-      <w:r>
-        <w:t>: Snippet showing frame being modified to speed up real</w:t>
+      <w:fldSimple w:instr=" SEQ Code_Fragment \* ARABIC ">
+        <w:r>
+          <w:rPr>
+            <w:noProof/>
+          </w:rPr>
+          <w:t>3</w:t>
+        </w:r>
+      </w:fldSimple>
+      <w:r>
+        <w:t xml:space="preserve">: </w:t>
+      </w:r>
+      <w:r>
+        <w:t xml:space="preserve">Python </w:t>
+      </w:r>
+      <w:r>
+        <w:t>Pseudocode</w:t>
+      </w:r>
+      <w:r>
+        <w:t xml:space="preserve"> </w:t>
+      </w:r>
+      <w:r>
+        <w:t>showing frame being modified to speed up real</w:t>
       </w:r>
       <w:r>
         <w:t>-</w:t>
@@ -28949,29 +28547,22 @@
       <w:r>
         <w:t xml:space="preserve">Code Fragment </w:t>
       </w:r>
-      <w:r>
-        <w:fldChar w:fldCharType="begin"/>
-      </w:r>
-      <w:r>
-        <w:instrText xml:space="preserve"> SEQ Code_Fragment \* ARABIC </w:instrText>
-      </w:r>
-      <w:r>
-        <w:fldChar w:fldCharType="separate"/>
-      </w:r>
-      <w:r>
-        <w:rPr>
-          <w:noProof/>
-        </w:rPr>
-        <w:t>4</w:t>
-      </w:r>
-      <w:r>
-        <w:rPr>
-          <w:noProof/>
-        </w:rPr>
-        <w:fldChar w:fldCharType="end"/>
-      </w:r>
-      <w:r>
-        <w:t>: Python code showing live facial comparison attempting face recognition in real</w:t>
+      <w:fldSimple w:instr=" SEQ Code_Fragment \* ARABIC ">
+        <w:r>
+          <w:rPr>
+            <w:noProof/>
+          </w:rPr>
+          <w:t>4</w:t>
+        </w:r>
+      </w:fldSimple>
+      <w:r>
+        <w:t xml:space="preserve">: Python </w:t>
+      </w:r>
+      <w:r>
+        <w:t xml:space="preserve">Pseudocode </w:t>
+      </w:r>
+      <w:r>
+        <w:t>showing live facial comparison attempting face recognition in real</w:t>
       </w:r>
       <w:r>
         <w:t>-</w:t>
@@ -30218,29 +29809,22 @@
       <w:r>
         <w:t xml:space="preserve">Code Fragment </w:t>
       </w:r>
-      <w:r>
-        <w:fldChar w:fldCharType="begin"/>
-      </w:r>
-      <w:r>
-        <w:instrText xml:space="preserve"> SEQ Code_Fragment \* ARABIC </w:instrText>
-      </w:r>
-      <w:r>
-        <w:fldChar w:fldCharType="separate"/>
-      </w:r>
-      <w:r>
-        <w:rPr>
-          <w:noProof/>
-        </w:rPr>
-        <w:t>5</w:t>
-      </w:r>
-      <w:r>
-        <w:rPr>
-          <w:noProof/>
-        </w:rPr>
-        <w:fldChar w:fldCharType="end"/>
-      </w:r>
-      <w:r>
-        <w:t>: Python code showing live labelling of identified/unidentified face +image being captured</w:t>
+      <w:fldSimple w:instr=" SEQ Code_Fragment \* ARABIC ">
+        <w:r>
+          <w:rPr>
+            <w:noProof/>
+          </w:rPr>
+          <w:t>5</w:t>
+        </w:r>
+      </w:fldSimple>
+      <w:r>
+        <w:t xml:space="preserve">: Python </w:t>
+      </w:r>
+      <w:r>
+        <w:t xml:space="preserve">Pseudocode </w:t>
+      </w:r>
+      <w:r>
+        <w:t>showing live labelling of identified/unidentified face +image being captured</w:t>
       </w:r>
     </w:p>
     <w:p/>
@@ -30588,27 +30172,14 @@
       <w:r>
         <w:t xml:space="preserve">Figure </w:t>
       </w:r>
-      <w:r>
-        <w:fldChar w:fldCharType="begin"/>
-      </w:r>
-      <w:r>
-        <w:instrText xml:space="preserve"> SEQ Figure \* ARABIC </w:instrText>
-      </w:r>
-      <w:r>
-        <w:fldChar w:fldCharType="separate"/>
-      </w:r>
-      <w:r>
-        <w:rPr>
-          <w:noProof/>
-        </w:rPr>
-        <w:t>20</w:t>
-      </w:r>
-      <w:r>
-        <w:rPr>
-          <w:noProof/>
-        </w:rPr>
-        <w:fldChar w:fldCharType="end"/>
-      </w:r>
+      <w:fldSimple w:instr=" SEQ Figure \* ARABIC ">
+        <w:r>
+          <w:rPr>
+            <w:noProof/>
+          </w:rPr>
+          <w:t>20</w:t>
+        </w:r>
+      </w:fldSimple>
       <w:r>
         <w:t xml:space="preserve">: </w:t>
       </w:r>
@@ -31155,29 +30726,22 @@
       <w:r>
         <w:t xml:space="preserve">Code Fragment </w:t>
       </w:r>
-      <w:r>
-        <w:fldChar w:fldCharType="begin"/>
-      </w:r>
-      <w:r>
-        <w:instrText xml:space="preserve"> SEQ Code_Fragment \* ARABIC </w:instrText>
-      </w:r>
-      <w:r>
-        <w:fldChar w:fldCharType="separate"/>
-      </w:r>
-      <w:r>
-        <w:rPr>
-          <w:noProof/>
-        </w:rPr>
-        <w:t>6</w:t>
-      </w:r>
-      <w:r>
-        <w:rPr>
-          <w:noProof/>
-        </w:rPr>
-        <w:fldChar w:fldCharType="end"/>
-      </w:r>
-      <w:r>
-        <w:t xml:space="preserve">: Python Code showing publish method for </w:t>
+      <w:fldSimple w:instr=" SEQ Code_Fragment \* ARABIC ">
+        <w:r>
+          <w:rPr>
+            <w:noProof/>
+          </w:rPr>
+          <w:t>6</w:t>
+        </w:r>
+      </w:fldSimple>
+      <w:r>
+        <w:t xml:space="preserve">: Python </w:t>
+      </w:r>
+      <w:r>
+        <w:t xml:space="preserve">Pseudocode </w:t>
+      </w:r>
+      <w:r>
+        <w:t xml:space="preserve">showing publish method for </w:t>
       </w:r>
       <w:proofErr w:type="spellStart"/>
       <w:r>
@@ -31519,27 +31083,14 @@
       <w:r>
         <w:t xml:space="preserve">Figure </w:t>
       </w:r>
-      <w:r>
-        <w:fldChar w:fldCharType="begin"/>
-      </w:r>
-      <w:r>
-        <w:instrText xml:space="preserve"> SEQ Figure \* ARABIC </w:instrText>
-      </w:r>
-      <w:r>
-        <w:fldChar w:fldCharType="separate"/>
-      </w:r>
-      <w:r>
-        <w:rPr>
-          <w:noProof/>
-        </w:rPr>
-        <w:t>21</w:t>
-      </w:r>
-      <w:r>
-        <w:rPr>
-          <w:noProof/>
-        </w:rPr>
-        <w:fldChar w:fldCharType="end"/>
-      </w:r>
+      <w:fldSimple w:instr=" SEQ Figure \* ARABIC ">
+        <w:r>
+          <w:rPr>
+            <w:noProof/>
+          </w:rPr>
+          <w:t>21</w:t>
+        </w:r>
+      </w:fldSimple>
       <w:r>
         <w:t>: UML Class Diagram highlighting the relationships between the user and MQTT interaction</w:t>
       </w:r>
@@ -31647,27 +31198,14 @@
       <w:r>
         <w:t xml:space="preserve">Figure </w:t>
       </w:r>
-      <w:r>
-        <w:fldChar w:fldCharType="begin"/>
-      </w:r>
-      <w:r>
-        <w:instrText xml:space="preserve"> SEQ Figure \* ARABIC </w:instrText>
-      </w:r>
-      <w:r>
-        <w:fldChar w:fldCharType="separate"/>
-      </w:r>
-      <w:r>
-        <w:rPr>
-          <w:noProof/>
-        </w:rPr>
-        <w:t>22</w:t>
-      </w:r>
-      <w:r>
-        <w:rPr>
-          <w:noProof/>
-        </w:rPr>
-        <w:fldChar w:fldCharType="end"/>
-      </w:r>
+      <w:fldSimple w:instr=" SEQ Figure \* ARABIC ">
+        <w:r>
+          <w:rPr>
+            <w:noProof/>
+          </w:rPr>
+          <w:t>22</w:t>
+        </w:r>
+      </w:fldSimple>
       <w:r>
         <w:t>: Initial User Interface Design for Viewing Images within the App</w:t>
       </w:r>
@@ -32416,27 +31954,14 @@
       <w:r>
         <w:t xml:space="preserve">Code Fragment </w:t>
       </w:r>
-      <w:r>
-        <w:fldChar w:fldCharType="begin"/>
-      </w:r>
-      <w:r>
-        <w:instrText xml:space="preserve"> SEQ Code_Fragment \* ARABIC </w:instrText>
-      </w:r>
-      <w:r>
-        <w:fldChar w:fldCharType="separate"/>
-      </w:r>
-      <w:r>
-        <w:rPr>
-          <w:noProof/>
-        </w:rPr>
-        <w:t>7</w:t>
-      </w:r>
-      <w:r>
-        <w:rPr>
-          <w:noProof/>
-        </w:rPr>
-        <w:fldChar w:fldCharType="end"/>
-      </w:r>
+      <w:fldSimple w:instr=" SEQ Code_Fragment \* ARABIC ">
+        <w:r>
+          <w:rPr>
+            <w:noProof/>
+          </w:rPr>
+          <w:t>7</w:t>
+        </w:r>
+      </w:fldSimple>
       <w:r>
         <w:t>: C# Pseudocode on handling messages received from MQTT</w:t>
       </w:r>
@@ -32608,7 +32133,7 @@
         <w:t>to register an account (shown in Figure 2</w:t>
       </w:r>
       <w:r>
-        <w:t>2</w:t>
+        <w:t>3</w:t>
       </w:r>
       <w:r>
         <w:t xml:space="preserve">). This will be used to access the images and once the user logs in, every available image will be loaded from the database. </w:t>
@@ -32670,27 +32195,14 @@
       <w:r>
         <w:t xml:space="preserve">Figure </w:t>
       </w:r>
-      <w:r>
-        <w:fldChar w:fldCharType="begin"/>
-      </w:r>
-      <w:r>
-        <w:instrText xml:space="preserve"> SEQ Figure \* ARABIC </w:instrText>
-      </w:r>
-      <w:r>
-        <w:fldChar w:fldCharType="separate"/>
-      </w:r>
-      <w:r>
-        <w:rPr>
-          <w:noProof/>
-        </w:rPr>
-        <w:t>23</w:t>
-      </w:r>
-      <w:r>
-        <w:rPr>
-          <w:noProof/>
-        </w:rPr>
-        <w:fldChar w:fldCharType="end"/>
-      </w:r>
+      <w:fldSimple w:instr=" SEQ Figure \* ARABIC ">
+        <w:r>
+          <w:rPr>
+            <w:noProof/>
+          </w:rPr>
+          <w:t>23</w:t>
+        </w:r>
+      </w:fldSimple>
       <w:r>
         <w:t>: Initial UI Design for Login and Registration</w:t>
       </w:r>
@@ -33171,10 +32683,16 @@
         <w:t xml:space="preserve">the </w:t>
       </w:r>
       <w:r>
-        <w:t xml:space="preserve">broker. This form of encryption uses TLS (Transport Layer Security Protocol) to secure the communication between the devices. As shown in figure </w:t>
-      </w:r>
-      <w:r>
-        <w:t>23</w:t>
+        <w:t>broker. This form of encryption uses TLS (Transport Layer Security Protocol) to secure the communication be</w:t>
+      </w:r>
+      <w:r>
+        <w:t>tween the devices. As shown in F</w:t>
+      </w:r>
+      <w:r>
+        <w:t xml:space="preserve">igure </w:t>
+      </w:r>
+      <w:r>
+        <w:t>24</w:t>
       </w:r>
       <w:r>
         <w:t>, the Certificate Authority uses a certification file (.</w:t>
@@ -33265,27 +32783,14 @@
       <w:r>
         <w:t xml:space="preserve">Figure </w:t>
       </w:r>
-      <w:r>
-        <w:fldChar w:fldCharType="begin"/>
-      </w:r>
-      <w:r>
-        <w:instrText xml:space="preserve"> SEQ Figure \* ARABIC </w:instrText>
-      </w:r>
-      <w:r>
-        <w:fldChar w:fldCharType="separate"/>
-      </w:r>
-      <w:r>
-        <w:rPr>
-          <w:noProof/>
-        </w:rPr>
-        <w:t>24</w:t>
-      </w:r>
-      <w:r>
-        <w:rPr>
-          <w:noProof/>
-        </w:rPr>
-        <w:fldChar w:fldCharType="end"/>
-      </w:r>
+      <w:fldSimple w:instr=" SEQ Figure \* ARABIC ">
+        <w:r>
+          <w:rPr>
+            <w:noProof/>
+          </w:rPr>
+          <w:t>24</w:t>
+        </w:r>
+      </w:fldSimple>
       <w:r>
         <w:t>: MQTT Communication secured using Certification and TLS</w:t>
       </w:r>
@@ -33345,10 +32850,18 @@
         <w:t xml:space="preserve">6.1 Surveillance System </w:t>
       </w:r>
       <w:r>
-        <w:t>Accuracy</w:t>
+        <w:t>Performance</w:t>
       </w:r>
     </w:p>
     <w:p/>
+    <w:p>
+      <w:pPr>
+        <w:pStyle w:val="Heading3"/>
+      </w:pPr>
+      <w:r>
+        <w:t xml:space="preserve">6.1.1 Accuracy of Algorithms </w:t>
+      </w:r>
+    </w:p>
     <w:p>
       <w:r>
         <w:t xml:space="preserve">To evaluate the accuracy of the </w:t>
@@ -33459,27 +32972,14 @@
       <w:r>
         <w:t xml:space="preserve">Figure </w:t>
       </w:r>
-      <w:r>
-        <w:fldChar w:fldCharType="begin"/>
-      </w:r>
-      <w:r>
-        <w:instrText xml:space="preserve"> SEQ Figure \* ARABIC </w:instrText>
-      </w:r>
-      <w:r>
-        <w:fldChar w:fldCharType="separate"/>
-      </w:r>
-      <w:r>
-        <w:rPr>
-          <w:noProof/>
-        </w:rPr>
-        <w:t>25</w:t>
-      </w:r>
-      <w:r>
-        <w:rPr>
-          <w:noProof/>
-        </w:rPr>
-        <w:fldChar w:fldCharType="end"/>
-      </w:r>
+      <w:fldSimple w:instr=" SEQ Figure \* ARABIC ">
+        <w:r>
+          <w:rPr>
+            <w:noProof/>
+          </w:rPr>
+          <w:t>25</w:t>
+        </w:r>
+      </w:fldSimple>
       <w:r>
         <w:t>: On the left</w:t>
       </w:r>
@@ -33517,53 +33017,17 @@
     </w:p>
     <w:p>
       <w:r>
-        <w:t xml:space="preserve">The results in Table 12 and Table 13 highlight a noticeable disparity between the two algorithms in terms of accuracy. It appears that the HOG algorithm is more accurate than the Haar-Cascades method of face recognition regardless of the images trained on the model. The data shows that regardless of the algorithm, classifier accuracy almost always increases with the number of encoded images, with diminishing returns after five images encoded. It can be concluded that the HOG algorithm is the most accurate out of the two and is best used with at least five images of the individual that wishes to be recognised.  It should be highlighted here that the sample size for each experiment is low and therefore is not a true </w:t>
+        <w:t>The results</w:t>
+      </w:r>
+      <w:r>
+        <w:t xml:space="preserve"> shown</w:t>
+      </w:r>
+      <w:r>
+        <w:t xml:space="preserve"> in Table 12 and Table 13 highlight a noticeable disparity between the two algorithms in terms of accuracy. It appears that the HOG algorithm is more accurate than the Haar-Cascades method of face recognition regardless of the images trained on the model. The data shows that regardless of the algorithm, classifier accuracy almost always increases with the number of encoded images, with diminishing returns after five images encoded. It can be concluded that the HOG algorithm is the most accurate out of the two and is best used with at least five images of the individual that wishes to be recognised.  It should be highlighted here that the sample size for each experiment is low and therefore is not a true </w:t>
       </w:r>
       <w:r>
         <w:t xml:space="preserve">reflection of these classifiers, but rather a general guideline. </w:t>
       </w:r>
-    </w:p>
-    <w:p>
-      <w:pPr>
-        <w:rPr>
-          <w:lang w:eastAsia="en-US"/>
-        </w:rPr>
-      </w:pPr>
-    </w:p>
-    <w:p>
-      <w:pPr>
-        <w:rPr>
-          <w:lang w:eastAsia="en-US"/>
-        </w:rPr>
-      </w:pPr>
-    </w:p>
-    <w:p>
-      <w:pPr>
-        <w:rPr>
-          <w:lang w:eastAsia="en-US"/>
-        </w:rPr>
-      </w:pPr>
-    </w:p>
-    <w:p>
-      <w:pPr>
-        <w:rPr>
-          <w:lang w:eastAsia="en-US"/>
-        </w:rPr>
-      </w:pPr>
-    </w:p>
-    <w:p>
-      <w:pPr>
-        <w:rPr>
-          <w:lang w:eastAsia="en-US"/>
-        </w:rPr>
-      </w:pPr>
-    </w:p>
-    <w:p>
-      <w:pPr>
-        <w:rPr>
-          <w:lang w:eastAsia="en-US"/>
-        </w:rPr>
-      </w:pPr>
     </w:p>
     <w:p>
       <w:pPr>
@@ -33607,6 +33071,7 @@
                 <w:rFonts w:asciiTheme="majorHAnsi" w:hAnsiTheme="majorHAnsi" w:cstheme="majorHAnsi"/>
                 <w:b w:val="0"/>
               </w:rPr>
+              <w:lastRenderedPageBreak/>
               <w:t>Images Encoded</w:t>
             </w:r>
           </w:p>
@@ -34027,27 +33492,14 @@
       <w:r>
         <w:t xml:space="preserve">Table </w:t>
       </w:r>
-      <w:r>
-        <w:fldChar w:fldCharType="begin"/>
-      </w:r>
-      <w:r>
-        <w:instrText xml:space="preserve"> SEQ Table \* ARABIC </w:instrText>
-      </w:r>
-      <w:r>
-        <w:fldChar w:fldCharType="separate"/>
-      </w:r>
-      <w:r>
-        <w:rPr>
-          <w:noProof/>
-        </w:rPr>
-        <w:t>12</w:t>
-      </w:r>
-      <w:r>
-        <w:rPr>
-          <w:noProof/>
-        </w:rPr>
-        <w:fldChar w:fldCharType="end"/>
-      </w:r>
+      <w:fldSimple w:instr=" SEQ Table \* ARABIC ">
+        <w:r>
+          <w:rPr>
+            <w:noProof/>
+          </w:rPr>
+          <w:t>12</w:t>
+        </w:r>
+      </w:fldSimple>
       <w:r>
         <w:t xml:space="preserve">: </w:t>
       </w:r>
@@ -34523,27 +33975,14 @@
       <w:r>
         <w:t xml:space="preserve">Table </w:t>
       </w:r>
-      <w:r>
-        <w:fldChar w:fldCharType="begin"/>
-      </w:r>
-      <w:r>
-        <w:instrText xml:space="preserve"> SEQ Table \* ARABIC </w:instrText>
-      </w:r>
-      <w:r>
-        <w:fldChar w:fldCharType="separate"/>
-      </w:r>
-      <w:r>
-        <w:rPr>
-          <w:noProof/>
-        </w:rPr>
-        <w:t>13</w:t>
-      </w:r>
-      <w:r>
-        <w:rPr>
-          <w:noProof/>
-        </w:rPr>
-        <w:fldChar w:fldCharType="end"/>
-      </w:r>
+      <w:fldSimple w:instr=" SEQ Table \* ARABIC ">
+        <w:r>
+          <w:rPr>
+            <w:noProof/>
+          </w:rPr>
+          <w:t>13</w:t>
+        </w:r>
+      </w:fldSimple>
       <w:r>
         <w:t>: Haar-Cascades Algorithm Accuracy using different volumes of encoded images</w:t>
       </w:r>
@@ -34561,58 +34000,58 @@
     </w:p>
     <w:p>
       <w:pPr>
-        <w:pStyle w:val="Heading2"/>
-        <w:numPr>
-          <w:ilvl w:val="1"/>
-          <w:numId w:val="18"/>
-        </w:numPr>
-      </w:pPr>
+        <w:pStyle w:val="Heading3"/>
+      </w:pPr>
+      <w:r>
+        <w:t xml:space="preserve">6.1.2 </w:t>
+      </w:r>
       <w:r>
         <w:t>Computational Stress</w:t>
       </w:r>
     </w:p>
+    <w:p>
+      <w:r>
+        <w:t xml:space="preserve">When it comes to small </w:t>
+      </w:r>
+      <w:proofErr w:type="spellStart"/>
+      <w:r>
+        <w:t>IoT</w:t>
+      </w:r>
+      <w:proofErr w:type="spellEnd"/>
+      <w:r>
+        <w:t xml:space="preserve"> devices such as the Raspberry Pi, computational stress must be a factor in the development of a system that needs to </w:t>
+      </w:r>
+      <w:r>
+        <w:t>ru</w:t>
+      </w:r>
+      <w:r>
+        <w:t>n indefinitely such that of a surveillance system. As previously discussed, Deep Learning algorithms such as the Convolutional Neural Network cannot be r</w:t>
+      </w:r>
+      <w:r>
+        <w:t>u</w:t>
+      </w:r>
+      <w:r>
+        <w:t>n on a device with limited computational power and no graphics card. Two algorithms were reviewed for their suitability, one being the Haar-Cascades algorithm and the Histogram of Oriented Gradients (HOG) method. To make the experiment fair, the system ran as it would in production with no additional software running that could skew the results for both the experiments. As shown in Figure 26, there is quite a remarkable difference in CPU stress between the two algorithms, with the HOG method of face recognition consistently being less stressful on the CPU compared to the Haar-Cascades algorithm.</w:t>
+      </w:r>
+      <w:r>
+        <w:t xml:space="preserve"> These results were consistent regardless of the volume of images used</w:t>
+      </w:r>
+    </w:p>
     <w:p/>
     <w:p>
-      <w:r>
-        <w:t xml:space="preserve">When it comes to small </w:t>
-      </w:r>
-      <w:proofErr w:type="spellStart"/>
-      <w:r>
-        <w:t>IoT</w:t>
-      </w:r>
-      <w:proofErr w:type="spellEnd"/>
-      <w:r>
-        <w:t xml:space="preserve"> devices such as the Raspberry Pi, computational stress must be a factor in the development of a system that needs to </w:t>
-      </w:r>
-      <w:r>
-        <w:t>ru</w:t>
-      </w:r>
-      <w:r>
-        <w:t>n indefinitely such that of a surveillance system. As previously discussed, Deep Learning algorithms such as the Convolutional Neural Network cannot be r</w:t>
-      </w:r>
-      <w:r>
-        <w:t>u</w:t>
-      </w:r>
-      <w:r>
-        <w:t>n on a device with limited computational power and no graphics card. Two algorithms were reviewed for their suitability, one being the Haar-Cascades algorithm and the Histogram of Oriented Gradients (HOG) method. To make the experiment fair, the system ran as it would in production with no additional software running that could skew the results for both the experiments. As shown in Figure 26, there is quite a remarkable difference in CPU stress between the two algorithms, with the HOG method of face recognition consistently being less stressful on the CPU compared to the Haar-Cascades algorithm.</w:t>
-      </w:r>
-    </w:p>
-    <w:p/>
-    <w:p/>
-    <w:p>
       <w:pPr>
         <w:keepNext/>
-      </w:pPr>
-      <w:r>
-        <w:rPr>
-          <w:noProof/>
-        </w:rPr>
-        <w:lastRenderedPageBreak/>
+        <w:jc w:val="center"/>
+      </w:pPr>
+      <w:r>
+        <w:rPr>
+          <w:noProof/>
+        </w:rPr>
         <w:drawing>
-          <wp:inline distT="0" distB="0" distL="0" distR="0" wp14:anchorId="7A42577E" wp14:editId="3E99AA5B">
-            <wp:extent cx="5731510" cy="3161665"/>
-            <wp:effectExtent l="0" t="0" r="2540" b="635"/>
-            <wp:docPr id="3" name="Picture 3"/>
+          <wp:inline distT="0" distB="0" distL="0" distR="0" wp14:anchorId="40E8CBD6" wp14:editId="67A07FF2">
+            <wp:extent cx="4739887" cy="3448050"/>
+            <wp:effectExtent l="0" t="0" r="3810" b="0"/>
+            <wp:docPr id="16" name="Picture 16"/>
             <wp:cNvGraphicFramePr>
               <a:graphicFrameLocks xmlns:a="http://schemas.openxmlformats.org/drawingml/2006/main" noChangeAspect="1"/>
             </wp:cNvGraphicFramePr>
@@ -34632,7 +34071,7 @@
                   <pic:spPr>
                     <a:xfrm>
                       <a:off x="0" y="0"/>
-                      <a:ext cx="5731510" cy="3161665"/>
+                      <a:ext cx="4755325" cy="3459280"/>
                     </a:xfrm>
                     <a:prstGeom prst="rect">
                       <a:avLst/>
@@ -34653,11 +34092,972 @@
       <w:r>
         <w:t xml:space="preserve">Figure </w:t>
       </w:r>
+      <w:fldSimple w:instr=" SEQ Figure \* ARABIC ">
+        <w:r>
+          <w:rPr>
+            <w:noProof/>
+          </w:rPr>
+          <w:t>26</w:t>
+        </w:r>
+      </w:fldSimple>
+      <w:r>
+        <w:t>: Difference in Co</w:t>
+      </w:r>
+      <w:r>
+        <w:t>mputational Stress between the HOG and Haar algorithms</w:t>
+      </w:r>
+    </w:p>
+    <w:p>
+      <w:pPr>
+        <w:pStyle w:val="Heading3"/>
+        <w:rPr>
+          <w:lang w:eastAsia="en-US"/>
+        </w:rPr>
+      </w:pPr>
+      <w:r>
+        <w:rPr>
+          <w:lang w:eastAsia="en-US"/>
+        </w:rPr>
+        <w:lastRenderedPageBreak/>
+        <w:t>6.1.3 Memory Consumption</w:t>
+      </w:r>
+    </w:p>
+    <w:p>
+      <w:pPr>
+        <w:rPr>
+          <w:lang w:eastAsia="en-US"/>
+        </w:rPr>
+      </w:pPr>
+      <w:r>
+        <w:rPr>
+          <w:lang w:eastAsia="en-US"/>
+        </w:rPr>
+        <w:t xml:space="preserve">To further evaluate the performance of the algorithm, memory consumption was used as an additional variable. </w:t>
+      </w:r>
+      <w:r>
+        <w:rPr>
+          <w:lang w:eastAsia="en-US"/>
+        </w:rPr>
+        <w:t xml:space="preserve">As shown in Figure 27, it is clear that the Haar-Cascades algorithm consumes significantly more memory </w:t>
+      </w:r>
+      <w:r>
+        <w:rPr>
+          <w:lang w:eastAsia="en-US"/>
+        </w:rPr>
+        <w:t xml:space="preserve">than the HOG algorithm, with it consistently consuming more memory. </w:t>
+      </w:r>
+    </w:p>
+    <w:p>
+      <w:pPr>
+        <w:rPr>
+          <w:rFonts w:asciiTheme="majorHAnsi" w:hAnsiTheme="majorHAnsi" w:cstheme="majorHAnsi"/>
+          <w:sz w:val="20"/>
+          <w:szCs w:val="20"/>
+          <w:lang w:eastAsia="en-US"/>
+        </w:rPr>
+      </w:pPr>
+    </w:p>
+    <w:p>
+      <w:pPr>
+        <w:keepNext/>
+        <w:jc w:val="center"/>
+      </w:pPr>
+      <w:r>
+        <w:rPr>
+          <w:noProof/>
+        </w:rPr>
+        <w:drawing>
+          <wp:inline distT="0" distB="0" distL="0" distR="0" wp14:anchorId="589B4D3E" wp14:editId="2E168A67">
+            <wp:extent cx="4905375" cy="3668585"/>
+            <wp:effectExtent l="0" t="0" r="0" b="8255"/>
+            <wp:docPr id="15" name="Picture 15"/>
+            <wp:cNvGraphicFramePr>
+              <a:graphicFrameLocks xmlns:a="http://schemas.openxmlformats.org/drawingml/2006/main" noChangeAspect="1"/>
+            </wp:cNvGraphicFramePr>
+            <a:graphic xmlns:a="http://schemas.openxmlformats.org/drawingml/2006/main">
+              <a:graphicData uri="http://schemas.openxmlformats.org/drawingml/2006/picture">
+                <pic:pic xmlns:pic="http://schemas.openxmlformats.org/drawingml/2006/picture">
+                  <pic:nvPicPr>
+                    <pic:cNvPr id="1" name=""/>
+                    <pic:cNvPicPr/>
+                  </pic:nvPicPr>
+                  <pic:blipFill>
+                    <a:blip r:embed="rId38"/>
+                    <a:stretch>
+                      <a:fillRect/>
+                    </a:stretch>
+                  </pic:blipFill>
+                  <pic:spPr>
+                    <a:xfrm>
+                      <a:off x="0" y="0"/>
+                      <a:ext cx="4909119" cy="3671385"/>
+                    </a:xfrm>
+                    <a:prstGeom prst="rect">
+                      <a:avLst/>
+                    </a:prstGeom>
+                  </pic:spPr>
+                </pic:pic>
+              </a:graphicData>
+            </a:graphic>
+          </wp:inline>
+        </w:drawing>
+      </w:r>
+    </w:p>
+    <w:p>
+      <w:pPr>
+        <w:pStyle w:val="Caption"/>
+        <w:jc w:val="center"/>
+      </w:pPr>
+      <w:r>
+        <w:t xml:space="preserve">Figure </w:t>
+      </w:r>
+      <w:fldSimple w:instr=" SEQ Figure \* ARABIC ">
+        <w:r>
+          <w:rPr>
+            <w:noProof/>
+          </w:rPr>
+          <w:t>27</w:t>
+        </w:r>
+      </w:fldSimple>
+      <w:r>
+        <w:t>: Difference in Memory Consumption between the HOG and Haar algorithms</w:t>
+      </w:r>
+      <w:r>
+        <w:t xml:space="preserve"> using 10 encoded images</w:t>
+      </w:r>
+    </w:p>
+    <w:p/>
+    <w:p>
+      <w:r>
+        <w:t xml:space="preserve">Table 14 further highlights the performance difference between the two algorithms with HOG out performing Haar regardless of the volume of images used in terms of both CPU stress and Memory usage. It can be concluded with these results and the </w:t>
+      </w:r>
+      <w:r>
+        <w:t>results of the accuracy comparison that Histogram of Gradients is the superior algorithm for this experiment. While the literature suggests that a Deep Learning approach is potentially superior, the results clearly show that the HOG algorithm is more than suitable for a face recognition surveillance system.</w:t>
+      </w:r>
+    </w:p>
+    <w:p>
+      <w:pPr>
+        <w:rPr>
+          <w:lang w:eastAsia="en-US"/>
+        </w:rPr>
+      </w:pPr>
+    </w:p>
+    <w:tbl>
+      <w:tblPr>
+        <w:tblStyle w:val="PlainTable1"/>
+        <w:tblW w:w="0" w:type="auto"/>
+        <w:tblLook w:val="04A0" w:firstRow="1" w:lastRow="0" w:firstColumn="1" w:lastColumn="0" w:noHBand="0" w:noVBand="1"/>
+      </w:tblPr>
+      <w:tblGrid>
+        <w:gridCol w:w="1413"/>
+        <w:gridCol w:w="1701"/>
+        <w:gridCol w:w="2977"/>
+        <w:gridCol w:w="2925"/>
+      </w:tblGrid>
+      <w:tr>
+        <w:trPr>
+          <w:cnfStyle w:val="100000000000" w:firstRow="1" w:lastRow="0" w:firstColumn="0" w:lastColumn="0" w:oddVBand="0" w:evenVBand="0" w:oddHBand="0" w:evenHBand="0" w:firstRowFirstColumn="0" w:firstRowLastColumn="0" w:lastRowFirstColumn="0" w:lastRowLastColumn="0"/>
+        </w:trPr>
+        <w:tc>
+          <w:tcPr>
+            <w:cnfStyle w:val="001000000000" w:firstRow="0" w:lastRow="0" w:firstColumn="1" w:lastColumn="0" w:oddVBand="0" w:evenVBand="0" w:oddHBand="0" w:evenHBand="0" w:firstRowFirstColumn="0" w:firstRowLastColumn="0" w:lastRowFirstColumn="0" w:lastRowLastColumn="0"/>
+            <w:tcW w:w="1413" w:type="dxa"/>
+          </w:tcPr>
+          <w:p>
+            <w:pPr>
+              <w:jc w:val="center"/>
+              <w:rPr>
+                <w:rFonts w:asciiTheme="majorHAnsi" w:hAnsiTheme="majorHAnsi" w:cstheme="majorHAnsi"/>
+                <w:b w:val="0"/>
+                <w:sz w:val="20"/>
+                <w:szCs w:val="20"/>
+                <w:lang w:eastAsia="en-US"/>
+              </w:rPr>
+            </w:pPr>
+            <w:r>
+              <w:rPr>
+                <w:rFonts w:asciiTheme="majorHAnsi" w:hAnsiTheme="majorHAnsi" w:cstheme="majorHAnsi"/>
+                <w:b w:val="0"/>
+                <w:sz w:val="20"/>
+                <w:szCs w:val="20"/>
+                <w:lang w:eastAsia="en-US"/>
+              </w:rPr>
+              <w:t>Algorithm</w:t>
+            </w:r>
+          </w:p>
+        </w:tc>
+        <w:tc>
+          <w:tcPr>
+            <w:tcW w:w="1701" w:type="dxa"/>
+          </w:tcPr>
+          <w:p>
+            <w:pPr>
+              <w:jc w:val="center"/>
+              <w:cnfStyle w:val="100000000000" w:firstRow="1" w:lastRow="0" w:firstColumn="0" w:lastColumn="0" w:oddVBand="0" w:evenVBand="0" w:oddHBand="0" w:evenHBand="0" w:firstRowFirstColumn="0" w:firstRowLastColumn="0" w:lastRowFirstColumn="0" w:lastRowLastColumn="0"/>
+              <w:rPr>
+                <w:rFonts w:asciiTheme="majorHAnsi" w:hAnsiTheme="majorHAnsi" w:cstheme="majorHAnsi"/>
+                <w:b w:val="0"/>
+                <w:sz w:val="20"/>
+                <w:szCs w:val="20"/>
+                <w:lang w:eastAsia="en-US"/>
+              </w:rPr>
+            </w:pPr>
+            <w:r>
+              <w:rPr>
+                <w:rFonts w:asciiTheme="majorHAnsi" w:hAnsiTheme="majorHAnsi" w:cstheme="majorHAnsi"/>
+                <w:b w:val="0"/>
+                <w:sz w:val="20"/>
+                <w:szCs w:val="20"/>
+                <w:lang w:eastAsia="en-US"/>
+              </w:rPr>
+              <w:t>Images Encoded</w:t>
+            </w:r>
+          </w:p>
+        </w:tc>
+        <w:tc>
+          <w:tcPr>
+            <w:tcW w:w="2977" w:type="dxa"/>
+          </w:tcPr>
+          <w:p>
+            <w:pPr>
+              <w:jc w:val="center"/>
+              <w:cnfStyle w:val="100000000000" w:firstRow="1" w:lastRow="0" w:firstColumn="0" w:lastColumn="0" w:oddVBand="0" w:evenVBand="0" w:oddHBand="0" w:evenHBand="0" w:firstRowFirstColumn="0" w:firstRowLastColumn="0" w:lastRowFirstColumn="0" w:lastRowLastColumn="0"/>
+              <w:rPr>
+                <w:rFonts w:asciiTheme="majorHAnsi" w:hAnsiTheme="majorHAnsi" w:cstheme="majorHAnsi"/>
+                <w:b w:val="0"/>
+                <w:sz w:val="20"/>
+                <w:szCs w:val="20"/>
+                <w:lang w:eastAsia="en-US"/>
+              </w:rPr>
+            </w:pPr>
+            <w:r>
+              <w:rPr>
+                <w:rFonts w:asciiTheme="majorHAnsi" w:hAnsiTheme="majorHAnsi" w:cstheme="majorHAnsi"/>
+                <w:b w:val="0"/>
+                <w:sz w:val="20"/>
+                <w:szCs w:val="20"/>
+                <w:lang w:eastAsia="en-US"/>
+              </w:rPr>
+              <w:t>CPU Usage</w:t>
+            </w:r>
+            <w:r>
+              <w:rPr>
+                <w:rFonts w:asciiTheme="majorHAnsi" w:hAnsiTheme="majorHAnsi" w:cstheme="majorHAnsi"/>
+                <w:b w:val="0"/>
+                <w:sz w:val="20"/>
+                <w:szCs w:val="20"/>
+                <w:lang w:eastAsia="en-US"/>
+              </w:rPr>
+              <w:t xml:space="preserve"> % (Mean)</w:t>
+            </w:r>
+          </w:p>
+        </w:tc>
+        <w:tc>
+          <w:tcPr>
+            <w:tcW w:w="2925" w:type="dxa"/>
+          </w:tcPr>
+          <w:p>
+            <w:pPr>
+              <w:jc w:val="center"/>
+              <w:cnfStyle w:val="100000000000" w:firstRow="1" w:lastRow="0" w:firstColumn="0" w:lastColumn="0" w:oddVBand="0" w:evenVBand="0" w:oddHBand="0" w:evenHBand="0" w:firstRowFirstColumn="0" w:firstRowLastColumn="0" w:lastRowFirstColumn="0" w:lastRowLastColumn="0"/>
+              <w:rPr>
+                <w:rFonts w:asciiTheme="majorHAnsi" w:hAnsiTheme="majorHAnsi" w:cstheme="majorHAnsi"/>
+                <w:b w:val="0"/>
+                <w:sz w:val="20"/>
+                <w:szCs w:val="20"/>
+                <w:lang w:eastAsia="en-US"/>
+              </w:rPr>
+            </w:pPr>
+            <w:r>
+              <w:rPr>
+                <w:rFonts w:asciiTheme="majorHAnsi" w:hAnsiTheme="majorHAnsi" w:cstheme="majorHAnsi"/>
+                <w:b w:val="0"/>
+                <w:sz w:val="20"/>
+                <w:szCs w:val="20"/>
+                <w:lang w:eastAsia="en-US"/>
+              </w:rPr>
+              <w:t>Memory Usage % (Mean)</w:t>
+            </w:r>
+          </w:p>
+        </w:tc>
+      </w:tr>
+      <w:tr>
+        <w:trPr>
+          <w:cnfStyle w:val="000000100000" w:firstRow="0" w:lastRow="0" w:firstColumn="0" w:lastColumn="0" w:oddVBand="0" w:evenVBand="0" w:oddHBand="1" w:evenHBand="0" w:firstRowFirstColumn="0" w:firstRowLastColumn="0" w:lastRowFirstColumn="0" w:lastRowLastColumn="0"/>
+        </w:trPr>
+        <w:tc>
+          <w:tcPr>
+            <w:cnfStyle w:val="001000000000" w:firstRow="0" w:lastRow="0" w:firstColumn="1" w:lastColumn="0" w:oddVBand="0" w:evenVBand="0" w:oddHBand="0" w:evenHBand="0" w:firstRowFirstColumn="0" w:firstRowLastColumn="0" w:lastRowFirstColumn="0" w:lastRowLastColumn="0"/>
+            <w:tcW w:w="1413" w:type="dxa"/>
+          </w:tcPr>
+          <w:p>
+            <w:pPr>
+              <w:jc w:val="center"/>
+              <w:rPr>
+                <w:rFonts w:asciiTheme="majorHAnsi" w:hAnsiTheme="majorHAnsi" w:cstheme="majorHAnsi"/>
+                <w:b w:val="0"/>
+                <w:sz w:val="20"/>
+                <w:szCs w:val="20"/>
+                <w:lang w:eastAsia="en-US"/>
+              </w:rPr>
+            </w:pPr>
+            <w:r>
+              <w:rPr>
+                <w:rFonts w:asciiTheme="majorHAnsi" w:hAnsiTheme="majorHAnsi" w:cstheme="majorHAnsi"/>
+                <w:b w:val="0"/>
+                <w:sz w:val="20"/>
+                <w:szCs w:val="20"/>
+                <w:lang w:eastAsia="en-US"/>
+              </w:rPr>
+              <w:t>Haar</w:t>
+            </w:r>
+          </w:p>
+        </w:tc>
+        <w:tc>
+          <w:tcPr>
+            <w:tcW w:w="1701" w:type="dxa"/>
+          </w:tcPr>
+          <w:p>
+            <w:pPr>
+              <w:jc w:val="center"/>
+              <w:cnfStyle w:val="000000100000" w:firstRow="0" w:lastRow="0" w:firstColumn="0" w:lastColumn="0" w:oddVBand="0" w:evenVBand="0" w:oddHBand="1" w:evenHBand="0" w:firstRowFirstColumn="0" w:firstRowLastColumn="0" w:lastRowFirstColumn="0" w:lastRowLastColumn="0"/>
+              <w:rPr>
+                <w:rFonts w:asciiTheme="majorHAnsi" w:hAnsiTheme="majorHAnsi" w:cstheme="majorHAnsi"/>
+                <w:sz w:val="20"/>
+                <w:szCs w:val="20"/>
+                <w:lang w:eastAsia="en-US"/>
+              </w:rPr>
+            </w:pPr>
+            <w:r>
+              <w:rPr>
+                <w:rFonts w:asciiTheme="majorHAnsi" w:hAnsiTheme="majorHAnsi" w:cstheme="majorHAnsi"/>
+                <w:sz w:val="20"/>
+                <w:szCs w:val="20"/>
+                <w:lang w:eastAsia="en-US"/>
+              </w:rPr>
+              <w:t>1</w:t>
+            </w:r>
+          </w:p>
+        </w:tc>
+        <w:tc>
+          <w:tcPr>
+            <w:tcW w:w="2977" w:type="dxa"/>
+          </w:tcPr>
+          <w:p>
+            <w:pPr>
+              <w:jc w:val="center"/>
+              <w:cnfStyle w:val="000000100000" w:firstRow="0" w:lastRow="0" w:firstColumn="0" w:lastColumn="0" w:oddVBand="0" w:evenVBand="0" w:oddHBand="1" w:evenHBand="0" w:firstRowFirstColumn="0" w:firstRowLastColumn="0" w:lastRowFirstColumn="0" w:lastRowLastColumn="0"/>
+              <w:rPr>
+                <w:rFonts w:asciiTheme="majorHAnsi" w:hAnsiTheme="majorHAnsi" w:cstheme="majorHAnsi"/>
+                <w:sz w:val="20"/>
+                <w:szCs w:val="20"/>
+                <w:lang w:eastAsia="en-US"/>
+              </w:rPr>
+            </w:pPr>
+            <w:r>
+              <w:rPr>
+                <w:rFonts w:asciiTheme="majorHAnsi" w:hAnsiTheme="majorHAnsi" w:cstheme="majorHAnsi"/>
+                <w:sz w:val="20"/>
+                <w:szCs w:val="20"/>
+                <w:lang w:eastAsia="en-US"/>
+              </w:rPr>
+              <w:t>44%</w:t>
+            </w:r>
+          </w:p>
+        </w:tc>
+        <w:tc>
+          <w:tcPr>
+            <w:tcW w:w="2925" w:type="dxa"/>
+          </w:tcPr>
+          <w:p>
+            <w:pPr>
+              <w:jc w:val="center"/>
+              <w:cnfStyle w:val="000000100000" w:firstRow="0" w:lastRow="0" w:firstColumn="0" w:lastColumn="0" w:oddVBand="0" w:evenVBand="0" w:oddHBand="1" w:evenHBand="0" w:firstRowFirstColumn="0" w:firstRowLastColumn="0" w:lastRowFirstColumn="0" w:lastRowLastColumn="0"/>
+              <w:rPr>
+                <w:rFonts w:asciiTheme="majorHAnsi" w:hAnsiTheme="majorHAnsi" w:cstheme="majorHAnsi"/>
+                <w:sz w:val="20"/>
+                <w:szCs w:val="20"/>
+                <w:lang w:eastAsia="en-US"/>
+              </w:rPr>
+            </w:pPr>
+            <w:r>
+              <w:rPr>
+                <w:rFonts w:asciiTheme="majorHAnsi" w:hAnsiTheme="majorHAnsi" w:cstheme="majorHAnsi"/>
+                <w:sz w:val="20"/>
+                <w:szCs w:val="20"/>
+                <w:lang w:eastAsia="en-US"/>
+              </w:rPr>
+              <w:t>52%</w:t>
+            </w:r>
+          </w:p>
+        </w:tc>
+      </w:tr>
+      <w:tr>
+        <w:tc>
+          <w:tcPr>
+            <w:cnfStyle w:val="001000000000" w:firstRow="0" w:lastRow="0" w:firstColumn="1" w:lastColumn="0" w:oddVBand="0" w:evenVBand="0" w:oddHBand="0" w:evenHBand="0" w:firstRowFirstColumn="0" w:firstRowLastColumn="0" w:lastRowFirstColumn="0" w:lastRowLastColumn="0"/>
+            <w:tcW w:w="1413" w:type="dxa"/>
+          </w:tcPr>
+          <w:p>
+            <w:pPr>
+              <w:jc w:val="center"/>
+              <w:rPr>
+                <w:rFonts w:asciiTheme="majorHAnsi" w:hAnsiTheme="majorHAnsi" w:cstheme="majorHAnsi"/>
+                <w:b w:val="0"/>
+                <w:sz w:val="20"/>
+                <w:szCs w:val="20"/>
+                <w:lang w:eastAsia="en-US"/>
+              </w:rPr>
+            </w:pPr>
+            <w:r>
+              <w:rPr>
+                <w:rFonts w:asciiTheme="majorHAnsi" w:hAnsiTheme="majorHAnsi" w:cstheme="majorHAnsi"/>
+                <w:b w:val="0"/>
+                <w:sz w:val="20"/>
+                <w:szCs w:val="20"/>
+                <w:lang w:eastAsia="en-US"/>
+              </w:rPr>
+              <w:t>Haar</w:t>
+            </w:r>
+          </w:p>
+        </w:tc>
+        <w:tc>
+          <w:tcPr>
+            <w:tcW w:w="1701" w:type="dxa"/>
+          </w:tcPr>
+          <w:p>
+            <w:pPr>
+              <w:jc w:val="center"/>
+              <w:cnfStyle w:val="000000000000" w:firstRow="0" w:lastRow="0" w:firstColumn="0" w:lastColumn="0" w:oddVBand="0" w:evenVBand="0" w:oddHBand="0" w:evenHBand="0" w:firstRowFirstColumn="0" w:firstRowLastColumn="0" w:lastRowFirstColumn="0" w:lastRowLastColumn="0"/>
+              <w:rPr>
+                <w:rFonts w:asciiTheme="majorHAnsi" w:hAnsiTheme="majorHAnsi" w:cstheme="majorHAnsi"/>
+                <w:sz w:val="20"/>
+                <w:szCs w:val="20"/>
+                <w:lang w:eastAsia="en-US"/>
+              </w:rPr>
+            </w:pPr>
+            <w:r>
+              <w:rPr>
+                <w:rFonts w:asciiTheme="majorHAnsi" w:hAnsiTheme="majorHAnsi" w:cstheme="majorHAnsi"/>
+                <w:sz w:val="20"/>
+                <w:szCs w:val="20"/>
+                <w:lang w:eastAsia="en-US"/>
+              </w:rPr>
+              <w:t>5</w:t>
+            </w:r>
+          </w:p>
+        </w:tc>
+        <w:tc>
+          <w:tcPr>
+            <w:tcW w:w="2977" w:type="dxa"/>
+          </w:tcPr>
+          <w:p>
+            <w:pPr>
+              <w:jc w:val="center"/>
+              <w:cnfStyle w:val="000000000000" w:firstRow="0" w:lastRow="0" w:firstColumn="0" w:lastColumn="0" w:oddVBand="0" w:evenVBand="0" w:oddHBand="0" w:evenHBand="0" w:firstRowFirstColumn="0" w:firstRowLastColumn="0" w:lastRowFirstColumn="0" w:lastRowLastColumn="0"/>
+              <w:rPr>
+                <w:rFonts w:asciiTheme="majorHAnsi" w:hAnsiTheme="majorHAnsi" w:cstheme="majorHAnsi"/>
+                <w:sz w:val="20"/>
+                <w:szCs w:val="20"/>
+                <w:lang w:eastAsia="en-US"/>
+              </w:rPr>
+            </w:pPr>
+            <w:r>
+              <w:rPr>
+                <w:rFonts w:asciiTheme="majorHAnsi" w:hAnsiTheme="majorHAnsi" w:cstheme="majorHAnsi"/>
+                <w:sz w:val="20"/>
+                <w:szCs w:val="20"/>
+                <w:lang w:eastAsia="en-US"/>
+              </w:rPr>
+              <w:t>40%</w:t>
+            </w:r>
+          </w:p>
+        </w:tc>
+        <w:tc>
+          <w:tcPr>
+            <w:tcW w:w="2925" w:type="dxa"/>
+          </w:tcPr>
+          <w:p>
+            <w:pPr>
+              <w:jc w:val="center"/>
+              <w:cnfStyle w:val="000000000000" w:firstRow="0" w:lastRow="0" w:firstColumn="0" w:lastColumn="0" w:oddVBand="0" w:evenVBand="0" w:oddHBand="0" w:evenHBand="0" w:firstRowFirstColumn="0" w:firstRowLastColumn="0" w:lastRowFirstColumn="0" w:lastRowLastColumn="0"/>
+              <w:rPr>
+                <w:rFonts w:asciiTheme="majorHAnsi" w:hAnsiTheme="majorHAnsi" w:cstheme="majorHAnsi"/>
+                <w:sz w:val="20"/>
+                <w:szCs w:val="20"/>
+                <w:lang w:eastAsia="en-US"/>
+              </w:rPr>
+            </w:pPr>
+            <w:r>
+              <w:rPr>
+                <w:rFonts w:asciiTheme="majorHAnsi" w:hAnsiTheme="majorHAnsi" w:cstheme="majorHAnsi"/>
+                <w:sz w:val="20"/>
+                <w:szCs w:val="20"/>
+                <w:lang w:eastAsia="en-US"/>
+              </w:rPr>
+              <w:t>69%</w:t>
+            </w:r>
+          </w:p>
+        </w:tc>
+      </w:tr>
+      <w:tr>
+        <w:trPr>
+          <w:cnfStyle w:val="000000100000" w:firstRow="0" w:lastRow="0" w:firstColumn="0" w:lastColumn="0" w:oddVBand="0" w:evenVBand="0" w:oddHBand="1" w:evenHBand="0" w:firstRowFirstColumn="0" w:firstRowLastColumn="0" w:lastRowFirstColumn="0" w:lastRowLastColumn="0"/>
+        </w:trPr>
+        <w:tc>
+          <w:tcPr>
+            <w:cnfStyle w:val="001000000000" w:firstRow="0" w:lastRow="0" w:firstColumn="1" w:lastColumn="0" w:oddVBand="0" w:evenVBand="0" w:oddHBand="0" w:evenHBand="0" w:firstRowFirstColumn="0" w:firstRowLastColumn="0" w:lastRowFirstColumn="0" w:lastRowLastColumn="0"/>
+            <w:tcW w:w="1413" w:type="dxa"/>
+          </w:tcPr>
+          <w:p>
+            <w:pPr>
+              <w:jc w:val="center"/>
+              <w:rPr>
+                <w:rFonts w:asciiTheme="majorHAnsi" w:hAnsiTheme="majorHAnsi" w:cstheme="majorHAnsi"/>
+                <w:b w:val="0"/>
+                <w:sz w:val="20"/>
+                <w:szCs w:val="20"/>
+                <w:lang w:eastAsia="en-US"/>
+              </w:rPr>
+            </w:pPr>
+            <w:r>
+              <w:rPr>
+                <w:rFonts w:asciiTheme="majorHAnsi" w:hAnsiTheme="majorHAnsi" w:cstheme="majorHAnsi"/>
+                <w:b w:val="0"/>
+                <w:sz w:val="20"/>
+                <w:szCs w:val="20"/>
+                <w:lang w:eastAsia="en-US"/>
+              </w:rPr>
+              <w:t>Haar</w:t>
+            </w:r>
+          </w:p>
+        </w:tc>
+        <w:tc>
+          <w:tcPr>
+            <w:tcW w:w="1701" w:type="dxa"/>
+          </w:tcPr>
+          <w:p>
+            <w:pPr>
+              <w:jc w:val="center"/>
+              <w:cnfStyle w:val="000000100000" w:firstRow="0" w:lastRow="0" w:firstColumn="0" w:lastColumn="0" w:oddVBand="0" w:evenVBand="0" w:oddHBand="1" w:evenHBand="0" w:firstRowFirstColumn="0" w:firstRowLastColumn="0" w:lastRowFirstColumn="0" w:lastRowLastColumn="0"/>
+              <w:rPr>
+                <w:rFonts w:asciiTheme="majorHAnsi" w:hAnsiTheme="majorHAnsi" w:cstheme="majorHAnsi"/>
+                <w:sz w:val="20"/>
+                <w:szCs w:val="20"/>
+                <w:lang w:eastAsia="en-US"/>
+              </w:rPr>
+            </w:pPr>
+            <w:r>
+              <w:rPr>
+                <w:rFonts w:asciiTheme="majorHAnsi" w:hAnsiTheme="majorHAnsi" w:cstheme="majorHAnsi"/>
+                <w:sz w:val="20"/>
+                <w:szCs w:val="20"/>
+                <w:lang w:eastAsia="en-US"/>
+              </w:rPr>
+              <w:t>10</w:t>
+            </w:r>
+          </w:p>
+        </w:tc>
+        <w:tc>
+          <w:tcPr>
+            <w:tcW w:w="2977" w:type="dxa"/>
+          </w:tcPr>
+          <w:p>
+            <w:pPr>
+              <w:jc w:val="center"/>
+              <w:cnfStyle w:val="000000100000" w:firstRow="0" w:lastRow="0" w:firstColumn="0" w:lastColumn="0" w:oddVBand="0" w:evenVBand="0" w:oddHBand="1" w:evenHBand="0" w:firstRowFirstColumn="0" w:firstRowLastColumn="0" w:lastRowFirstColumn="0" w:lastRowLastColumn="0"/>
+              <w:rPr>
+                <w:rFonts w:asciiTheme="majorHAnsi" w:hAnsiTheme="majorHAnsi" w:cstheme="majorHAnsi"/>
+                <w:sz w:val="20"/>
+                <w:szCs w:val="20"/>
+                <w:lang w:eastAsia="en-US"/>
+              </w:rPr>
+            </w:pPr>
+            <w:r>
+              <w:rPr>
+                <w:rFonts w:asciiTheme="majorHAnsi" w:hAnsiTheme="majorHAnsi" w:cstheme="majorHAnsi"/>
+                <w:sz w:val="20"/>
+                <w:szCs w:val="20"/>
+                <w:lang w:eastAsia="en-US"/>
+              </w:rPr>
+              <w:t>76%</w:t>
+            </w:r>
+          </w:p>
+        </w:tc>
+        <w:tc>
+          <w:tcPr>
+            <w:tcW w:w="2925" w:type="dxa"/>
+          </w:tcPr>
+          <w:p>
+            <w:pPr>
+              <w:jc w:val="center"/>
+              <w:cnfStyle w:val="000000100000" w:firstRow="0" w:lastRow="0" w:firstColumn="0" w:lastColumn="0" w:oddVBand="0" w:evenVBand="0" w:oddHBand="1" w:evenHBand="0" w:firstRowFirstColumn="0" w:firstRowLastColumn="0" w:lastRowFirstColumn="0" w:lastRowLastColumn="0"/>
+              <w:rPr>
+                <w:rFonts w:asciiTheme="majorHAnsi" w:hAnsiTheme="majorHAnsi" w:cstheme="majorHAnsi"/>
+                <w:sz w:val="20"/>
+                <w:szCs w:val="20"/>
+                <w:lang w:eastAsia="en-US"/>
+              </w:rPr>
+            </w:pPr>
+            <w:r>
+              <w:rPr>
+                <w:rFonts w:asciiTheme="majorHAnsi" w:hAnsiTheme="majorHAnsi" w:cstheme="majorHAnsi"/>
+                <w:sz w:val="20"/>
+                <w:szCs w:val="20"/>
+                <w:lang w:eastAsia="en-US"/>
+              </w:rPr>
+              <w:t>76%</w:t>
+            </w:r>
+          </w:p>
+        </w:tc>
+      </w:tr>
+      <w:tr>
+        <w:tc>
+          <w:tcPr>
+            <w:cnfStyle w:val="001000000000" w:firstRow="0" w:lastRow="0" w:firstColumn="1" w:lastColumn="0" w:oddVBand="0" w:evenVBand="0" w:oddHBand="0" w:evenHBand="0" w:firstRowFirstColumn="0" w:firstRowLastColumn="0" w:lastRowFirstColumn="0" w:lastRowLastColumn="0"/>
+            <w:tcW w:w="1413" w:type="dxa"/>
+          </w:tcPr>
+          <w:p>
+            <w:pPr>
+              <w:jc w:val="center"/>
+              <w:rPr>
+                <w:rFonts w:asciiTheme="majorHAnsi" w:hAnsiTheme="majorHAnsi" w:cstheme="majorHAnsi"/>
+                <w:b w:val="0"/>
+                <w:sz w:val="20"/>
+                <w:szCs w:val="20"/>
+                <w:lang w:eastAsia="en-US"/>
+              </w:rPr>
+            </w:pPr>
+            <w:r>
+              <w:rPr>
+                <w:rFonts w:asciiTheme="majorHAnsi" w:hAnsiTheme="majorHAnsi" w:cstheme="majorHAnsi"/>
+                <w:b w:val="0"/>
+                <w:sz w:val="20"/>
+                <w:szCs w:val="20"/>
+                <w:lang w:eastAsia="en-US"/>
+              </w:rPr>
+              <w:t>HOG</w:t>
+            </w:r>
+          </w:p>
+        </w:tc>
+        <w:tc>
+          <w:tcPr>
+            <w:tcW w:w="1701" w:type="dxa"/>
+          </w:tcPr>
+          <w:p>
+            <w:pPr>
+              <w:jc w:val="center"/>
+              <w:cnfStyle w:val="000000000000" w:firstRow="0" w:lastRow="0" w:firstColumn="0" w:lastColumn="0" w:oddVBand="0" w:evenVBand="0" w:oddHBand="0" w:evenHBand="0" w:firstRowFirstColumn="0" w:firstRowLastColumn="0" w:lastRowFirstColumn="0" w:lastRowLastColumn="0"/>
+              <w:rPr>
+                <w:rFonts w:asciiTheme="majorHAnsi" w:hAnsiTheme="majorHAnsi" w:cstheme="majorHAnsi"/>
+                <w:sz w:val="20"/>
+                <w:szCs w:val="20"/>
+                <w:lang w:eastAsia="en-US"/>
+              </w:rPr>
+            </w:pPr>
+            <w:r>
+              <w:rPr>
+                <w:rFonts w:asciiTheme="majorHAnsi" w:hAnsiTheme="majorHAnsi" w:cstheme="majorHAnsi"/>
+                <w:sz w:val="20"/>
+                <w:szCs w:val="20"/>
+                <w:lang w:eastAsia="en-US"/>
+              </w:rPr>
+              <w:t>1</w:t>
+            </w:r>
+          </w:p>
+        </w:tc>
+        <w:tc>
+          <w:tcPr>
+            <w:tcW w:w="2977" w:type="dxa"/>
+          </w:tcPr>
+          <w:p>
+            <w:pPr>
+              <w:jc w:val="center"/>
+              <w:cnfStyle w:val="000000000000" w:firstRow="0" w:lastRow="0" w:firstColumn="0" w:lastColumn="0" w:oddVBand="0" w:evenVBand="0" w:oddHBand="0" w:evenHBand="0" w:firstRowFirstColumn="0" w:firstRowLastColumn="0" w:lastRowFirstColumn="0" w:lastRowLastColumn="0"/>
+              <w:rPr>
+                <w:rFonts w:asciiTheme="majorHAnsi" w:hAnsiTheme="majorHAnsi" w:cstheme="majorHAnsi"/>
+                <w:sz w:val="20"/>
+                <w:szCs w:val="20"/>
+                <w:lang w:eastAsia="en-US"/>
+              </w:rPr>
+            </w:pPr>
+            <w:r>
+              <w:rPr>
+                <w:rFonts w:asciiTheme="majorHAnsi" w:hAnsiTheme="majorHAnsi" w:cstheme="majorHAnsi"/>
+                <w:sz w:val="20"/>
+                <w:szCs w:val="20"/>
+                <w:lang w:eastAsia="en-US"/>
+              </w:rPr>
+              <w:t>26%</w:t>
+            </w:r>
+          </w:p>
+        </w:tc>
+        <w:tc>
+          <w:tcPr>
+            <w:tcW w:w="2925" w:type="dxa"/>
+          </w:tcPr>
+          <w:p>
+            <w:pPr>
+              <w:jc w:val="center"/>
+              <w:cnfStyle w:val="000000000000" w:firstRow="0" w:lastRow="0" w:firstColumn="0" w:lastColumn="0" w:oddVBand="0" w:evenVBand="0" w:oddHBand="0" w:evenHBand="0" w:firstRowFirstColumn="0" w:firstRowLastColumn="0" w:lastRowFirstColumn="0" w:lastRowLastColumn="0"/>
+              <w:rPr>
+                <w:rFonts w:asciiTheme="majorHAnsi" w:hAnsiTheme="majorHAnsi" w:cstheme="majorHAnsi"/>
+                <w:sz w:val="20"/>
+                <w:szCs w:val="20"/>
+                <w:lang w:eastAsia="en-US"/>
+              </w:rPr>
+            </w:pPr>
+            <w:r>
+              <w:rPr>
+                <w:rFonts w:asciiTheme="majorHAnsi" w:hAnsiTheme="majorHAnsi" w:cstheme="majorHAnsi"/>
+                <w:sz w:val="20"/>
+                <w:szCs w:val="20"/>
+                <w:lang w:eastAsia="en-US"/>
+              </w:rPr>
+              <w:t>72%</w:t>
+            </w:r>
+          </w:p>
+        </w:tc>
+      </w:tr>
+      <w:tr>
+        <w:trPr>
+          <w:cnfStyle w:val="000000100000" w:firstRow="0" w:lastRow="0" w:firstColumn="0" w:lastColumn="0" w:oddVBand="0" w:evenVBand="0" w:oddHBand="1" w:evenHBand="0" w:firstRowFirstColumn="0" w:firstRowLastColumn="0" w:lastRowFirstColumn="0" w:lastRowLastColumn="0"/>
+          <w:trHeight w:val="70"/>
+        </w:trPr>
+        <w:tc>
+          <w:tcPr>
+            <w:cnfStyle w:val="001000000000" w:firstRow="0" w:lastRow="0" w:firstColumn="1" w:lastColumn="0" w:oddVBand="0" w:evenVBand="0" w:oddHBand="0" w:evenHBand="0" w:firstRowFirstColumn="0" w:firstRowLastColumn="0" w:lastRowFirstColumn="0" w:lastRowLastColumn="0"/>
+            <w:tcW w:w="1413" w:type="dxa"/>
+          </w:tcPr>
+          <w:p>
+            <w:pPr>
+              <w:jc w:val="center"/>
+              <w:rPr>
+                <w:rFonts w:asciiTheme="majorHAnsi" w:hAnsiTheme="majorHAnsi" w:cstheme="majorHAnsi"/>
+                <w:b w:val="0"/>
+                <w:sz w:val="20"/>
+                <w:szCs w:val="20"/>
+                <w:lang w:eastAsia="en-US"/>
+              </w:rPr>
+            </w:pPr>
+            <w:r>
+              <w:rPr>
+                <w:rFonts w:asciiTheme="majorHAnsi" w:hAnsiTheme="majorHAnsi" w:cstheme="majorHAnsi"/>
+                <w:b w:val="0"/>
+                <w:sz w:val="20"/>
+                <w:szCs w:val="20"/>
+                <w:lang w:eastAsia="en-US"/>
+              </w:rPr>
+              <w:t>HOG</w:t>
+            </w:r>
+          </w:p>
+        </w:tc>
+        <w:tc>
+          <w:tcPr>
+            <w:tcW w:w="1701" w:type="dxa"/>
+          </w:tcPr>
+          <w:p>
+            <w:pPr>
+              <w:jc w:val="center"/>
+              <w:cnfStyle w:val="000000100000" w:firstRow="0" w:lastRow="0" w:firstColumn="0" w:lastColumn="0" w:oddVBand="0" w:evenVBand="0" w:oddHBand="1" w:evenHBand="0" w:firstRowFirstColumn="0" w:firstRowLastColumn="0" w:lastRowFirstColumn="0" w:lastRowLastColumn="0"/>
+              <w:rPr>
+                <w:rFonts w:asciiTheme="majorHAnsi" w:hAnsiTheme="majorHAnsi" w:cstheme="majorHAnsi"/>
+                <w:sz w:val="20"/>
+                <w:szCs w:val="20"/>
+                <w:lang w:eastAsia="en-US"/>
+              </w:rPr>
+            </w:pPr>
+            <w:r>
+              <w:rPr>
+                <w:rFonts w:asciiTheme="majorHAnsi" w:hAnsiTheme="majorHAnsi" w:cstheme="majorHAnsi"/>
+                <w:sz w:val="20"/>
+                <w:szCs w:val="20"/>
+                <w:lang w:eastAsia="en-US"/>
+              </w:rPr>
+              <w:t>5</w:t>
+            </w:r>
+          </w:p>
+        </w:tc>
+        <w:tc>
+          <w:tcPr>
+            <w:tcW w:w="2977" w:type="dxa"/>
+          </w:tcPr>
+          <w:p>
+            <w:pPr>
+              <w:jc w:val="center"/>
+              <w:cnfStyle w:val="000000100000" w:firstRow="0" w:lastRow="0" w:firstColumn="0" w:lastColumn="0" w:oddVBand="0" w:evenVBand="0" w:oddHBand="1" w:evenHBand="0" w:firstRowFirstColumn="0" w:firstRowLastColumn="0" w:lastRowFirstColumn="0" w:lastRowLastColumn="0"/>
+              <w:rPr>
+                <w:rFonts w:asciiTheme="majorHAnsi" w:hAnsiTheme="majorHAnsi" w:cstheme="majorHAnsi"/>
+                <w:sz w:val="20"/>
+                <w:szCs w:val="20"/>
+                <w:lang w:eastAsia="en-US"/>
+              </w:rPr>
+            </w:pPr>
+            <w:r>
+              <w:rPr>
+                <w:rFonts w:asciiTheme="majorHAnsi" w:hAnsiTheme="majorHAnsi" w:cstheme="majorHAnsi"/>
+                <w:sz w:val="20"/>
+                <w:szCs w:val="20"/>
+                <w:lang w:eastAsia="en-US"/>
+              </w:rPr>
+              <w:t>25%</w:t>
+            </w:r>
+          </w:p>
+        </w:tc>
+        <w:tc>
+          <w:tcPr>
+            <w:tcW w:w="2925" w:type="dxa"/>
+          </w:tcPr>
+          <w:p>
+            <w:pPr>
+              <w:jc w:val="center"/>
+              <w:cnfStyle w:val="000000100000" w:firstRow="0" w:lastRow="0" w:firstColumn="0" w:lastColumn="0" w:oddVBand="0" w:evenVBand="0" w:oddHBand="1" w:evenHBand="0" w:firstRowFirstColumn="0" w:firstRowLastColumn="0" w:lastRowFirstColumn="0" w:lastRowLastColumn="0"/>
+              <w:rPr>
+                <w:rFonts w:asciiTheme="majorHAnsi" w:hAnsiTheme="majorHAnsi" w:cstheme="majorHAnsi"/>
+                <w:sz w:val="20"/>
+                <w:szCs w:val="20"/>
+                <w:lang w:eastAsia="en-US"/>
+              </w:rPr>
+            </w:pPr>
+            <w:r>
+              <w:rPr>
+                <w:rFonts w:asciiTheme="majorHAnsi" w:hAnsiTheme="majorHAnsi" w:cstheme="majorHAnsi"/>
+                <w:sz w:val="20"/>
+                <w:szCs w:val="20"/>
+                <w:lang w:eastAsia="en-US"/>
+              </w:rPr>
+              <w:t>47%</w:t>
+            </w:r>
+          </w:p>
+        </w:tc>
+      </w:tr>
+      <w:tr>
+        <w:tc>
+          <w:tcPr>
+            <w:cnfStyle w:val="001000000000" w:firstRow="0" w:lastRow="0" w:firstColumn="1" w:lastColumn="0" w:oddVBand="0" w:evenVBand="0" w:oddHBand="0" w:evenHBand="0" w:firstRowFirstColumn="0" w:firstRowLastColumn="0" w:lastRowFirstColumn="0" w:lastRowLastColumn="0"/>
+            <w:tcW w:w="1413" w:type="dxa"/>
+          </w:tcPr>
+          <w:p>
+            <w:pPr>
+              <w:jc w:val="center"/>
+              <w:rPr>
+                <w:rFonts w:asciiTheme="majorHAnsi" w:hAnsiTheme="majorHAnsi" w:cstheme="majorHAnsi"/>
+                <w:b w:val="0"/>
+                <w:sz w:val="20"/>
+                <w:szCs w:val="20"/>
+                <w:lang w:eastAsia="en-US"/>
+              </w:rPr>
+            </w:pPr>
+            <w:r>
+              <w:rPr>
+                <w:rFonts w:asciiTheme="majorHAnsi" w:hAnsiTheme="majorHAnsi" w:cstheme="majorHAnsi"/>
+                <w:b w:val="0"/>
+                <w:sz w:val="20"/>
+                <w:szCs w:val="20"/>
+                <w:lang w:eastAsia="en-US"/>
+              </w:rPr>
+              <w:t>HOG</w:t>
+            </w:r>
+          </w:p>
+        </w:tc>
+        <w:tc>
+          <w:tcPr>
+            <w:tcW w:w="1701" w:type="dxa"/>
+          </w:tcPr>
+          <w:p>
+            <w:pPr>
+              <w:jc w:val="center"/>
+              <w:cnfStyle w:val="000000000000" w:firstRow="0" w:lastRow="0" w:firstColumn="0" w:lastColumn="0" w:oddVBand="0" w:evenVBand="0" w:oddHBand="0" w:evenHBand="0" w:firstRowFirstColumn="0" w:firstRowLastColumn="0" w:lastRowFirstColumn="0" w:lastRowLastColumn="0"/>
+              <w:rPr>
+                <w:rFonts w:asciiTheme="majorHAnsi" w:hAnsiTheme="majorHAnsi" w:cstheme="majorHAnsi"/>
+                <w:sz w:val="20"/>
+                <w:szCs w:val="20"/>
+                <w:lang w:eastAsia="en-US"/>
+              </w:rPr>
+            </w:pPr>
+            <w:r>
+              <w:rPr>
+                <w:rFonts w:asciiTheme="majorHAnsi" w:hAnsiTheme="majorHAnsi" w:cstheme="majorHAnsi"/>
+                <w:sz w:val="20"/>
+                <w:szCs w:val="20"/>
+                <w:lang w:eastAsia="en-US"/>
+              </w:rPr>
+              <w:t>10</w:t>
+            </w:r>
+          </w:p>
+        </w:tc>
+        <w:tc>
+          <w:tcPr>
+            <w:tcW w:w="2977" w:type="dxa"/>
+          </w:tcPr>
+          <w:p>
+            <w:pPr>
+              <w:jc w:val="center"/>
+              <w:cnfStyle w:val="000000000000" w:firstRow="0" w:lastRow="0" w:firstColumn="0" w:lastColumn="0" w:oddVBand="0" w:evenVBand="0" w:oddHBand="0" w:evenHBand="0" w:firstRowFirstColumn="0" w:firstRowLastColumn="0" w:lastRowFirstColumn="0" w:lastRowLastColumn="0"/>
+              <w:rPr>
+                <w:rFonts w:asciiTheme="majorHAnsi" w:hAnsiTheme="majorHAnsi" w:cstheme="majorHAnsi"/>
+                <w:sz w:val="20"/>
+                <w:szCs w:val="20"/>
+                <w:lang w:eastAsia="en-US"/>
+              </w:rPr>
+            </w:pPr>
+            <w:r>
+              <w:rPr>
+                <w:rFonts w:asciiTheme="majorHAnsi" w:hAnsiTheme="majorHAnsi" w:cstheme="majorHAnsi"/>
+                <w:sz w:val="20"/>
+                <w:szCs w:val="20"/>
+                <w:lang w:eastAsia="en-US"/>
+              </w:rPr>
+              <w:t>33%</w:t>
+            </w:r>
+          </w:p>
+        </w:tc>
+        <w:tc>
+          <w:tcPr>
+            <w:tcW w:w="2925" w:type="dxa"/>
+          </w:tcPr>
+          <w:p>
+            <w:pPr>
+              <w:jc w:val="center"/>
+              <w:cnfStyle w:val="000000000000" w:firstRow="0" w:lastRow="0" w:firstColumn="0" w:lastColumn="0" w:oddVBand="0" w:evenVBand="0" w:oddHBand="0" w:evenHBand="0" w:firstRowFirstColumn="0" w:firstRowLastColumn="0" w:lastRowFirstColumn="0" w:lastRowLastColumn="0"/>
+              <w:rPr>
+                <w:rFonts w:asciiTheme="majorHAnsi" w:hAnsiTheme="majorHAnsi" w:cstheme="majorHAnsi"/>
+                <w:sz w:val="20"/>
+                <w:szCs w:val="20"/>
+                <w:lang w:eastAsia="en-US"/>
+              </w:rPr>
+            </w:pPr>
+            <w:r>
+              <w:rPr>
+                <w:rFonts w:asciiTheme="majorHAnsi" w:hAnsiTheme="majorHAnsi" w:cstheme="majorHAnsi"/>
+                <w:sz w:val="20"/>
+                <w:szCs w:val="20"/>
+                <w:lang w:eastAsia="en-US"/>
+              </w:rPr>
+              <w:t>67%</w:t>
+            </w:r>
+          </w:p>
+        </w:tc>
+      </w:tr>
+    </w:tbl>
+    <w:p>
+      <w:pPr>
+        <w:pStyle w:val="Caption"/>
+        <w:jc w:val="center"/>
+        <w:rPr>
+          <w:rFonts w:asciiTheme="majorHAnsi" w:hAnsiTheme="majorHAnsi" w:cstheme="majorHAnsi"/>
+          <w:sz w:val="20"/>
+          <w:szCs w:val="20"/>
+        </w:rPr>
+      </w:pPr>
+      <w:r>
+        <w:t xml:space="preserve">Table </w:t>
+      </w:r>
       <w:r>
         <w:fldChar w:fldCharType="begin"/>
       </w:r>
       <w:r>
-        <w:instrText xml:space="preserve"> SEQ Figure \* ARABIC </w:instrText>
+        <w:instrText xml:space="preserve"> SEQ Table \* ARABIC </w:instrText>
       </w:r>
       <w:r>
         <w:fldChar w:fldCharType="separate"/>
@@ -34666,39 +35066,32 @@
         <w:rPr>
           <w:noProof/>
         </w:rPr>
-        <w:t>26</w:t>
-      </w:r>
-      <w:r>
-        <w:rPr>
-          <w:noProof/>
-        </w:rPr>
+        <w:t>14</w:t>
+      </w:r>
+      <w:r>
         <w:fldChar w:fldCharType="end"/>
       </w:r>
       <w:r>
-        <w:t>: Difference in Computational Stress between the two algorithms when running the Surveillance System</w:t>
-      </w:r>
-    </w:p>
-    <w:p>
-      <w:pPr>
-        <w:rPr>
-          <w:rFonts w:eastAsiaTheme="majorEastAsia"/>
-        </w:rPr>
-      </w:pPr>
-      <w:r>
-        <w:br w:type="page"/>
-      </w:r>
-    </w:p>
+        <w:t>: Comparison of CPU stress &amp; Memory usage between the HOG % Haar Algorithm</w:t>
+      </w:r>
+    </w:p>
+    <w:p/>
+    <w:p/>
     <w:p>
       <w:pPr>
         <w:pStyle w:val="Heading2"/>
-        <w:numPr>
-          <w:ilvl w:val="1"/>
-          <w:numId w:val="18"/>
-        </w:numPr>
       </w:pPr>
       <w:r>
         <w:lastRenderedPageBreak/>
-        <w:t xml:space="preserve">System Latency </w:t>
+        <w:t xml:space="preserve">6.2 </w:t>
+      </w:r>
+      <w:r>
+        <w:t>S</w:t>
+      </w:r>
+      <w:bookmarkStart w:id="219" w:name="_GoBack"/>
+      <w:bookmarkEnd w:id="219"/>
+      <w:r>
+        <w:t xml:space="preserve">ystem Latency </w:t>
       </w:r>
     </w:p>
     <w:p/>
@@ -34780,19 +35173,19 @@
         </w:rPr>
         <w:t xml:space="preserve">, the following security measures have been highlighted relating to the </w:t>
       </w:r>
-      <w:commentRangeStart w:id="219"/>
+      <w:commentRangeStart w:id="220"/>
       <w:r>
         <w:rPr>
           <w:szCs w:val="24"/>
         </w:rPr>
         <w:t>project</w:t>
       </w:r>
-      <w:commentRangeEnd w:id="219"/>
+      <w:commentRangeEnd w:id="220"/>
       <w:r>
         <w:rPr>
           <w:rStyle w:val="CommentReference"/>
         </w:rPr>
-        <w:commentReference w:id="219"/>
+        <w:commentReference w:id="220"/>
       </w:r>
       <w:r>
         <w:rPr>
@@ -36349,48 +36742,35 @@
         <w:pStyle w:val="Caption"/>
         <w:jc w:val="center"/>
       </w:pPr>
-      <w:bookmarkStart w:id="220" w:name="_Toc14464894"/>
+      <w:bookmarkStart w:id="221" w:name="_Toc14464894"/>
       <w:r>
         <w:t xml:space="preserve">Table </w:t>
       </w:r>
-      <w:r>
-        <w:fldChar w:fldCharType="begin"/>
-      </w:r>
-      <w:r>
-        <w:instrText xml:space="preserve"> SEQ Table \* ARABIC </w:instrText>
-      </w:r>
-      <w:r>
-        <w:fldChar w:fldCharType="separate"/>
-      </w:r>
-      <w:r>
-        <w:rPr>
-          <w:noProof/>
-        </w:rPr>
-        <w:t>14</w:t>
-      </w:r>
-      <w:r>
-        <w:rPr>
-          <w:noProof/>
-        </w:rPr>
-        <w:fldChar w:fldCharType="end"/>
-      </w:r>
+      <w:fldSimple w:instr=" SEQ Table \* ARABIC ">
+        <w:r>
+          <w:rPr>
+            <w:noProof/>
+          </w:rPr>
+          <w:t>15</w:t>
+        </w:r>
+      </w:fldSimple>
       <w:r>
         <w:t>: Proposed solutions for best practices</w:t>
       </w:r>
-      <w:bookmarkEnd w:id="220"/>
+      <w:bookmarkEnd w:id="221"/>
     </w:p>
     <w:p>
       <w:r>
         <w:br w:type="page"/>
       </w:r>
-      <w:bookmarkStart w:id="221" w:name="_Toc11075232"/>
-      <w:bookmarkStart w:id="222" w:name="_Toc11959313"/>
+      <w:bookmarkStart w:id="222" w:name="_Toc11075232"/>
+      <w:bookmarkStart w:id="223" w:name="_Toc11959313"/>
     </w:p>
     <w:p>
       <w:pPr>
         <w:pStyle w:val="Heading1"/>
       </w:pPr>
-      <w:bookmarkStart w:id="223" w:name="_Toc15564832"/>
+      <w:bookmarkStart w:id="224" w:name="_Toc15564832"/>
       <w:r>
         <w:lastRenderedPageBreak/>
         <w:t>7</w:t>
@@ -36401,9 +36781,9 @@
       <w:r>
         <w:t>References</w:t>
       </w:r>
-      <w:bookmarkEnd w:id="221"/>
       <w:bookmarkEnd w:id="222"/>
       <w:bookmarkEnd w:id="223"/>
+      <w:bookmarkEnd w:id="224"/>
     </w:p>
     <w:p>
       <w:pPr>
@@ -36626,19 +37006,7 @@
           <w:szCs w:val="20"/>
           <w:shd w:val="clear" w:color="auto" w:fill="FFFFFF"/>
         </w:rPr>
-        <w:t xml:space="preserve">. [online] ComputerWeekly.com. Available at: https://www.computerweekly.com/news/252462505/UK-gears-up-for-new-laws-on-IoT-security </w:t>
-      </w:r>
-      <w:bookmarkStart w:id="224" w:name="_GoBack"/>
-      <w:bookmarkEnd w:id="224"/>
-      <w:r>
-        <w:rPr>
-          <w:rFonts w:cs="Times New Roman"/>
-          <w:color w:val="000000"/>
-          <w:sz w:val="20"/>
-          <w:szCs w:val="20"/>
-          <w:shd w:val="clear" w:color="auto" w:fill="FFFFFF"/>
-        </w:rPr>
-        <w:t>[Accessed 7 Jun. 2019].</w:t>
+        <w:t>. [online] ComputerWeekly.com. Available at: https://www.computerweekly.com/news/252462505/UK-gears-up-for-new-laws-on-IoT-security [Accessed 7 Jun. 2019].</w:t>
       </w:r>
     </w:p>
     <w:p>
@@ -42487,7 +42855,7 @@
     </w:p>
     <w:p/>
     <w:sectPr>
-      <w:footerReference w:type="default" r:id="rId38"/>
+      <w:footerReference w:type="default" r:id="rId39"/>
       <w:pgSz w:w="11906" w:h="16838"/>
       <w:pgMar w:top="1440" w:right="1440" w:bottom="1440" w:left="1440" w:header="708" w:footer="708" w:gutter="0"/>
       <w:cols w:space="708"/>
@@ -42524,7 +42892,7 @@
       </w:r>
     </w:p>
   </w:comment>
-  <w:comment w:id="219" w:author="Dillon, Christopher" w:date="2019-07-31T15:58:00Z" w:initials="DC">
+  <w:comment w:id="220" w:author="Dillon, Christopher" w:date="2019-07-31T15:58:00Z" w:initials="DC">
     <w:p>
       <w:pPr>
         <w:pStyle w:val="CommentText"/>
@@ -42609,7 +42977,7 @@
           <w:rPr>
             <w:noProof/>
           </w:rPr>
-          <w:t>56</w:t>
+          <w:t>54</w:t>
         </w:r>
         <w:r>
           <w:rPr>
@@ -44685,6 +45053,119 @@
     </w:lvl>
   </w:abstractNum>
   <w:abstractNum w:abstractNumId="18" w15:restartNumberingAfterBreak="0">
+    <w:nsid w:val="55E7551A"/>
+    <w:multiLevelType w:val="multilevel"/>
+    <w:tmpl w:val="126E7C06"/>
+    <w:lvl w:ilvl="0">
+      <w:start w:val="6"/>
+      <w:numFmt w:val="decimal"/>
+      <w:lvlText w:val="%1"/>
+      <w:lvlJc w:val="left"/>
+      <w:pPr>
+        <w:ind w:left="600" w:hanging="600"/>
+      </w:pPr>
+      <w:rPr>
+        <w:rFonts w:hint="default"/>
+      </w:rPr>
+    </w:lvl>
+    <w:lvl w:ilvl="1">
+      <w:start w:val="1"/>
+      <w:numFmt w:val="decimal"/>
+      <w:lvlText w:val="%1.%2"/>
+      <w:lvlJc w:val="left"/>
+      <w:pPr>
+        <w:ind w:left="720" w:hanging="720"/>
+      </w:pPr>
+      <w:rPr>
+        <w:rFonts w:hint="default"/>
+      </w:rPr>
+    </w:lvl>
+    <w:lvl w:ilvl="2">
+      <w:start w:val="2"/>
+      <w:numFmt w:val="decimal"/>
+      <w:lvlText w:val="%1.%2.%3"/>
+      <w:lvlJc w:val="left"/>
+      <w:pPr>
+        <w:ind w:left="720" w:hanging="720"/>
+      </w:pPr>
+      <w:rPr>
+        <w:rFonts w:hint="default"/>
+      </w:rPr>
+    </w:lvl>
+    <w:lvl w:ilvl="3">
+      <w:start w:val="1"/>
+      <w:numFmt w:val="decimal"/>
+      <w:lvlText w:val="%1.%2.%3.%4"/>
+      <w:lvlJc w:val="left"/>
+      <w:pPr>
+        <w:ind w:left="1080" w:hanging="1080"/>
+      </w:pPr>
+      <w:rPr>
+        <w:rFonts w:hint="default"/>
+      </w:rPr>
+    </w:lvl>
+    <w:lvl w:ilvl="4">
+      <w:start w:val="1"/>
+      <w:numFmt w:val="decimal"/>
+      <w:lvlText w:val="%1.%2.%3.%4.%5"/>
+      <w:lvlJc w:val="left"/>
+      <w:pPr>
+        <w:ind w:left="1080" w:hanging="1080"/>
+      </w:pPr>
+      <w:rPr>
+        <w:rFonts w:hint="default"/>
+      </w:rPr>
+    </w:lvl>
+    <w:lvl w:ilvl="5">
+      <w:start w:val="1"/>
+      <w:numFmt w:val="decimal"/>
+      <w:lvlText w:val="%1.%2.%3.%4.%5.%6"/>
+      <w:lvlJc w:val="left"/>
+      <w:pPr>
+        <w:ind w:left="1440" w:hanging="1440"/>
+      </w:pPr>
+      <w:rPr>
+        <w:rFonts w:hint="default"/>
+      </w:rPr>
+    </w:lvl>
+    <w:lvl w:ilvl="6">
+      <w:start w:val="1"/>
+      <w:numFmt w:val="decimal"/>
+      <w:lvlText w:val="%1.%2.%3.%4.%5.%6.%7"/>
+      <w:lvlJc w:val="left"/>
+      <w:pPr>
+        <w:ind w:left="1800" w:hanging="1800"/>
+      </w:pPr>
+      <w:rPr>
+        <w:rFonts w:hint="default"/>
+      </w:rPr>
+    </w:lvl>
+    <w:lvl w:ilvl="7">
+      <w:start w:val="1"/>
+      <w:numFmt w:val="decimal"/>
+      <w:lvlText w:val="%1.%2.%3.%4.%5.%6.%7.%8"/>
+      <w:lvlJc w:val="left"/>
+      <w:pPr>
+        <w:ind w:left="1800" w:hanging="1800"/>
+      </w:pPr>
+      <w:rPr>
+        <w:rFonts w:hint="default"/>
+      </w:rPr>
+    </w:lvl>
+    <w:lvl w:ilvl="8">
+      <w:start w:val="1"/>
+      <w:numFmt w:val="decimal"/>
+      <w:lvlText w:val="%1.%2.%3.%4.%5.%6.%7.%8.%9"/>
+      <w:lvlJc w:val="left"/>
+      <w:pPr>
+        <w:ind w:left="2160" w:hanging="2160"/>
+      </w:pPr>
+      <w:rPr>
+        <w:rFonts w:hint="default"/>
+      </w:rPr>
+    </w:lvl>
+  </w:abstractNum>
+  <w:abstractNum w:abstractNumId="19" w15:restartNumberingAfterBreak="0">
     <w:nsid w:val="669A7E49"/>
     <w:multiLevelType w:val="multilevel"/>
     <w:tmpl w:val="02C81700"/>
@@ -44801,7 +45282,7 @@
       </w:rPr>
     </w:lvl>
   </w:abstractNum>
-  <w:abstractNum w:abstractNumId="19" w15:restartNumberingAfterBreak="0">
+  <w:abstractNum w:abstractNumId="20" w15:restartNumberingAfterBreak="0">
     <w:nsid w:val="66AA4CB5"/>
     <w:multiLevelType w:val="hybridMultilevel"/>
     <w:tmpl w:val="FA1EEFC8"/>
@@ -44887,7 +45368,7 @@
       </w:pPr>
     </w:lvl>
   </w:abstractNum>
-  <w:abstractNum w:abstractNumId="20" w15:restartNumberingAfterBreak="0">
+  <w:abstractNum w:abstractNumId="21" w15:restartNumberingAfterBreak="0">
     <w:nsid w:val="6A6611E5"/>
     <w:multiLevelType w:val="hybridMultilevel"/>
     <w:tmpl w:val="4F3881E8"/>
@@ -45000,7 +45481,7 @@
       </w:rPr>
     </w:lvl>
   </w:abstractNum>
-  <w:abstractNum w:abstractNumId="21" w15:restartNumberingAfterBreak="0">
+  <w:abstractNum w:abstractNumId="22" w15:restartNumberingAfterBreak="0">
     <w:nsid w:val="77D32051"/>
     <w:multiLevelType w:val="hybridMultilevel"/>
     <w:tmpl w:val="DB1EC62A"/>
@@ -45086,7 +45567,7 @@
       </w:pPr>
     </w:lvl>
   </w:abstractNum>
-  <w:abstractNum w:abstractNumId="22" w15:restartNumberingAfterBreak="0">
+  <w:abstractNum w:abstractNumId="23" w15:restartNumberingAfterBreak="0">
     <w:nsid w:val="7D2B2803"/>
     <w:multiLevelType w:val="hybridMultilevel"/>
     <w:tmpl w:val="8BFCC9DA"/>
@@ -45200,13 +45681,13 @@
     </w:lvl>
   </w:abstractNum>
   <w:num w:numId="1">
-    <w:abstractNumId w:val="22"/>
+    <w:abstractNumId w:val="23"/>
   </w:num>
   <w:num w:numId="2">
     <w:abstractNumId w:val="8"/>
   </w:num>
   <w:num w:numId="3">
-    <w:abstractNumId w:val="19"/>
+    <w:abstractNumId w:val="20"/>
   </w:num>
   <w:num w:numId="4">
     <w:abstractNumId w:val="9"/>
@@ -45236,7 +45717,7 @@
     <w:abstractNumId w:val="14"/>
   </w:num>
   <w:num w:numId="13">
-    <w:abstractNumId w:val="20"/>
+    <w:abstractNumId w:val="21"/>
   </w:num>
   <w:num w:numId="14">
     <w:abstractNumId w:val="2"/>
@@ -45245,10 +45726,10 @@
     <w:abstractNumId w:val="5"/>
   </w:num>
   <w:num w:numId="16">
-    <w:abstractNumId w:val="18"/>
+    <w:abstractNumId w:val="19"/>
   </w:num>
   <w:num w:numId="17">
-    <w:abstractNumId w:val="21"/>
+    <w:abstractNumId w:val="22"/>
   </w:num>
   <w:num w:numId="18">
     <w:abstractNumId w:val="12"/>
@@ -45267,6 +45748,9 @@
   </w:num>
   <w:num w:numId="23">
     <w:abstractNumId w:val="15"/>
+  </w:num>
+  <w:num w:numId="24">
+    <w:abstractNumId w:val="18"/>
   </w:num>
 </w:numbering>
 </file>
@@ -47387,7 +47871,7 @@
 </file>
 
 <file path=customXml/itemProps1.xml><?xml version="1.0" encoding="utf-8"?>
-<ds:datastoreItem xmlns:ds="http://schemas.openxmlformats.org/officeDocument/2006/customXml" ds:itemID="{06295C72-CE43-425D-9CD5-8193DE7382B3}">
+<ds:datastoreItem xmlns:ds="http://schemas.openxmlformats.org/officeDocument/2006/customXml" ds:itemID="{67D1D260-E77C-4530-AB45-B3BA74599FE1}">
   <ds:schemaRefs>
     <ds:schemaRef ds:uri="http://schemas.openxmlformats.org/officeDocument/2006/bibliography"/>
   </ds:schemaRefs>

</xml_diff>